<commit_message>
Mise à jour du compte-rendu TP1
</commit_message>
<xml_diff>
--- a/train/IUT_TD_TP_2015.docx
+++ b/train/IUT_TD_TP_2015.docx
@@ -13,7 +13,6 @@
           <w:docPartUnique/>
         </w:docPartObj>
       </w:sdtPr>
-      <w:sdtEndPr/>
       <w:sdtContent>
         <w:p>
           <w:pPr>
@@ -368,7 +367,6 @@
                                   <w:dataBinding w:prefixMappings="xmlns:ns0='http://purl.org/dc/elements/1.1/' xmlns:ns1='http://schemas.openxmlformats.org/package/2006/metadata/core-properties' " w:xpath="/ns1:coreProperties[1]/ns0:creator[1]" w:storeItemID="{6C3C8BC8-F283-45AE-878A-BAB7291924A1}"/>
                                   <w:text/>
                                 </w:sdtPr>
-                                <w:sdtEndPr/>
                                 <w:sdtContent>
                                   <w:p>
                                     <w:pPr>
@@ -415,7 +413,6 @@
                                     <w:dataBinding w:prefixMappings="xmlns:ns0='http://schemas.microsoft.com/office/2006/coverPageProps' " w:xpath="/ns0:CoverPageProperties[1]/ns0:CompanyEmail[1]" w:storeItemID="{55AF091B-3C7A-41E3-B477-F2FDAA23CFDA}"/>
                                     <w:text/>
                                   </w:sdtPr>
-                                  <w:sdtEndPr/>
                                   <w:sdtContent>
                                     <w:r>
                                       <w:rPr>
@@ -458,11 +455,11 @@
               </mc:Choice>
               <mc:Fallback>
                 <w:pict>
-                  <v:shapetype w14:anchorId="200508BF" id="_x0000_t202" coordsize="21600,21600" o:spt="202" path="m,l,21600r21600,l21600,xe">
+                  <v:shapetype w14:anchorId="3D82BEE8" id="_x0000_t202" coordsize="21600,21600" o:spt="202" path="m0,0l0,21600,21600,21600,21600,0xe">
                     <v:stroke joinstyle="miter"/>
                     <v:path gradientshapeok="t" o:connecttype="rect"/>
                   </v:shapetype>
-                  <v:shape id="Zone de texte 152" o:spid="_x0000_s1026" type="#_x0000_t202" style="position:absolute;margin-left:0;margin-top:0;width:8in;height:1in;z-index:251663360;visibility:visible;mso-wrap-style:square;mso-width-percent:941;mso-height-percent:92;mso-top-percent:818;mso-wrap-distance-left:9pt;mso-wrap-distance-top:0;mso-wrap-distance-right:9pt;mso-wrap-distance-bottom:0;mso-position-horizontal:center;mso-position-horizontal-relative:page;mso-position-vertical-relative:page;mso-width-percent:941;mso-height-percent:92;mso-top-percent:818;mso-width-relative:page;mso-height-relative:page;v-text-anchor:bottom" o:gfxdata="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" filled="f" stroked="f" strokeweight=".5pt">
+                  <v:shape id="Zone_x0020_de_x0020_texte_x0020_152" o:spid="_x0000_s1026" type="#_x0000_t202" style="position:absolute;margin-left:0;margin-top:0;width:8in;height:1in;z-index:251663360;visibility:visible;mso-wrap-style:square;mso-width-percent:941;mso-height-percent:92;mso-top-percent:818;mso-wrap-distance-left:9pt;mso-wrap-distance-top:0;mso-wrap-distance-right:9pt;mso-wrap-distance-bottom:0;mso-position-horizontal:center;mso-position-horizontal-relative:page;mso-position-vertical-relative:page;mso-width-percent:941;mso-height-percent:92;mso-top-percent:818;mso-width-relative:page;mso-height-relative:page;v-text-anchor:bottom" o:gfxdata="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" filled="f" stroked="f" strokeweight=".5pt">
                     <v:textbox inset="126pt,0,54pt,0">
                       <w:txbxContent>
                         <w:sdt>
@@ -661,7 +658,6 @@
                                     <w:dataBinding w:prefixMappings="xmlns:ns0='http://purl.org/dc/elements/1.1/' xmlns:ns1='http://schemas.openxmlformats.org/package/2006/metadata/core-properties' " w:xpath="/ns1:coreProperties[1]/ns0:subject[1]" w:storeItemID="{6C3C8BC8-F283-45AE-878A-BAB7291924A1}"/>
                                     <w:text/>
                                   </w:sdtPr>
-                                  <w:sdtEndPr/>
                                   <w:sdtContent>
                                     <w:r>
                                       <w:rPr>
@@ -940,12 +936,21 @@
                                           <w:color w:val="404040" w:themeColor="text1" w:themeTint="BF"/>
                                         </w:rPr>
                                       </w:pPr>
+                                      <w:hyperlink r:id="rId13" w:history="1">
+                                        <w:r>
+                                          <w:rPr>
+                                            <w:rStyle w:val="Lienhypertexte"/>
+                                            <w:smallCaps/>
+                                          </w:rPr>
+                                          <w:t>patryk.warchol@u-psud.fr</w:t>
+                                        </w:r>
+                                      </w:hyperlink>
                                       <w:r>
                                         <w:rPr>
                                           <w:smallCaps/>
                                           <w:color w:val="404040" w:themeColor="text1" w:themeTint="BF"/>
                                         </w:rPr>
-                                        <w:t>patryk.warchol@u-psud.fr</w:t>
+                                        <w:t xml:space="preserve"> </w:t>
                                       </w:r>
                                     </w:p>
                                   </w:tc>
@@ -968,8 +973,6 @@
                                         </w:rPr>
                                         <w:t>TP3A2</w:t>
                                       </w:r>
-                                      <w:bookmarkStart w:id="0" w:name="_GoBack"/>
-                                      <w:bookmarkEnd w:id="0"/>
                                     </w:p>
                                   </w:tc>
                                 </w:tr>
@@ -1041,11 +1044,7 @@
               </mc:Choice>
               <mc:Fallback>
                 <w:pict>
-                  <v:shapetype w14:anchorId="22237AE6" id="_x0000_t202" coordsize="21600,21600" o:spt="202" path="m0,0l0,21600,21600,21600,21600,0xe">
-                    <v:stroke joinstyle="miter"/>
-                    <v:path gradientshapeok="t" o:connecttype="rect"/>
-                  </v:shapetype>
-                  <v:shape id="Zone_x0020_de_x0020_texte_x0020_154" o:spid="_x0000_s1027" type="#_x0000_t202" style="position:absolute;margin-left:17.3pt;margin-top:154.95pt;width:8in;height:533.35pt;z-index:251661312;visibility:visible;mso-wrap-style:square;mso-width-percent:941;mso-height-percent:0;mso-wrap-distance-left:9pt;mso-wrap-distance-top:0;mso-wrap-distance-right:9pt;mso-wrap-distance-bottom:0;mso-position-horizontal:absolute;mso-position-horizontal-relative:page;mso-position-vertical:absolute;mso-position-vertical-relative:page;mso-width-percent:941;mso-height-percent:0;mso-width-relative:page;mso-height-relative:page;v-text-anchor:bottom" o:gfxdata="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" filled="f" stroked="f" strokeweight=".5pt">
+                  <v:shape w14:anchorId="22237AE6" id="Zone_x0020_de_x0020_texte_x0020_154" o:spid="_x0000_s1027" type="#_x0000_t202" style="position:absolute;margin-left:17.3pt;margin-top:154.95pt;width:8in;height:533.35pt;z-index:251661312;visibility:visible;mso-wrap-style:square;mso-width-percent:941;mso-height-percent:0;mso-wrap-distance-left:9pt;mso-wrap-distance-top:0;mso-wrap-distance-right:9pt;mso-wrap-distance-bottom:0;mso-position-horizontal:absolute;mso-position-horizontal-relative:page;mso-position-vertical:absolute;mso-position-vertical-relative:page;mso-width-percent:941;mso-height-percent:0;mso-width-relative:page;mso-height-relative:page;v-text-anchor:bottom" o:gfxdata="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" filled="f" stroked="f" strokeweight=".5pt">
                     <v:textbox inset="126pt,0,54pt,0">
                       <w:txbxContent>
                         <w:p>
@@ -1094,7 +1093,6 @@
                               <w:dataBinding w:prefixMappings="xmlns:ns0='http://purl.org/dc/elements/1.1/' xmlns:ns1='http://schemas.openxmlformats.org/package/2006/metadata/core-properties' " w:xpath="/ns1:coreProperties[1]/ns0:subject[1]" w:storeItemID="{6C3C8BC8-F283-45AE-878A-BAB7291924A1}"/>
                               <w:text/>
                             </w:sdtPr>
-                            <w:sdtEndPr/>
                             <w:sdtContent>
                               <w:r>
                                 <w:rPr>
@@ -1282,7 +1280,7 @@
                                     <w:color w:val="404040" w:themeColor="text1" w:themeTint="BF"/>
                                   </w:rPr>
                                 </w:pPr>
-                                <w:hyperlink r:id="rId13" w:history="1">
+                                <w:hyperlink r:id="rId14" w:history="1">
                                   <w:r>
                                     <w:rPr>
                                       <w:rStyle w:val="Lienhypertexte"/>
@@ -1373,12 +1371,21 @@
                                     <w:color w:val="404040" w:themeColor="text1" w:themeTint="BF"/>
                                   </w:rPr>
                                 </w:pPr>
+                                <w:hyperlink r:id="rId15" w:history="1">
+                                  <w:r>
+                                    <w:rPr>
+                                      <w:rStyle w:val="Lienhypertexte"/>
+                                      <w:smallCaps/>
+                                    </w:rPr>
+                                    <w:t>patryk.warchol@u-psud.fr</w:t>
+                                  </w:r>
+                                </w:hyperlink>
                                 <w:r>
                                   <w:rPr>
                                     <w:smallCaps/>
                                     <w:color w:val="404040" w:themeColor="text1" w:themeTint="BF"/>
                                   </w:rPr>
-                                  <w:t>patryk.warchol@u-psud.fr</w:t>
+                                  <w:t xml:space="preserve"> </w:t>
                                 </w:r>
                               </w:p>
                             </w:tc>
@@ -1401,8 +1408,6 @@
                                   </w:rPr>
                                   <w:t>TP3A2</w:t>
                                 </w:r>
-                                <w:bookmarkStart w:id="1" w:name="_GoBack"/>
-                                <w:bookmarkEnd w:id="1"/>
                               </w:p>
                             </w:tc>
                           </w:tr>
@@ -5909,12 +5914,12 @@
       <w:pPr>
         <w:pStyle w:val="Titre1"/>
       </w:pPr>
-      <w:bookmarkStart w:id="2" w:name="_Toc430965353"/>
+      <w:bookmarkStart w:id="0" w:name="_Toc430965353"/>
       <w:r>
         <w:lastRenderedPageBreak/>
         <w:t>Evaluation</w:t>
       </w:r>
-      <w:bookmarkEnd w:id="2"/>
+      <w:bookmarkEnd w:id="0"/>
     </w:p>
     <w:p/>
     <w:tbl>
@@ -6443,7 +6448,7 @@
           <w:noProof/>
         </w:rPr>
       </w:pPr>
-      <w:bookmarkStart w:id="3" w:name="_Toc430965354"/>
+      <w:bookmarkStart w:id="1" w:name="_Toc430965354"/>
       <w:r>
         <w:lastRenderedPageBreak/>
         <w:t>Organisation</w:t>
@@ -6463,7 +6468,7 @@
         </w:rPr>
         <w:t>/TP</w:t>
       </w:r>
-      <w:bookmarkEnd w:id="3"/>
+      <w:bookmarkEnd w:id="1"/>
     </w:p>
     <w:p>
       <w:pPr>
@@ -6474,11 +6479,11 @@
       <w:pPr>
         <w:pStyle w:val="Titre2"/>
       </w:pPr>
-      <w:bookmarkStart w:id="4" w:name="_Toc430965355"/>
+      <w:bookmarkStart w:id="2" w:name="_Toc430965355"/>
       <w:r>
         <w:t>Avant de commencer …</w:t>
       </w:r>
-      <w:bookmarkEnd w:id="4"/>
+      <w:bookmarkEnd w:id="2"/>
     </w:p>
     <w:p/>
     <w:p>
@@ -6740,7 +6745,7 @@
             <wp:cNvGraphicFramePr/>
             <a:graphic xmlns:a="http://schemas.openxmlformats.org/drawingml/2006/main">
               <a:graphicData uri="http://schemas.openxmlformats.org/drawingml/2006/diagram">
-                <dgm:relIds xmlns:dgm="http://schemas.openxmlformats.org/drawingml/2006/diagram" xmlns:r="http://schemas.openxmlformats.org/officeDocument/2006/relationships" r:dm="rId14" r:lo="rId15" r:qs="rId16" r:cs="rId17"/>
+                <dgm:relIds xmlns:dgm="http://schemas.openxmlformats.org/drawingml/2006/diagram" xmlns:r="http://schemas.openxmlformats.org/officeDocument/2006/relationships" r:dm="rId16" r:lo="rId17" r:qs="rId18" r:cs="rId19"/>
               </a:graphicData>
             </a:graphic>
           </wp:inline>
@@ -7008,7 +7013,7 @@
           </mc:Choice>
           <mc:Fallback>
             <w:pict>
-              <v:rect w14:anchorId="14997B53" id="Rectangle 9" o:spid="_x0000_s1028" style="position:absolute;margin-left:0;margin-top:.5pt;width:48.35pt;height:10.9pt;z-index:251674624;visibility:visible;mso-wrap-style:square;mso-wrap-distance-left:9pt;mso-wrap-distance-top:0;mso-wrap-distance-right:9pt;mso-wrap-distance-bottom:0;mso-position-horizontal:left;mso-position-horizontal-relative:margin;mso-position-vertical:absolute;mso-position-vertical-relative:text;v-text-anchor:middle" o:gfxdata="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" fillcolor="#ad9277 [3207]" strokecolor="#5a4836 [1607]" strokeweight="1.25pt">
+              <v:rect w14:anchorId="0746EAC4" id="Rectangle_x0020_9" o:spid="_x0000_s1028" style="position:absolute;margin-left:0;margin-top:.5pt;width:48.35pt;height:10.9pt;z-index:251674624;visibility:visible;mso-wrap-style:square;mso-wrap-distance-left:9pt;mso-wrap-distance-top:0;mso-wrap-distance-right:9pt;mso-wrap-distance-bottom:0;mso-position-horizontal:left;mso-position-horizontal-relative:margin;mso-position-vertical:absolute;mso-position-vertical-relative:text;v-text-anchor:middle" o:gfxdata="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" fillcolor="#ad9277 [3207]" strokecolor="#5a4836 [1607]" strokeweight="1.25pt">
                 <v:stroke endcap="round"/>
                 <v:textbox>
                   <w:txbxContent>
@@ -7044,11 +7049,11 @@
       <w:pPr>
         <w:pStyle w:val="Titre2"/>
       </w:pPr>
-      <w:bookmarkStart w:id="5" w:name="_Toc430965356"/>
+      <w:bookmarkStart w:id="3" w:name="_Toc430965356"/>
       <w:r>
         <w:t>A propos des TD/TP</w:t>
       </w:r>
-      <w:bookmarkEnd w:id="5"/>
+      <w:bookmarkEnd w:id="3"/>
     </w:p>
     <w:p/>
     <w:p>
@@ -7277,7 +7282,7 @@
           <w:noProof/>
         </w:rPr>
       </w:pPr>
-      <w:bookmarkStart w:id="6" w:name="_Toc430965357"/>
+      <w:bookmarkStart w:id="4" w:name="_Toc430965357"/>
       <w:r>
         <w:rPr>
           <w:noProof/>
@@ -7291,25 +7296,25 @@
         </w:rPr>
         <w:t>Rappels</w:t>
       </w:r>
-      <w:bookmarkEnd w:id="6"/>
+      <w:bookmarkEnd w:id="4"/>
     </w:p>
     <w:p/>
     <w:p>
       <w:pPr>
         <w:pStyle w:val="Titre2"/>
       </w:pPr>
-      <w:bookmarkStart w:id="7" w:name="_Toc430965358"/>
+      <w:bookmarkStart w:id="5" w:name="_Toc430965358"/>
       <w:r>
         <w:t>Exercices</w:t>
       </w:r>
-      <w:bookmarkEnd w:id="7"/>
+      <w:bookmarkEnd w:id="5"/>
     </w:p>
     <w:p/>
     <w:p>
       <w:pPr>
         <w:pStyle w:val="Titre3"/>
       </w:pPr>
-      <w:bookmarkStart w:id="8" w:name="_Toc430965359"/>
+      <w:bookmarkStart w:id="6" w:name="_Toc430965359"/>
       <w:r>
         <w:t xml:space="preserve">Exercice 1 : </w:t>
       </w:r>
@@ -7319,7 +7324,7 @@
       <w:r>
         <w:t xml:space="preserve"> &amp; Héritage</w:t>
       </w:r>
-      <w:bookmarkEnd w:id="8"/>
+      <w:bookmarkEnd w:id="6"/>
     </w:p>
     <w:p>
       <w:r>
@@ -7526,7 +7531,21 @@
           <w:b/>
           <w:i/>
         </w:rPr>
-        <w:t>IApplicationLogListener[] getpplicationLogListeners() </w:t>
+        <w:t>IApplicationLogListener[] get</w:t>
+      </w:r>
+      <w:r>
+        <w:rPr>
+          <w:b/>
+          <w:i/>
+        </w:rPr>
+        <w:t>A</w:t>
+      </w:r>
+      <w:r>
+        <w:rPr>
+          <w:b/>
+          <w:i/>
+        </w:rPr>
+        <w:t>pplicationLogListeners() </w:t>
       </w:r>
     </w:p>
     <w:p>
@@ -8019,7 +8038,7 @@
       <w:pPr>
         <w:pStyle w:val="Titre3"/>
       </w:pPr>
-      <w:bookmarkStart w:id="9" w:name="_Toc430965360"/>
+      <w:bookmarkStart w:id="7" w:name="_Toc430965360"/>
       <w:r>
         <w:t>Exercice 2 : </w:t>
       </w:r>
@@ -8029,7 +8048,7 @@
       <w:r>
         <w:t>s</w:t>
       </w:r>
-      <w:bookmarkEnd w:id="9"/>
+      <w:bookmarkEnd w:id="7"/>
     </w:p>
     <w:p>
       <w:r>
@@ -8213,7 +8232,7 @@
       <w:pPr>
         <w:pStyle w:val="Titre3"/>
       </w:pPr>
-      <w:bookmarkStart w:id="10" w:name="_Toc430965361"/>
+      <w:bookmarkStart w:id="8" w:name="_Toc430965361"/>
       <w:r>
         <w:t xml:space="preserve">Exercice </w:t>
       </w:r>
@@ -8241,7 +8260,7 @@
       <w:r>
         <w:t> : implémentation partielle d’un agenda</w:t>
       </w:r>
-      <w:bookmarkEnd w:id="10"/>
+      <w:bookmarkEnd w:id="8"/>
     </w:p>
     <w:p>
       <w:pPr>
@@ -8396,12 +8415,12 @@
       <w:pPr>
         <w:pStyle w:val="Titre2"/>
       </w:pPr>
-      <w:bookmarkStart w:id="11" w:name="_Toc430965362"/>
+      <w:bookmarkStart w:id="9" w:name="_Toc430965362"/>
       <w:r>
         <w:lastRenderedPageBreak/>
         <w:t>Aide</w:t>
       </w:r>
-      <w:bookmarkEnd w:id="11"/>
+      <w:bookmarkEnd w:id="9"/>
     </w:p>
     <w:p>
       <w:pPr>
@@ -8445,7 +8464,7 @@
       <w:r>
         <w:t xml:space="preserve">: </w:t>
       </w:r>
-      <w:hyperlink r:id="rId19" w:history="1">
+      <w:hyperlink r:id="rId21" w:history="1">
         <w:r>
           <w:rPr>
             <w:rStyle w:val="Lienhypertexte"/>
@@ -8459,94 +8478,102 @@
       <w:pPr>
         <w:pStyle w:val="Titre2"/>
       </w:pPr>
-      <w:bookmarkStart w:id="12" w:name="_Toc430965363"/>
+      <w:bookmarkStart w:id="10" w:name="_Toc430965363"/>
       <w:r>
         <w:t>Rapport</w:t>
       </w:r>
-      <w:bookmarkEnd w:id="12"/>
+      <w:bookmarkEnd w:id="10"/>
     </w:p>
     <w:p/>
     <w:p>
       <w:pPr>
         <w:pStyle w:val="Titre3"/>
       </w:pPr>
-      <w:bookmarkStart w:id="13" w:name="_Toc430965364"/>
+      <w:bookmarkStart w:id="11" w:name="_Toc430965364"/>
       <w:r>
         <w:t>Description des travaux</w:t>
       </w:r>
+      <w:bookmarkEnd w:id="11"/>
+    </w:p>
+    <w:p>
+      <w:r>
+        <w:t>Nous avons créé notre compte GitHub puis la partie 1 a été faite communément et nous avons fait séparément le reste chez nous : partie 2 (David) et partie 3 (Patryk).</w:t>
+      </w:r>
+      <w:bookmarkStart w:id="12" w:name="_Toc430965365"/>
+      <w:bookmarkStart w:id="13" w:name="_GoBack"/>
       <w:bookmarkEnd w:id="13"/>
     </w:p>
     <w:p>
       <w:pPr>
         <w:pStyle w:val="Titre3"/>
       </w:pPr>
+      <w:r>
+        <w:t>Difficultés rencontrées</w:t>
+      </w:r>
+      <w:bookmarkEnd w:id="12"/>
     </w:p>
     <w:p>
       <w:pPr>
-        <w:pStyle w:val="Titre3"/>
-      </w:pPr>
-      <w:bookmarkStart w:id="14" w:name="_Toc430965365"/>
-      <w:r>
-        <w:t>Difficultés rencontrées</w:t>
+        <w:rPr>
+          <w:noProof/>
+        </w:rPr>
+      </w:pPr>
+      <w:r>
+        <w:rPr>
+          <w:noProof/>
+        </w:rPr>
+        <w:t xml:space="preserve">Au début, l’ennoncé n’était pas très clair pour nous : les rapports entre les différentes classes en particulier. De plus, certaines méthodes données n’avaient pas la même définition dans l’ennoncé et dans les fichiers .java. </w:t>
+      </w:r>
+      <w:r>
+        <w:rPr>
+          <w:noProof/>
+        </w:rPr>
+        <w:br w:type="page"/>
+      </w:r>
+    </w:p>
+    <w:p>
+      <w:pPr>
+        <w:rPr>
+          <w:noProof/>
+        </w:rPr>
+      </w:pPr>
+    </w:p>
+    <w:p>
+      <w:pPr>
+        <w:pStyle w:val="Titre1"/>
+        <w:rPr>
+          <w:noProof/>
+        </w:rPr>
+      </w:pPr>
+      <w:bookmarkStart w:id="14" w:name="_Toc430965366"/>
+      <w:r>
+        <w:rPr>
+          <w:noProof/>
+        </w:rPr>
+        <w:t>TD/TP 2 –</w:t>
+      </w:r>
+      <w:r>
+        <w:rPr>
+          <w:noProof/>
+        </w:rPr>
+        <w:t xml:space="preserve"> Gestion des erreurs, tests &amp; bonnes pratiques</w:t>
       </w:r>
       <w:bookmarkEnd w:id="14"/>
     </w:p>
     <w:p>
       <w:pPr>
-        <w:rPr>
-          <w:noProof/>
-        </w:rPr>
-      </w:pPr>
-      <w:r>
-        <w:rPr>
-          <w:noProof/>
-        </w:rPr>
-        <w:br w:type="page"/>
-      </w:r>
+        <w:pStyle w:val="Titre2"/>
+      </w:pPr>
     </w:p>
     <w:p>
       <w:pPr>
-        <w:rPr>
-          <w:noProof/>
-        </w:rPr>
-      </w:pPr>
-    </w:p>
-    <w:p>
-      <w:pPr>
-        <w:pStyle w:val="Titre1"/>
-        <w:rPr>
-          <w:noProof/>
-        </w:rPr>
-      </w:pPr>
-      <w:bookmarkStart w:id="15" w:name="_Toc430965366"/>
-      <w:r>
-        <w:rPr>
-          <w:noProof/>
-        </w:rPr>
-        <w:t>TD/TP 2 –</w:t>
-      </w:r>
-      <w:r>
-        <w:rPr>
-          <w:noProof/>
-        </w:rPr>
-        <w:t xml:space="preserve"> Gestion des erreurs, tests &amp; bonnes pratiques</w:t>
+        <w:pStyle w:val="Titre2"/>
+      </w:pPr>
+      <w:bookmarkStart w:id="15" w:name="_Toc430965367"/>
+      <w:r>
+        <w:t>Exercices</w:t>
       </w:r>
       <w:bookmarkEnd w:id="15"/>
-    </w:p>
-    <w:p>
-      <w:pPr>
-        <w:pStyle w:val="Titre2"/>
-      </w:pPr>
-    </w:p>
-    <w:p>
-      <w:pPr>
-        <w:pStyle w:val="Titre2"/>
-      </w:pPr>
-      <w:bookmarkStart w:id="16" w:name="_Toc430965367"/>
-      <w:r>
-        <w:t>Exercices</w:t>
-      </w:r>
-      <w:bookmarkEnd w:id="16"/>
     </w:p>
     <w:p/>
     <w:p>
@@ -8556,7 +8583,7 @@
           <w:i/>
         </w:rPr>
       </w:pPr>
-      <w:bookmarkStart w:id="17" w:name="_Toc430965368"/>
+      <w:bookmarkStart w:id="16" w:name="_Toc430965368"/>
       <w:r>
         <w:t xml:space="preserve">Exercice </w:t>
       </w:r>
@@ -8575,7 +8602,7 @@
         </w:rPr>
         <w:t>debugger</w:t>
       </w:r>
-      <w:bookmarkEnd w:id="17"/>
+      <w:bookmarkEnd w:id="16"/>
     </w:p>
     <w:p>
       <w:pPr>
@@ -8618,11 +8645,11 @@
       <w:pPr>
         <w:pStyle w:val="Titre3"/>
       </w:pPr>
-      <w:bookmarkStart w:id="18" w:name="_Toc430965369"/>
+      <w:bookmarkStart w:id="17" w:name="_Toc430965369"/>
       <w:r>
         <w:t>Exercice 2 : Internationalisation</w:t>
       </w:r>
-      <w:bookmarkEnd w:id="18"/>
+      <w:bookmarkEnd w:id="17"/>
     </w:p>
     <w:p>
       <w:pPr>
@@ -8660,7 +8687,7 @@
       <w:pPr>
         <w:pStyle w:val="Titre3"/>
       </w:pPr>
-      <w:bookmarkStart w:id="19" w:name="_Toc430965370"/>
+      <w:bookmarkStart w:id="18" w:name="_Toc430965370"/>
       <w:r>
         <w:t xml:space="preserve">Exercice 3 : </w:t>
       </w:r>
@@ -8670,7 +8697,7 @@
       <w:r>
         <w:t xml:space="preserve"> (Exceptions)</w:t>
       </w:r>
-      <w:bookmarkEnd w:id="19"/>
+      <w:bookmarkEnd w:id="18"/>
     </w:p>
     <w:p>
       <w:pPr>
@@ -8803,7 +8830,7 @@
       <w:pPr>
         <w:pStyle w:val="Titre3"/>
       </w:pPr>
-      <w:bookmarkStart w:id="20" w:name="_Toc430965371"/>
+      <w:bookmarkStart w:id="19" w:name="_Toc430965371"/>
       <w:r>
         <w:t>Exercice 4</w:t>
       </w:r>
@@ -8812,173 +8839,173 @@
       </w:r>
       <w:r>
         <w:t>GUI – Changer la langue d’une application</w:t>
+      </w:r>
+      <w:bookmarkEnd w:id="19"/>
+    </w:p>
+    <w:p>
+      <w:r>
+        <w:t xml:space="preserve">En vous appuyant sur le code d’internationalisation de la session, faite en sorte que les éléments affichés (dans l’interface) ou dans les erreurs, soient dépendant de </w:t>
+      </w:r>
+      <w:r>
+        <w:rPr>
+          <w:b/>
+          <w:i/>
+        </w:rPr>
+        <w:t>Locale</w:t>
+      </w:r>
+      <w:r>
+        <w:t xml:space="preserve"> (autrement</w:t>
+      </w:r>
+      <w:r>
+        <w:t xml:space="preserve"> dit</w:t>
+      </w:r>
+      <w:r>
+        <w:t>, l’application devra pouvoir afficher de l’anglais et du français sans avoir été recompilée).</w:t>
+      </w:r>
+    </w:p>
+    <w:p/>
+    <w:p>
+      <w:pPr>
+        <w:pStyle w:val="Titre3"/>
+      </w:pPr>
+      <w:bookmarkStart w:id="20" w:name="_Toc430965372"/>
+      <w:r>
+        <w:t>Exercice 5</w:t>
+      </w:r>
+      <w:r>
+        <w:t> : Créer sa bibliothèque &amp; construire un livrable</w:t>
       </w:r>
       <w:bookmarkEnd w:id="20"/>
     </w:p>
     <w:p>
       <w:r>
-        <w:t xml:space="preserve">En vous appuyant sur le code d’internationalisation de la session, faite en sorte que les éléments affichés (dans l’interface) ou dans les erreurs, soient dépendant de </w:t>
+        <w:t>A l’aide d’</w:t>
       </w:r>
       <w:r>
         <w:rPr>
           <w:b/>
           <w:i/>
         </w:rPr>
-        <w:t>Locale</w:t>
-      </w:r>
-      <w:r>
-        <w:t xml:space="preserve"> (autrement</w:t>
-      </w:r>
-      <w:r>
-        <w:t xml:space="preserve"> dit</w:t>
-      </w:r>
-      <w:r>
-        <w:t>, l’application devra pouvoir afficher de l’anglais et du français sans avoir été recompilée).</w:t>
+        <w:t>E</w:t>
+      </w:r>
+      <w:r>
+        <w:rPr>
+          <w:b/>
+          <w:i/>
+        </w:rPr>
+        <w:t>clipse</w:t>
+      </w:r>
+      <w:r>
+        <w:t>, créer une application (un ‘</w:t>
+      </w:r>
+      <w:r>
+        <w:rPr>
+          <w:b/>
+          <w:i/>
+        </w:rPr>
+        <w:t>.jar</w:t>
+      </w:r>
+      <w:r>
+        <w:t>’</w:t>
+      </w:r>
+      <w:r>
+        <w:t>) livrable (à vos chargés de TD par exemple)</w:t>
+      </w:r>
+    </w:p>
+    <w:p>
+      <w:pPr>
+        <w:rPr>
+          <w:b/>
+          <w:i/>
+        </w:rPr>
+      </w:pPr>
+      <w:r>
+        <w:rPr>
+          <w:b/>
+          <w:i/>
+        </w:rPr>
+        <w:t>Ce livrable devra désormais être disponible tout le temps (pour chaque TD/TP ou à chaque évolution majeur de vos codes</w:t>
+      </w:r>
+      <w:r>
+        <w:rPr>
+          <w:b/>
+          <w:i/>
+        </w:rPr>
+        <w:t>, il faudra le reconstruire</w:t>
+      </w:r>
+      <w:r>
+        <w:rPr>
+          <w:b/>
+          <w:i/>
+        </w:rPr>
+        <w:t>).</w:t>
+      </w:r>
+      <w:r>
+        <w:rPr>
+          <w:b/>
+          <w:i/>
+        </w:rPr>
+        <w:t xml:space="preserve"> Il faut</w:t>
+      </w:r>
+      <w:r>
+        <w:rPr>
+          <w:b/>
+          <w:i/>
+        </w:rPr>
+        <w:t xml:space="preserve"> donc le ‘versionner’ dans le dossier </w:t>
+      </w:r>
+      <w:r>
+        <w:rPr>
+          <w:b/>
+          <w:i/>
+          <w:u w:val="single"/>
+        </w:rPr>
+        <w:t>train</w:t>
+      </w:r>
+      <w:r>
+        <w:rPr>
+          <w:b/>
+          <w:i/>
+        </w:rPr>
+        <w:t>. Les scripts ‘run.sh’ et ‘run.bat’ permettent d’exécuter votre application.</w:t>
       </w:r>
     </w:p>
     <w:p/>
     <w:p>
       <w:pPr>
-        <w:pStyle w:val="Titre3"/>
-      </w:pPr>
-      <w:bookmarkStart w:id="21" w:name="_Toc430965372"/>
-      <w:r>
-        <w:t>Exercice 5</w:t>
-      </w:r>
-      <w:r>
-        <w:t> : Créer sa bibliothèque &amp; construire un livrable</w:t>
+        <w:pStyle w:val="Titre2"/>
+      </w:pPr>
+      <w:bookmarkStart w:id="21" w:name="_Toc430965373"/>
+      <w:r>
+        <w:t>Rapport</w:t>
       </w:r>
       <w:bookmarkEnd w:id="21"/>
-    </w:p>
-    <w:p>
-      <w:r>
-        <w:t>A l’aide d’</w:t>
-      </w:r>
-      <w:r>
-        <w:rPr>
-          <w:b/>
-          <w:i/>
-        </w:rPr>
-        <w:t>E</w:t>
-      </w:r>
-      <w:r>
-        <w:rPr>
-          <w:b/>
-          <w:i/>
-        </w:rPr>
-        <w:t>clipse</w:t>
-      </w:r>
-      <w:r>
-        <w:t>, créer une application (un ‘</w:t>
-      </w:r>
-      <w:r>
-        <w:rPr>
-          <w:b/>
-          <w:i/>
-        </w:rPr>
-        <w:t>.jar</w:t>
-      </w:r>
-      <w:r>
-        <w:t>’</w:t>
-      </w:r>
-      <w:r>
-        <w:t>) livrable (à vos chargés de TD par exemple)</w:t>
-      </w:r>
-    </w:p>
-    <w:p>
-      <w:pPr>
-        <w:rPr>
-          <w:b/>
-          <w:i/>
-        </w:rPr>
-      </w:pPr>
-      <w:r>
-        <w:rPr>
-          <w:b/>
-          <w:i/>
-        </w:rPr>
-        <w:t>Ce livrable devra désormais être disponible tout le temps (pour chaque TD/TP ou à chaque évolution majeur de vos codes</w:t>
-      </w:r>
-      <w:r>
-        <w:rPr>
-          <w:b/>
-          <w:i/>
-        </w:rPr>
-        <w:t>, il faudra le reconstruire</w:t>
-      </w:r>
-      <w:r>
-        <w:rPr>
-          <w:b/>
-          <w:i/>
-        </w:rPr>
-        <w:t>).</w:t>
-      </w:r>
-      <w:r>
-        <w:rPr>
-          <w:b/>
-          <w:i/>
-        </w:rPr>
-        <w:t xml:space="preserve"> Il faut</w:t>
-      </w:r>
-      <w:r>
-        <w:rPr>
-          <w:b/>
-          <w:i/>
-        </w:rPr>
-        <w:t xml:space="preserve"> donc le ‘versionner’ dans le dossier </w:t>
-      </w:r>
-      <w:r>
-        <w:rPr>
-          <w:b/>
-          <w:i/>
-          <w:u w:val="single"/>
-        </w:rPr>
-        <w:t>train</w:t>
-      </w:r>
-      <w:r>
-        <w:rPr>
-          <w:b/>
-          <w:i/>
-        </w:rPr>
-        <w:t>. Les scripts ‘run.sh’ et ‘run.bat’ permettent d’exécuter votre application.</w:t>
-      </w:r>
     </w:p>
     <w:p/>
     <w:p>
       <w:pPr>
-        <w:pStyle w:val="Titre2"/>
-      </w:pPr>
-      <w:bookmarkStart w:id="22" w:name="_Toc430965373"/>
-      <w:r>
-        <w:t>Rapport</w:t>
+        <w:pStyle w:val="Titre3"/>
+      </w:pPr>
+      <w:bookmarkStart w:id="22" w:name="_Toc430965374"/>
+      <w:r>
+        <w:t>Description des travaux</w:t>
       </w:r>
       <w:bookmarkEnd w:id="22"/>
     </w:p>
-    <w:p/>
     <w:p>
       <w:pPr>
         <w:pStyle w:val="Titre3"/>
       </w:pPr>
-      <w:bookmarkStart w:id="23" w:name="_Toc430965374"/>
-      <w:r>
-        <w:t>Description des travaux</w:t>
-      </w:r>
-      <w:bookmarkEnd w:id="23"/>
     </w:p>
     <w:p>
       <w:pPr>
         <w:pStyle w:val="Titre3"/>
       </w:pPr>
-    </w:p>
-    <w:p>
-      <w:pPr>
-        <w:pStyle w:val="Titre3"/>
-      </w:pPr>
-      <w:bookmarkStart w:id="24" w:name="_Toc430965375"/>
+      <w:bookmarkStart w:id="23" w:name="_Toc430965375"/>
       <w:r>
         <w:t>Difficultés rencontrées</w:t>
       </w:r>
-      <w:bookmarkEnd w:id="24"/>
+      <w:bookmarkEnd w:id="23"/>
     </w:p>
     <w:p/>
     <w:p/>
@@ -9001,7 +9028,7 @@
           <w:noProof/>
         </w:rPr>
       </w:pPr>
-      <w:bookmarkStart w:id="25" w:name="_Toc430965376"/>
+      <w:bookmarkStart w:id="24" w:name="_Toc430965376"/>
       <w:r>
         <w:rPr>
           <w:noProof/>
@@ -9022,35 +9049,35 @@
         </w:rPr>
         <w:t>Design patterns</w:t>
       </w:r>
-      <w:bookmarkEnd w:id="25"/>
+      <w:bookmarkEnd w:id="24"/>
     </w:p>
     <w:p/>
     <w:p>
       <w:pPr>
         <w:pStyle w:val="Titre2"/>
       </w:pPr>
-      <w:bookmarkStart w:id="26" w:name="_Toc430965377"/>
+      <w:bookmarkStart w:id="25" w:name="_Toc430965377"/>
       <w:r>
         <w:t>Exercices</w:t>
+      </w:r>
+      <w:bookmarkEnd w:id="25"/>
+    </w:p>
+    <w:p>
+      <w:pPr>
+        <w:pStyle w:val="Titre3"/>
+      </w:pPr>
+    </w:p>
+    <w:p>
+      <w:pPr>
+        <w:pStyle w:val="Titre3"/>
+      </w:pPr>
+      <w:bookmarkStart w:id="26" w:name="_Toc430965378"/>
+      <w:r>
+        <w:t>Exercice 0</w:t>
       </w:r>
       <w:bookmarkEnd w:id="26"/>
     </w:p>
     <w:p>
-      <w:pPr>
-        <w:pStyle w:val="Titre3"/>
-      </w:pPr>
-    </w:p>
-    <w:p>
-      <w:pPr>
-        <w:pStyle w:val="Titre3"/>
-      </w:pPr>
-      <w:bookmarkStart w:id="27" w:name="_Toc430965378"/>
-      <w:r>
-        <w:t>Exercice 0</w:t>
-      </w:r>
-      <w:bookmarkEnd w:id="27"/>
-    </w:p>
-    <w:p>
       <w:r>
         <w:t xml:space="preserve">Pourquoi, dans le TP1, a-t-on créé un </w:t>
       </w:r>
@@ -9086,7 +9113,7 @@
       <w:pPr>
         <w:pStyle w:val="Titre3"/>
       </w:pPr>
-      <w:bookmarkStart w:id="28" w:name="_Toc430965379"/>
+      <w:bookmarkStart w:id="27" w:name="_Toc430965379"/>
       <w:r>
         <w:t xml:space="preserve">Exercice 1 : </w:t>
       </w:r>
@@ -9096,7 +9123,7 @@
       <w:r>
         <w:t xml:space="preserve"> – Création d’un lecteur d’arguments</w:t>
       </w:r>
-      <w:bookmarkEnd w:id="28"/>
+      <w:bookmarkEnd w:id="27"/>
       <w:r>
         <w:t xml:space="preserve"> </w:t>
       </w:r>
@@ -9244,7 +9271,7 @@
           <w:i/>
         </w:rPr>
       </w:pPr>
-      <w:bookmarkStart w:id="29" w:name="_Toc430965380"/>
+      <w:bookmarkStart w:id="28" w:name="_Toc430965380"/>
       <w:r>
         <w:t xml:space="preserve">Exercice 2 : </w:t>
       </w:r>
@@ -9277,7 +9304,7 @@
         </w:rPr>
         <w:t>vent</w:t>
       </w:r>
-      <w:bookmarkEnd w:id="29"/>
+      <w:bookmarkEnd w:id="28"/>
     </w:p>
     <w:p>
       <w:pPr>
@@ -9461,14 +9488,14 @@
       <w:pPr>
         <w:pStyle w:val="Titre3"/>
       </w:pPr>
-      <w:bookmarkStart w:id="30" w:name="_Toc430965381"/>
+      <w:bookmarkStart w:id="29" w:name="_Toc430965381"/>
       <w:r>
         <w:t xml:space="preserve">Exercice 3 : </w:t>
       </w:r>
       <w:r>
         <w:t>Design pattern</w:t>
       </w:r>
-      <w:bookmarkEnd w:id="30"/>
+      <w:bookmarkEnd w:id="29"/>
     </w:p>
     <w:p>
       <w:pPr>
@@ -9596,11 +9623,11 @@
       <w:pPr>
         <w:pStyle w:val="Titre3"/>
       </w:pPr>
-      <w:bookmarkStart w:id="31" w:name="_Toc430965382"/>
+      <w:bookmarkStart w:id="30" w:name="_Toc430965382"/>
       <w:r>
         <w:t>Exercice 4 : GUI – Menu</w:t>
       </w:r>
-      <w:bookmarkEnd w:id="31"/>
+      <w:bookmarkEnd w:id="30"/>
     </w:p>
     <w:p>
       <w:pPr>
@@ -9633,7 +9660,7 @@
             <wp:cNvGraphicFramePr/>
             <a:graphic xmlns:a="http://schemas.openxmlformats.org/drawingml/2006/main">
               <a:graphicData uri="http://schemas.openxmlformats.org/drawingml/2006/diagram">
-                <dgm:relIds xmlns:dgm="http://schemas.openxmlformats.org/drawingml/2006/diagram" xmlns:r="http://schemas.openxmlformats.org/officeDocument/2006/relationships" r:dm="rId20" r:lo="rId21" r:qs="rId22" r:cs="rId23"/>
+                <dgm:relIds xmlns:dgm="http://schemas.openxmlformats.org/drawingml/2006/diagram" xmlns:r="http://schemas.openxmlformats.org/officeDocument/2006/relationships" r:dm="rId22" r:lo="rId23" r:qs="rId24" r:cs="rId25"/>
               </a:graphicData>
             </a:graphic>
           </wp:inline>
@@ -10104,11 +10131,11 @@
       <w:pPr>
         <w:pStyle w:val="Titre2"/>
       </w:pPr>
-      <w:bookmarkStart w:id="32" w:name="_Toc430965383"/>
+      <w:bookmarkStart w:id="31" w:name="_Toc430965383"/>
       <w:r>
         <w:t>Aide</w:t>
       </w:r>
-      <w:bookmarkEnd w:id="32"/>
+      <w:bookmarkEnd w:id="31"/>
     </w:p>
     <w:p>
       <w:r>
@@ -10120,7 +10147,7 @@
       <w:r>
         <w:t xml:space="preserve"> : </w:t>
       </w:r>
-      <w:hyperlink r:id="rId25" w:history="1">
+      <w:hyperlink r:id="rId27" w:history="1">
         <w:r>
           <w:rPr>
             <w:rStyle w:val="Lienhypertexte"/>
@@ -10139,7 +10166,7 @@
       <w:r>
         <w:t xml:space="preserve"> </w:t>
       </w:r>
-      <w:hyperlink r:id="rId26" w:history="1">
+      <w:hyperlink r:id="rId28" w:history="1">
         <w:r>
           <w:rPr>
             <w:rStyle w:val="Lienhypertexte"/>
@@ -10164,7 +10191,7 @@
       <w:r>
         <w:t xml:space="preserve"> </w:t>
       </w:r>
-      <w:hyperlink r:id="rId27" w:history="1">
+      <w:hyperlink r:id="rId29" w:history="1">
         <w:r>
           <w:rPr>
             <w:rStyle w:val="Lienhypertexte"/>
@@ -10184,18 +10211,18 @@
       <w:pPr>
         <w:pStyle w:val="Titre2"/>
       </w:pPr>
-      <w:bookmarkStart w:id="33" w:name="_Toc430965384"/>
+      <w:bookmarkStart w:id="32" w:name="_Toc430965384"/>
       <w:r>
         <w:t>Rapport</w:t>
       </w:r>
-      <w:bookmarkEnd w:id="33"/>
+      <w:bookmarkEnd w:id="32"/>
     </w:p>
     <w:p/>
     <w:p>
       <w:pPr>
         <w:pStyle w:val="Titre3"/>
       </w:pPr>
-      <w:bookmarkStart w:id="34" w:name="_Toc430965385"/>
+      <w:bookmarkStart w:id="33" w:name="_Toc430965385"/>
       <w:r>
         <w:t>Description des travaux</w:t>
       </w:r>
@@ -10207,45 +10234,45 @@
       </w:r>
       <w:r>
         <w:t>réponses aux questions)</w:t>
+      </w:r>
+      <w:bookmarkEnd w:id="33"/>
+    </w:p>
+    <w:p>
+      <w:pPr>
+        <w:pStyle w:val="Titre3"/>
+      </w:pPr>
+    </w:p>
+    <w:p>
+      <w:pPr>
+        <w:pStyle w:val="Titre3"/>
+      </w:pPr>
+      <w:bookmarkStart w:id="34" w:name="_Toc430965386"/>
+      <w:r>
+        <w:t>Difficultés rencontrées</w:t>
       </w:r>
       <w:bookmarkEnd w:id="34"/>
     </w:p>
     <w:p>
       <w:pPr>
-        <w:pStyle w:val="Titre3"/>
-      </w:pPr>
+        <w:rPr>
+          <w:noProof/>
+        </w:rPr>
+      </w:pPr>
+      <w:r>
+        <w:rPr>
+          <w:noProof/>
+        </w:rPr>
+        <w:br w:type="page"/>
+      </w:r>
     </w:p>
     <w:p>
       <w:pPr>
-        <w:pStyle w:val="Titre3"/>
-      </w:pPr>
-      <w:bookmarkStart w:id="35" w:name="_Toc430965386"/>
-      <w:r>
-        <w:t>Difficultés rencontrées</w:t>
-      </w:r>
-      <w:bookmarkEnd w:id="35"/>
-    </w:p>
-    <w:p>
-      <w:pPr>
+        <w:pStyle w:val="Titre1"/>
         <w:rPr>
           <w:noProof/>
         </w:rPr>
       </w:pPr>
-      <w:r>
-        <w:rPr>
-          <w:noProof/>
-        </w:rPr>
-        <w:br w:type="page"/>
-      </w:r>
-    </w:p>
-    <w:p>
-      <w:pPr>
-        <w:pStyle w:val="Titre1"/>
-        <w:rPr>
-          <w:noProof/>
-        </w:rPr>
-      </w:pPr>
-      <w:bookmarkStart w:id="36" w:name="_Toc430965387"/>
+      <w:bookmarkStart w:id="35" w:name="_Toc430965387"/>
       <w:r>
         <w:rPr>
           <w:noProof/>
@@ -10259,18 +10286,18 @@
         </w:rPr>
         <w:t xml:space="preserve"> Les entrées / sorties</w:t>
       </w:r>
-      <w:bookmarkEnd w:id="36"/>
+      <w:bookmarkEnd w:id="35"/>
     </w:p>
     <w:p/>
     <w:p>
       <w:pPr>
         <w:pStyle w:val="Titre2"/>
       </w:pPr>
-      <w:bookmarkStart w:id="37" w:name="_Toc430965388"/>
+      <w:bookmarkStart w:id="36" w:name="_Toc430965388"/>
       <w:r>
         <w:t>Exercices</w:t>
       </w:r>
-      <w:bookmarkEnd w:id="37"/>
+      <w:bookmarkEnd w:id="36"/>
     </w:p>
     <w:p>
       <w:pPr>
@@ -10281,7 +10308,7 @@
       <w:pPr>
         <w:pStyle w:val="Titre3"/>
       </w:pPr>
-      <w:bookmarkStart w:id="38" w:name="_Toc430965389"/>
+      <w:bookmarkStart w:id="37" w:name="_Toc430965389"/>
       <w:r>
         <w:t xml:space="preserve">Exercice </w:t>
       </w:r>
@@ -10294,7 +10321,7 @@
       <w:r>
         <w:t>Lire &amp; écrire un fichier XML</w:t>
       </w:r>
-      <w:bookmarkEnd w:id="38"/>
+      <w:bookmarkEnd w:id="37"/>
     </w:p>
     <w:p>
       <w:pPr>
@@ -10352,11 +10379,11 @@
       <w:pPr>
         <w:pStyle w:val="Titre3"/>
       </w:pPr>
-      <w:bookmarkStart w:id="39" w:name="_Toc430965390"/>
+      <w:bookmarkStart w:id="38" w:name="_Toc430965390"/>
       <w:r>
         <w:t>Exercice 2: Créer et lire un fichier de configuration pour une application</w:t>
       </w:r>
-      <w:bookmarkEnd w:id="39"/>
+      <w:bookmarkEnd w:id="38"/>
     </w:p>
     <w:p>
       <w:pPr>
@@ -10435,14 +10462,14 @@
       <w:pPr>
         <w:pStyle w:val="Titre3"/>
       </w:pPr>
-      <w:bookmarkStart w:id="40" w:name="_Toc430965391"/>
+      <w:bookmarkStart w:id="39" w:name="_Toc430965391"/>
       <w:r>
         <w:t xml:space="preserve">Exercice 3 : </w:t>
       </w:r>
       <w:r>
         <w:t>Sauvegarder et charger l’état d’une application</w:t>
       </w:r>
-      <w:bookmarkEnd w:id="40"/>
+      <w:bookmarkEnd w:id="39"/>
     </w:p>
     <w:p>
       <w:r>
@@ -10460,11 +10487,11 @@
       <w:pPr>
         <w:pStyle w:val="Titre3"/>
       </w:pPr>
-      <w:bookmarkStart w:id="41" w:name="_Toc430965392"/>
+      <w:bookmarkStart w:id="40" w:name="_Toc430965392"/>
       <w:r>
         <w:t>Exercice 4 : GUI</w:t>
       </w:r>
-      <w:bookmarkEnd w:id="41"/>
+      <w:bookmarkEnd w:id="40"/>
     </w:p>
     <w:p>
       <w:pPr>
@@ -10540,11 +10567,11 @@
       <w:pPr>
         <w:pStyle w:val="Titre3"/>
       </w:pPr>
-      <w:bookmarkStart w:id="42" w:name="_Toc430965393"/>
+      <w:bookmarkStart w:id="41" w:name="_Toc430965393"/>
       <w:r>
         <w:t>Exercice 5 - facultatif: Base de données</w:t>
       </w:r>
-      <w:bookmarkEnd w:id="42"/>
+      <w:bookmarkEnd w:id="41"/>
       <w:r>
         <w:t xml:space="preserve"> </w:t>
       </w:r>
@@ -10559,11 +10586,11 @@
       <w:pPr>
         <w:pStyle w:val="Titre2"/>
       </w:pPr>
-      <w:bookmarkStart w:id="43" w:name="_Toc430965394"/>
+      <w:bookmarkStart w:id="42" w:name="_Toc430965394"/>
       <w:r>
         <w:t>Aide</w:t>
       </w:r>
-      <w:bookmarkEnd w:id="43"/>
+      <w:bookmarkEnd w:id="42"/>
     </w:p>
     <w:p>
       <w:pPr>
@@ -10579,7 +10606,7 @@
       <w:r>
         <w:t xml:space="preserve">Afficher de l’HTML : </w:t>
       </w:r>
-      <w:hyperlink r:id="rId28" w:history="1">
+      <w:hyperlink r:id="rId30" w:history="1">
         <w:r>
           <w:rPr>
             <w:rStyle w:val="Lienhypertexte"/>
@@ -10609,7 +10636,7 @@
         </w:rPr>
         <w:t xml:space="preserve">Base de données : </w:t>
       </w:r>
-      <w:hyperlink r:id="rId29" w:history="1">
+      <w:hyperlink r:id="rId31" w:history="1">
         <w:r>
           <w:rPr>
             <w:rStyle w:val="Lienhypertexte"/>
@@ -10623,22 +10650,22 @@
       <w:pPr>
         <w:pStyle w:val="Titre2"/>
       </w:pPr>
-      <w:bookmarkStart w:id="44" w:name="_Toc430965395"/>
+      <w:bookmarkStart w:id="43" w:name="_Toc430965395"/>
       <w:r>
         <w:t>Rapport</w:t>
       </w:r>
-      <w:bookmarkEnd w:id="44"/>
+      <w:bookmarkEnd w:id="43"/>
     </w:p>
     <w:p/>
     <w:p>
       <w:pPr>
         <w:pStyle w:val="Titre3"/>
       </w:pPr>
-      <w:bookmarkStart w:id="45" w:name="_Toc430965396"/>
+      <w:bookmarkStart w:id="44" w:name="_Toc430965396"/>
       <w:r>
         <w:t>Description des travaux</w:t>
       </w:r>
-      <w:bookmarkEnd w:id="45"/>
+      <w:bookmarkEnd w:id="44"/>
     </w:p>
     <w:p>
       <w:pPr>
@@ -10649,11 +10676,11 @@
       <w:pPr>
         <w:pStyle w:val="Titre3"/>
       </w:pPr>
-      <w:bookmarkStart w:id="46" w:name="_Toc430965397"/>
+      <w:bookmarkStart w:id="45" w:name="_Toc430965397"/>
       <w:r>
         <w:t>Difficultés rencontrées</w:t>
       </w:r>
-      <w:bookmarkEnd w:id="46"/>
+      <w:bookmarkEnd w:id="45"/>
     </w:p>
     <w:p>
       <w:pPr>
@@ -10679,7 +10706,7 @@
           <w:noProof/>
         </w:rPr>
       </w:pPr>
-      <w:bookmarkStart w:id="47" w:name="_Toc430965398"/>
+      <w:bookmarkStart w:id="46" w:name="_Toc430965398"/>
       <w:r>
         <w:rPr>
           <w:noProof/>
@@ -10705,175 +10732,175 @@
           <w:noProof/>
         </w:rPr>
         <w:t xml:space="preserve"> &amp; Calcul distribué</w:t>
+      </w:r>
+      <w:bookmarkEnd w:id="46"/>
+    </w:p>
+    <w:p>
+      <w:pPr>
+        <w:pStyle w:val="Titre2"/>
+      </w:pPr>
+    </w:p>
+    <w:p>
+      <w:pPr>
+        <w:pStyle w:val="Titre2"/>
+        <w:rPr>
+          <w:noProof/>
+        </w:rPr>
+      </w:pPr>
+      <w:bookmarkStart w:id="47" w:name="_Toc430965399"/>
+      <w:r>
+        <w:rPr>
+          <w:noProof/>
+        </w:rPr>
+        <w:t>Exercices</w:t>
       </w:r>
       <w:bookmarkEnd w:id="47"/>
     </w:p>
     <w:p>
       <w:pPr>
-        <w:pStyle w:val="Titre2"/>
+        <w:pStyle w:val="Titre3"/>
+        <w:rPr>
+          <w:noProof/>
+        </w:rPr>
       </w:pPr>
     </w:p>
     <w:p>
       <w:pPr>
-        <w:pStyle w:val="Titre2"/>
+        <w:pStyle w:val="Titre3"/>
         <w:rPr>
           <w:noProof/>
         </w:rPr>
       </w:pPr>
-      <w:bookmarkStart w:id="48" w:name="_Toc430965399"/>
+      <w:bookmarkStart w:id="48" w:name="_Toc430965400"/>
       <w:r>
         <w:rPr>
           <w:noProof/>
         </w:rPr>
-        <w:t>Exercices</w:t>
+        <w:t xml:space="preserve">Exercice 1 : </w:t>
+      </w:r>
+      <w:r>
+        <w:rPr>
+          <w:noProof/>
+        </w:rPr>
+        <w:t>Sauvegarde en tâche de fond</w:t>
       </w:r>
       <w:bookmarkEnd w:id="48"/>
     </w:p>
     <w:p>
+      <w:r>
+        <w:t>En utilisant un Thread et le système de sauvegarde du TD/TP 4 (exercice 1), sauvegarder le projet toute les minute</w:t>
+      </w:r>
+      <w:r>
+        <w:t>s.</w:t>
+      </w:r>
+    </w:p>
+    <w:p/>
+    <w:p>
       <w:pPr>
         <w:pStyle w:val="Titre3"/>
         <w:rPr>
+          <w:b/>
+          <w:i/>
           <w:noProof/>
         </w:rPr>
       </w:pPr>
-    </w:p>
-    <w:p>
-      <w:pPr>
-        <w:pStyle w:val="Titre3"/>
+      <w:bookmarkStart w:id="49" w:name="_Toc430965401"/>
+      <w:r>
         <w:rPr>
           <w:noProof/>
         </w:rPr>
-      </w:pPr>
-      <w:bookmarkStart w:id="49" w:name="_Toc430965400"/>
-      <w:r>
-        <w:rPr>
+        <w:t xml:space="preserve">Exercice 2 : </w:t>
+      </w:r>
+      <w:r>
+        <w:rPr>
+          <w:b/>
+          <w:i/>
           <w:noProof/>
         </w:rPr>
-        <w:t xml:space="preserve">Exercice 1 : </w:t>
-      </w:r>
-      <w:r>
-        <w:rPr>
-          <w:noProof/>
-        </w:rPr>
-        <w:t>Sauvegarde en tâche de fond</w:t>
+        <w:t>ShutdownHook</w:t>
       </w:r>
       <w:bookmarkEnd w:id="49"/>
     </w:p>
     <w:p>
       <w:r>
-        <w:t>En utilisant un Thread et le système de sauvegarde du TD/TP 4 (exercice 1), sauvegarder le projet toute les minute</w:t>
-      </w:r>
-      <w:r>
-        <w:t>s.</w:t>
-      </w:r>
-    </w:p>
-    <w:p/>
-    <w:p>
-      <w:pPr>
-        <w:pStyle w:val="Titre3"/>
+        <w:t xml:space="preserve">En utilisant le code implémenté dans le TD/TP 4 (exercice 3) écrire une </w:t>
+      </w:r>
+      <w:r>
         <w:rPr>
           <w:b/>
           <w:i/>
-          <w:noProof/>
-        </w:rPr>
-      </w:pPr>
-      <w:bookmarkStart w:id="50" w:name="_Toc430965401"/>
-      <w:r>
-        <w:rPr>
-          <w:noProof/>
-        </w:rPr>
+        </w:rPr>
+        <w:t>ShutdownHook</w:t>
+      </w:r>
+      <w:r>
+        <w:t xml:space="preserve"> pour faire un système de reprise sur erreur en cas de crash</w:t>
+      </w:r>
+      <w:r>
+        <w:t>.</w:t>
+      </w:r>
+    </w:p>
+    <w:p>
+      <w:pPr>
+        <w:pStyle w:val="Titre3"/>
+      </w:pPr>
+    </w:p>
+    <w:p>
+      <w:pPr>
+        <w:pStyle w:val="Titre3"/>
+      </w:pPr>
+      <w:bookmarkStart w:id="50" w:name="_Toc430965402"/>
+      <w:r>
         <w:t xml:space="preserve">Exercice 2 : </w:t>
       </w:r>
       <w:r>
-        <w:rPr>
-          <w:b/>
-          <w:i/>
-          <w:noProof/>
-        </w:rPr>
-        <w:t>ShutdownHook</w:t>
+        <w:t>Lancer des calculs distribués</w:t>
       </w:r>
       <w:bookmarkEnd w:id="50"/>
     </w:p>
     <w:p>
       <w:r>
-        <w:t xml:space="preserve">En utilisant le code implémenté dans le TD/TP 4 (exercice 3) écrire une </w:t>
-      </w:r>
-      <w:r>
-        <w:rPr>
-          <w:b/>
-          <w:i/>
-        </w:rPr>
-        <w:t>ShutdownHook</w:t>
-      </w:r>
-      <w:r>
-        <w:t xml:space="preserve"> pour faire un système de reprise sur erreur en cas de crash</w:t>
+        <w:t xml:space="preserve">Dans le TP2 nous avons créé un Filtre, il s’agit ‘de l’externaliser’ afin que les </w:t>
+      </w:r>
+      <w:r>
+        <w:t xml:space="preserve">recherches selon un critère (qui peut être complexe) soient </w:t>
+      </w:r>
+      <w:r>
+        <w:t>effectuées</w:t>
+      </w:r>
+      <w:r>
+        <w:t xml:space="preserve"> sur une autre machine</w:t>
       </w:r>
       <w:r>
         <w:t>.</w:t>
       </w:r>
     </w:p>
     <w:p>
-      <w:pPr>
-        <w:pStyle w:val="Titre3"/>
-      </w:pPr>
+      <w:r>
+        <w:t xml:space="preserve">Cette fonctionnalité ne doit en rien casser l’existant : l’utilisateur devra pouvoir utiliser des calculs externalisés ou bien ses propres ressources. </w:t>
+      </w:r>
     </w:p>
     <w:p>
-      <w:pPr>
-        <w:pStyle w:val="Titre3"/>
-      </w:pPr>
-      <w:bookmarkStart w:id="51" w:name="_Toc430965402"/>
-      <w:r>
-        <w:t xml:space="preserve">Exercice 2 : </w:t>
-      </w:r>
-      <w:r>
-        <w:t>Lancer des calculs distribués</w:t>
-      </w:r>
-      <w:bookmarkEnd w:id="51"/>
+      <w:r>
+        <w:t>Ajouter dans le fichier de configuration l’adresse du server RMI, avec un booléen permettant d’activer (ou de désactiver) la fonctionnalité.</w:t>
+      </w:r>
     </w:p>
     <w:p>
-      <w:r>
-        <w:t xml:space="preserve">Dans le TP2 nous avons créé un Filtre, il s’agit ‘de l’externaliser’ afin que les </w:t>
-      </w:r>
-      <w:r>
-        <w:t xml:space="preserve">recherches selon un critère (qui peut être complexe) soient </w:t>
-      </w:r>
-      <w:r>
-        <w:t>effectuées</w:t>
-      </w:r>
-      <w:r>
-        <w:t xml:space="preserve"> sur une autre machine</w:t>
-      </w:r>
-      <w:r>
-        <w:t>.</w:t>
-      </w:r>
+      <w:pPr>
+        <w:pStyle w:val="Titre3"/>
+      </w:pPr>
     </w:p>
     <w:p>
-      <w:r>
-        <w:t xml:space="preserve">Cette fonctionnalité ne doit en rien casser l’existant : l’utilisateur devra pouvoir utiliser des calculs externalisés ou bien ses propres ressources. </w:t>
-      </w:r>
-    </w:p>
-    <w:p>
-      <w:r>
-        <w:t>Ajouter dans le fichier de configuration l’adresse du server RMI, avec un booléen permettant d’activer (ou de désactiver) la fonctionnalité.</w:t>
-      </w:r>
-    </w:p>
-    <w:p>
       <w:pPr>
         <w:pStyle w:val="Titre3"/>
       </w:pPr>
-    </w:p>
-    <w:p>
-      <w:pPr>
-        <w:pStyle w:val="Titre3"/>
-      </w:pPr>
-      <w:bookmarkStart w:id="52" w:name="_Toc430965403"/>
+      <w:bookmarkStart w:id="51" w:name="_Toc430965403"/>
       <w:r>
         <w:t xml:space="preserve">Exercice 3 : </w:t>
       </w:r>
       <w:r>
         <w:t>GUI – configuration</w:t>
       </w:r>
-      <w:bookmarkEnd w:id="52"/>
+      <w:bookmarkEnd w:id="51"/>
     </w:p>
     <w:p>
       <w:r>
@@ -11033,22 +11060,22 @@
       <w:pPr>
         <w:pStyle w:val="Titre2"/>
       </w:pPr>
-      <w:bookmarkStart w:id="53" w:name="_Toc430965404"/>
+      <w:bookmarkStart w:id="52" w:name="_Toc430965404"/>
       <w:r>
         <w:t>Rapport</w:t>
       </w:r>
-      <w:bookmarkEnd w:id="53"/>
+      <w:bookmarkEnd w:id="52"/>
     </w:p>
     <w:p/>
     <w:p>
       <w:pPr>
         <w:pStyle w:val="Titre3"/>
       </w:pPr>
-      <w:bookmarkStart w:id="54" w:name="_Toc430965405"/>
+      <w:bookmarkStart w:id="53" w:name="_Toc430965405"/>
       <w:r>
         <w:t>Description des travaux</w:t>
       </w:r>
-      <w:bookmarkEnd w:id="54"/>
+      <w:bookmarkEnd w:id="53"/>
     </w:p>
     <w:p>
       <w:pPr>
@@ -11059,11 +11086,11 @@
       <w:pPr>
         <w:pStyle w:val="Titre3"/>
       </w:pPr>
-      <w:bookmarkStart w:id="55" w:name="_Toc430965406"/>
+      <w:bookmarkStart w:id="54" w:name="_Toc430965406"/>
       <w:r>
         <w:t>Difficultés rencontrées</w:t>
       </w:r>
-      <w:bookmarkEnd w:id="55"/>
+      <w:bookmarkEnd w:id="54"/>
     </w:p>
     <w:p>
       <w:pPr>
@@ -11097,7 +11124,7 @@
           <w:noProof/>
         </w:rPr>
       </w:pPr>
-      <w:bookmarkStart w:id="56" w:name="_Toc430965407"/>
+      <w:bookmarkStart w:id="55" w:name="_Toc430965407"/>
       <w:r>
         <w:rPr>
           <w:noProof/>
@@ -11110,18 +11137,18 @@
         </w:rPr>
         <w:t xml:space="preserve"> Les applications en réseau</w:t>
       </w:r>
-      <w:bookmarkEnd w:id="56"/>
+      <w:bookmarkEnd w:id="55"/>
     </w:p>
     <w:p/>
     <w:p>
       <w:pPr>
         <w:pStyle w:val="Titre2"/>
       </w:pPr>
-      <w:bookmarkStart w:id="57" w:name="_Toc430965408"/>
+      <w:bookmarkStart w:id="56" w:name="_Toc430965408"/>
       <w:r>
         <w:t>Exercices</w:t>
       </w:r>
-      <w:bookmarkEnd w:id="57"/>
+      <w:bookmarkEnd w:id="56"/>
     </w:p>
     <w:p>
       <w:pPr>
@@ -11135,7 +11162,7 @@
           <w:i/>
         </w:rPr>
       </w:pPr>
-      <w:bookmarkStart w:id="58" w:name="_Toc430965409"/>
+      <w:bookmarkStart w:id="57" w:name="_Toc430965409"/>
       <w:r>
         <w:t xml:space="preserve">Exercice 1 : </w:t>
       </w:r>
@@ -11148,7 +11175,7 @@
         </w:rPr>
         <w:t>Chat</w:t>
       </w:r>
-      <w:bookmarkEnd w:id="58"/>
+      <w:bookmarkEnd w:id="57"/>
     </w:p>
     <w:p>
       <w:pPr>
@@ -11206,7 +11233,7 @@
           <w:i/>
         </w:rPr>
       </w:pPr>
-      <w:bookmarkStart w:id="59" w:name="_Toc430965410"/>
+      <w:bookmarkStart w:id="58" w:name="_Toc430965410"/>
       <w:r>
         <w:t xml:space="preserve">Exercice </w:t>
       </w:r>
@@ -11246,7 +11273,7 @@
         </w:rPr>
         <w:t xml:space="preserve"> (ou une page JSP)</w:t>
       </w:r>
-      <w:bookmarkEnd w:id="59"/>
+      <w:bookmarkEnd w:id="58"/>
     </w:p>
     <w:p>
       <w:pPr>
@@ -11311,7 +11338,7 @@
       <w:r>
         <w:t xml:space="preserve"> : </w:t>
       </w:r>
-      <w:hyperlink r:id="rId30" w:history="1">
+      <w:hyperlink r:id="rId32" w:history="1">
         <w:r>
           <w:rPr>
             <w:rStyle w:val="Lienhypertexte"/>
@@ -11325,47 +11352,47 @@
       <w:pPr>
         <w:pStyle w:val="Titre2"/>
       </w:pPr>
-      <w:bookmarkStart w:id="60" w:name="_Toc430965411"/>
+      <w:bookmarkStart w:id="59" w:name="_Toc430965411"/>
       <w:r>
         <w:t>Rapport</w:t>
       </w:r>
-      <w:bookmarkEnd w:id="60"/>
+      <w:bookmarkEnd w:id="59"/>
     </w:p>
     <w:p/>
     <w:p>
       <w:pPr>
         <w:pStyle w:val="Titre3"/>
       </w:pPr>
-      <w:bookmarkStart w:id="61" w:name="_Toc430965412"/>
+      <w:bookmarkStart w:id="60" w:name="_Toc430965412"/>
       <w:r>
         <w:t>Description des travaux</w:t>
+      </w:r>
+      <w:bookmarkEnd w:id="60"/>
+    </w:p>
+    <w:p>
+      <w:pPr>
+        <w:pStyle w:val="Titre3"/>
+      </w:pPr>
+    </w:p>
+    <w:p>
+      <w:pPr>
+        <w:pStyle w:val="Titre3"/>
+      </w:pPr>
+      <w:bookmarkStart w:id="61" w:name="_Toc430965413"/>
+      <w:r>
+        <w:t>Difficultés rencontrées</w:t>
       </w:r>
       <w:bookmarkEnd w:id="61"/>
     </w:p>
     <w:p>
       <w:pPr>
-        <w:pStyle w:val="Titre3"/>
-      </w:pPr>
-    </w:p>
-    <w:p>
-      <w:pPr>
-        <w:pStyle w:val="Titre3"/>
-      </w:pPr>
-      <w:bookmarkStart w:id="62" w:name="_Toc430965413"/>
-      <w:r>
-        <w:t>Difficultés rencontrées</w:t>
-      </w:r>
-      <w:bookmarkEnd w:id="62"/>
-    </w:p>
-    <w:p>
-      <w:pPr>
         <w:rPr>
           <w:noProof/>
         </w:rPr>
       </w:pPr>
     </w:p>
     <w:sectPr>
-      <w:headerReference w:type="default" r:id="rId31"/>
+      <w:headerReference w:type="default" r:id="rId33"/>
       <w:pgSz w:w="11901" w:h="16817"/>
       <w:pgMar w:top="720" w:right="720" w:bottom="720" w:left="720" w:header="227" w:footer="284" w:gutter="0"/>
       <w:pgNumType w:start="0"/>
@@ -11425,7 +11452,6 @@
         <w:docPartUnique/>
       </w:docPartObj>
     </w:sdtPr>
-    <w:sdtEndPr/>
     <w:sdtContent>
       <w:p>
         <w:pPr>
@@ -11581,7 +11607,7 @@
                                     <w:noProof/>
                                     <w:color w:val="FFFFFF" w:themeColor="background1"/>
                                   </w:rPr>
-                                  <w:t>1</w:t>
+                                  <w:t>12</w:t>
                                 </w:r>
                                 <w:r>
                                   <w:rPr>
@@ -18991,117 +19017,117 @@
     </dgm:pt>
   </dgm:ptLst>
   <dgm:cxnLst>
-    <dgm:cxn modelId="{0ADABA8A-61FD-0946-8EF6-0514AB25AA98}" type="presOf" srcId="{99F72719-26C5-43AC-9154-CEFFF5CEB37E}" destId="{A8464F86-5444-4B1D-8904-D5D84FB93A63}" srcOrd="0" destOrd="0" presId="urn:microsoft.com/office/officeart/2005/8/layout/hierarchy2"/>
-    <dgm:cxn modelId="{FB2324E0-CCA5-A243-A57E-38089735ED38}" type="presOf" srcId="{597EB83F-9AF9-4A72-80A3-732912F27C6D}" destId="{1FDB852C-60D2-4512-8688-DBBE489C7C32}" srcOrd="1" destOrd="0" presId="urn:microsoft.com/office/officeart/2005/8/layout/hierarchy2"/>
-    <dgm:cxn modelId="{08119D52-4FB4-8044-A28E-76F8BBF1EB47}" type="presOf" srcId="{6EAA9C23-3A78-4C27-AAC9-504C071FA2D8}" destId="{FFF314B7-9492-4462-8B1C-7BC33784FA0A}" srcOrd="0" destOrd="0" presId="urn:microsoft.com/office/officeart/2005/8/layout/hierarchy2"/>
-    <dgm:cxn modelId="{FD1A066B-1CFF-E94F-BE67-0E0AE3B98646}" type="presOf" srcId="{B13E7694-BD7E-4ACD-8A25-288621413B33}" destId="{D36435EE-5DD9-4CB1-80E2-64E88C5269A2}" srcOrd="0" destOrd="0" presId="urn:microsoft.com/office/officeart/2005/8/layout/hierarchy2"/>
-    <dgm:cxn modelId="{5EAC7A24-006A-B546-A075-EF6CEA46BDF6}" type="presOf" srcId="{4D72C498-B5D7-4A5E-9949-13D4BDD70C79}" destId="{3F3231AA-D37A-47E2-AA64-F3C7B7B2954D}" srcOrd="0" destOrd="0" presId="urn:microsoft.com/office/officeart/2005/8/layout/hierarchy2"/>
+    <dgm:cxn modelId="{61D0C536-25C6-EE4F-9731-624EAAA3C29A}" type="presOf" srcId="{597EB83F-9AF9-4A72-80A3-732912F27C6D}" destId="{D955C53B-B716-4B38-9366-F9DF3D076BCB}" srcOrd="0" destOrd="0" presId="urn:microsoft.com/office/officeart/2005/8/layout/hierarchy2"/>
+    <dgm:cxn modelId="{4C24BFA0-DC3D-2748-977C-1E7B2B9503B6}" type="presOf" srcId="{4D72C498-B5D7-4A5E-9949-13D4BDD70C79}" destId="{3F3231AA-D37A-47E2-AA64-F3C7B7B2954D}" srcOrd="0" destOrd="0" presId="urn:microsoft.com/office/officeart/2005/8/layout/hierarchy2"/>
+    <dgm:cxn modelId="{FE336B71-7230-1B47-8F04-538BBF6932E8}" type="presOf" srcId="{3FE4910D-602C-4A72-BB9E-A3BE3A3A0E78}" destId="{F14A685D-1E0D-4B4F-8491-096DFB19D677}" srcOrd="1" destOrd="0" presId="urn:microsoft.com/office/officeart/2005/8/layout/hierarchy2"/>
     <dgm:cxn modelId="{49E69296-6243-4B23-BB27-A3D4BEF5529C}" srcId="{4D72C498-B5D7-4A5E-9949-13D4BDD70C79}" destId="{CFFF95AD-6A3E-4156-870B-74376FA448BF}" srcOrd="1" destOrd="0" parTransId="{139FBCB0-87C1-4D19-9898-BB48C99D5614}" sibTransId="{2D803B32-337B-4EAC-B215-13958E412DA9}"/>
-    <dgm:cxn modelId="{CFC1880F-2FED-D440-BC7A-14A6A32CB76A}" type="presOf" srcId="{597EB83F-9AF9-4A72-80A3-732912F27C6D}" destId="{D955C53B-B716-4B38-9366-F9DF3D076BCB}" srcOrd="0" destOrd="0" presId="urn:microsoft.com/office/officeart/2005/8/layout/hierarchy2"/>
-    <dgm:cxn modelId="{7F38D39D-D054-8748-88EF-D3FEE47AE960}" type="presOf" srcId="{B13E7694-BD7E-4ACD-8A25-288621413B33}" destId="{2FF43323-1B88-4D6E-A12C-28C1BD2304F7}" srcOrd="1" destOrd="0" presId="urn:microsoft.com/office/officeart/2005/8/layout/hierarchy2"/>
-    <dgm:cxn modelId="{33B38793-5536-3347-B3E2-57A06AE4E41D}" type="presOf" srcId="{139FBCB0-87C1-4D19-9898-BB48C99D5614}" destId="{AEBC5B76-A737-49A2-B533-66F2022C87AD}" srcOrd="0" destOrd="0" presId="urn:microsoft.com/office/officeart/2005/8/layout/hierarchy2"/>
+    <dgm:cxn modelId="{011D9319-4EB2-B04B-B8D0-10DBD96A9D3A}" type="presOf" srcId="{B13E7694-BD7E-4ACD-8A25-288621413B33}" destId="{2FF43323-1B88-4D6E-A12C-28C1BD2304F7}" srcOrd="1" destOrd="0" presId="urn:microsoft.com/office/officeart/2005/8/layout/hierarchy2"/>
     <dgm:cxn modelId="{502FB9F7-55F9-4593-B1F2-FBE723CFF641}" srcId="{90721A67-6AD1-4A80-A90E-9D77E7AD4E6D}" destId="{AD7B3DA5-2EE7-42E6-A405-E9204AD083F8}" srcOrd="0" destOrd="0" parTransId="{0B7CF66D-0A27-42E3-AC6D-2DB726B0F1E6}" sibTransId="{4BBF8FF6-E72D-4A5B-A1FE-6EAB41BA4F5C}"/>
+    <dgm:cxn modelId="{2C4BDE5B-FCDC-4045-8EE7-B56D04D45E23}" type="presOf" srcId="{3FE4910D-602C-4A72-BB9E-A3BE3A3A0E78}" destId="{C26101A3-172C-4AFD-8AA5-00EF71442597}" srcOrd="0" destOrd="0" presId="urn:microsoft.com/office/officeart/2005/8/layout/hierarchy2"/>
+    <dgm:cxn modelId="{5885B6E2-5504-C841-BEC9-353F0D8443AB}" type="presOf" srcId="{DD6977A0-3802-4240-88A2-691E7C2C48A6}" destId="{6F424515-AE64-4689-98CF-DEE19DC54531}" srcOrd="1" destOrd="0" presId="urn:microsoft.com/office/officeart/2005/8/layout/hierarchy2"/>
     <dgm:cxn modelId="{7176B68D-8377-4602-BE4C-B7D75F5D41A5}" srcId="{4D72C498-B5D7-4A5E-9949-13D4BDD70C79}" destId="{24E98E51-90AC-468F-867A-C952D6FD5668}" srcOrd="2" destOrd="0" parTransId="{559D18E3-752D-4EE1-9939-C38FEFFAE5A4}" sibTransId="{5A87DC0A-A2A4-49BC-8D66-8E04CC32771A}"/>
+    <dgm:cxn modelId="{8798B68A-F6F9-CC4D-BB5B-19D1DEE6B780}" type="presOf" srcId="{559D18E3-752D-4EE1-9939-C38FEFFAE5A4}" destId="{9EFBE792-9572-41CC-B394-D06BBCFDDEA7}" srcOrd="0" destOrd="0" presId="urn:microsoft.com/office/officeart/2005/8/layout/hierarchy2"/>
     <dgm:cxn modelId="{6E9F04CF-538C-49AC-B727-EE48AD00E24E}" srcId="{90721A67-6AD1-4A80-A90E-9D77E7AD4E6D}" destId="{6EAA9C23-3A78-4C27-AAC9-504C071FA2D8}" srcOrd="1" destOrd="0" parTransId="{99F72719-26C5-43AC-9154-CEFFF5CEB37E}" sibTransId="{9DE824F4-9157-4786-AD52-3E163FA3C3B4}"/>
-    <dgm:cxn modelId="{49807BE4-6FF3-B348-B7EE-D9ABBC2FEC73}" type="presOf" srcId="{F1D4A2FF-1ED4-48C6-8293-904F41872AF1}" destId="{215E04C8-8ADC-4870-8072-6C6871A934E8}" srcOrd="0" destOrd="0" presId="urn:microsoft.com/office/officeart/2005/8/layout/hierarchy2"/>
-    <dgm:cxn modelId="{FAD0135C-50C1-BB44-9966-B75275397A3C}" type="presOf" srcId="{DD6977A0-3802-4240-88A2-691E7C2C48A6}" destId="{6F424515-AE64-4689-98CF-DEE19DC54531}" srcOrd="1" destOrd="0" presId="urn:microsoft.com/office/officeart/2005/8/layout/hierarchy2"/>
-    <dgm:cxn modelId="{E0673AA1-AFF5-5549-A9BD-D0C3B08E5856}" type="presOf" srcId="{1489036D-A9DA-40B5-957F-936B4A348264}" destId="{EBFADA6F-FD50-43FB-87CB-15B1D9AA94CD}" srcOrd="0" destOrd="0" presId="urn:microsoft.com/office/officeart/2005/8/layout/hierarchy2"/>
-    <dgm:cxn modelId="{66677310-5D85-CB46-B656-3BAED19A1B51}" type="presOf" srcId="{0B7CF66D-0A27-42E3-AC6D-2DB726B0F1E6}" destId="{C296F982-F6F0-4728-ADF2-DC91F37071EA}" srcOrd="1" destOrd="0" presId="urn:microsoft.com/office/officeart/2005/8/layout/hierarchy2"/>
-    <dgm:cxn modelId="{2185B99A-C475-FD48-BC9C-AA4BE4DF1DE4}" type="presOf" srcId="{3FE4910D-602C-4A72-BB9E-A3BE3A3A0E78}" destId="{F14A685D-1E0D-4B4F-8491-096DFB19D677}" srcOrd="1" destOrd="0" presId="urn:microsoft.com/office/officeart/2005/8/layout/hierarchy2"/>
-    <dgm:cxn modelId="{D2B570A1-B69F-6844-BA67-4FE3DC6206ED}" type="presOf" srcId="{65626F29-AB7F-4A3E-92D9-6AFC55134C2D}" destId="{76D26D6D-EDAF-4C52-8B4D-841B0D968087}" srcOrd="0" destOrd="0" presId="urn:microsoft.com/office/officeart/2005/8/layout/hierarchy2"/>
-    <dgm:cxn modelId="{E4C5FD76-FC80-3043-B405-9C725EEBB401}" type="presOf" srcId="{F1D4A2FF-1ED4-48C6-8293-904F41872AF1}" destId="{881DB251-9FB1-4300-9BCC-5ED061EBD6BA}" srcOrd="1" destOrd="0" presId="urn:microsoft.com/office/officeart/2005/8/layout/hierarchy2"/>
-    <dgm:cxn modelId="{68CB66B0-B5BC-2645-8B74-91E534CDA6DF}" type="presOf" srcId="{99F72719-26C5-43AC-9154-CEFFF5CEB37E}" destId="{ECBF6DD1-22FB-4942-9A69-C2E334F2B933}" srcOrd="1" destOrd="0" presId="urn:microsoft.com/office/officeart/2005/8/layout/hierarchy2"/>
-    <dgm:cxn modelId="{3E54C05C-1F4E-9E48-B12E-D3D2ABB3C719}" type="presOf" srcId="{913E8ED9-5793-4239-BAD8-A00A3159E04D}" destId="{A21B35AB-A6E7-40B0-A48C-F2137E09EDE9}" srcOrd="0" destOrd="0" presId="urn:microsoft.com/office/officeart/2005/8/layout/hierarchy2"/>
-    <dgm:cxn modelId="{80D871A1-0507-8C49-A391-9108FD051237}" type="presOf" srcId="{C72AA88C-4AEE-412B-ABBF-33D17A0AD941}" destId="{C0DFBE07-132A-42A3-A5E2-F594000B2340}" srcOrd="1" destOrd="0" presId="urn:microsoft.com/office/officeart/2005/8/layout/hierarchy2"/>
+    <dgm:cxn modelId="{F594F3EF-F63D-614B-A2B3-41258901D898}" type="presOf" srcId="{C72AA88C-4AEE-412B-ABBF-33D17A0AD941}" destId="{8E5DD861-D493-4A0A-B81E-EB2108ED9BB3}" srcOrd="0" destOrd="0" presId="urn:microsoft.com/office/officeart/2005/8/layout/hierarchy2"/>
+    <dgm:cxn modelId="{D5D6B49C-E9AC-E34B-98B0-DE9E75642981}" type="presOf" srcId="{1489036D-A9DA-40B5-957F-936B4A348264}" destId="{D2E89353-C1DC-4D8C-81F7-770019C69DEF}" srcOrd="1" destOrd="0" presId="urn:microsoft.com/office/officeart/2005/8/layout/hierarchy2"/>
+    <dgm:cxn modelId="{82186AF1-D3A7-714D-B1A3-DB5D390F4B66}" type="presOf" srcId="{9E6B55FE-E53C-49DC-B515-C2397BEC2CAB}" destId="{288590B9-AA3F-44E1-86EF-EEFFCBA51BD5}" srcOrd="0" destOrd="0" presId="urn:microsoft.com/office/officeart/2005/8/layout/hierarchy2"/>
+    <dgm:cxn modelId="{E4065647-0F8D-B548-9752-629564490831}" type="presOf" srcId="{99F72719-26C5-43AC-9154-CEFFF5CEB37E}" destId="{A8464F86-5444-4B1D-8904-D5D84FB93A63}" srcOrd="0" destOrd="0" presId="urn:microsoft.com/office/officeart/2005/8/layout/hierarchy2"/>
+    <dgm:cxn modelId="{AABD273F-69DB-FB4B-97A4-D796055520AE}" type="presOf" srcId="{0B7CF66D-0A27-42E3-AC6D-2DB726B0F1E6}" destId="{C296F982-F6F0-4728-ADF2-DC91F37071EA}" srcOrd="1" destOrd="0" presId="urn:microsoft.com/office/officeart/2005/8/layout/hierarchy2"/>
+    <dgm:cxn modelId="{79F78EB3-FDCC-CE48-84A0-2E8A6C0F2178}" type="presOf" srcId="{559D18E3-752D-4EE1-9939-C38FEFFAE5A4}" destId="{E36A5456-E43A-492B-ABAE-06F81987E8E0}" srcOrd="1" destOrd="0" presId="urn:microsoft.com/office/officeart/2005/8/layout/hierarchy2"/>
+    <dgm:cxn modelId="{7B7D9E8C-4B82-7A47-A743-05145AB50E3D}" type="presOf" srcId="{C72AA88C-4AEE-412B-ABBF-33D17A0AD941}" destId="{C0DFBE07-132A-42A3-A5E2-F594000B2340}" srcOrd="1" destOrd="0" presId="urn:microsoft.com/office/officeart/2005/8/layout/hierarchy2"/>
     <dgm:cxn modelId="{9F4D2FFF-97B0-4BDE-B2FE-9300A204E5EE}" srcId="{65626F29-AB7F-4A3E-92D9-6AFC55134C2D}" destId="{90721A67-6AD1-4A80-A90E-9D77E7AD4E6D}" srcOrd="0" destOrd="0" parTransId="{FD12DCE2-E0B7-4C60-87FD-DBDC9530217F}" sibTransId="{898BA68B-F5FB-436F-B345-A5FAFB505382}"/>
-    <dgm:cxn modelId="{E925B771-E2FC-4A4D-A1BC-DCFB1BB72D6B}" type="presOf" srcId="{0B7CF66D-0A27-42E3-AC6D-2DB726B0F1E6}" destId="{F84282DA-A190-4AE4-80A2-887CA41C8DE9}" srcOrd="0" destOrd="0" presId="urn:microsoft.com/office/officeart/2005/8/layout/hierarchy2"/>
-    <dgm:cxn modelId="{07EC03F1-BD5A-B44F-8C53-90B185581425}" type="presOf" srcId="{559D18E3-752D-4EE1-9939-C38FEFFAE5A4}" destId="{E36A5456-E43A-492B-ABAE-06F81987E8E0}" srcOrd="1" destOrd="0" presId="urn:microsoft.com/office/officeart/2005/8/layout/hierarchy2"/>
-    <dgm:cxn modelId="{7E031AB6-AD28-0C4A-AAA7-9F688F8D2ECD}" type="presOf" srcId="{559B25C1-457C-4CA8-A035-1849D9779D21}" destId="{858F7110-3310-4783-BBA8-7EC1E711C660}" srcOrd="0" destOrd="0" presId="urn:microsoft.com/office/officeart/2005/8/layout/hierarchy2"/>
-    <dgm:cxn modelId="{6CD873E7-1566-B943-A237-B3D8EFEEE420}" type="presOf" srcId="{24E98E51-90AC-468F-867A-C952D6FD5668}" destId="{37C38F7E-4D19-426C-A64E-1CBDFC363BB7}" srcOrd="0" destOrd="0" presId="urn:microsoft.com/office/officeart/2005/8/layout/hierarchy2"/>
-    <dgm:cxn modelId="{38DFF372-09C3-0C4A-94C1-2720346FD57A}" type="presOf" srcId="{90721A67-6AD1-4A80-A90E-9D77E7AD4E6D}" destId="{2D8842D7-E959-42FA-BA94-C6E6A8D46F08}" srcOrd="0" destOrd="0" presId="urn:microsoft.com/office/officeart/2005/8/layout/hierarchy2"/>
-    <dgm:cxn modelId="{598591B9-2B56-1640-8252-200ED374235C}" type="presOf" srcId="{1489036D-A9DA-40B5-957F-936B4A348264}" destId="{D2E89353-C1DC-4D8C-81F7-770019C69DEF}" srcOrd="1" destOrd="0" presId="urn:microsoft.com/office/officeart/2005/8/layout/hierarchy2"/>
+    <dgm:cxn modelId="{E435935B-D940-D947-BEC6-3BEA0A8376EE}" type="presOf" srcId="{139FBCB0-87C1-4D19-9898-BB48C99D5614}" destId="{2D4C1DD3-7A1B-4669-AB42-72A65ACFF1A8}" srcOrd="1" destOrd="0" presId="urn:microsoft.com/office/officeart/2005/8/layout/hierarchy2"/>
+    <dgm:cxn modelId="{DD339DD6-1AFA-4A48-B5BE-A67CDF2AEA44}" type="presOf" srcId="{6EAA9C23-3A78-4C27-AAC9-504C071FA2D8}" destId="{FFF314B7-9492-4462-8B1C-7BC33784FA0A}" srcOrd="0" destOrd="0" presId="urn:microsoft.com/office/officeart/2005/8/layout/hierarchy2"/>
+    <dgm:cxn modelId="{30CBCCC9-0167-1649-9E7A-B39C7E5F86C7}" type="presOf" srcId="{24E98E51-90AC-468F-867A-C952D6FD5668}" destId="{37C38F7E-4D19-426C-A64E-1CBDFC363BB7}" srcOrd="0" destOrd="0" presId="urn:microsoft.com/office/officeart/2005/8/layout/hierarchy2"/>
+    <dgm:cxn modelId="{44E1B100-3E71-A740-9D3E-C6D9B1A35591}" type="presOf" srcId="{0B7CF66D-0A27-42E3-AC6D-2DB726B0F1E6}" destId="{F84282DA-A190-4AE4-80A2-887CA41C8DE9}" srcOrd="0" destOrd="0" presId="urn:microsoft.com/office/officeart/2005/8/layout/hierarchy2"/>
     <dgm:cxn modelId="{64F301FB-A593-41C9-BDB6-F0EFA7C82324}" srcId="{6EAA9C23-3A78-4C27-AAC9-504C071FA2D8}" destId="{16244E34-B2A7-4CB0-B85E-995BCA75C3E6}" srcOrd="1" destOrd="0" parTransId="{B13E7694-BD7E-4ACD-8A25-288621413B33}" sibTransId="{A0EBF300-51DB-4610-8BD4-DE84A2AC4F9A}"/>
+    <dgm:cxn modelId="{D8BF1189-290F-EE44-B4D6-1D3012A83F69}" type="presOf" srcId="{16244E34-B2A7-4CB0-B85E-995BCA75C3E6}" destId="{D91136A0-BBA5-4033-85D4-E551E48A4097}" srcOrd="0" destOrd="0" presId="urn:microsoft.com/office/officeart/2005/8/layout/hierarchy2"/>
     <dgm:cxn modelId="{D05732E0-8016-4300-94E0-4C5846D8338F}" srcId="{6EAA9C23-3A78-4C27-AAC9-504C071FA2D8}" destId="{495223E1-057C-40FA-B321-DB15D7B7BF1E}" srcOrd="3" destOrd="0" parTransId="{597EB83F-9AF9-4A72-80A3-732912F27C6D}" sibTransId="{3E875B8A-F119-494A-907D-67F8BC091872}"/>
-    <dgm:cxn modelId="{D7ECB0B1-7FBA-104B-9299-3CE03E78042A}" type="presOf" srcId="{AD7B3DA5-2EE7-42E6-A405-E9204AD083F8}" destId="{B96A10A5-DFF5-46F1-944C-3675766C550F}" srcOrd="0" destOrd="0" presId="urn:microsoft.com/office/officeart/2005/8/layout/hierarchy2"/>
-    <dgm:cxn modelId="{0B0FC522-C36E-FE42-9CFE-1AC32B092F10}" type="presOf" srcId="{16244E34-B2A7-4CB0-B85E-995BCA75C3E6}" destId="{D91136A0-BBA5-4033-85D4-E551E48A4097}" srcOrd="0" destOrd="0" presId="urn:microsoft.com/office/officeart/2005/8/layout/hierarchy2"/>
+    <dgm:cxn modelId="{E148A2B2-B782-864D-8578-847B3FFBD67D}" type="presOf" srcId="{139FBCB0-87C1-4D19-9898-BB48C99D5614}" destId="{AEBC5B76-A737-49A2-B533-66F2022C87AD}" srcOrd="0" destOrd="0" presId="urn:microsoft.com/office/officeart/2005/8/layout/hierarchy2"/>
+    <dgm:cxn modelId="{BC192488-27B6-5144-8296-2D77F38CF146}" type="presOf" srcId="{AD7B3DA5-2EE7-42E6-A405-E9204AD083F8}" destId="{B96A10A5-DFF5-46F1-944C-3675766C550F}" srcOrd="0" destOrd="0" presId="urn:microsoft.com/office/officeart/2005/8/layout/hierarchy2"/>
+    <dgm:cxn modelId="{2D8BCC43-6370-8F40-86B1-C1078020CFF7}" type="presOf" srcId="{B13E7694-BD7E-4ACD-8A25-288621413B33}" destId="{D36435EE-5DD9-4CB1-80E2-64E88C5269A2}" srcOrd="0" destOrd="0" presId="urn:microsoft.com/office/officeart/2005/8/layout/hierarchy2"/>
     <dgm:cxn modelId="{967F65B6-C47B-4EC0-ADE6-CAFBBE1F0516}" srcId="{CFFF95AD-6A3E-4156-870B-74376FA448BF}" destId="{559B25C1-457C-4CA8-A035-1849D9779D21}" srcOrd="0" destOrd="0" parTransId="{1489036D-A9DA-40B5-957F-936B4A348264}" sibTransId="{CA40A06D-5492-4390-8F79-91529B97C7E3}"/>
+    <dgm:cxn modelId="{2FD76CD6-4D2C-5D4A-A1D2-4916739230F5}" type="presOf" srcId="{597EB83F-9AF9-4A72-80A3-732912F27C6D}" destId="{1FDB852C-60D2-4512-8688-DBBE489C7C32}" srcOrd="1" destOrd="0" presId="urn:microsoft.com/office/officeart/2005/8/layout/hierarchy2"/>
     <dgm:cxn modelId="{D89F6048-F1B4-4787-B926-B49F52CB6F9B}" srcId="{AD7B3DA5-2EE7-42E6-A405-E9204AD083F8}" destId="{4D72C498-B5D7-4A5E-9949-13D4BDD70C79}" srcOrd="0" destOrd="0" parTransId="{3FE4910D-602C-4A72-BB9E-A3BE3A3A0E78}" sibTransId="{A5576FB7-9241-49DD-B403-195A5C6DB3B2}"/>
     <dgm:cxn modelId="{10820E9B-F692-4BF5-B197-3DDE2495C1CB}" srcId="{6EAA9C23-3A78-4C27-AAC9-504C071FA2D8}" destId="{913E8ED9-5793-4239-BAD8-A00A3159E04D}" srcOrd="0" destOrd="0" parTransId="{C72AA88C-4AEE-412B-ABBF-33D17A0AD941}" sibTransId="{E09A0026-5DBE-4A74-ADE4-A8C0FD11704F}"/>
-    <dgm:cxn modelId="{560BB6D9-F108-FE4E-B1E5-9291C3B06EE9}" type="presOf" srcId="{C72AA88C-4AEE-412B-ABBF-33D17A0AD941}" destId="{8E5DD861-D493-4A0A-B81E-EB2108ED9BB3}" srcOrd="0" destOrd="0" presId="urn:microsoft.com/office/officeart/2005/8/layout/hierarchy2"/>
-    <dgm:cxn modelId="{9BB715B2-940C-6C4B-9860-4CB5ABB73EA4}" type="presOf" srcId="{DD6977A0-3802-4240-88A2-691E7C2C48A6}" destId="{968AF4BE-4974-4BD5-85C7-35A0B47C6F8A}" srcOrd="0" destOrd="0" presId="urn:microsoft.com/office/officeart/2005/8/layout/hierarchy2"/>
+    <dgm:cxn modelId="{CCFEE835-43B0-9746-ACDD-7883431C5240}" type="presOf" srcId="{CFFF95AD-6A3E-4156-870B-74376FA448BF}" destId="{DE27DD97-4305-47FC-AFB0-35E1E791B27F}" srcOrd="0" destOrd="0" presId="urn:microsoft.com/office/officeart/2005/8/layout/hierarchy2"/>
+    <dgm:cxn modelId="{3AD1E9C4-BAB6-3444-B300-B2AB73B6E621}" type="presOf" srcId="{495223E1-057C-40FA-B321-DB15D7B7BF1E}" destId="{98EDA116-065D-473B-983B-F7A1A4E0692D}" srcOrd="0" destOrd="0" presId="urn:microsoft.com/office/officeart/2005/8/layout/hierarchy2"/>
+    <dgm:cxn modelId="{04CEB433-F55C-6E43-A871-21D3E4EB8CB0}" type="presOf" srcId="{FDC9356B-5836-435E-BB19-C94DC8F3D3EF}" destId="{D63F150D-0E96-4C27-A427-95C317656D1D}" srcOrd="0" destOrd="0" presId="urn:microsoft.com/office/officeart/2005/8/layout/hierarchy2"/>
     <dgm:cxn modelId="{5D66E035-8128-4BBA-84F0-1D671D2DE898}" srcId="{6EAA9C23-3A78-4C27-AAC9-504C071FA2D8}" destId="{9E6B55FE-E53C-49DC-B515-C2397BEC2CAB}" srcOrd="2" destOrd="0" parTransId="{F1D4A2FF-1ED4-48C6-8293-904F41872AF1}" sibTransId="{9DCC26EF-3D9C-4F2C-A2B6-405DE1FD371A}"/>
-    <dgm:cxn modelId="{3AFDEBD3-6756-C848-9F15-E2EF78A87E2F}" type="presOf" srcId="{139FBCB0-87C1-4D19-9898-BB48C99D5614}" destId="{2D4C1DD3-7A1B-4669-AB42-72A65ACFF1A8}" srcOrd="1" destOrd="0" presId="urn:microsoft.com/office/officeart/2005/8/layout/hierarchy2"/>
+    <dgm:cxn modelId="{21AC90E7-ED4C-2A4B-8822-D0EB115CF9AE}" type="presOf" srcId="{1489036D-A9DA-40B5-957F-936B4A348264}" destId="{EBFADA6F-FD50-43FB-87CB-15B1D9AA94CD}" srcOrd="0" destOrd="0" presId="urn:microsoft.com/office/officeart/2005/8/layout/hierarchy2"/>
     <dgm:cxn modelId="{FD18F822-929A-4822-AE96-7ADBA2A3C5CD}" srcId="{4D72C498-B5D7-4A5E-9949-13D4BDD70C79}" destId="{FDC9356B-5836-435E-BB19-C94DC8F3D3EF}" srcOrd="0" destOrd="0" parTransId="{DD6977A0-3802-4240-88A2-691E7C2C48A6}" sibTransId="{20A4AF65-9EE3-422E-A635-F5D68A4A881B}"/>
-    <dgm:cxn modelId="{FE910361-CDF2-2A4C-A887-8DE3460CF043}" type="presOf" srcId="{3FE4910D-602C-4A72-BB9E-A3BE3A3A0E78}" destId="{C26101A3-172C-4AFD-8AA5-00EF71442597}" srcOrd="0" destOrd="0" presId="urn:microsoft.com/office/officeart/2005/8/layout/hierarchy2"/>
-    <dgm:cxn modelId="{22220018-198F-AC4E-8FC0-90D8A9B22323}" type="presOf" srcId="{495223E1-057C-40FA-B321-DB15D7B7BF1E}" destId="{98EDA116-065D-473B-983B-F7A1A4E0692D}" srcOrd="0" destOrd="0" presId="urn:microsoft.com/office/officeart/2005/8/layout/hierarchy2"/>
-    <dgm:cxn modelId="{A7A13143-7D3E-5645-82A0-77790BA1D049}" type="presOf" srcId="{9E6B55FE-E53C-49DC-B515-C2397BEC2CAB}" destId="{288590B9-AA3F-44E1-86EF-EEFFCBA51BD5}" srcOrd="0" destOrd="0" presId="urn:microsoft.com/office/officeart/2005/8/layout/hierarchy2"/>
-    <dgm:cxn modelId="{A57839BA-E95C-FA4B-ADCF-0CB77763D0B2}" type="presOf" srcId="{559D18E3-752D-4EE1-9939-C38FEFFAE5A4}" destId="{9EFBE792-9572-41CC-B394-D06BBCFDDEA7}" srcOrd="0" destOrd="0" presId="urn:microsoft.com/office/officeart/2005/8/layout/hierarchy2"/>
-    <dgm:cxn modelId="{76563EF2-22B1-584D-9762-9100B3488ED9}" type="presOf" srcId="{CFFF95AD-6A3E-4156-870B-74376FA448BF}" destId="{DE27DD97-4305-47FC-AFB0-35E1E791B27F}" srcOrd="0" destOrd="0" presId="urn:microsoft.com/office/officeart/2005/8/layout/hierarchy2"/>
-    <dgm:cxn modelId="{737F4BB6-7688-7D48-B9FC-181831D02DE8}" type="presOf" srcId="{FDC9356B-5836-435E-BB19-C94DC8F3D3EF}" destId="{D63F150D-0E96-4C27-A427-95C317656D1D}" srcOrd="0" destOrd="0" presId="urn:microsoft.com/office/officeart/2005/8/layout/hierarchy2"/>
-    <dgm:cxn modelId="{A3C79398-045F-7747-BE1F-1C044E1F33ED}" type="presParOf" srcId="{76D26D6D-EDAF-4C52-8B4D-841B0D968087}" destId="{F8FABF40-7E53-41D6-A584-A511DC78C1BE}" srcOrd="0" destOrd="0" presId="urn:microsoft.com/office/officeart/2005/8/layout/hierarchy2"/>
-    <dgm:cxn modelId="{75DCE0FB-E354-3748-AA64-494504AA6118}" type="presParOf" srcId="{F8FABF40-7E53-41D6-A584-A511DC78C1BE}" destId="{2D8842D7-E959-42FA-BA94-C6E6A8D46F08}" srcOrd="0" destOrd="0" presId="urn:microsoft.com/office/officeart/2005/8/layout/hierarchy2"/>
-    <dgm:cxn modelId="{9D25ED49-AB83-B540-82FD-BC4BC9029675}" type="presParOf" srcId="{F8FABF40-7E53-41D6-A584-A511DC78C1BE}" destId="{BE75B47B-3650-4F5E-B461-4EF0A961DD5A}" srcOrd="1" destOrd="0" presId="urn:microsoft.com/office/officeart/2005/8/layout/hierarchy2"/>
-    <dgm:cxn modelId="{4551F95F-0257-0344-8627-751AC058C0D2}" type="presParOf" srcId="{BE75B47B-3650-4F5E-B461-4EF0A961DD5A}" destId="{F84282DA-A190-4AE4-80A2-887CA41C8DE9}" srcOrd="0" destOrd="0" presId="urn:microsoft.com/office/officeart/2005/8/layout/hierarchy2"/>
-    <dgm:cxn modelId="{5912B1E9-9C6E-5B4C-A9C6-FA859EAF4D2D}" type="presParOf" srcId="{F84282DA-A190-4AE4-80A2-887CA41C8DE9}" destId="{C296F982-F6F0-4728-ADF2-DC91F37071EA}" srcOrd="0" destOrd="0" presId="urn:microsoft.com/office/officeart/2005/8/layout/hierarchy2"/>
-    <dgm:cxn modelId="{B8029554-6A1C-2149-9EA7-8DB8A5714568}" type="presParOf" srcId="{BE75B47B-3650-4F5E-B461-4EF0A961DD5A}" destId="{CF42DF83-DDC9-476D-B33D-59E7CA944A5E}" srcOrd="1" destOrd="0" presId="urn:microsoft.com/office/officeart/2005/8/layout/hierarchy2"/>
-    <dgm:cxn modelId="{001E670A-8927-044D-99E1-05A58C182E6B}" type="presParOf" srcId="{CF42DF83-DDC9-476D-B33D-59E7CA944A5E}" destId="{B96A10A5-DFF5-46F1-944C-3675766C550F}" srcOrd="0" destOrd="0" presId="urn:microsoft.com/office/officeart/2005/8/layout/hierarchy2"/>
-    <dgm:cxn modelId="{FB9A633B-30F8-3040-B989-E6E245D3F8DE}" type="presParOf" srcId="{CF42DF83-DDC9-476D-B33D-59E7CA944A5E}" destId="{4F298BFB-1885-4076-9A22-AC9C0889C64B}" srcOrd="1" destOrd="0" presId="urn:microsoft.com/office/officeart/2005/8/layout/hierarchy2"/>
-    <dgm:cxn modelId="{C6D526FC-3D56-E840-A2A5-8C7B72558535}" type="presParOf" srcId="{4F298BFB-1885-4076-9A22-AC9C0889C64B}" destId="{C26101A3-172C-4AFD-8AA5-00EF71442597}" srcOrd="0" destOrd="0" presId="urn:microsoft.com/office/officeart/2005/8/layout/hierarchy2"/>
-    <dgm:cxn modelId="{5A87CC94-B9DF-4F4F-8C83-346EDC1FA41C}" type="presParOf" srcId="{C26101A3-172C-4AFD-8AA5-00EF71442597}" destId="{F14A685D-1E0D-4B4F-8491-096DFB19D677}" srcOrd="0" destOrd="0" presId="urn:microsoft.com/office/officeart/2005/8/layout/hierarchy2"/>
-    <dgm:cxn modelId="{DF2EA812-122A-3F49-915D-76C99A96869C}" type="presParOf" srcId="{4F298BFB-1885-4076-9A22-AC9C0889C64B}" destId="{F368639D-315F-4154-88B1-6A5B912D6526}" srcOrd="1" destOrd="0" presId="urn:microsoft.com/office/officeart/2005/8/layout/hierarchy2"/>
-    <dgm:cxn modelId="{A33D86ED-36F4-DC43-9FE0-D196E1262CF8}" type="presParOf" srcId="{F368639D-315F-4154-88B1-6A5B912D6526}" destId="{3F3231AA-D37A-47E2-AA64-F3C7B7B2954D}" srcOrd="0" destOrd="0" presId="urn:microsoft.com/office/officeart/2005/8/layout/hierarchy2"/>
-    <dgm:cxn modelId="{6EBBF199-DC8B-6444-B60F-A2274269C11D}" type="presParOf" srcId="{F368639D-315F-4154-88B1-6A5B912D6526}" destId="{397AEE95-8A0C-4187-A00A-9EB934AA598C}" srcOrd="1" destOrd="0" presId="urn:microsoft.com/office/officeart/2005/8/layout/hierarchy2"/>
-    <dgm:cxn modelId="{9D549E6F-BD1F-A945-BAFD-487FDAD69C69}" type="presParOf" srcId="{397AEE95-8A0C-4187-A00A-9EB934AA598C}" destId="{968AF4BE-4974-4BD5-85C7-35A0B47C6F8A}" srcOrd="0" destOrd="0" presId="urn:microsoft.com/office/officeart/2005/8/layout/hierarchy2"/>
-    <dgm:cxn modelId="{1F19BAC6-44FB-8B43-8182-510C2767438C}" type="presParOf" srcId="{968AF4BE-4974-4BD5-85C7-35A0B47C6F8A}" destId="{6F424515-AE64-4689-98CF-DEE19DC54531}" srcOrd="0" destOrd="0" presId="urn:microsoft.com/office/officeart/2005/8/layout/hierarchy2"/>
-    <dgm:cxn modelId="{0AD887CE-3DF6-964C-A2F3-AEA7DA757845}" type="presParOf" srcId="{397AEE95-8A0C-4187-A00A-9EB934AA598C}" destId="{EB924A49-A3F3-497C-ACC4-327EDE264F60}" srcOrd="1" destOrd="0" presId="urn:microsoft.com/office/officeart/2005/8/layout/hierarchy2"/>
-    <dgm:cxn modelId="{069B1E98-F068-FC48-AB30-872BF793655D}" type="presParOf" srcId="{EB924A49-A3F3-497C-ACC4-327EDE264F60}" destId="{D63F150D-0E96-4C27-A427-95C317656D1D}" srcOrd="0" destOrd="0" presId="urn:microsoft.com/office/officeart/2005/8/layout/hierarchy2"/>
-    <dgm:cxn modelId="{96B6830D-4155-7948-8F77-E44181330CB7}" type="presParOf" srcId="{EB924A49-A3F3-497C-ACC4-327EDE264F60}" destId="{1491B2AE-5B55-45CE-B988-8E12BEB8BF55}" srcOrd="1" destOrd="0" presId="urn:microsoft.com/office/officeart/2005/8/layout/hierarchy2"/>
-    <dgm:cxn modelId="{52E570B0-8FCF-CD42-80FF-372E50B8E408}" type="presParOf" srcId="{397AEE95-8A0C-4187-A00A-9EB934AA598C}" destId="{AEBC5B76-A737-49A2-B533-66F2022C87AD}" srcOrd="2" destOrd="0" presId="urn:microsoft.com/office/officeart/2005/8/layout/hierarchy2"/>
-    <dgm:cxn modelId="{3719519A-6648-9042-B4CF-931774AE29AE}" type="presParOf" srcId="{AEBC5B76-A737-49A2-B533-66F2022C87AD}" destId="{2D4C1DD3-7A1B-4669-AB42-72A65ACFF1A8}" srcOrd="0" destOrd="0" presId="urn:microsoft.com/office/officeart/2005/8/layout/hierarchy2"/>
-    <dgm:cxn modelId="{7EF426DE-EEE0-6A45-948B-1A41E85DB83A}" type="presParOf" srcId="{397AEE95-8A0C-4187-A00A-9EB934AA598C}" destId="{9F7C6272-585E-4DDA-B1DC-EB4580AF2AB2}" srcOrd="3" destOrd="0" presId="urn:microsoft.com/office/officeart/2005/8/layout/hierarchy2"/>
-    <dgm:cxn modelId="{13BB5124-C83A-F341-980D-DBB896EBEA9C}" type="presParOf" srcId="{9F7C6272-585E-4DDA-B1DC-EB4580AF2AB2}" destId="{DE27DD97-4305-47FC-AFB0-35E1E791B27F}" srcOrd="0" destOrd="0" presId="urn:microsoft.com/office/officeart/2005/8/layout/hierarchy2"/>
-    <dgm:cxn modelId="{FB3C3F88-E65C-FB42-A50A-67A9CFE4B968}" type="presParOf" srcId="{9F7C6272-585E-4DDA-B1DC-EB4580AF2AB2}" destId="{4A028989-708D-4CC4-885B-928EC3B6636B}" srcOrd="1" destOrd="0" presId="urn:microsoft.com/office/officeart/2005/8/layout/hierarchy2"/>
-    <dgm:cxn modelId="{9811BB9E-0D85-2840-B1C4-FB45174D4380}" type="presParOf" srcId="{4A028989-708D-4CC4-885B-928EC3B6636B}" destId="{EBFADA6F-FD50-43FB-87CB-15B1D9AA94CD}" srcOrd="0" destOrd="0" presId="urn:microsoft.com/office/officeart/2005/8/layout/hierarchy2"/>
-    <dgm:cxn modelId="{10EE0B12-7CF8-ED4F-9259-87B2140EBF8C}" type="presParOf" srcId="{EBFADA6F-FD50-43FB-87CB-15B1D9AA94CD}" destId="{D2E89353-C1DC-4D8C-81F7-770019C69DEF}" srcOrd="0" destOrd="0" presId="urn:microsoft.com/office/officeart/2005/8/layout/hierarchy2"/>
-    <dgm:cxn modelId="{18CE3413-7F76-C64A-AC2D-BE3554CA38FA}" type="presParOf" srcId="{4A028989-708D-4CC4-885B-928EC3B6636B}" destId="{CC9BC564-3787-4383-9FFC-61D9D0588B21}" srcOrd="1" destOrd="0" presId="urn:microsoft.com/office/officeart/2005/8/layout/hierarchy2"/>
-    <dgm:cxn modelId="{8BD1006C-C35A-6042-A3B2-88B9413FCD1C}" type="presParOf" srcId="{CC9BC564-3787-4383-9FFC-61D9D0588B21}" destId="{858F7110-3310-4783-BBA8-7EC1E711C660}" srcOrd="0" destOrd="0" presId="urn:microsoft.com/office/officeart/2005/8/layout/hierarchy2"/>
-    <dgm:cxn modelId="{2C478852-ADDF-FA4B-94C9-1D1640CC5029}" type="presParOf" srcId="{CC9BC564-3787-4383-9FFC-61D9D0588B21}" destId="{65C1A66E-C56C-4171-AB97-8297D46BDB88}" srcOrd="1" destOrd="0" presId="urn:microsoft.com/office/officeart/2005/8/layout/hierarchy2"/>
-    <dgm:cxn modelId="{F65A3887-818B-3741-ADF8-0827920A2D05}" type="presParOf" srcId="{397AEE95-8A0C-4187-A00A-9EB934AA598C}" destId="{9EFBE792-9572-41CC-B394-D06BBCFDDEA7}" srcOrd="4" destOrd="0" presId="urn:microsoft.com/office/officeart/2005/8/layout/hierarchy2"/>
-    <dgm:cxn modelId="{1225327C-056E-514B-9819-8DBC5709AEAB}" type="presParOf" srcId="{9EFBE792-9572-41CC-B394-D06BBCFDDEA7}" destId="{E36A5456-E43A-492B-ABAE-06F81987E8E0}" srcOrd="0" destOrd="0" presId="urn:microsoft.com/office/officeart/2005/8/layout/hierarchy2"/>
-    <dgm:cxn modelId="{62519AB2-9AD2-3B49-8AE9-4019A5D6F955}" type="presParOf" srcId="{397AEE95-8A0C-4187-A00A-9EB934AA598C}" destId="{6D225540-AFA0-415E-A130-ABE75225B256}" srcOrd="5" destOrd="0" presId="urn:microsoft.com/office/officeart/2005/8/layout/hierarchy2"/>
-    <dgm:cxn modelId="{23A097D4-D76E-E14E-A312-9B66DC5A3972}" type="presParOf" srcId="{6D225540-AFA0-415E-A130-ABE75225B256}" destId="{37C38F7E-4D19-426C-A64E-1CBDFC363BB7}" srcOrd="0" destOrd="0" presId="urn:microsoft.com/office/officeart/2005/8/layout/hierarchy2"/>
-    <dgm:cxn modelId="{47550C12-13A5-124E-954E-E07B206D6B86}" type="presParOf" srcId="{6D225540-AFA0-415E-A130-ABE75225B256}" destId="{F4349A4C-5F5C-42E6-B925-D581139B19CA}" srcOrd="1" destOrd="0" presId="urn:microsoft.com/office/officeart/2005/8/layout/hierarchy2"/>
-    <dgm:cxn modelId="{B93F3CC3-1B9B-194B-BA7E-19F5ED1D401F}" type="presParOf" srcId="{BE75B47B-3650-4F5E-B461-4EF0A961DD5A}" destId="{A8464F86-5444-4B1D-8904-D5D84FB93A63}" srcOrd="2" destOrd="0" presId="urn:microsoft.com/office/officeart/2005/8/layout/hierarchy2"/>
-    <dgm:cxn modelId="{95720842-E27C-0D42-B292-7E8F68F198DB}" type="presParOf" srcId="{A8464F86-5444-4B1D-8904-D5D84FB93A63}" destId="{ECBF6DD1-22FB-4942-9A69-C2E334F2B933}" srcOrd="0" destOrd="0" presId="urn:microsoft.com/office/officeart/2005/8/layout/hierarchy2"/>
-    <dgm:cxn modelId="{28AD911F-F0A9-C14C-B4D5-DD974D7D128B}" type="presParOf" srcId="{BE75B47B-3650-4F5E-B461-4EF0A961DD5A}" destId="{E0C7B8DF-83A1-45D9-B9D9-9ED1C37E4CA4}" srcOrd="3" destOrd="0" presId="urn:microsoft.com/office/officeart/2005/8/layout/hierarchy2"/>
-    <dgm:cxn modelId="{BC939E7B-A417-A142-97DF-B6112A674A31}" type="presParOf" srcId="{E0C7B8DF-83A1-45D9-B9D9-9ED1C37E4CA4}" destId="{FFF314B7-9492-4462-8B1C-7BC33784FA0A}" srcOrd="0" destOrd="0" presId="urn:microsoft.com/office/officeart/2005/8/layout/hierarchy2"/>
-    <dgm:cxn modelId="{27AE5445-B7D0-D342-A3B8-B9B445E29213}" type="presParOf" srcId="{E0C7B8DF-83A1-45D9-B9D9-9ED1C37E4CA4}" destId="{F4FA03A4-3DA6-47F7-9A77-3B374796CB77}" srcOrd="1" destOrd="0" presId="urn:microsoft.com/office/officeart/2005/8/layout/hierarchy2"/>
-    <dgm:cxn modelId="{7A25E9EC-A384-3649-9D22-C036A4FE5D91}" type="presParOf" srcId="{F4FA03A4-3DA6-47F7-9A77-3B374796CB77}" destId="{8E5DD861-D493-4A0A-B81E-EB2108ED9BB3}" srcOrd="0" destOrd="0" presId="urn:microsoft.com/office/officeart/2005/8/layout/hierarchy2"/>
-    <dgm:cxn modelId="{E116CD15-A734-5340-95A2-41DBDA87607C}" type="presParOf" srcId="{8E5DD861-D493-4A0A-B81E-EB2108ED9BB3}" destId="{C0DFBE07-132A-42A3-A5E2-F594000B2340}" srcOrd="0" destOrd="0" presId="urn:microsoft.com/office/officeart/2005/8/layout/hierarchy2"/>
-    <dgm:cxn modelId="{1838D589-C039-064D-8655-E82C5686A4B9}" type="presParOf" srcId="{F4FA03A4-3DA6-47F7-9A77-3B374796CB77}" destId="{D48AA310-08E8-41B2-9889-9054306545F3}" srcOrd="1" destOrd="0" presId="urn:microsoft.com/office/officeart/2005/8/layout/hierarchy2"/>
-    <dgm:cxn modelId="{14DFDC99-4896-A541-9821-9EDC64D27579}" type="presParOf" srcId="{D48AA310-08E8-41B2-9889-9054306545F3}" destId="{A21B35AB-A6E7-40B0-A48C-F2137E09EDE9}" srcOrd="0" destOrd="0" presId="urn:microsoft.com/office/officeart/2005/8/layout/hierarchy2"/>
-    <dgm:cxn modelId="{D75469EF-730C-C64B-BC95-60CD6E829C01}" type="presParOf" srcId="{D48AA310-08E8-41B2-9889-9054306545F3}" destId="{8B5CE3EF-0622-44C1-849C-2057D356BCBF}" srcOrd="1" destOrd="0" presId="urn:microsoft.com/office/officeart/2005/8/layout/hierarchy2"/>
-    <dgm:cxn modelId="{F62A35B8-C4B7-2146-91E0-09F8596E7A2E}" type="presParOf" srcId="{F4FA03A4-3DA6-47F7-9A77-3B374796CB77}" destId="{D36435EE-5DD9-4CB1-80E2-64E88C5269A2}" srcOrd="2" destOrd="0" presId="urn:microsoft.com/office/officeart/2005/8/layout/hierarchy2"/>
-    <dgm:cxn modelId="{59DE8B37-9E61-6546-8B11-79818E3FCA95}" type="presParOf" srcId="{D36435EE-5DD9-4CB1-80E2-64E88C5269A2}" destId="{2FF43323-1B88-4D6E-A12C-28C1BD2304F7}" srcOrd="0" destOrd="0" presId="urn:microsoft.com/office/officeart/2005/8/layout/hierarchy2"/>
-    <dgm:cxn modelId="{C9C9C232-7EB1-FE42-9382-E05F8D78EF13}" type="presParOf" srcId="{F4FA03A4-3DA6-47F7-9A77-3B374796CB77}" destId="{36D12C6A-C33F-444D-985E-C87528F365EF}" srcOrd="3" destOrd="0" presId="urn:microsoft.com/office/officeart/2005/8/layout/hierarchy2"/>
-    <dgm:cxn modelId="{C4EE25E9-2731-144E-B3DF-60B359490B49}" type="presParOf" srcId="{36D12C6A-C33F-444D-985E-C87528F365EF}" destId="{D91136A0-BBA5-4033-85D4-E551E48A4097}" srcOrd="0" destOrd="0" presId="urn:microsoft.com/office/officeart/2005/8/layout/hierarchy2"/>
-    <dgm:cxn modelId="{4C222877-D646-8E48-BC34-EF7EEDDACA39}" type="presParOf" srcId="{36D12C6A-C33F-444D-985E-C87528F365EF}" destId="{18A8A596-414D-45EC-82A0-4CE6CE2BCEAF}" srcOrd="1" destOrd="0" presId="urn:microsoft.com/office/officeart/2005/8/layout/hierarchy2"/>
-    <dgm:cxn modelId="{087605B2-80BE-B849-997E-17DE78738E3A}" type="presParOf" srcId="{F4FA03A4-3DA6-47F7-9A77-3B374796CB77}" destId="{215E04C8-8ADC-4870-8072-6C6871A934E8}" srcOrd="4" destOrd="0" presId="urn:microsoft.com/office/officeart/2005/8/layout/hierarchy2"/>
-    <dgm:cxn modelId="{C1159BFC-1C33-0748-B164-DF392E4F9F6C}" type="presParOf" srcId="{215E04C8-8ADC-4870-8072-6C6871A934E8}" destId="{881DB251-9FB1-4300-9BCC-5ED061EBD6BA}" srcOrd="0" destOrd="0" presId="urn:microsoft.com/office/officeart/2005/8/layout/hierarchy2"/>
-    <dgm:cxn modelId="{0F93DC3F-71F7-4C45-A75F-9645AD3F873A}" type="presParOf" srcId="{F4FA03A4-3DA6-47F7-9A77-3B374796CB77}" destId="{99095670-E0F4-480E-9255-5D1CF51C2306}" srcOrd="5" destOrd="0" presId="urn:microsoft.com/office/officeart/2005/8/layout/hierarchy2"/>
-    <dgm:cxn modelId="{7488206D-6B30-904A-BDF5-358129A75A66}" type="presParOf" srcId="{99095670-E0F4-480E-9255-5D1CF51C2306}" destId="{288590B9-AA3F-44E1-86EF-EEFFCBA51BD5}" srcOrd="0" destOrd="0" presId="urn:microsoft.com/office/officeart/2005/8/layout/hierarchy2"/>
-    <dgm:cxn modelId="{BB3AB9C8-DFD3-4D4B-AFC8-8325F7EAF550}" type="presParOf" srcId="{99095670-E0F4-480E-9255-5D1CF51C2306}" destId="{C9ADEDFB-79EA-4185-B0EC-F6EC4D8F782E}" srcOrd="1" destOrd="0" presId="urn:microsoft.com/office/officeart/2005/8/layout/hierarchy2"/>
-    <dgm:cxn modelId="{0EF1C0E0-92E3-BB4E-9A94-471489CA6A28}" type="presParOf" srcId="{F4FA03A4-3DA6-47F7-9A77-3B374796CB77}" destId="{D955C53B-B716-4B38-9366-F9DF3D076BCB}" srcOrd="6" destOrd="0" presId="urn:microsoft.com/office/officeart/2005/8/layout/hierarchy2"/>
-    <dgm:cxn modelId="{18414453-128A-DF41-BD34-C36513A20CD4}" type="presParOf" srcId="{D955C53B-B716-4B38-9366-F9DF3D076BCB}" destId="{1FDB852C-60D2-4512-8688-DBBE489C7C32}" srcOrd="0" destOrd="0" presId="urn:microsoft.com/office/officeart/2005/8/layout/hierarchy2"/>
-    <dgm:cxn modelId="{847197B3-1EB6-F040-9EDA-F270E8ED4E87}" type="presParOf" srcId="{F4FA03A4-3DA6-47F7-9A77-3B374796CB77}" destId="{4D2DD327-F21E-40DF-89CF-2531CE508332}" srcOrd="7" destOrd="0" presId="urn:microsoft.com/office/officeart/2005/8/layout/hierarchy2"/>
-    <dgm:cxn modelId="{93AD84BB-7822-934F-9DFD-9D34ABE44438}" type="presParOf" srcId="{4D2DD327-F21E-40DF-89CF-2531CE508332}" destId="{98EDA116-065D-473B-983B-F7A1A4E0692D}" srcOrd="0" destOrd="0" presId="urn:microsoft.com/office/officeart/2005/8/layout/hierarchy2"/>
-    <dgm:cxn modelId="{12C04A8B-6614-F14D-9B50-F189EC6CECBA}" type="presParOf" srcId="{4D2DD327-F21E-40DF-89CF-2531CE508332}" destId="{DF92D010-B557-4787-97CA-5DC4251ABFBB}" srcOrd="1" destOrd="0" presId="urn:microsoft.com/office/officeart/2005/8/layout/hierarchy2"/>
+    <dgm:cxn modelId="{EF1933FE-9BFB-3A43-930A-3B85B4F3744B}" type="presOf" srcId="{913E8ED9-5793-4239-BAD8-A00A3159E04D}" destId="{A21B35AB-A6E7-40B0-A48C-F2137E09EDE9}" srcOrd="0" destOrd="0" presId="urn:microsoft.com/office/officeart/2005/8/layout/hierarchy2"/>
+    <dgm:cxn modelId="{7EA83429-D3C4-F24D-84E3-A8FA58D63F28}" type="presOf" srcId="{99F72719-26C5-43AC-9154-CEFFF5CEB37E}" destId="{ECBF6DD1-22FB-4942-9A69-C2E334F2B933}" srcOrd="1" destOrd="0" presId="urn:microsoft.com/office/officeart/2005/8/layout/hierarchy2"/>
+    <dgm:cxn modelId="{1A5DD376-0108-CD4A-A335-BF6053CF5CBD}" type="presOf" srcId="{F1D4A2FF-1ED4-48C6-8293-904F41872AF1}" destId="{881DB251-9FB1-4300-9BCC-5ED061EBD6BA}" srcOrd="1" destOrd="0" presId="urn:microsoft.com/office/officeart/2005/8/layout/hierarchy2"/>
+    <dgm:cxn modelId="{8F34EF16-2259-C445-A235-41549A1740BF}" type="presOf" srcId="{559B25C1-457C-4CA8-A035-1849D9779D21}" destId="{858F7110-3310-4783-BBA8-7EC1E711C660}" srcOrd="0" destOrd="0" presId="urn:microsoft.com/office/officeart/2005/8/layout/hierarchy2"/>
+    <dgm:cxn modelId="{40C91856-71F0-EB4A-9EF2-44AE6B77ED2C}" type="presOf" srcId="{F1D4A2FF-1ED4-48C6-8293-904F41872AF1}" destId="{215E04C8-8ADC-4870-8072-6C6871A934E8}" srcOrd="0" destOrd="0" presId="urn:microsoft.com/office/officeart/2005/8/layout/hierarchy2"/>
+    <dgm:cxn modelId="{ED88E52D-C4C2-1E46-9B3A-F4A3FE5294A6}" type="presOf" srcId="{65626F29-AB7F-4A3E-92D9-6AFC55134C2D}" destId="{76D26D6D-EDAF-4C52-8B4D-841B0D968087}" srcOrd="0" destOrd="0" presId="urn:microsoft.com/office/officeart/2005/8/layout/hierarchy2"/>
+    <dgm:cxn modelId="{002B91EA-3D69-E340-82F7-B9DF59659D17}" type="presOf" srcId="{DD6977A0-3802-4240-88A2-691E7C2C48A6}" destId="{968AF4BE-4974-4BD5-85C7-35A0B47C6F8A}" srcOrd="0" destOrd="0" presId="urn:microsoft.com/office/officeart/2005/8/layout/hierarchy2"/>
+    <dgm:cxn modelId="{EE748CA5-607C-D747-8347-C854C3BA0985}" type="presOf" srcId="{90721A67-6AD1-4A80-A90E-9D77E7AD4E6D}" destId="{2D8842D7-E959-42FA-BA94-C6E6A8D46F08}" srcOrd="0" destOrd="0" presId="urn:microsoft.com/office/officeart/2005/8/layout/hierarchy2"/>
+    <dgm:cxn modelId="{CBB775B4-FD76-3249-8624-9E1A93F2C715}" type="presParOf" srcId="{76D26D6D-EDAF-4C52-8B4D-841B0D968087}" destId="{F8FABF40-7E53-41D6-A584-A511DC78C1BE}" srcOrd="0" destOrd="0" presId="urn:microsoft.com/office/officeart/2005/8/layout/hierarchy2"/>
+    <dgm:cxn modelId="{8565E019-DBEE-BE4D-BD64-D0E09DC55DA1}" type="presParOf" srcId="{F8FABF40-7E53-41D6-A584-A511DC78C1BE}" destId="{2D8842D7-E959-42FA-BA94-C6E6A8D46F08}" srcOrd="0" destOrd="0" presId="urn:microsoft.com/office/officeart/2005/8/layout/hierarchy2"/>
+    <dgm:cxn modelId="{4E298980-3A4B-054A-B094-E910406CBEE9}" type="presParOf" srcId="{F8FABF40-7E53-41D6-A584-A511DC78C1BE}" destId="{BE75B47B-3650-4F5E-B461-4EF0A961DD5A}" srcOrd="1" destOrd="0" presId="urn:microsoft.com/office/officeart/2005/8/layout/hierarchy2"/>
+    <dgm:cxn modelId="{F79B9805-9454-6B48-B510-F32CCFE50737}" type="presParOf" srcId="{BE75B47B-3650-4F5E-B461-4EF0A961DD5A}" destId="{F84282DA-A190-4AE4-80A2-887CA41C8DE9}" srcOrd="0" destOrd="0" presId="urn:microsoft.com/office/officeart/2005/8/layout/hierarchy2"/>
+    <dgm:cxn modelId="{AD77D541-86DB-4348-90BE-22B769931A43}" type="presParOf" srcId="{F84282DA-A190-4AE4-80A2-887CA41C8DE9}" destId="{C296F982-F6F0-4728-ADF2-DC91F37071EA}" srcOrd="0" destOrd="0" presId="urn:microsoft.com/office/officeart/2005/8/layout/hierarchy2"/>
+    <dgm:cxn modelId="{477726D5-748F-5E43-9B68-7AD18B3C9A06}" type="presParOf" srcId="{BE75B47B-3650-4F5E-B461-4EF0A961DD5A}" destId="{CF42DF83-DDC9-476D-B33D-59E7CA944A5E}" srcOrd="1" destOrd="0" presId="urn:microsoft.com/office/officeart/2005/8/layout/hierarchy2"/>
+    <dgm:cxn modelId="{C9E684EC-2B4E-4949-A937-132B2B29AB3B}" type="presParOf" srcId="{CF42DF83-DDC9-476D-B33D-59E7CA944A5E}" destId="{B96A10A5-DFF5-46F1-944C-3675766C550F}" srcOrd="0" destOrd="0" presId="urn:microsoft.com/office/officeart/2005/8/layout/hierarchy2"/>
+    <dgm:cxn modelId="{479AF737-0595-A646-A123-092C63F37617}" type="presParOf" srcId="{CF42DF83-DDC9-476D-B33D-59E7CA944A5E}" destId="{4F298BFB-1885-4076-9A22-AC9C0889C64B}" srcOrd="1" destOrd="0" presId="urn:microsoft.com/office/officeart/2005/8/layout/hierarchy2"/>
+    <dgm:cxn modelId="{C9BE0608-3C85-2C41-AD60-CD083004FF6C}" type="presParOf" srcId="{4F298BFB-1885-4076-9A22-AC9C0889C64B}" destId="{C26101A3-172C-4AFD-8AA5-00EF71442597}" srcOrd="0" destOrd="0" presId="urn:microsoft.com/office/officeart/2005/8/layout/hierarchy2"/>
+    <dgm:cxn modelId="{838D4C1C-466E-FA43-80DD-6F722F1B99EF}" type="presParOf" srcId="{C26101A3-172C-4AFD-8AA5-00EF71442597}" destId="{F14A685D-1E0D-4B4F-8491-096DFB19D677}" srcOrd="0" destOrd="0" presId="urn:microsoft.com/office/officeart/2005/8/layout/hierarchy2"/>
+    <dgm:cxn modelId="{895D214A-9E02-6849-BB12-8FF7E64DE0A2}" type="presParOf" srcId="{4F298BFB-1885-4076-9A22-AC9C0889C64B}" destId="{F368639D-315F-4154-88B1-6A5B912D6526}" srcOrd="1" destOrd="0" presId="urn:microsoft.com/office/officeart/2005/8/layout/hierarchy2"/>
+    <dgm:cxn modelId="{055D7D9D-DE84-8F47-A056-B2B172E5A856}" type="presParOf" srcId="{F368639D-315F-4154-88B1-6A5B912D6526}" destId="{3F3231AA-D37A-47E2-AA64-F3C7B7B2954D}" srcOrd="0" destOrd="0" presId="urn:microsoft.com/office/officeart/2005/8/layout/hierarchy2"/>
+    <dgm:cxn modelId="{A77EEF03-EA45-D441-9951-0B4DDAFCEC91}" type="presParOf" srcId="{F368639D-315F-4154-88B1-6A5B912D6526}" destId="{397AEE95-8A0C-4187-A00A-9EB934AA598C}" srcOrd="1" destOrd="0" presId="urn:microsoft.com/office/officeart/2005/8/layout/hierarchy2"/>
+    <dgm:cxn modelId="{D904FE38-AE1C-9042-AC23-39C5699876FA}" type="presParOf" srcId="{397AEE95-8A0C-4187-A00A-9EB934AA598C}" destId="{968AF4BE-4974-4BD5-85C7-35A0B47C6F8A}" srcOrd="0" destOrd="0" presId="urn:microsoft.com/office/officeart/2005/8/layout/hierarchy2"/>
+    <dgm:cxn modelId="{7267139D-7F6F-D64E-880F-BE8F95BFDF6F}" type="presParOf" srcId="{968AF4BE-4974-4BD5-85C7-35A0B47C6F8A}" destId="{6F424515-AE64-4689-98CF-DEE19DC54531}" srcOrd="0" destOrd="0" presId="urn:microsoft.com/office/officeart/2005/8/layout/hierarchy2"/>
+    <dgm:cxn modelId="{063164E5-90DD-3848-B876-0BE9F187CDC9}" type="presParOf" srcId="{397AEE95-8A0C-4187-A00A-9EB934AA598C}" destId="{EB924A49-A3F3-497C-ACC4-327EDE264F60}" srcOrd="1" destOrd="0" presId="urn:microsoft.com/office/officeart/2005/8/layout/hierarchy2"/>
+    <dgm:cxn modelId="{4EE4C1C6-D257-8E46-86D9-C677987B5200}" type="presParOf" srcId="{EB924A49-A3F3-497C-ACC4-327EDE264F60}" destId="{D63F150D-0E96-4C27-A427-95C317656D1D}" srcOrd="0" destOrd="0" presId="urn:microsoft.com/office/officeart/2005/8/layout/hierarchy2"/>
+    <dgm:cxn modelId="{C81E51E9-C405-4945-B345-923CC9A0A5F4}" type="presParOf" srcId="{EB924A49-A3F3-497C-ACC4-327EDE264F60}" destId="{1491B2AE-5B55-45CE-B988-8E12BEB8BF55}" srcOrd="1" destOrd="0" presId="urn:microsoft.com/office/officeart/2005/8/layout/hierarchy2"/>
+    <dgm:cxn modelId="{2AA6C2A3-6774-574D-97FF-0C1C9DC46461}" type="presParOf" srcId="{397AEE95-8A0C-4187-A00A-9EB934AA598C}" destId="{AEBC5B76-A737-49A2-B533-66F2022C87AD}" srcOrd="2" destOrd="0" presId="urn:microsoft.com/office/officeart/2005/8/layout/hierarchy2"/>
+    <dgm:cxn modelId="{1974CA49-F6AE-BC43-BA37-DF68F085CBBB}" type="presParOf" srcId="{AEBC5B76-A737-49A2-B533-66F2022C87AD}" destId="{2D4C1DD3-7A1B-4669-AB42-72A65ACFF1A8}" srcOrd="0" destOrd="0" presId="urn:microsoft.com/office/officeart/2005/8/layout/hierarchy2"/>
+    <dgm:cxn modelId="{CC2C8B1E-3F60-124E-A9DE-DD49C9230127}" type="presParOf" srcId="{397AEE95-8A0C-4187-A00A-9EB934AA598C}" destId="{9F7C6272-585E-4DDA-B1DC-EB4580AF2AB2}" srcOrd="3" destOrd="0" presId="urn:microsoft.com/office/officeart/2005/8/layout/hierarchy2"/>
+    <dgm:cxn modelId="{2978A1F1-67D8-DA44-BE39-4CBF5ABEA8CF}" type="presParOf" srcId="{9F7C6272-585E-4DDA-B1DC-EB4580AF2AB2}" destId="{DE27DD97-4305-47FC-AFB0-35E1E791B27F}" srcOrd="0" destOrd="0" presId="urn:microsoft.com/office/officeart/2005/8/layout/hierarchy2"/>
+    <dgm:cxn modelId="{8EBF27D6-F89D-5F48-8BDE-0EFCEACB8A64}" type="presParOf" srcId="{9F7C6272-585E-4DDA-B1DC-EB4580AF2AB2}" destId="{4A028989-708D-4CC4-885B-928EC3B6636B}" srcOrd="1" destOrd="0" presId="urn:microsoft.com/office/officeart/2005/8/layout/hierarchy2"/>
+    <dgm:cxn modelId="{F96DABDE-11F4-F04B-BC71-03D32F3919AB}" type="presParOf" srcId="{4A028989-708D-4CC4-885B-928EC3B6636B}" destId="{EBFADA6F-FD50-43FB-87CB-15B1D9AA94CD}" srcOrd="0" destOrd="0" presId="urn:microsoft.com/office/officeart/2005/8/layout/hierarchy2"/>
+    <dgm:cxn modelId="{3190FC34-C931-2E46-85E0-C65C19DE6142}" type="presParOf" srcId="{EBFADA6F-FD50-43FB-87CB-15B1D9AA94CD}" destId="{D2E89353-C1DC-4D8C-81F7-770019C69DEF}" srcOrd="0" destOrd="0" presId="urn:microsoft.com/office/officeart/2005/8/layout/hierarchy2"/>
+    <dgm:cxn modelId="{D83DF910-5C18-5B4D-92DE-C77D9951F937}" type="presParOf" srcId="{4A028989-708D-4CC4-885B-928EC3B6636B}" destId="{CC9BC564-3787-4383-9FFC-61D9D0588B21}" srcOrd="1" destOrd="0" presId="urn:microsoft.com/office/officeart/2005/8/layout/hierarchy2"/>
+    <dgm:cxn modelId="{1DF26895-7BFE-B54A-B23F-5AC36210B4F1}" type="presParOf" srcId="{CC9BC564-3787-4383-9FFC-61D9D0588B21}" destId="{858F7110-3310-4783-BBA8-7EC1E711C660}" srcOrd="0" destOrd="0" presId="urn:microsoft.com/office/officeart/2005/8/layout/hierarchy2"/>
+    <dgm:cxn modelId="{583810AD-5211-1649-80B8-98ACDA5FFAF4}" type="presParOf" srcId="{CC9BC564-3787-4383-9FFC-61D9D0588B21}" destId="{65C1A66E-C56C-4171-AB97-8297D46BDB88}" srcOrd="1" destOrd="0" presId="urn:microsoft.com/office/officeart/2005/8/layout/hierarchy2"/>
+    <dgm:cxn modelId="{0F9F703A-3341-1B41-B7A8-E494F7D5710B}" type="presParOf" srcId="{397AEE95-8A0C-4187-A00A-9EB934AA598C}" destId="{9EFBE792-9572-41CC-B394-D06BBCFDDEA7}" srcOrd="4" destOrd="0" presId="urn:microsoft.com/office/officeart/2005/8/layout/hierarchy2"/>
+    <dgm:cxn modelId="{61F66F31-83F0-9244-B092-95B527CF12DB}" type="presParOf" srcId="{9EFBE792-9572-41CC-B394-D06BBCFDDEA7}" destId="{E36A5456-E43A-492B-ABAE-06F81987E8E0}" srcOrd="0" destOrd="0" presId="urn:microsoft.com/office/officeart/2005/8/layout/hierarchy2"/>
+    <dgm:cxn modelId="{F945480D-CF9E-3C4C-BFC5-D4A5DE97DED0}" type="presParOf" srcId="{397AEE95-8A0C-4187-A00A-9EB934AA598C}" destId="{6D225540-AFA0-415E-A130-ABE75225B256}" srcOrd="5" destOrd="0" presId="urn:microsoft.com/office/officeart/2005/8/layout/hierarchy2"/>
+    <dgm:cxn modelId="{4C83B863-138F-1B41-8900-30273F1D6BF8}" type="presParOf" srcId="{6D225540-AFA0-415E-A130-ABE75225B256}" destId="{37C38F7E-4D19-426C-A64E-1CBDFC363BB7}" srcOrd="0" destOrd="0" presId="urn:microsoft.com/office/officeart/2005/8/layout/hierarchy2"/>
+    <dgm:cxn modelId="{E14E0D0D-6ABA-DC4D-8069-A6679DA23845}" type="presParOf" srcId="{6D225540-AFA0-415E-A130-ABE75225B256}" destId="{F4349A4C-5F5C-42E6-B925-D581139B19CA}" srcOrd="1" destOrd="0" presId="urn:microsoft.com/office/officeart/2005/8/layout/hierarchy2"/>
+    <dgm:cxn modelId="{53F63D9B-BE8C-4F42-B321-4E41B7415574}" type="presParOf" srcId="{BE75B47B-3650-4F5E-B461-4EF0A961DD5A}" destId="{A8464F86-5444-4B1D-8904-D5D84FB93A63}" srcOrd="2" destOrd="0" presId="urn:microsoft.com/office/officeart/2005/8/layout/hierarchy2"/>
+    <dgm:cxn modelId="{C2FADA81-C163-B24F-8E49-2512930E653E}" type="presParOf" srcId="{A8464F86-5444-4B1D-8904-D5D84FB93A63}" destId="{ECBF6DD1-22FB-4942-9A69-C2E334F2B933}" srcOrd="0" destOrd="0" presId="urn:microsoft.com/office/officeart/2005/8/layout/hierarchy2"/>
+    <dgm:cxn modelId="{ADE9A2A0-1B7B-934D-B8B4-A28A85FB3B7E}" type="presParOf" srcId="{BE75B47B-3650-4F5E-B461-4EF0A961DD5A}" destId="{E0C7B8DF-83A1-45D9-B9D9-9ED1C37E4CA4}" srcOrd="3" destOrd="0" presId="urn:microsoft.com/office/officeart/2005/8/layout/hierarchy2"/>
+    <dgm:cxn modelId="{7B40740A-277C-DD4C-B33F-685D44A7EA61}" type="presParOf" srcId="{E0C7B8DF-83A1-45D9-B9D9-9ED1C37E4CA4}" destId="{FFF314B7-9492-4462-8B1C-7BC33784FA0A}" srcOrd="0" destOrd="0" presId="urn:microsoft.com/office/officeart/2005/8/layout/hierarchy2"/>
+    <dgm:cxn modelId="{E2BA3ABB-96C1-7D41-900A-067D6799760C}" type="presParOf" srcId="{E0C7B8DF-83A1-45D9-B9D9-9ED1C37E4CA4}" destId="{F4FA03A4-3DA6-47F7-9A77-3B374796CB77}" srcOrd="1" destOrd="0" presId="urn:microsoft.com/office/officeart/2005/8/layout/hierarchy2"/>
+    <dgm:cxn modelId="{15E4A573-7C15-A04D-BCFA-090292BC4436}" type="presParOf" srcId="{F4FA03A4-3DA6-47F7-9A77-3B374796CB77}" destId="{8E5DD861-D493-4A0A-B81E-EB2108ED9BB3}" srcOrd="0" destOrd="0" presId="urn:microsoft.com/office/officeart/2005/8/layout/hierarchy2"/>
+    <dgm:cxn modelId="{C2157DC2-FA54-4346-82E9-D4DFD2D6696F}" type="presParOf" srcId="{8E5DD861-D493-4A0A-B81E-EB2108ED9BB3}" destId="{C0DFBE07-132A-42A3-A5E2-F594000B2340}" srcOrd="0" destOrd="0" presId="urn:microsoft.com/office/officeart/2005/8/layout/hierarchy2"/>
+    <dgm:cxn modelId="{6BE07FAB-56AF-FC47-9CEE-6E34BD5CF0AF}" type="presParOf" srcId="{F4FA03A4-3DA6-47F7-9A77-3B374796CB77}" destId="{D48AA310-08E8-41B2-9889-9054306545F3}" srcOrd="1" destOrd="0" presId="urn:microsoft.com/office/officeart/2005/8/layout/hierarchy2"/>
+    <dgm:cxn modelId="{B0659FF5-3C54-F447-B91F-0A233E200D53}" type="presParOf" srcId="{D48AA310-08E8-41B2-9889-9054306545F3}" destId="{A21B35AB-A6E7-40B0-A48C-F2137E09EDE9}" srcOrd="0" destOrd="0" presId="urn:microsoft.com/office/officeart/2005/8/layout/hierarchy2"/>
+    <dgm:cxn modelId="{A087DDFC-96AB-1A42-A7A6-7ED785217509}" type="presParOf" srcId="{D48AA310-08E8-41B2-9889-9054306545F3}" destId="{8B5CE3EF-0622-44C1-849C-2057D356BCBF}" srcOrd="1" destOrd="0" presId="urn:microsoft.com/office/officeart/2005/8/layout/hierarchy2"/>
+    <dgm:cxn modelId="{4F275430-F282-F04A-A663-7B231B3D4008}" type="presParOf" srcId="{F4FA03A4-3DA6-47F7-9A77-3B374796CB77}" destId="{D36435EE-5DD9-4CB1-80E2-64E88C5269A2}" srcOrd="2" destOrd="0" presId="urn:microsoft.com/office/officeart/2005/8/layout/hierarchy2"/>
+    <dgm:cxn modelId="{7E0247BB-5131-454B-8BD7-01F9BDD6EBC6}" type="presParOf" srcId="{D36435EE-5DD9-4CB1-80E2-64E88C5269A2}" destId="{2FF43323-1B88-4D6E-A12C-28C1BD2304F7}" srcOrd="0" destOrd="0" presId="urn:microsoft.com/office/officeart/2005/8/layout/hierarchy2"/>
+    <dgm:cxn modelId="{30676D91-9A35-C445-865A-5B04C9ACF0BE}" type="presParOf" srcId="{F4FA03A4-3DA6-47F7-9A77-3B374796CB77}" destId="{36D12C6A-C33F-444D-985E-C87528F365EF}" srcOrd="3" destOrd="0" presId="urn:microsoft.com/office/officeart/2005/8/layout/hierarchy2"/>
+    <dgm:cxn modelId="{89290D49-D67F-B948-99DA-F475BD260DF9}" type="presParOf" srcId="{36D12C6A-C33F-444D-985E-C87528F365EF}" destId="{D91136A0-BBA5-4033-85D4-E551E48A4097}" srcOrd="0" destOrd="0" presId="urn:microsoft.com/office/officeart/2005/8/layout/hierarchy2"/>
+    <dgm:cxn modelId="{232E0288-6BED-0142-807C-EA10FE238FA6}" type="presParOf" srcId="{36D12C6A-C33F-444D-985E-C87528F365EF}" destId="{18A8A596-414D-45EC-82A0-4CE6CE2BCEAF}" srcOrd="1" destOrd="0" presId="urn:microsoft.com/office/officeart/2005/8/layout/hierarchy2"/>
+    <dgm:cxn modelId="{87F846E8-16F0-3644-8423-963D5727C803}" type="presParOf" srcId="{F4FA03A4-3DA6-47F7-9A77-3B374796CB77}" destId="{215E04C8-8ADC-4870-8072-6C6871A934E8}" srcOrd="4" destOrd="0" presId="urn:microsoft.com/office/officeart/2005/8/layout/hierarchy2"/>
+    <dgm:cxn modelId="{67475CB2-92EA-B347-B592-AE45D87DA2CA}" type="presParOf" srcId="{215E04C8-8ADC-4870-8072-6C6871A934E8}" destId="{881DB251-9FB1-4300-9BCC-5ED061EBD6BA}" srcOrd="0" destOrd="0" presId="urn:microsoft.com/office/officeart/2005/8/layout/hierarchy2"/>
+    <dgm:cxn modelId="{5F909F3C-C2A8-614A-88FD-DD250DF1FDF5}" type="presParOf" srcId="{F4FA03A4-3DA6-47F7-9A77-3B374796CB77}" destId="{99095670-E0F4-480E-9255-5D1CF51C2306}" srcOrd="5" destOrd="0" presId="urn:microsoft.com/office/officeart/2005/8/layout/hierarchy2"/>
+    <dgm:cxn modelId="{D60FB7DE-E6B4-9341-80EC-18823FCFB0B3}" type="presParOf" srcId="{99095670-E0F4-480E-9255-5D1CF51C2306}" destId="{288590B9-AA3F-44E1-86EF-EEFFCBA51BD5}" srcOrd="0" destOrd="0" presId="urn:microsoft.com/office/officeart/2005/8/layout/hierarchy2"/>
+    <dgm:cxn modelId="{D40AB5EA-29AC-4144-B866-45949018EB02}" type="presParOf" srcId="{99095670-E0F4-480E-9255-5D1CF51C2306}" destId="{C9ADEDFB-79EA-4185-B0EC-F6EC4D8F782E}" srcOrd="1" destOrd="0" presId="urn:microsoft.com/office/officeart/2005/8/layout/hierarchy2"/>
+    <dgm:cxn modelId="{F695AC63-A61B-A84A-BE82-3C3ACC8A1CEE}" type="presParOf" srcId="{F4FA03A4-3DA6-47F7-9A77-3B374796CB77}" destId="{D955C53B-B716-4B38-9366-F9DF3D076BCB}" srcOrd="6" destOrd="0" presId="urn:microsoft.com/office/officeart/2005/8/layout/hierarchy2"/>
+    <dgm:cxn modelId="{C91B6F35-7348-7F47-B27E-1594F0E6283D}" type="presParOf" srcId="{D955C53B-B716-4B38-9366-F9DF3D076BCB}" destId="{1FDB852C-60D2-4512-8688-DBBE489C7C32}" srcOrd="0" destOrd="0" presId="urn:microsoft.com/office/officeart/2005/8/layout/hierarchy2"/>
+    <dgm:cxn modelId="{C3F2684D-68F9-4E49-BBA7-5B21247EBCD0}" type="presParOf" srcId="{F4FA03A4-3DA6-47F7-9A77-3B374796CB77}" destId="{4D2DD327-F21E-40DF-89CF-2531CE508332}" srcOrd="7" destOrd="0" presId="urn:microsoft.com/office/officeart/2005/8/layout/hierarchy2"/>
+    <dgm:cxn modelId="{F32CD65C-F554-B64D-9E02-53EC4FEB0F98}" type="presParOf" srcId="{4D2DD327-F21E-40DF-89CF-2531CE508332}" destId="{98EDA116-065D-473B-983B-F7A1A4E0692D}" srcOrd="0" destOrd="0" presId="urn:microsoft.com/office/officeart/2005/8/layout/hierarchy2"/>
+    <dgm:cxn modelId="{3BCE5C21-9F03-974B-BA22-CB99F6CF3DE0}" type="presParOf" srcId="{4D2DD327-F21E-40DF-89CF-2531CE508332}" destId="{DF92D010-B557-4787-97CA-5DC4251ABFBB}" srcOrd="1" destOrd="0" presId="urn:microsoft.com/office/officeart/2005/8/layout/hierarchy2"/>
   </dgm:cxnLst>
   <dgm:bg/>
   <dgm:whole/>
   <dgm:extLst>
     <a:ext uri="http://schemas.microsoft.com/office/drawing/2008/diagram">
-      <dsp:dataModelExt xmlns:dsp="http://schemas.microsoft.com/office/drawing/2008/diagram" relId="rId18" minVer="http://schemas.openxmlformats.org/drawingml/2006/diagram"/>
+      <dsp:dataModelExt xmlns:dsp="http://schemas.microsoft.com/office/drawing/2008/diagram" relId="rId20" minVer="http://schemas.openxmlformats.org/drawingml/2006/diagram"/>
     </a:ext>
   </dgm:extLst>
 </dgm:dataModel>
@@ -20041,109 +20067,109 @@
     </dgm:pt>
   </dgm:ptLst>
   <dgm:cxnLst>
-    <dgm:cxn modelId="{D977D600-D49A-8D4E-82DB-46C9FB72969B}" type="presOf" srcId="{BABCE05A-4544-49DE-A70D-EBD4C2932AA1}" destId="{B4361C68-E191-4E89-B0BD-BAD091626B5B}" srcOrd="0" destOrd="0" presId="urn:microsoft.com/office/officeart/2005/8/layout/hierarchy2"/>
-    <dgm:cxn modelId="{9124216F-6DA2-CB47-B677-4C593D8B8847}" type="presOf" srcId="{83FAD934-5D5B-40FC-B3CA-D6105DE3D322}" destId="{19EBF599-727A-47CA-B105-7B4051DFB8C7}" srcOrd="1" destOrd="0" presId="urn:microsoft.com/office/officeart/2005/8/layout/hierarchy2"/>
-    <dgm:cxn modelId="{4DA6994E-C76F-8045-90BA-9C0F73D5B5F1}" type="presOf" srcId="{9F4AA07C-F7C0-4EE0-B444-1A0A99B21C5A}" destId="{87E32AC2-4577-44E3-BD84-D5E3BD970540}" srcOrd="1" destOrd="0" presId="urn:microsoft.com/office/officeart/2005/8/layout/hierarchy2"/>
+    <dgm:cxn modelId="{2B181E03-A515-1449-ACB6-431E6CAF2E42}" type="presOf" srcId="{9F4AA07C-F7C0-4EE0-B444-1A0A99B21C5A}" destId="{87E32AC2-4577-44E3-BD84-D5E3BD970540}" srcOrd="1" destOrd="0" presId="urn:microsoft.com/office/officeart/2005/8/layout/hierarchy2"/>
+    <dgm:cxn modelId="{736025A8-255E-504C-824B-465CAE74F63F}" type="presOf" srcId="{5E47499F-6F41-4F22-A420-01A675CE6103}" destId="{E11C7B6F-7180-43A5-992E-3EA5851F2391}" srcOrd="0" destOrd="0" presId="urn:microsoft.com/office/officeart/2005/8/layout/hierarchy2"/>
+    <dgm:cxn modelId="{9E86C4BC-E5F0-FE4C-90F4-F48D3D183679}" type="presOf" srcId="{80D7FF03-79A4-410F-8B98-6A9724B85CBA}" destId="{47ACED10-AF50-4A06-8AC5-32A97AE3B1C8}" srcOrd="0" destOrd="0" presId="urn:microsoft.com/office/officeart/2005/8/layout/hierarchy2"/>
+    <dgm:cxn modelId="{D3AA3679-D521-7947-B179-CF7743034B35}" type="presOf" srcId="{96FC7229-231F-4CA5-9914-6E9A83756569}" destId="{1906A700-A645-429B-8F9F-2A4F59D4835E}" srcOrd="0" destOrd="0" presId="urn:microsoft.com/office/officeart/2005/8/layout/hierarchy2"/>
+    <dgm:cxn modelId="{8E49BAC0-02D6-C640-94DD-0E26A2894387}" type="presOf" srcId="{DC7A1CA0-5D34-4F3B-A580-15CFD66EA796}" destId="{368F1645-5A66-45DB-B296-C23315AB7E22}" srcOrd="0" destOrd="0" presId="urn:microsoft.com/office/officeart/2005/8/layout/hierarchy2"/>
+    <dgm:cxn modelId="{D2CDC07B-3112-564D-8C7B-817E09C56C7F}" type="presOf" srcId="{753D8466-5B43-4022-9EA6-80697AD791EF}" destId="{A6341011-54EC-4E06-9306-EAF2DE56CD2C}" srcOrd="1" destOrd="0" presId="urn:microsoft.com/office/officeart/2005/8/layout/hierarchy2"/>
     <dgm:cxn modelId="{D4445B13-46F9-4298-8EF3-3D7743530902}" srcId="{D4D9B399-9B7F-46DA-97B2-FED098F5DA6B}" destId="{86643E8D-F7CB-4F7B-B35A-FF26EACC433C}" srcOrd="1" destOrd="0" parTransId="{5E47499F-6F41-4F22-A420-01A675CE6103}" sibTransId="{DB2EC02B-535E-4B00-9144-23BE3F31800E}"/>
-    <dgm:cxn modelId="{88CA9D2D-0877-E04B-B893-C5EB37C1F5D9}" type="presOf" srcId="{DC7A1CA0-5D34-4F3B-A580-15CFD66EA796}" destId="{368F1645-5A66-45DB-B296-C23315AB7E22}" srcOrd="0" destOrd="0" presId="urn:microsoft.com/office/officeart/2005/8/layout/hierarchy2"/>
+    <dgm:cxn modelId="{E66A74BB-7D86-164D-B2DC-18D34F159BEB}" type="presOf" srcId="{F20EDC0B-CCE5-4D9D-9982-89A201087390}" destId="{CAE1C8E1-FF9C-459C-820F-5A372E5B5202}" srcOrd="1" destOrd="0" presId="urn:microsoft.com/office/officeart/2005/8/layout/hierarchy2"/>
+    <dgm:cxn modelId="{62BB1159-102B-9046-991C-400EC91B23E1}" type="presOf" srcId="{B503AF60-5EB5-4190-8EFC-246E35833849}" destId="{F53448B5-447F-4F1A-81C6-1F0D19E192DD}" srcOrd="0" destOrd="0" presId="urn:microsoft.com/office/officeart/2005/8/layout/hierarchy2"/>
+    <dgm:cxn modelId="{1AF7FB24-C94E-9E4B-B616-DDE5404E6F5F}" type="presOf" srcId="{753D8466-5B43-4022-9EA6-80697AD791EF}" destId="{2938BCE4-55BC-4FA7-8B13-8D7362E71CAD}" srcOrd="0" destOrd="0" presId="urn:microsoft.com/office/officeart/2005/8/layout/hierarchy2"/>
+    <dgm:cxn modelId="{1E8DF2CF-0D92-0340-9D9B-5C29EB1DA035}" type="presOf" srcId="{7BC373CD-A346-4D76-9165-35DCB418DD6B}" destId="{F67B909A-A307-4E9B-9469-45A779E59A51}" srcOrd="1" destOrd="0" presId="urn:microsoft.com/office/officeart/2005/8/layout/hierarchy2"/>
+    <dgm:cxn modelId="{F14138C1-A3B2-4AE2-A00B-7F7DE38EAA68}" srcId="{5AA90255-5B35-44C4-B702-E81F223BEFD8}" destId="{45CDA3C7-8713-4369-838A-8B5F475DA36B}" srcOrd="0" destOrd="0" parTransId="{139FABCB-F47A-4731-86FD-9DEB34D850B8}" sibTransId="{7D179423-A3B9-4F05-A55D-89D4307A11C9}"/>
     <dgm:cxn modelId="{C353768D-EED9-4E80-8091-56483B0ECF51}" srcId="{D4D9B399-9B7F-46DA-97B2-FED098F5DA6B}" destId="{C3D618C2-BF81-4220-A584-D841429B7058}" srcOrd="0" destOrd="0" parTransId="{BABCE05A-4544-49DE-A70D-EBD4C2932AA1}" sibTransId="{C88A3667-CC99-4312-8DC1-79D7EC0A2D9C}"/>
-    <dgm:cxn modelId="{D35C5F96-F364-ED4B-9E06-9F0839A889E6}" type="presOf" srcId="{50BC2FEF-90AA-4887-A217-BCE929A4632A}" destId="{FDA47220-895B-4A69-B2BB-8BF8C016FF4B}" srcOrd="0" destOrd="0" presId="urn:microsoft.com/office/officeart/2005/8/layout/hierarchy2"/>
+    <dgm:cxn modelId="{27A34C9D-E411-8B4F-B886-E4DF363F069A}" type="presOf" srcId="{139FABCB-F47A-4731-86FD-9DEB34D850B8}" destId="{86416187-05A5-41DD-ADA2-C443892DABB2}" srcOrd="1" destOrd="0" presId="urn:microsoft.com/office/officeart/2005/8/layout/hierarchy2"/>
+    <dgm:cxn modelId="{09FB9DC2-8A3A-CA4C-BC60-BCE349AAA1EE}" type="presOf" srcId="{9F4AA07C-F7C0-4EE0-B444-1A0A99B21C5A}" destId="{EB2274FC-15F8-41B7-935B-E389FD47AFD1}" srcOrd="0" destOrd="0" presId="urn:microsoft.com/office/officeart/2005/8/layout/hierarchy2"/>
+    <dgm:cxn modelId="{6D4113FF-9EB7-D945-A115-97B1EFAB1992}" type="presOf" srcId="{D4D9B399-9B7F-46DA-97B2-FED098F5DA6B}" destId="{6E6D9CAD-33D1-4ABE-986B-53D6D631EB94}" srcOrd="0" destOrd="0" presId="urn:microsoft.com/office/officeart/2005/8/layout/hierarchy2"/>
+    <dgm:cxn modelId="{26FB171E-C4ED-9D47-9B3F-56023236043D}" type="presOf" srcId="{83FAD934-5D5B-40FC-B3CA-D6105DE3D322}" destId="{19EBF599-727A-47CA-B105-7B4051DFB8C7}" srcOrd="1" destOrd="0" presId="urn:microsoft.com/office/officeart/2005/8/layout/hierarchy2"/>
+    <dgm:cxn modelId="{A80A4F65-7375-4E8E-9CED-0483DD45593D}" srcId="{3958656D-BDA3-48B8-B715-8A44FDE6304E}" destId="{B503AF60-5EB5-4190-8EFC-246E35833849}" srcOrd="1" destOrd="0" parTransId="{9F4AA07C-F7C0-4EE0-B444-1A0A99B21C5A}" sibTransId="{97EEA01A-8995-4136-9B0E-B8636C2DDA04}"/>
+    <dgm:cxn modelId="{32ABE36F-B84E-48F4-BC67-8F5D825C7F85}" srcId="{076B6350-4EE3-45E3-9904-173A771DF62A}" destId="{D4D9B399-9B7F-46DA-97B2-FED098F5DA6B}" srcOrd="0" destOrd="0" parTransId="{E6A38AA6-80D6-4020-A52C-B824CD5FBB0F}" sibTransId="{48A5178F-146C-4A23-8FF2-2E99B30882F8}"/>
+    <dgm:cxn modelId="{08ED365B-EAE1-2B4C-A3DB-0D39A70B6E7C}" type="presOf" srcId="{83FAD934-5D5B-40FC-B3CA-D6105DE3D322}" destId="{8F195852-041E-423A-B5DF-8945941EB406}" srcOrd="0" destOrd="0" presId="urn:microsoft.com/office/officeart/2005/8/layout/hierarchy2"/>
+    <dgm:cxn modelId="{1D5DE724-DEE2-8541-BAA3-6AC0CDE2FDA2}" type="presOf" srcId="{45CDA3C7-8713-4369-838A-8B5F475DA36B}" destId="{A1B1FB24-4A19-4073-B3DA-7D6FAFFD6611}" srcOrd="0" destOrd="0" presId="urn:microsoft.com/office/officeart/2005/8/layout/hierarchy2"/>
+    <dgm:cxn modelId="{867996BF-F7C9-EB4D-8B1F-B0AFC4276967}" type="presOf" srcId="{076B6350-4EE3-45E3-9904-173A771DF62A}" destId="{BE306FCD-9806-4F30-B3B1-CA273857349C}" srcOrd="0" destOrd="0" presId="urn:microsoft.com/office/officeart/2005/8/layout/hierarchy2"/>
+    <dgm:cxn modelId="{97CD5736-54C6-4ACB-8C56-28D4F8AF533A}" srcId="{076B6350-4EE3-45E3-9904-173A771DF62A}" destId="{3958656D-BDA3-48B8-B715-8A44FDE6304E}" srcOrd="2" destOrd="0" parTransId="{6990C93A-7D15-43F9-A3BA-EF955BCEFB0F}" sibTransId="{D8D28F1D-BA72-4B54-B03D-1B8F6862319E}"/>
+    <dgm:cxn modelId="{B6CD16DB-8AA6-614E-8043-F9D0B56C11CE}" type="presOf" srcId="{3958656D-BDA3-48B8-B715-8A44FDE6304E}" destId="{2AEF7D3A-FF38-45BC-9B3E-D40CCE847072}" srcOrd="0" destOrd="0" presId="urn:microsoft.com/office/officeart/2005/8/layout/hierarchy2"/>
     <dgm:cxn modelId="{CD688725-DE90-4245-A4AA-E82D2275B325}" srcId="{45CDA3C7-8713-4369-838A-8B5F475DA36B}" destId="{DC7A1CA0-5D34-4F3B-A580-15CFD66EA796}" srcOrd="2" destOrd="0" parTransId="{753D8466-5B43-4022-9EA6-80697AD791EF}" sibTransId="{93D5BA25-8BAF-4D7D-969F-34AFD1EF368C}"/>
-    <dgm:cxn modelId="{35D8AD36-5F83-584B-8141-C675776C7768}" type="presOf" srcId="{F20EDC0B-CCE5-4D9D-9982-89A201087390}" destId="{674BA392-5914-4B78-A520-EE26D65D05C8}" srcOrd="0" destOrd="0" presId="urn:microsoft.com/office/officeart/2005/8/layout/hierarchy2"/>
     <dgm:cxn modelId="{7E3C541B-032F-416C-A1AC-7C1BD89D5BB5}" srcId="{45CDA3C7-8713-4369-838A-8B5F475DA36B}" destId="{96FC7229-231F-4CA5-9914-6E9A83756569}" srcOrd="1" destOrd="0" parTransId="{7BC373CD-A346-4D76-9165-35DCB418DD6B}" sibTransId="{2C4CAAAA-9463-4CC1-AF37-CEDDE9349C90}"/>
-    <dgm:cxn modelId="{D654BB6C-9EFD-FD4A-8ED0-5D9DB90158D4}" type="presOf" srcId="{D4D9B399-9B7F-46DA-97B2-FED098F5DA6B}" destId="{6E6D9CAD-33D1-4ABE-986B-53D6D631EB94}" srcOrd="0" destOrd="0" presId="urn:microsoft.com/office/officeart/2005/8/layout/hierarchy2"/>
-    <dgm:cxn modelId="{0EAC89E9-017A-8040-A588-016A34BB8C4F}" type="presOf" srcId="{8B8178A4-03D0-4F83-88CD-9E6E781603E6}" destId="{C0C8DC8E-72DB-4A2E-A50E-DA1CA06D79E3}" srcOrd="0" destOrd="0" presId="urn:microsoft.com/office/officeart/2005/8/layout/hierarchy2"/>
-    <dgm:cxn modelId="{87B3E564-C5F2-1D41-9275-3BDF5C4F91FA}" type="presOf" srcId="{80D7FF03-79A4-410F-8B98-6A9724B85CBA}" destId="{47ACED10-AF50-4A06-8AC5-32A97AE3B1C8}" srcOrd="0" destOrd="0" presId="urn:microsoft.com/office/officeart/2005/8/layout/hierarchy2"/>
-    <dgm:cxn modelId="{3E053B1C-4584-594E-9AB9-D76240921F09}" type="presOf" srcId="{96FC7229-231F-4CA5-9914-6E9A83756569}" destId="{1906A700-A645-429B-8F9F-2A4F59D4835E}" srcOrd="0" destOrd="0" presId="urn:microsoft.com/office/officeart/2005/8/layout/hierarchy2"/>
-    <dgm:cxn modelId="{97CD5736-54C6-4ACB-8C56-28D4F8AF533A}" srcId="{076B6350-4EE3-45E3-9904-173A771DF62A}" destId="{3958656D-BDA3-48B8-B715-8A44FDE6304E}" srcOrd="2" destOrd="0" parTransId="{6990C93A-7D15-43F9-A3BA-EF955BCEFB0F}" sibTransId="{D8D28F1D-BA72-4B54-B03D-1B8F6862319E}"/>
-    <dgm:cxn modelId="{42D236D4-5CF4-FE4C-9D3D-B25885CB56FE}" type="presOf" srcId="{83FAD934-5D5B-40FC-B3CA-D6105DE3D322}" destId="{8F195852-041E-423A-B5DF-8945941EB406}" srcOrd="0" destOrd="0" presId="urn:microsoft.com/office/officeart/2005/8/layout/hierarchy2"/>
+    <dgm:cxn modelId="{78CA068A-FF7B-1F45-BCD0-6F2D2A442A86}" type="presOf" srcId="{8B8178A4-03D0-4F83-88CD-9E6E781603E6}" destId="{C0C8DC8E-72DB-4A2E-A50E-DA1CA06D79E3}" srcOrd="0" destOrd="0" presId="urn:microsoft.com/office/officeart/2005/8/layout/hierarchy2"/>
+    <dgm:cxn modelId="{42A1F246-BF82-1E49-9D6A-6F93C0EB415C}" type="presOf" srcId="{BABCE05A-4544-49DE-A70D-EBD4C2932AA1}" destId="{12FD7525-DB42-46F9-B8FD-D33568A05731}" srcOrd="1" destOrd="0" presId="urn:microsoft.com/office/officeart/2005/8/layout/hierarchy2"/>
+    <dgm:cxn modelId="{859390F4-6811-BD4D-A00B-8B696D65E040}" type="presOf" srcId="{BABCE05A-4544-49DE-A70D-EBD4C2932AA1}" destId="{B4361C68-E191-4E89-B0BD-BAD091626B5B}" srcOrd="0" destOrd="0" presId="urn:microsoft.com/office/officeart/2005/8/layout/hierarchy2"/>
+    <dgm:cxn modelId="{D1F5D0A9-3A21-9F41-B6E3-BF3BE2710193}" type="presOf" srcId="{5E47499F-6F41-4F22-A420-01A675CE6103}" destId="{FB48A239-373B-4448-BD7F-C055FA9C8C48}" srcOrd="1" destOrd="0" presId="urn:microsoft.com/office/officeart/2005/8/layout/hierarchy2"/>
     <dgm:cxn modelId="{F9B1644F-E249-48EB-97B5-22C2400DED34}" srcId="{D4D9B399-9B7F-46DA-97B2-FED098F5DA6B}" destId="{80D7FF03-79A4-410F-8B98-6A9724B85CBA}" srcOrd="2" destOrd="0" parTransId="{83FAD934-5D5B-40FC-B3CA-D6105DE3D322}" sibTransId="{30CB0A91-0FCE-45F8-A754-700AB3BFFDC6}"/>
-    <dgm:cxn modelId="{99F4AEAD-ADB5-B64F-8B99-31D6D310D02D}" type="presOf" srcId="{F20EDC0B-CCE5-4D9D-9982-89A201087390}" destId="{CAE1C8E1-FF9C-459C-820F-5A372E5B5202}" srcOrd="1" destOrd="0" presId="urn:microsoft.com/office/officeart/2005/8/layout/hierarchy2"/>
-    <dgm:cxn modelId="{8A7BF7D1-1599-E141-9E0E-CAF4AAAEF7FC}" type="presOf" srcId="{C3D618C2-BF81-4220-A584-D841429B7058}" destId="{CA6C5886-D1D3-4819-90BD-4BAC8F1EE87D}" srcOrd="0" destOrd="0" presId="urn:microsoft.com/office/officeart/2005/8/layout/hierarchy2"/>
-    <dgm:cxn modelId="{3DA5A16A-3024-584A-A2C3-401200EF8694}" type="presOf" srcId="{7BC373CD-A346-4D76-9165-35DCB418DD6B}" destId="{4E10DB54-35ED-4D9F-B388-F6C78413B8E9}" srcOrd="0" destOrd="0" presId="urn:microsoft.com/office/officeart/2005/8/layout/hierarchy2"/>
-    <dgm:cxn modelId="{EBCCC163-268E-9D43-A41E-8A634FE5550B}" type="presOf" srcId="{7B2890D2-36E9-4029-898C-FC7E72272380}" destId="{497DB5E4-8EF3-40EA-9803-E80F51F19C35}" srcOrd="0" destOrd="0" presId="urn:microsoft.com/office/officeart/2005/8/layout/hierarchy2"/>
-    <dgm:cxn modelId="{739CE81F-A820-E74B-AFD7-ED181E333DA5}" type="presOf" srcId="{753D8466-5B43-4022-9EA6-80697AD791EF}" destId="{A6341011-54EC-4E06-9306-EAF2DE56CD2C}" srcOrd="1" destOrd="0" presId="urn:microsoft.com/office/officeart/2005/8/layout/hierarchy2"/>
-    <dgm:cxn modelId="{F14138C1-A3B2-4AE2-A00B-7F7DE38EAA68}" srcId="{5AA90255-5B35-44C4-B702-E81F223BEFD8}" destId="{45CDA3C7-8713-4369-838A-8B5F475DA36B}" srcOrd="0" destOrd="0" parTransId="{139FABCB-F47A-4731-86FD-9DEB34D850B8}" sibTransId="{7D179423-A3B9-4F05-A55D-89D4307A11C9}"/>
-    <dgm:cxn modelId="{B8ECF997-B02D-B24D-8BEF-F774DCC309AC}" type="presOf" srcId="{86643E8D-F7CB-4F7B-B35A-FF26EACC433C}" destId="{419BEB18-32F6-4B18-9238-A8818FE634FC}" srcOrd="0" destOrd="0" presId="urn:microsoft.com/office/officeart/2005/8/layout/hierarchy2"/>
-    <dgm:cxn modelId="{52D9EA35-3E63-1841-AAA2-3F6A7BC672D4}" type="presOf" srcId="{076B6350-4EE3-45E3-9904-173A771DF62A}" destId="{BE306FCD-9806-4F30-B3B1-CA273857349C}" srcOrd="0" destOrd="0" presId="urn:microsoft.com/office/officeart/2005/8/layout/hierarchy2"/>
-    <dgm:cxn modelId="{9D7B3BDB-8607-384D-8C9E-7C7C92050452}" type="presOf" srcId="{139FABCB-F47A-4731-86FD-9DEB34D850B8}" destId="{AB7C6CD4-FF75-4E23-A8C3-0A2318DBB1D6}" srcOrd="0" destOrd="0" presId="urn:microsoft.com/office/officeart/2005/8/layout/hierarchy2"/>
-    <dgm:cxn modelId="{BC877B91-B51F-414C-B5D8-5452EC54D943}" type="presOf" srcId="{5AA90255-5B35-44C4-B702-E81F223BEFD8}" destId="{3985982F-35AF-48B0-84C6-0C8F1D9EF2FA}" srcOrd="0" destOrd="0" presId="urn:microsoft.com/office/officeart/2005/8/layout/hierarchy2"/>
-    <dgm:cxn modelId="{44856375-5BFF-A345-8951-94F3663B3479}" type="presOf" srcId="{50BC2FEF-90AA-4887-A217-BCE929A4632A}" destId="{9F0B1A31-63BD-41F6-82FC-F5574A92E909}" srcOrd="1" destOrd="0" presId="urn:microsoft.com/office/officeart/2005/8/layout/hierarchy2"/>
-    <dgm:cxn modelId="{2A385337-3F93-B447-BF98-54467C5592B6}" type="presOf" srcId="{753D8466-5B43-4022-9EA6-80697AD791EF}" destId="{2938BCE4-55BC-4FA7-8B13-8D7362E71CAD}" srcOrd="0" destOrd="0" presId="urn:microsoft.com/office/officeart/2005/8/layout/hierarchy2"/>
+    <dgm:cxn modelId="{4CE301CD-89A8-41A8-9F17-DEC7FF5575CF}" srcId="{076B6350-4EE3-45E3-9904-173A771DF62A}" destId="{5AA90255-5B35-44C4-B702-E81F223BEFD8}" srcOrd="1" destOrd="0" parTransId="{2854FE16-3A46-47EE-A032-1136B67EB2C8}" sibTransId="{7B5E0C86-564B-4BB8-9398-E23143C8B801}"/>
+    <dgm:cxn modelId="{13C58233-960B-CF47-B9E0-C8A7C97826DF}" type="presOf" srcId="{C3D618C2-BF81-4220-A584-D841429B7058}" destId="{CA6C5886-D1D3-4819-90BD-4BAC8F1EE87D}" srcOrd="0" destOrd="0" presId="urn:microsoft.com/office/officeart/2005/8/layout/hierarchy2"/>
     <dgm:cxn modelId="{7FB55B4B-D778-485E-80DB-622F39D1A15E}" srcId="{3958656D-BDA3-48B8-B715-8A44FDE6304E}" destId="{7B2890D2-36E9-4029-898C-FC7E72272380}" srcOrd="0" destOrd="0" parTransId="{F20EDC0B-CCE5-4D9D-9982-89A201087390}" sibTransId="{0DDB3E07-6F3E-4DE7-8E05-649EA4E9106B}"/>
-    <dgm:cxn modelId="{721D802B-341F-4640-B304-02CC7C763D1E}" type="presOf" srcId="{139FABCB-F47A-4731-86FD-9DEB34D850B8}" destId="{86416187-05A5-41DD-ADA2-C443892DABB2}" srcOrd="1" destOrd="0" presId="urn:microsoft.com/office/officeart/2005/8/layout/hierarchy2"/>
-    <dgm:cxn modelId="{3C381824-75FE-ED4E-B572-1CB26D093957}" type="presOf" srcId="{5E47499F-6F41-4F22-A420-01A675CE6103}" destId="{FB48A239-373B-4448-BD7F-C055FA9C8C48}" srcOrd="1" destOrd="0" presId="urn:microsoft.com/office/officeart/2005/8/layout/hierarchy2"/>
-    <dgm:cxn modelId="{07685B3F-BBFA-8746-A4E2-5F7909BB4527}" type="presOf" srcId="{45CDA3C7-8713-4369-838A-8B5F475DA36B}" destId="{A1B1FB24-4A19-4073-B3DA-7D6FAFFD6611}" srcOrd="0" destOrd="0" presId="urn:microsoft.com/office/officeart/2005/8/layout/hierarchy2"/>
-    <dgm:cxn modelId="{230B056E-E31F-8444-ACE0-1276021387EC}" type="presOf" srcId="{BABCE05A-4544-49DE-A70D-EBD4C2932AA1}" destId="{12FD7525-DB42-46F9-B8FD-D33568A05731}" srcOrd="1" destOrd="0" presId="urn:microsoft.com/office/officeart/2005/8/layout/hierarchy2"/>
-    <dgm:cxn modelId="{DECEDF57-093A-A64D-84C5-16582981096B}" type="presOf" srcId="{3958656D-BDA3-48B8-B715-8A44FDE6304E}" destId="{2AEF7D3A-FF38-45BC-9B3E-D40CCE847072}" srcOrd="0" destOrd="0" presId="urn:microsoft.com/office/officeart/2005/8/layout/hierarchy2"/>
-    <dgm:cxn modelId="{32ABE36F-B84E-48F4-BC67-8F5D825C7F85}" srcId="{076B6350-4EE3-45E3-9904-173A771DF62A}" destId="{D4D9B399-9B7F-46DA-97B2-FED098F5DA6B}" srcOrd="0" destOrd="0" parTransId="{E6A38AA6-80D6-4020-A52C-B824CD5FBB0F}" sibTransId="{48A5178F-146C-4A23-8FF2-2E99B30882F8}"/>
-    <dgm:cxn modelId="{79AC1518-2B5A-5C4C-8B9E-90C12371B787}" type="presOf" srcId="{5E47499F-6F41-4F22-A420-01A675CE6103}" destId="{E11C7B6F-7180-43A5-992E-3EA5851F2391}" srcOrd="0" destOrd="0" presId="urn:microsoft.com/office/officeart/2005/8/layout/hierarchy2"/>
-    <dgm:cxn modelId="{4CE301CD-89A8-41A8-9F17-DEC7FF5575CF}" srcId="{076B6350-4EE3-45E3-9904-173A771DF62A}" destId="{5AA90255-5B35-44C4-B702-E81F223BEFD8}" srcOrd="1" destOrd="0" parTransId="{2854FE16-3A46-47EE-A032-1136B67EB2C8}" sibTransId="{7B5E0C86-564B-4BB8-9398-E23143C8B801}"/>
-    <dgm:cxn modelId="{A80A4F65-7375-4E8E-9CED-0483DD45593D}" srcId="{3958656D-BDA3-48B8-B715-8A44FDE6304E}" destId="{B503AF60-5EB5-4190-8EFC-246E35833849}" srcOrd="1" destOrd="0" parTransId="{9F4AA07C-F7C0-4EE0-B444-1A0A99B21C5A}" sibTransId="{97EEA01A-8995-4136-9B0E-B8636C2DDA04}"/>
+    <dgm:cxn modelId="{8D640E6A-8D40-8E46-A1F3-A7EE559D8954}" type="presOf" srcId="{5AA90255-5B35-44C4-B702-E81F223BEFD8}" destId="{3985982F-35AF-48B0-84C6-0C8F1D9EF2FA}" srcOrd="0" destOrd="0" presId="urn:microsoft.com/office/officeart/2005/8/layout/hierarchy2"/>
+    <dgm:cxn modelId="{514AD0F1-E30D-8844-A17D-9F586F0F873B}" type="presOf" srcId="{F20EDC0B-CCE5-4D9D-9982-89A201087390}" destId="{674BA392-5914-4B78-A520-EE26D65D05C8}" srcOrd="0" destOrd="0" presId="urn:microsoft.com/office/officeart/2005/8/layout/hierarchy2"/>
+    <dgm:cxn modelId="{F902215E-4516-EC44-A4F7-A15E1E07ADD0}" type="presOf" srcId="{50BC2FEF-90AA-4887-A217-BCE929A4632A}" destId="{FDA47220-895B-4A69-B2BB-8BF8C016FF4B}" srcOrd="0" destOrd="0" presId="urn:microsoft.com/office/officeart/2005/8/layout/hierarchy2"/>
+    <dgm:cxn modelId="{46C8AD59-DCDA-2C42-8DBD-122724C3AFF4}" type="presOf" srcId="{139FABCB-F47A-4731-86FD-9DEB34D850B8}" destId="{AB7C6CD4-FF75-4E23-A8C3-0A2318DBB1D6}" srcOrd="0" destOrd="0" presId="urn:microsoft.com/office/officeart/2005/8/layout/hierarchy2"/>
+    <dgm:cxn modelId="{3150851F-6294-4048-895A-553AEA6CDAD8}" type="presOf" srcId="{50BC2FEF-90AA-4887-A217-BCE929A4632A}" destId="{9F0B1A31-63BD-41F6-82FC-F5574A92E909}" srcOrd="1" destOrd="0" presId="urn:microsoft.com/office/officeart/2005/8/layout/hierarchy2"/>
+    <dgm:cxn modelId="{73A8B61F-9C83-8146-956E-2B5DA027CC81}" type="presOf" srcId="{86643E8D-F7CB-4F7B-B35A-FF26EACC433C}" destId="{419BEB18-32F6-4B18-9238-A8818FE634FC}" srcOrd="0" destOrd="0" presId="urn:microsoft.com/office/officeart/2005/8/layout/hierarchy2"/>
     <dgm:cxn modelId="{96C6A9B5-7C0D-453A-8D3D-838B1E47CC7C}" srcId="{45CDA3C7-8713-4369-838A-8B5F475DA36B}" destId="{8B8178A4-03D0-4F83-88CD-9E6E781603E6}" srcOrd="0" destOrd="0" parTransId="{50BC2FEF-90AA-4887-A217-BCE929A4632A}" sibTransId="{0B865DCC-B624-40ED-970E-B677A52C4467}"/>
-    <dgm:cxn modelId="{F07E3F8A-4BDD-764F-8035-3FFCB97D013A}" type="presOf" srcId="{7BC373CD-A346-4D76-9165-35DCB418DD6B}" destId="{F67B909A-A307-4E9B-9469-45A779E59A51}" srcOrd="1" destOrd="0" presId="urn:microsoft.com/office/officeart/2005/8/layout/hierarchy2"/>
-    <dgm:cxn modelId="{D03F3355-B08B-2E4C-9245-FEAFDC848478}" type="presOf" srcId="{B503AF60-5EB5-4190-8EFC-246E35833849}" destId="{F53448B5-447F-4F1A-81C6-1F0D19E192DD}" srcOrd="0" destOrd="0" presId="urn:microsoft.com/office/officeart/2005/8/layout/hierarchy2"/>
-    <dgm:cxn modelId="{AA17B057-2814-6E40-8F6E-E660630DAF7A}" type="presOf" srcId="{9F4AA07C-F7C0-4EE0-B444-1A0A99B21C5A}" destId="{EB2274FC-15F8-41B7-935B-E389FD47AFD1}" srcOrd="0" destOrd="0" presId="urn:microsoft.com/office/officeart/2005/8/layout/hierarchy2"/>
-    <dgm:cxn modelId="{6FA16AE3-E4FA-E34D-B4F1-EDF33C1818E2}" type="presParOf" srcId="{BE306FCD-9806-4F30-B3B1-CA273857349C}" destId="{BC89B9CD-5E6C-4475-ADF6-F7C2D7A5A353}" srcOrd="0" destOrd="0" presId="urn:microsoft.com/office/officeart/2005/8/layout/hierarchy2"/>
-    <dgm:cxn modelId="{3AAC0113-416C-D241-80C9-403231AABB84}" type="presParOf" srcId="{BC89B9CD-5E6C-4475-ADF6-F7C2D7A5A353}" destId="{6E6D9CAD-33D1-4ABE-986B-53D6D631EB94}" srcOrd="0" destOrd="0" presId="urn:microsoft.com/office/officeart/2005/8/layout/hierarchy2"/>
-    <dgm:cxn modelId="{C7444612-ADCB-9249-B352-699FA249687C}" type="presParOf" srcId="{BC89B9CD-5E6C-4475-ADF6-F7C2D7A5A353}" destId="{47C7FA5F-116D-41D5-BE1E-63389D526519}" srcOrd="1" destOrd="0" presId="urn:microsoft.com/office/officeart/2005/8/layout/hierarchy2"/>
-    <dgm:cxn modelId="{05BC8775-0C08-F74F-A8BA-414DC9112BE9}" type="presParOf" srcId="{47C7FA5F-116D-41D5-BE1E-63389D526519}" destId="{B4361C68-E191-4E89-B0BD-BAD091626B5B}" srcOrd="0" destOrd="0" presId="urn:microsoft.com/office/officeart/2005/8/layout/hierarchy2"/>
-    <dgm:cxn modelId="{136AC170-1930-7D46-BFA4-BC47FB613BD1}" type="presParOf" srcId="{B4361C68-E191-4E89-B0BD-BAD091626B5B}" destId="{12FD7525-DB42-46F9-B8FD-D33568A05731}" srcOrd="0" destOrd="0" presId="urn:microsoft.com/office/officeart/2005/8/layout/hierarchy2"/>
-    <dgm:cxn modelId="{40166288-6660-4D47-94A0-DF4E8599969A}" type="presParOf" srcId="{47C7FA5F-116D-41D5-BE1E-63389D526519}" destId="{8D4B9DA0-8352-443E-AB23-4081880753A9}" srcOrd="1" destOrd="0" presId="urn:microsoft.com/office/officeart/2005/8/layout/hierarchy2"/>
-    <dgm:cxn modelId="{2444CB3C-AAAB-3544-8AE6-8AFB88182544}" type="presParOf" srcId="{8D4B9DA0-8352-443E-AB23-4081880753A9}" destId="{CA6C5886-D1D3-4819-90BD-4BAC8F1EE87D}" srcOrd="0" destOrd="0" presId="urn:microsoft.com/office/officeart/2005/8/layout/hierarchy2"/>
-    <dgm:cxn modelId="{FD22D584-54F2-BE4F-B254-844362235E23}" type="presParOf" srcId="{8D4B9DA0-8352-443E-AB23-4081880753A9}" destId="{9192797A-2A70-45CD-83CD-8CC844391943}" srcOrd="1" destOrd="0" presId="urn:microsoft.com/office/officeart/2005/8/layout/hierarchy2"/>
-    <dgm:cxn modelId="{357B2254-0329-EC4D-9AF1-66EA58D31DF4}" type="presParOf" srcId="{47C7FA5F-116D-41D5-BE1E-63389D526519}" destId="{E11C7B6F-7180-43A5-992E-3EA5851F2391}" srcOrd="2" destOrd="0" presId="urn:microsoft.com/office/officeart/2005/8/layout/hierarchy2"/>
-    <dgm:cxn modelId="{3405EE86-01F5-C44A-8E66-4108D245E753}" type="presParOf" srcId="{E11C7B6F-7180-43A5-992E-3EA5851F2391}" destId="{FB48A239-373B-4448-BD7F-C055FA9C8C48}" srcOrd="0" destOrd="0" presId="urn:microsoft.com/office/officeart/2005/8/layout/hierarchy2"/>
-    <dgm:cxn modelId="{5ABD52AA-238F-FB4F-A71A-7D0DB7777B03}" type="presParOf" srcId="{47C7FA5F-116D-41D5-BE1E-63389D526519}" destId="{49833578-BD56-4B76-A7B4-93C083AE7440}" srcOrd="3" destOrd="0" presId="urn:microsoft.com/office/officeart/2005/8/layout/hierarchy2"/>
-    <dgm:cxn modelId="{EBB549D8-9BE4-CC44-AF5D-E756C2BDC465}" type="presParOf" srcId="{49833578-BD56-4B76-A7B4-93C083AE7440}" destId="{419BEB18-32F6-4B18-9238-A8818FE634FC}" srcOrd="0" destOrd="0" presId="urn:microsoft.com/office/officeart/2005/8/layout/hierarchy2"/>
-    <dgm:cxn modelId="{3A842CC1-9E82-9F4D-B5E9-2D8720D3C7A4}" type="presParOf" srcId="{49833578-BD56-4B76-A7B4-93C083AE7440}" destId="{9606F08B-4F70-4EB6-983D-ED46C176903C}" srcOrd="1" destOrd="0" presId="urn:microsoft.com/office/officeart/2005/8/layout/hierarchy2"/>
-    <dgm:cxn modelId="{F5AEEDC4-FEB3-7145-9A39-F062730D60D4}" type="presParOf" srcId="{47C7FA5F-116D-41D5-BE1E-63389D526519}" destId="{8F195852-041E-423A-B5DF-8945941EB406}" srcOrd="4" destOrd="0" presId="urn:microsoft.com/office/officeart/2005/8/layout/hierarchy2"/>
-    <dgm:cxn modelId="{8C469E8B-B25A-1E4D-A362-EA5F087A3974}" type="presParOf" srcId="{8F195852-041E-423A-B5DF-8945941EB406}" destId="{19EBF599-727A-47CA-B105-7B4051DFB8C7}" srcOrd="0" destOrd="0" presId="urn:microsoft.com/office/officeart/2005/8/layout/hierarchy2"/>
-    <dgm:cxn modelId="{319A369D-AC84-DB4A-B97A-F4A823B6AEDF}" type="presParOf" srcId="{47C7FA5F-116D-41D5-BE1E-63389D526519}" destId="{5B0C94E8-6047-4A9D-A59D-4243CA01023B}" srcOrd="5" destOrd="0" presId="urn:microsoft.com/office/officeart/2005/8/layout/hierarchy2"/>
-    <dgm:cxn modelId="{E37454B4-F5DB-A548-B9F7-8AB1133B8160}" type="presParOf" srcId="{5B0C94E8-6047-4A9D-A59D-4243CA01023B}" destId="{47ACED10-AF50-4A06-8AC5-32A97AE3B1C8}" srcOrd="0" destOrd="0" presId="urn:microsoft.com/office/officeart/2005/8/layout/hierarchy2"/>
-    <dgm:cxn modelId="{ABB9BBCA-4545-4445-BDA5-D1A9127A6C6E}" type="presParOf" srcId="{5B0C94E8-6047-4A9D-A59D-4243CA01023B}" destId="{51C9AA23-5208-47C4-9495-ED7DF43D7949}" srcOrd="1" destOrd="0" presId="urn:microsoft.com/office/officeart/2005/8/layout/hierarchy2"/>
-    <dgm:cxn modelId="{AED2DFDD-0EFE-1C4A-AA48-B0AFD24241D5}" type="presParOf" srcId="{BE306FCD-9806-4F30-B3B1-CA273857349C}" destId="{8658F2C1-2E33-4716-96CE-BB95A05DA53A}" srcOrd="1" destOrd="0" presId="urn:microsoft.com/office/officeart/2005/8/layout/hierarchy2"/>
-    <dgm:cxn modelId="{85573676-3CD7-9B4E-AB51-DA3FBFD2D5D5}" type="presParOf" srcId="{8658F2C1-2E33-4716-96CE-BB95A05DA53A}" destId="{3985982F-35AF-48B0-84C6-0C8F1D9EF2FA}" srcOrd="0" destOrd="0" presId="urn:microsoft.com/office/officeart/2005/8/layout/hierarchy2"/>
-    <dgm:cxn modelId="{6CDDE2C3-1958-374F-9A96-D2DD96EDB207}" type="presParOf" srcId="{8658F2C1-2E33-4716-96CE-BB95A05DA53A}" destId="{E962D45F-3934-4127-B852-040B19CBBED4}" srcOrd="1" destOrd="0" presId="urn:microsoft.com/office/officeart/2005/8/layout/hierarchy2"/>
-    <dgm:cxn modelId="{B606012B-3720-7F4B-B5F6-56C03D81D114}" type="presParOf" srcId="{E962D45F-3934-4127-B852-040B19CBBED4}" destId="{AB7C6CD4-FF75-4E23-A8C3-0A2318DBB1D6}" srcOrd="0" destOrd="0" presId="urn:microsoft.com/office/officeart/2005/8/layout/hierarchy2"/>
-    <dgm:cxn modelId="{7786A994-F586-F448-AF7E-D25D656E9500}" type="presParOf" srcId="{AB7C6CD4-FF75-4E23-A8C3-0A2318DBB1D6}" destId="{86416187-05A5-41DD-ADA2-C443892DABB2}" srcOrd="0" destOrd="0" presId="urn:microsoft.com/office/officeart/2005/8/layout/hierarchy2"/>
-    <dgm:cxn modelId="{44603D6A-D04F-BF46-A0AD-1B9EBA8151DD}" type="presParOf" srcId="{E962D45F-3934-4127-B852-040B19CBBED4}" destId="{F5141415-821F-4342-AEDF-E9BC97E8B75D}" srcOrd="1" destOrd="0" presId="urn:microsoft.com/office/officeart/2005/8/layout/hierarchy2"/>
-    <dgm:cxn modelId="{E1CA38DB-2D21-5C46-B80A-B5E9D8918A81}" type="presParOf" srcId="{F5141415-821F-4342-AEDF-E9BC97E8B75D}" destId="{A1B1FB24-4A19-4073-B3DA-7D6FAFFD6611}" srcOrd="0" destOrd="0" presId="urn:microsoft.com/office/officeart/2005/8/layout/hierarchy2"/>
-    <dgm:cxn modelId="{F810A00F-CB7E-6746-A273-DF3DBFF81E10}" type="presParOf" srcId="{F5141415-821F-4342-AEDF-E9BC97E8B75D}" destId="{1AAB8F11-CB53-4E23-8DA2-6135C0475A27}" srcOrd="1" destOrd="0" presId="urn:microsoft.com/office/officeart/2005/8/layout/hierarchy2"/>
-    <dgm:cxn modelId="{D6E5C395-22B7-D145-846C-3C09D9E2168B}" type="presParOf" srcId="{1AAB8F11-CB53-4E23-8DA2-6135C0475A27}" destId="{FDA47220-895B-4A69-B2BB-8BF8C016FF4B}" srcOrd="0" destOrd="0" presId="urn:microsoft.com/office/officeart/2005/8/layout/hierarchy2"/>
-    <dgm:cxn modelId="{EBEC3AD9-8AF0-3749-9DC5-FCE6CA601DA3}" type="presParOf" srcId="{FDA47220-895B-4A69-B2BB-8BF8C016FF4B}" destId="{9F0B1A31-63BD-41F6-82FC-F5574A92E909}" srcOrd="0" destOrd="0" presId="urn:microsoft.com/office/officeart/2005/8/layout/hierarchy2"/>
-    <dgm:cxn modelId="{CC06F609-56F2-B24F-8E17-5AF9A456F710}" type="presParOf" srcId="{1AAB8F11-CB53-4E23-8DA2-6135C0475A27}" destId="{519D71D9-AD17-481A-BC45-95647664C32A}" srcOrd="1" destOrd="0" presId="urn:microsoft.com/office/officeart/2005/8/layout/hierarchy2"/>
-    <dgm:cxn modelId="{310A3F17-925A-854D-9F0C-076EABAE620B}" type="presParOf" srcId="{519D71D9-AD17-481A-BC45-95647664C32A}" destId="{C0C8DC8E-72DB-4A2E-A50E-DA1CA06D79E3}" srcOrd="0" destOrd="0" presId="urn:microsoft.com/office/officeart/2005/8/layout/hierarchy2"/>
-    <dgm:cxn modelId="{B5FDED91-B74D-864C-B225-ABD965568A51}" type="presParOf" srcId="{519D71D9-AD17-481A-BC45-95647664C32A}" destId="{98B01CE3-DDD6-4A2E-A4D8-B0F413861D6D}" srcOrd="1" destOrd="0" presId="urn:microsoft.com/office/officeart/2005/8/layout/hierarchy2"/>
-    <dgm:cxn modelId="{0809C28C-53BA-0D4B-BDA7-03A109759D7D}" type="presParOf" srcId="{1AAB8F11-CB53-4E23-8DA2-6135C0475A27}" destId="{4E10DB54-35ED-4D9F-B388-F6C78413B8E9}" srcOrd="2" destOrd="0" presId="urn:microsoft.com/office/officeart/2005/8/layout/hierarchy2"/>
-    <dgm:cxn modelId="{1FEA2A0B-BD79-C644-90E8-78C37617EE4C}" type="presParOf" srcId="{4E10DB54-35ED-4D9F-B388-F6C78413B8E9}" destId="{F67B909A-A307-4E9B-9469-45A779E59A51}" srcOrd="0" destOrd="0" presId="urn:microsoft.com/office/officeart/2005/8/layout/hierarchy2"/>
-    <dgm:cxn modelId="{9A3F7884-0560-5645-AD12-D00CBE6B87E4}" type="presParOf" srcId="{1AAB8F11-CB53-4E23-8DA2-6135C0475A27}" destId="{14714887-E966-470C-860D-96908FD88E18}" srcOrd="3" destOrd="0" presId="urn:microsoft.com/office/officeart/2005/8/layout/hierarchy2"/>
-    <dgm:cxn modelId="{63727C29-DBB1-8746-A33F-4B464087F8F0}" type="presParOf" srcId="{14714887-E966-470C-860D-96908FD88E18}" destId="{1906A700-A645-429B-8F9F-2A4F59D4835E}" srcOrd="0" destOrd="0" presId="urn:microsoft.com/office/officeart/2005/8/layout/hierarchy2"/>
-    <dgm:cxn modelId="{D181890E-AE4F-1A43-BDB5-1C36331F701F}" type="presParOf" srcId="{14714887-E966-470C-860D-96908FD88E18}" destId="{9E21E745-5CA6-4C1A-A097-7D4CFAE8952B}" srcOrd="1" destOrd="0" presId="urn:microsoft.com/office/officeart/2005/8/layout/hierarchy2"/>
-    <dgm:cxn modelId="{7C63338A-16F3-584D-832A-FBF5B4FEE921}" type="presParOf" srcId="{1AAB8F11-CB53-4E23-8DA2-6135C0475A27}" destId="{2938BCE4-55BC-4FA7-8B13-8D7362E71CAD}" srcOrd="4" destOrd="0" presId="urn:microsoft.com/office/officeart/2005/8/layout/hierarchy2"/>
-    <dgm:cxn modelId="{554CB63A-A91E-F448-A153-547B7DE00B94}" type="presParOf" srcId="{2938BCE4-55BC-4FA7-8B13-8D7362E71CAD}" destId="{A6341011-54EC-4E06-9306-EAF2DE56CD2C}" srcOrd="0" destOrd="0" presId="urn:microsoft.com/office/officeart/2005/8/layout/hierarchy2"/>
-    <dgm:cxn modelId="{6EF3D7AB-B85F-8347-B562-E6F1A56DE124}" type="presParOf" srcId="{1AAB8F11-CB53-4E23-8DA2-6135C0475A27}" destId="{A0A8C24A-B549-4DD3-A86B-5C27239361DA}" srcOrd="5" destOrd="0" presId="urn:microsoft.com/office/officeart/2005/8/layout/hierarchy2"/>
-    <dgm:cxn modelId="{A3083F54-E481-8C40-92BB-DF1A28365FEA}" type="presParOf" srcId="{A0A8C24A-B549-4DD3-A86B-5C27239361DA}" destId="{368F1645-5A66-45DB-B296-C23315AB7E22}" srcOrd="0" destOrd="0" presId="urn:microsoft.com/office/officeart/2005/8/layout/hierarchy2"/>
-    <dgm:cxn modelId="{9EDDFE86-7091-9F4E-B43A-6910D8430BDC}" type="presParOf" srcId="{A0A8C24A-B549-4DD3-A86B-5C27239361DA}" destId="{AAB70EE2-6F5D-4397-9BEA-BD14754644EA}" srcOrd="1" destOrd="0" presId="urn:microsoft.com/office/officeart/2005/8/layout/hierarchy2"/>
-    <dgm:cxn modelId="{AC023E73-66EA-C447-84F7-3E9FC223139C}" type="presParOf" srcId="{BE306FCD-9806-4F30-B3B1-CA273857349C}" destId="{3EC8FEA1-FACA-4B7A-ACC4-B6309011D501}" srcOrd="2" destOrd="0" presId="urn:microsoft.com/office/officeart/2005/8/layout/hierarchy2"/>
-    <dgm:cxn modelId="{04B836AE-0634-094E-BE8C-742C42EABB55}" type="presParOf" srcId="{3EC8FEA1-FACA-4B7A-ACC4-B6309011D501}" destId="{2AEF7D3A-FF38-45BC-9B3E-D40CCE847072}" srcOrd="0" destOrd="0" presId="urn:microsoft.com/office/officeart/2005/8/layout/hierarchy2"/>
-    <dgm:cxn modelId="{4568725C-1639-5A45-845B-DD3AA0F073E3}" type="presParOf" srcId="{3EC8FEA1-FACA-4B7A-ACC4-B6309011D501}" destId="{2E81C92C-CE54-4B34-8AD9-23F5F8E60BCB}" srcOrd="1" destOrd="0" presId="urn:microsoft.com/office/officeart/2005/8/layout/hierarchy2"/>
-    <dgm:cxn modelId="{5E233570-507A-FC40-811B-91141DC54507}" type="presParOf" srcId="{2E81C92C-CE54-4B34-8AD9-23F5F8E60BCB}" destId="{674BA392-5914-4B78-A520-EE26D65D05C8}" srcOrd="0" destOrd="0" presId="urn:microsoft.com/office/officeart/2005/8/layout/hierarchy2"/>
-    <dgm:cxn modelId="{A5BF4BA8-EB55-D74C-8B1D-F7135A9C1FFF}" type="presParOf" srcId="{674BA392-5914-4B78-A520-EE26D65D05C8}" destId="{CAE1C8E1-FF9C-459C-820F-5A372E5B5202}" srcOrd="0" destOrd="0" presId="urn:microsoft.com/office/officeart/2005/8/layout/hierarchy2"/>
-    <dgm:cxn modelId="{22A30733-ACC5-7E44-B0AA-E43CFF4F0B61}" type="presParOf" srcId="{2E81C92C-CE54-4B34-8AD9-23F5F8E60BCB}" destId="{905C17AD-FE93-4469-8609-EDCF89529AA2}" srcOrd="1" destOrd="0" presId="urn:microsoft.com/office/officeart/2005/8/layout/hierarchy2"/>
-    <dgm:cxn modelId="{255F348B-1BFA-234F-A4B7-99AB471E9814}" type="presParOf" srcId="{905C17AD-FE93-4469-8609-EDCF89529AA2}" destId="{497DB5E4-8EF3-40EA-9803-E80F51F19C35}" srcOrd="0" destOrd="0" presId="urn:microsoft.com/office/officeart/2005/8/layout/hierarchy2"/>
-    <dgm:cxn modelId="{0C31C7B0-8A40-4748-A187-4EEF91C54D5F}" type="presParOf" srcId="{905C17AD-FE93-4469-8609-EDCF89529AA2}" destId="{A54907F9-77D3-493A-BD14-6183BAA27BA4}" srcOrd="1" destOrd="0" presId="urn:microsoft.com/office/officeart/2005/8/layout/hierarchy2"/>
-    <dgm:cxn modelId="{65345535-8D0A-574A-B3A3-222D8F29F1A0}" type="presParOf" srcId="{2E81C92C-CE54-4B34-8AD9-23F5F8E60BCB}" destId="{EB2274FC-15F8-41B7-935B-E389FD47AFD1}" srcOrd="2" destOrd="0" presId="urn:microsoft.com/office/officeart/2005/8/layout/hierarchy2"/>
-    <dgm:cxn modelId="{D5A6F714-2F11-9D48-B46E-CB48D0CCEB94}" type="presParOf" srcId="{EB2274FC-15F8-41B7-935B-E389FD47AFD1}" destId="{87E32AC2-4577-44E3-BD84-D5E3BD970540}" srcOrd="0" destOrd="0" presId="urn:microsoft.com/office/officeart/2005/8/layout/hierarchy2"/>
-    <dgm:cxn modelId="{EC864B78-D59D-1F4F-8255-E66FE925529D}" type="presParOf" srcId="{2E81C92C-CE54-4B34-8AD9-23F5F8E60BCB}" destId="{9076073A-94D7-4B3A-BEDD-A7CFB249D472}" srcOrd="3" destOrd="0" presId="urn:microsoft.com/office/officeart/2005/8/layout/hierarchy2"/>
-    <dgm:cxn modelId="{BFAA6E0E-C4DD-094D-82E1-6306C9837A6B}" type="presParOf" srcId="{9076073A-94D7-4B3A-BEDD-A7CFB249D472}" destId="{F53448B5-447F-4F1A-81C6-1F0D19E192DD}" srcOrd="0" destOrd="0" presId="urn:microsoft.com/office/officeart/2005/8/layout/hierarchy2"/>
-    <dgm:cxn modelId="{15FE7331-F24C-814B-A9B4-BE9DF6BF4185}" type="presParOf" srcId="{9076073A-94D7-4B3A-BEDD-A7CFB249D472}" destId="{9771CB1D-2BA5-42D9-9957-3E7E79F8490A}" srcOrd="1" destOrd="0" presId="urn:microsoft.com/office/officeart/2005/8/layout/hierarchy2"/>
+    <dgm:cxn modelId="{61CADC3B-A7EF-EB4F-8BFA-93ABDB952D0E}" type="presOf" srcId="{7B2890D2-36E9-4029-898C-FC7E72272380}" destId="{497DB5E4-8EF3-40EA-9803-E80F51F19C35}" srcOrd="0" destOrd="0" presId="urn:microsoft.com/office/officeart/2005/8/layout/hierarchy2"/>
+    <dgm:cxn modelId="{414B3EDB-D415-E044-96F5-A436201ADE01}" type="presOf" srcId="{7BC373CD-A346-4D76-9165-35DCB418DD6B}" destId="{4E10DB54-35ED-4D9F-B388-F6C78413B8E9}" srcOrd="0" destOrd="0" presId="urn:microsoft.com/office/officeart/2005/8/layout/hierarchy2"/>
+    <dgm:cxn modelId="{5EEA125A-41AB-9848-A72D-B4E5BBD34C08}" type="presParOf" srcId="{BE306FCD-9806-4F30-B3B1-CA273857349C}" destId="{BC89B9CD-5E6C-4475-ADF6-F7C2D7A5A353}" srcOrd="0" destOrd="0" presId="urn:microsoft.com/office/officeart/2005/8/layout/hierarchy2"/>
+    <dgm:cxn modelId="{7F3F406A-2142-1B4C-8E2F-F4AC1775398E}" type="presParOf" srcId="{BC89B9CD-5E6C-4475-ADF6-F7C2D7A5A353}" destId="{6E6D9CAD-33D1-4ABE-986B-53D6D631EB94}" srcOrd="0" destOrd="0" presId="urn:microsoft.com/office/officeart/2005/8/layout/hierarchy2"/>
+    <dgm:cxn modelId="{5CDAE405-7799-A042-8E89-AB01D5DD83BF}" type="presParOf" srcId="{BC89B9CD-5E6C-4475-ADF6-F7C2D7A5A353}" destId="{47C7FA5F-116D-41D5-BE1E-63389D526519}" srcOrd="1" destOrd="0" presId="urn:microsoft.com/office/officeart/2005/8/layout/hierarchy2"/>
+    <dgm:cxn modelId="{00566BEB-E04B-F148-B8E3-C36352AFA8BE}" type="presParOf" srcId="{47C7FA5F-116D-41D5-BE1E-63389D526519}" destId="{B4361C68-E191-4E89-B0BD-BAD091626B5B}" srcOrd="0" destOrd="0" presId="urn:microsoft.com/office/officeart/2005/8/layout/hierarchy2"/>
+    <dgm:cxn modelId="{25BB1EDB-0806-1C41-893A-4A154AB122DC}" type="presParOf" srcId="{B4361C68-E191-4E89-B0BD-BAD091626B5B}" destId="{12FD7525-DB42-46F9-B8FD-D33568A05731}" srcOrd="0" destOrd="0" presId="urn:microsoft.com/office/officeart/2005/8/layout/hierarchy2"/>
+    <dgm:cxn modelId="{7462A398-587B-B94F-8253-1636209D5446}" type="presParOf" srcId="{47C7FA5F-116D-41D5-BE1E-63389D526519}" destId="{8D4B9DA0-8352-443E-AB23-4081880753A9}" srcOrd="1" destOrd="0" presId="urn:microsoft.com/office/officeart/2005/8/layout/hierarchy2"/>
+    <dgm:cxn modelId="{02E00DD9-0C06-4543-B6B7-4EA6BB2C6C36}" type="presParOf" srcId="{8D4B9DA0-8352-443E-AB23-4081880753A9}" destId="{CA6C5886-D1D3-4819-90BD-4BAC8F1EE87D}" srcOrd="0" destOrd="0" presId="urn:microsoft.com/office/officeart/2005/8/layout/hierarchy2"/>
+    <dgm:cxn modelId="{4B404807-F16C-9141-96B6-DA0F2EF380FC}" type="presParOf" srcId="{8D4B9DA0-8352-443E-AB23-4081880753A9}" destId="{9192797A-2A70-45CD-83CD-8CC844391943}" srcOrd="1" destOrd="0" presId="urn:microsoft.com/office/officeart/2005/8/layout/hierarchy2"/>
+    <dgm:cxn modelId="{5B6E8ACF-F0B2-1A43-BF4B-EC622B70020A}" type="presParOf" srcId="{47C7FA5F-116D-41D5-BE1E-63389D526519}" destId="{E11C7B6F-7180-43A5-992E-3EA5851F2391}" srcOrd="2" destOrd="0" presId="urn:microsoft.com/office/officeart/2005/8/layout/hierarchy2"/>
+    <dgm:cxn modelId="{A5D29979-FFB4-6043-9C5C-38639C56E964}" type="presParOf" srcId="{E11C7B6F-7180-43A5-992E-3EA5851F2391}" destId="{FB48A239-373B-4448-BD7F-C055FA9C8C48}" srcOrd="0" destOrd="0" presId="urn:microsoft.com/office/officeart/2005/8/layout/hierarchy2"/>
+    <dgm:cxn modelId="{4F8EE8F0-0F77-1449-AD5B-F4AC746E1ADD}" type="presParOf" srcId="{47C7FA5F-116D-41D5-BE1E-63389D526519}" destId="{49833578-BD56-4B76-A7B4-93C083AE7440}" srcOrd="3" destOrd="0" presId="urn:microsoft.com/office/officeart/2005/8/layout/hierarchy2"/>
+    <dgm:cxn modelId="{AEFE8FCC-0CA2-9D45-B78B-61F91E31F935}" type="presParOf" srcId="{49833578-BD56-4B76-A7B4-93C083AE7440}" destId="{419BEB18-32F6-4B18-9238-A8818FE634FC}" srcOrd="0" destOrd="0" presId="urn:microsoft.com/office/officeart/2005/8/layout/hierarchy2"/>
+    <dgm:cxn modelId="{0EDF7C15-7C23-684D-ABD4-18CEACDC5E6C}" type="presParOf" srcId="{49833578-BD56-4B76-A7B4-93C083AE7440}" destId="{9606F08B-4F70-4EB6-983D-ED46C176903C}" srcOrd="1" destOrd="0" presId="urn:microsoft.com/office/officeart/2005/8/layout/hierarchy2"/>
+    <dgm:cxn modelId="{EF745CA2-B60C-D646-A2A1-F37A29AB6C91}" type="presParOf" srcId="{47C7FA5F-116D-41D5-BE1E-63389D526519}" destId="{8F195852-041E-423A-B5DF-8945941EB406}" srcOrd="4" destOrd="0" presId="urn:microsoft.com/office/officeart/2005/8/layout/hierarchy2"/>
+    <dgm:cxn modelId="{769EBD0A-63C5-2249-B543-314BC5AA16F0}" type="presParOf" srcId="{8F195852-041E-423A-B5DF-8945941EB406}" destId="{19EBF599-727A-47CA-B105-7B4051DFB8C7}" srcOrd="0" destOrd="0" presId="urn:microsoft.com/office/officeart/2005/8/layout/hierarchy2"/>
+    <dgm:cxn modelId="{2777847F-2C84-4E43-A1A8-9E4BD70FBCCB}" type="presParOf" srcId="{47C7FA5F-116D-41D5-BE1E-63389D526519}" destId="{5B0C94E8-6047-4A9D-A59D-4243CA01023B}" srcOrd="5" destOrd="0" presId="urn:microsoft.com/office/officeart/2005/8/layout/hierarchy2"/>
+    <dgm:cxn modelId="{42F1E2CD-1539-6245-936A-C243FB8248E3}" type="presParOf" srcId="{5B0C94E8-6047-4A9D-A59D-4243CA01023B}" destId="{47ACED10-AF50-4A06-8AC5-32A97AE3B1C8}" srcOrd="0" destOrd="0" presId="urn:microsoft.com/office/officeart/2005/8/layout/hierarchy2"/>
+    <dgm:cxn modelId="{81F602CA-DF25-594B-9347-6C20C4D9460C}" type="presParOf" srcId="{5B0C94E8-6047-4A9D-A59D-4243CA01023B}" destId="{51C9AA23-5208-47C4-9495-ED7DF43D7949}" srcOrd="1" destOrd="0" presId="urn:microsoft.com/office/officeart/2005/8/layout/hierarchy2"/>
+    <dgm:cxn modelId="{9B201CD1-16E3-9945-B1E3-ECB3A7269BDF}" type="presParOf" srcId="{BE306FCD-9806-4F30-B3B1-CA273857349C}" destId="{8658F2C1-2E33-4716-96CE-BB95A05DA53A}" srcOrd="1" destOrd="0" presId="urn:microsoft.com/office/officeart/2005/8/layout/hierarchy2"/>
+    <dgm:cxn modelId="{9DAF4D2F-081E-7144-9574-2AC7647A4B43}" type="presParOf" srcId="{8658F2C1-2E33-4716-96CE-BB95A05DA53A}" destId="{3985982F-35AF-48B0-84C6-0C8F1D9EF2FA}" srcOrd="0" destOrd="0" presId="urn:microsoft.com/office/officeart/2005/8/layout/hierarchy2"/>
+    <dgm:cxn modelId="{98AD1245-4F6A-4645-9A44-EC6BEF5DD641}" type="presParOf" srcId="{8658F2C1-2E33-4716-96CE-BB95A05DA53A}" destId="{E962D45F-3934-4127-B852-040B19CBBED4}" srcOrd="1" destOrd="0" presId="urn:microsoft.com/office/officeart/2005/8/layout/hierarchy2"/>
+    <dgm:cxn modelId="{AA1DCFD3-364F-6E4D-9D7B-DE8A38958C49}" type="presParOf" srcId="{E962D45F-3934-4127-B852-040B19CBBED4}" destId="{AB7C6CD4-FF75-4E23-A8C3-0A2318DBB1D6}" srcOrd="0" destOrd="0" presId="urn:microsoft.com/office/officeart/2005/8/layout/hierarchy2"/>
+    <dgm:cxn modelId="{ADAB849C-8709-1449-91D7-12C66097A8E1}" type="presParOf" srcId="{AB7C6CD4-FF75-4E23-A8C3-0A2318DBB1D6}" destId="{86416187-05A5-41DD-ADA2-C443892DABB2}" srcOrd="0" destOrd="0" presId="urn:microsoft.com/office/officeart/2005/8/layout/hierarchy2"/>
+    <dgm:cxn modelId="{642EB98C-45B8-6C49-84CE-9E06C5CFC74A}" type="presParOf" srcId="{E962D45F-3934-4127-B852-040B19CBBED4}" destId="{F5141415-821F-4342-AEDF-E9BC97E8B75D}" srcOrd="1" destOrd="0" presId="urn:microsoft.com/office/officeart/2005/8/layout/hierarchy2"/>
+    <dgm:cxn modelId="{C3592F1F-4CF2-8D40-8F05-193D08A8FE3B}" type="presParOf" srcId="{F5141415-821F-4342-AEDF-E9BC97E8B75D}" destId="{A1B1FB24-4A19-4073-B3DA-7D6FAFFD6611}" srcOrd="0" destOrd="0" presId="urn:microsoft.com/office/officeart/2005/8/layout/hierarchy2"/>
+    <dgm:cxn modelId="{3169D3F4-0B3A-124D-A850-2F13669ACC51}" type="presParOf" srcId="{F5141415-821F-4342-AEDF-E9BC97E8B75D}" destId="{1AAB8F11-CB53-4E23-8DA2-6135C0475A27}" srcOrd="1" destOrd="0" presId="urn:microsoft.com/office/officeart/2005/8/layout/hierarchy2"/>
+    <dgm:cxn modelId="{5506A441-E69F-9142-9CAE-105953C67340}" type="presParOf" srcId="{1AAB8F11-CB53-4E23-8DA2-6135C0475A27}" destId="{FDA47220-895B-4A69-B2BB-8BF8C016FF4B}" srcOrd="0" destOrd="0" presId="urn:microsoft.com/office/officeart/2005/8/layout/hierarchy2"/>
+    <dgm:cxn modelId="{925C02C1-C163-2B4F-9262-D55B773184DC}" type="presParOf" srcId="{FDA47220-895B-4A69-B2BB-8BF8C016FF4B}" destId="{9F0B1A31-63BD-41F6-82FC-F5574A92E909}" srcOrd="0" destOrd="0" presId="urn:microsoft.com/office/officeart/2005/8/layout/hierarchy2"/>
+    <dgm:cxn modelId="{07E29EFA-DA37-994F-B732-BDCF8B937AFC}" type="presParOf" srcId="{1AAB8F11-CB53-4E23-8DA2-6135C0475A27}" destId="{519D71D9-AD17-481A-BC45-95647664C32A}" srcOrd="1" destOrd="0" presId="urn:microsoft.com/office/officeart/2005/8/layout/hierarchy2"/>
+    <dgm:cxn modelId="{AD790E25-0359-4B4F-BCCC-62CF86DFE70D}" type="presParOf" srcId="{519D71D9-AD17-481A-BC45-95647664C32A}" destId="{C0C8DC8E-72DB-4A2E-A50E-DA1CA06D79E3}" srcOrd="0" destOrd="0" presId="urn:microsoft.com/office/officeart/2005/8/layout/hierarchy2"/>
+    <dgm:cxn modelId="{D1213F44-9F08-DB4D-9DDC-23DEEBA0F401}" type="presParOf" srcId="{519D71D9-AD17-481A-BC45-95647664C32A}" destId="{98B01CE3-DDD6-4A2E-A4D8-B0F413861D6D}" srcOrd="1" destOrd="0" presId="urn:microsoft.com/office/officeart/2005/8/layout/hierarchy2"/>
+    <dgm:cxn modelId="{2952FAE2-35A3-7A42-8213-EE73B496EBC1}" type="presParOf" srcId="{1AAB8F11-CB53-4E23-8DA2-6135C0475A27}" destId="{4E10DB54-35ED-4D9F-B388-F6C78413B8E9}" srcOrd="2" destOrd="0" presId="urn:microsoft.com/office/officeart/2005/8/layout/hierarchy2"/>
+    <dgm:cxn modelId="{F5729EF5-2C15-6A4A-8C99-FB2D12F2E18B}" type="presParOf" srcId="{4E10DB54-35ED-4D9F-B388-F6C78413B8E9}" destId="{F67B909A-A307-4E9B-9469-45A779E59A51}" srcOrd="0" destOrd="0" presId="urn:microsoft.com/office/officeart/2005/8/layout/hierarchy2"/>
+    <dgm:cxn modelId="{ED24FAA6-D8C0-4246-9EA5-71B1E80A9EEF}" type="presParOf" srcId="{1AAB8F11-CB53-4E23-8DA2-6135C0475A27}" destId="{14714887-E966-470C-860D-96908FD88E18}" srcOrd="3" destOrd="0" presId="urn:microsoft.com/office/officeart/2005/8/layout/hierarchy2"/>
+    <dgm:cxn modelId="{03D63A9C-84C9-934A-A7FA-7B04B25BA12E}" type="presParOf" srcId="{14714887-E966-470C-860D-96908FD88E18}" destId="{1906A700-A645-429B-8F9F-2A4F59D4835E}" srcOrd="0" destOrd="0" presId="urn:microsoft.com/office/officeart/2005/8/layout/hierarchy2"/>
+    <dgm:cxn modelId="{08C461E9-1BFD-C341-9A59-B5D71EABD7D8}" type="presParOf" srcId="{14714887-E966-470C-860D-96908FD88E18}" destId="{9E21E745-5CA6-4C1A-A097-7D4CFAE8952B}" srcOrd="1" destOrd="0" presId="urn:microsoft.com/office/officeart/2005/8/layout/hierarchy2"/>
+    <dgm:cxn modelId="{6593E4D8-1814-884C-AAD2-74E0FF6FF207}" type="presParOf" srcId="{1AAB8F11-CB53-4E23-8DA2-6135C0475A27}" destId="{2938BCE4-55BC-4FA7-8B13-8D7362E71CAD}" srcOrd="4" destOrd="0" presId="urn:microsoft.com/office/officeart/2005/8/layout/hierarchy2"/>
+    <dgm:cxn modelId="{46548592-A5F5-8046-B788-9E7F43C73D6A}" type="presParOf" srcId="{2938BCE4-55BC-4FA7-8B13-8D7362E71CAD}" destId="{A6341011-54EC-4E06-9306-EAF2DE56CD2C}" srcOrd="0" destOrd="0" presId="urn:microsoft.com/office/officeart/2005/8/layout/hierarchy2"/>
+    <dgm:cxn modelId="{8583841C-FEDD-C541-B875-E31CC8DE0BDF}" type="presParOf" srcId="{1AAB8F11-CB53-4E23-8DA2-6135C0475A27}" destId="{A0A8C24A-B549-4DD3-A86B-5C27239361DA}" srcOrd="5" destOrd="0" presId="urn:microsoft.com/office/officeart/2005/8/layout/hierarchy2"/>
+    <dgm:cxn modelId="{B3AC909E-6BA5-5E42-8E28-AC81F1E5EDEA}" type="presParOf" srcId="{A0A8C24A-B549-4DD3-A86B-5C27239361DA}" destId="{368F1645-5A66-45DB-B296-C23315AB7E22}" srcOrd="0" destOrd="0" presId="urn:microsoft.com/office/officeart/2005/8/layout/hierarchy2"/>
+    <dgm:cxn modelId="{49EF4274-F118-5A48-A1A4-97DFFC614255}" type="presParOf" srcId="{A0A8C24A-B549-4DD3-A86B-5C27239361DA}" destId="{AAB70EE2-6F5D-4397-9BEA-BD14754644EA}" srcOrd="1" destOrd="0" presId="urn:microsoft.com/office/officeart/2005/8/layout/hierarchy2"/>
+    <dgm:cxn modelId="{854009B7-FFB7-8642-AB07-F6ED768574D6}" type="presParOf" srcId="{BE306FCD-9806-4F30-B3B1-CA273857349C}" destId="{3EC8FEA1-FACA-4B7A-ACC4-B6309011D501}" srcOrd="2" destOrd="0" presId="urn:microsoft.com/office/officeart/2005/8/layout/hierarchy2"/>
+    <dgm:cxn modelId="{CF97E03B-0BFD-3B48-A03B-AB234E0CF9D5}" type="presParOf" srcId="{3EC8FEA1-FACA-4B7A-ACC4-B6309011D501}" destId="{2AEF7D3A-FF38-45BC-9B3E-D40CCE847072}" srcOrd="0" destOrd="0" presId="urn:microsoft.com/office/officeart/2005/8/layout/hierarchy2"/>
+    <dgm:cxn modelId="{5AE47885-3BEA-0B46-9839-D9055897B151}" type="presParOf" srcId="{3EC8FEA1-FACA-4B7A-ACC4-B6309011D501}" destId="{2E81C92C-CE54-4B34-8AD9-23F5F8E60BCB}" srcOrd="1" destOrd="0" presId="urn:microsoft.com/office/officeart/2005/8/layout/hierarchy2"/>
+    <dgm:cxn modelId="{805667A8-F518-1340-8823-1A2D7CB38F4D}" type="presParOf" srcId="{2E81C92C-CE54-4B34-8AD9-23F5F8E60BCB}" destId="{674BA392-5914-4B78-A520-EE26D65D05C8}" srcOrd="0" destOrd="0" presId="urn:microsoft.com/office/officeart/2005/8/layout/hierarchy2"/>
+    <dgm:cxn modelId="{D660DEA1-C958-884D-A063-9A63DAB33796}" type="presParOf" srcId="{674BA392-5914-4B78-A520-EE26D65D05C8}" destId="{CAE1C8E1-FF9C-459C-820F-5A372E5B5202}" srcOrd="0" destOrd="0" presId="urn:microsoft.com/office/officeart/2005/8/layout/hierarchy2"/>
+    <dgm:cxn modelId="{EA1D7C9A-8641-924C-80A7-2C5F5769DFA5}" type="presParOf" srcId="{2E81C92C-CE54-4B34-8AD9-23F5F8E60BCB}" destId="{905C17AD-FE93-4469-8609-EDCF89529AA2}" srcOrd="1" destOrd="0" presId="urn:microsoft.com/office/officeart/2005/8/layout/hierarchy2"/>
+    <dgm:cxn modelId="{694ED39A-CD50-0046-9A90-2C263401219C}" type="presParOf" srcId="{905C17AD-FE93-4469-8609-EDCF89529AA2}" destId="{497DB5E4-8EF3-40EA-9803-E80F51F19C35}" srcOrd="0" destOrd="0" presId="urn:microsoft.com/office/officeart/2005/8/layout/hierarchy2"/>
+    <dgm:cxn modelId="{2FFA24FF-A5D9-8442-9701-9FCF3CAED30A}" type="presParOf" srcId="{905C17AD-FE93-4469-8609-EDCF89529AA2}" destId="{A54907F9-77D3-493A-BD14-6183BAA27BA4}" srcOrd="1" destOrd="0" presId="urn:microsoft.com/office/officeart/2005/8/layout/hierarchy2"/>
+    <dgm:cxn modelId="{5E2064C6-F82C-2C4C-A031-BE094EB1EA1C}" type="presParOf" srcId="{2E81C92C-CE54-4B34-8AD9-23F5F8E60BCB}" destId="{EB2274FC-15F8-41B7-935B-E389FD47AFD1}" srcOrd="2" destOrd="0" presId="urn:microsoft.com/office/officeart/2005/8/layout/hierarchy2"/>
+    <dgm:cxn modelId="{F770E708-62BB-D146-B852-6704428C72A5}" type="presParOf" srcId="{EB2274FC-15F8-41B7-935B-E389FD47AFD1}" destId="{87E32AC2-4577-44E3-BD84-D5E3BD970540}" srcOrd="0" destOrd="0" presId="urn:microsoft.com/office/officeart/2005/8/layout/hierarchy2"/>
+    <dgm:cxn modelId="{5B5DB895-81B6-754A-BD73-938F7C1AFB71}" type="presParOf" srcId="{2E81C92C-CE54-4B34-8AD9-23F5F8E60BCB}" destId="{9076073A-94D7-4B3A-BEDD-A7CFB249D472}" srcOrd="3" destOrd="0" presId="urn:microsoft.com/office/officeart/2005/8/layout/hierarchy2"/>
+    <dgm:cxn modelId="{6F3388D6-5610-EC43-98B5-05D3A359B163}" type="presParOf" srcId="{9076073A-94D7-4B3A-BEDD-A7CFB249D472}" destId="{F53448B5-447F-4F1A-81C6-1F0D19E192DD}" srcOrd="0" destOrd="0" presId="urn:microsoft.com/office/officeart/2005/8/layout/hierarchy2"/>
+    <dgm:cxn modelId="{A7110B1D-96AD-3941-AC2E-0811091EDB93}" type="presParOf" srcId="{9076073A-94D7-4B3A-BEDD-A7CFB249D472}" destId="{9771CB1D-2BA5-42D9-9957-3E7E79F8490A}" srcOrd="1" destOrd="0" presId="urn:microsoft.com/office/officeart/2005/8/layout/hierarchy2"/>
   </dgm:cxnLst>
   <dgm:bg/>
   <dgm:whole/>
   <dgm:extLst>
     <a:ext uri="http://schemas.microsoft.com/office/drawing/2008/diagram">
-      <dsp:dataModelExt xmlns:dsp="http://schemas.microsoft.com/office/drawing/2008/diagram" relId="rId24" minVer="http://schemas.openxmlformats.org/drawingml/2006/diagram"/>
+      <dsp:dataModelExt xmlns:dsp="http://schemas.microsoft.com/office/drawing/2008/diagram" relId="rId26" minVer="http://schemas.openxmlformats.org/drawingml/2006/diagram"/>
     </a:ext>
   </dgm:extLst>
 </dgm:dataModel>
@@ -26560,7 +26586,7 @@
 </file>
 
 <file path=customXml/itemProps3.xml><?xml version="1.0" encoding="utf-8"?>
-<ds:datastoreItem xmlns:ds="http://schemas.openxmlformats.org/officeDocument/2006/customXml" ds:itemID="{C3F45DE2-104E-804D-BC3F-104CF4048208}">
+<ds:datastoreItem xmlns:ds="http://schemas.openxmlformats.org/officeDocument/2006/customXml" ds:itemID="{D9CA5F5D-6A6E-1248-89A0-CEEEA381C5B6}">
   <ds:schemaRefs>
     <ds:schemaRef ds:uri="http://schemas.openxmlformats.org/officeDocument/2006/bibliography"/>
   </ds:schemaRefs>

</xml_diff>

<commit_message>
Mise à jour du TP2
</commit_message>
<xml_diff>
--- a/train/IUT_TD_TP_2015.docx
+++ b/train/IUT_TD_TP_2015.docx
@@ -13,7 +13,6 @@
           <w:docPartUnique/>
         </w:docPartObj>
       </w:sdtPr>
-      <w:sdtEndPr/>
       <w:sdtContent>
         <w:p>
           <w:pPr>
@@ -368,7 +367,6 @@
                                   <w:dataBinding w:prefixMappings="xmlns:ns0='http://purl.org/dc/elements/1.1/' xmlns:ns1='http://schemas.openxmlformats.org/package/2006/metadata/core-properties' " w:xpath="/ns1:coreProperties[1]/ns0:creator[1]" w:storeItemID="{6C3C8BC8-F283-45AE-878A-BAB7291924A1}"/>
                                   <w:text/>
                                 </w:sdtPr>
-                                <w:sdtEndPr/>
                                 <w:sdtContent>
                                   <w:p>
                                     <w:pPr>
@@ -415,7 +413,6 @@
                                     <w:dataBinding w:prefixMappings="xmlns:ns0='http://schemas.microsoft.com/office/2006/coverPageProps' " w:xpath="/ns0:CoverPageProperties[1]/ns0:CompanyEmail[1]" w:storeItemID="{55AF091B-3C7A-41E3-B477-F2FDAA23CFDA}"/>
                                     <w:text/>
                                   </w:sdtPr>
-                                  <w:sdtEndPr/>
                                   <w:sdtContent>
                                     <w:r>
                                       <w:rPr>
@@ -661,7 +658,6 @@
                                     <w:dataBinding w:prefixMappings="xmlns:ns0='http://purl.org/dc/elements/1.1/' xmlns:ns1='http://schemas.openxmlformats.org/package/2006/metadata/core-properties' " w:xpath="/ns1:coreProperties[1]/ns0:subject[1]" w:storeItemID="{6C3C8BC8-F283-45AE-878A-BAB7291924A1}"/>
                                     <w:text/>
                                   </w:sdtPr>
-                                  <w:sdtEndPr/>
                                   <w:sdtContent>
                                     <w:r>
                                       <w:rPr>
@@ -1048,11 +1044,7 @@
               </mc:Choice>
               <mc:Fallback>
                 <w:pict>
-                  <v:shapetype w14:anchorId="22237AE6" id="_x0000_t202" coordsize="21600,21600" o:spt="202" path="m0,0l0,21600,21600,21600,21600,0xe">
-                    <v:stroke joinstyle="miter"/>
-                    <v:path gradientshapeok="t" o:connecttype="rect"/>
-                  </v:shapetype>
-                  <v:shape id="Zone_x0020_de_x0020_texte_x0020_154" o:spid="_x0000_s1027" type="#_x0000_t202" style="position:absolute;margin-left:17.3pt;margin-top:154.95pt;width:8in;height:533.35pt;z-index:251661312;visibility:visible;mso-wrap-style:square;mso-width-percent:941;mso-height-percent:0;mso-wrap-distance-left:9pt;mso-wrap-distance-top:0;mso-wrap-distance-right:9pt;mso-wrap-distance-bottom:0;mso-position-horizontal:absolute;mso-position-horizontal-relative:page;mso-position-vertical:absolute;mso-position-vertical-relative:page;mso-width-percent:941;mso-height-percent:0;mso-width-relative:page;mso-height-relative:page;v-text-anchor:bottom" o:gfxdata="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" filled="f" stroked="f" strokeweight=".5pt">
+                  <v:shape w14:anchorId="22237AE6" id="Zone_x0020_de_x0020_texte_x0020_154" o:spid="_x0000_s1027" type="#_x0000_t202" style="position:absolute;margin-left:17.3pt;margin-top:154.95pt;width:8in;height:533.35pt;z-index:251661312;visibility:visible;mso-wrap-style:square;mso-width-percent:941;mso-height-percent:0;mso-wrap-distance-left:9pt;mso-wrap-distance-top:0;mso-wrap-distance-right:9pt;mso-wrap-distance-bottom:0;mso-position-horizontal:absolute;mso-position-horizontal-relative:page;mso-position-vertical:absolute;mso-position-vertical-relative:page;mso-width-percent:941;mso-height-percent:0;mso-width-relative:page;mso-height-relative:page;v-text-anchor:bottom" o:gfxdata="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" filled="f" stroked="f" strokeweight=".5pt">
                     <v:textbox inset="126pt,0,54pt,0">
                       <w:txbxContent>
                         <w:p>
@@ -1101,7 +1093,6 @@
                               <w:dataBinding w:prefixMappings="xmlns:ns0='http://purl.org/dc/elements/1.1/' xmlns:ns1='http://schemas.openxmlformats.org/package/2006/metadata/core-properties' " w:xpath="/ns1:coreProperties[1]/ns0:subject[1]" w:storeItemID="{6C3C8BC8-F283-45AE-878A-BAB7291924A1}"/>
                               <w:text/>
                             </w:sdtPr>
-                            <w:sdtEndPr/>
                             <w:sdtContent>
                               <w:r>
                                 <w:rPr>
@@ -8515,80 +8506,78 @@
       <w:r>
         <w:t>une interface graphique à l’aide d’un MVC.</w:t>
       </w:r>
-      <w:bookmarkStart w:id="13" w:name="_GoBack"/>
+    </w:p>
+    <w:p>
+      <w:pPr>
+        <w:pStyle w:val="Titre3"/>
+      </w:pPr>
+      <w:r>
+        <w:t>Difficultés rencontrées</w:t>
+      </w:r>
+      <w:bookmarkEnd w:id="12"/>
+    </w:p>
+    <w:p>
+      <w:pPr>
+        <w:rPr>
+          <w:noProof/>
+        </w:rPr>
+      </w:pPr>
+      <w:r>
+        <w:rPr>
+          <w:noProof/>
+        </w:rPr>
+        <w:t xml:space="preserve">Au début, l’ennoncé n’était pas très clair pour nous : les rapports entre les différentes classes en particulier. De plus, certaines méthodes données n’avaient pas la même définition dans l’ennoncé et dans les fichiers .java. </w:t>
+      </w:r>
+      <w:r>
+        <w:rPr>
+          <w:noProof/>
+        </w:rPr>
+        <w:br w:type="page"/>
+      </w:r>
+    </w:p>
+    <w:p>
+      <w:pPr>
+        <w:rPr>
+          <w:noProof/>
+        </w:rPr>
+      </w:pPr>
+    </w:p>
+    <w:p>
+      <w:pPr>
+        <w:pStyle w:val="Titre1"/>
+        <w:rPr>
+          <w:noProof/>
+        </w:rPr>
+      </w:pPr>
+      <w:bookmarkStart w:id="13" w:name="_Toc430965366"/>
+      <w:r>
+        <w:rPr>
+          <w:noProof/>
+        </w:rPr>
+        <w:t>TD/TP 2 –</w:t>
+      </w:r>
+      <w:r>
+        <w:rPr>
+          <w:noProof/>
+        </w:rPr>
+        <w:t xml:space="preserve"> Gestion des erreurs, tests &amp; bonnes pratiques</w:t>
+      </w:r>
       <w:bookmarkEnd w:id="13"/>
     </w:p>
     <w:p>
       <w:pPr>
-        <w:pStyle w:val="Titre3"/>
-      </w:pPr>
-      <w:r>
-        <w:t>Difficultés rencontrées</w:t>
-      </w:r>
-      <w:bookmarkEnd w:id="12"/>
+        <w:pStyle w:val="Titre2"/>
+      </w:pPr>
     </w:p>
     <w:p>
       <w:pPr>
-        <w:rPr>
-          <w:noProof/>
-        </w:rPr>
-      </w:pPr>
-      <w:r>
-        <w:rPr>
-          <w:noProof/>
-        </w:rPr>
-        <w:t xml:space="preserve">Au début, l’ennoncé n’était pas très clair pour nous : les rapports entre les différentes classes en particulier. De plus, certaines méthodes données n’avaient pas la même définition dans l’ennoncé et dans les fichiers .java. </w:t>
-      </w:r>
-      <w:r>
-        <w:rPr>
-          <w:noProof/>
-        </w:rPr>
-        <w:br w:type="page"/>
-      </w:r>
-    </w:p>
-    <w:p>
-      <w:pPr>
-        <w:rPr>
-          <w:noProof/>
-        </w:rPr>
-      </w:pPr>
-    </w:p>
-    <w:p>
-      <w:pPr>
-        <w:pStyle w:val="Titre1"/>
-        <w:rPr>
-          <w:noProof/>
-        </w:rPr>
-      </w:pPr>
-      <w:bookmarkStart w:id="14" w:name="_Toc430965366"/>
-      <w:r>
-        <w:rPr>
-          <w:noProof/>
-        </w:rPr>
-        <w:t>TD/TP 2 –</w:t>
-      </w:r>
-      <w:r>
-        <w:rPr>
-          <w:noProof/>
-        </w:rPr>
-        <w:t xml:space="preserve"> Gestion des erreurs, tests &amp; bonnes pratiques</w:t>
+        <w:pStyle w:val="Titre2"/>
+      </w:pPr>
+      <w:bookmarkStart w:id="14" w:name="_Toc430965367"/>
+      <w:r>
+        <w:t>Exercices</w:t>
       </w:r>
       <w:bookmarkEnd w:id="14"/>
-    </w:p>
-    <w:p>
-      <w:pPr>
-        <w:pStyle w:val="Titre2"/>
-      </w:pPr>
-    </w:p>
-    <w:p>
-      <w:pPr>
-        <w:pStyle w:val="Titre2"/>
-      </w:pPr>
-      <w:bookmarkStart w:id="15" w:name="_Toc430965367"/>
-      <w:r>
-        <w:t>Exercices</w:t>
-      </w:r>
-      <w:bookmarkEnd w:id="15"/>
     </w:p>
     <w:p/>
     <w:p>
@@ -8598,7 +8587,7 @@
           <w:i/>
         </w:rPr>
       </w:pPr>
-      <w:bookmarkStart w:id="16" w:name="_Toc430965368"/>
+      <w:bookmarkStart w:id="15" w:name="_Toc430965368"/>
       <w:r>
         <w:t xml:space="preserve">Exercice </w:t>
       </w:r>
@@ -8617,7 +8606,7 @@
         </w:rPr>
         <w:t>debugger</w:t>
       </w:r>
-      <w:bookmarkEnd w:id="16"/>
+      <w:bookmarkEnd w:id="15"/>
     </w:p>
     <w:p>
       <w:pPr>
@@ -8660,11 +8649,11 @@
       <w:pPr>
         <w:pStyle w:val="Titre3"/>
       </w:pPr>
-      <w:bookmarkStart w:id="17" w:name="_Toc430965369"/>
+      <w:bookmarkStart w:id="16" w:name="_Toc430965369"/>
       <w:r>
         <w:t>Exercice 2 : Internationalisation</w:t>
       </w:r>
-      <w:bookmarkEnd w:id="17"/>
+      <w:bookmarkEnd w:id="16"/>
     </w:p>
     <w:p>
       <w:pPr>
@@ -8702,7 +8691,7 @@
       <w:pPr>
         <w:pStyle w:val="Titre3"/>
       </w:pPr>
-      <w:bookmarkStart w:id="18" w:name="_Toc430965370"/>
+      <w:bookmarkStart w:id="17" w:name="_Toc430965370"/>
       <w:r>
         <w:t xml:space="preserve">Exercice 3 : </w:t>
       </w:r>
@@ -8712,7 +8701,7 @@
       <w:r>
         <w:t xml:space="preserve"> (Exceptions)</w:t>
       </w:r>
-      <w:bookmarkEnd w:id="18"/>
+      <w:bookmarkEnd w:id="17"/>
     </w:p>
     <w:p>
       <w:pPr>
@@ -8845,7 +8834,7 @@
       <w:pPr>
         <w:pStyle w:val="Titre3"/>
       </w:pPr>
-      <w:bookmarkStart w:id="19" w:name="_Toc430965371"/>
+      <w:bookmarkStart w:id="18" w:name="_Toc430965371"/>
       <w:r>
         <w:t>Exercice 4</w:t>
       </w:r>
@@ -8854,175 +8843,199 @@
       </w:r>
       <w:r>
         <w:t>GUI – Changer la langue d’une application</w:t>
+      </w:r>
+      <w:bookmarkEnd w:id="18"/>
+    </w:p>
+    <w:p>
+      <w:r>
+        <w:t xml:space="preserve">En vous appuyant sur le code d’internationalisation de la session, faite en sorte que les éléments affichés (dans l’interface) ou dans les erreurs, soient dépendant de </w:t>
+      </w:r>
+      <w:r>
+        <w:rPr>
+          <w:b/>
+          <w:i/>
+        </w:rPr>
+        <w:t>Locale</w:t>
+      </w:r>
+      <w:r>
+        <w:t xml:space="preserve"> (autrement</w:t>
+      </w:r>
+      <w:r>
+        <w:t xml:space="preserve"> dit</w:t>
+      </w:r>
+      <w:r>
+        <w:t>, l’application devra pouvoir afficher de l’anglais et du français sans avoir été recompilée).</w:t>
+      </w:r>
+    </w:p>
+    <w:p/>
+    <w:p>
+      <w:pPr>
+        <w:pStyle w:val="Titre3"/>
+      </w:pPr>
+      <w:bookmarkStart w:id="19" w:name="_Toc430965372"/>
+      <w:r>
+        <w:t>Exercice 5</w:t>
+      </w:r>
+      <w:r>
+        <w:t> : Créer sa bibliothèque &amp; construire un livrable</w:t>
       </w:r>
       <w:bookmarkEnd w:id="19"/>
     </w:p>
     <w:p>
       <w:r>
-        <w:t xml:space="preserve">En vous appuyant sur le code d’internationalisation de la session, faite en sorte que les éléments affichés (dans l’interface) ou dans les erreurs, soient dépendant de </w:t>
+        <w:t>A l’aide d’</w:t>
       </w:r>
       <w:r>
         <w:rPr>
           <w:b/>
           <w:i/>
         </w:rPr>
-        <w:t>Locale</w:t>
-      </w:r>
-      <w:r>
-        <w:t xml:space="preserve"> (autrement</w:t>
-      </w:r>
-      <w:r>
-        <w:t xml:space="preserve"> dit</w:t>
-      </w:r>
-      <w:r>
-        <w:t>, l’application devra pouvoir afficher de l’anglais et du français sans avoir été recompilée).</w:t>
+        <w:t>E</w:t>
+      </w:r>
+      <w:r>
+        <w:rPr>
+          <w:b/>
+          <w:i/>
+        </w:rPr>
+        <w:t>clipse</w:t>
+      </w:r>
+      <w:r>
+        <w:t>, créer une application (un ‘</w:t>
+      </w:r>
+      <w:r>
+        <w:rPr>
+          <w:b/>
+          <w:i/>
+        </w:rPr>
+        <w:t>.jar</w:t>
+      </w:r>
+      <w:r>
+        <w:t>’</w:t>
+      </w:r>
+      <w:r>
+        <w:t>) livrable (à vos chargés de TD par exemple)</w:t>
+      </w:r>
+    </w:p>
+    <w:p>
+      <w:pPr>
+        <w:rPr>
+          <w:b/>
+          <w:i/>
+        </w:rPr>
+      </w:pPr>
+      <w:r>
+        <w:rPr>
+          <w:b/>
+          <w:i/>
+        </w:rPr>
+        <w:t>Ce livrable devra désormais être disponible tout le temps (pour chaque TD/TP ou à chaque évolution majeur de vos codes</w:t>
+      </w:r>
+      <w:r>
+        <w:rPr>
+          <w:b/>
+          <w:i/>
+        </w:rPr>
+        <w:t>, il faudra le reconstruire</w:t>
+      </w:r>
+      <w:r>
+        <w:rPr>
+          <w:b/>
+          <w:i/>
+        </w:rPr>
+        <w:t>).</w:t>
+      </w:r>
+      <w:r>
+        <w:rPr>
+          <w:b/>
+          <w:i/>
+        </w:rPr>
+        <w:t xml:space="preserve"> Il faut</w:t>
+      </w:r>
+      <w:r>
+        <w:rPr>
+          <w:b/>
+          <w:i/>
+        </w:rPr>
+        <w:t xml:space="preserve"> donc le ‘versionner’ dans le dossier </w:t>
+      </w:r>
+      <w:r>
+        <w:rPr>
+          <w:b/>
+          <w:i/>
+          <w:u w:val="single"/>
+        </w:rPr>
+        <w:t>train</w:t>
+      </w:r>
+      <w:r>
+        <w:rPr>
+          <w:b/>
+          <w:i/>
+        </w:rPr>
+        <w:t>. Les scripts ‘run.sh’ et ‘run.bat’ permettent d’exécuter votre application.</w:t>
       </w:r>
     </w:p>
     <w:p/>
     <w:p>
       <w:pPr>
-        <w:pStyle w:val="Titre3"/>
-      </w:pPr>
-      <w:bookmarkStart w:id="20" w:name="_Toc430965372"/>
-      <w:r>
-        <w:t>Exercice 5</w:t>
-      </w:r>
-      <w:r>
-        <w:t> : Créer sa bibliothèque &amp; construire un livrable</w:t>
+        <w:pStyle w:val="Titre2"/>
+      </w:pPr>
+      <w:bookmarkStart w:id="20" w:name="_Toc430965373"/>
+      <w:r>
+        <w:t>Rapport</w:t>
       </w:r>
       <w:bookmarkEnd w:id="20"/>
-    </w:p>
-    <w:p>
-      <w:r>
-        <w:t>A l’aide d’</w:t>
-      </w:r>
-      <w:r>
-        <w:rPr>
-          <w:b/>
-          <w:i/>
-        </w:rPr>
-        <w:t>E</w:t>
-      </w:r>
-      <w:r>
-        <w:rPr>
-          <w:b/>
-          <w:i/>
-        </w:rPr>
-        <w:t>clipse</w:t>
-      </w:r>
-      <w:r>
-        <w:t>, créer une application (un ‘</w:t>
-      </w:r>
-      <w:r>
-        <w:rPr>
-          <w:b/>
-          <w:i/>
-        </w:rPr>
-        <w:t>.jar</w:t>
-      </w:r>
-      <w:r>
-        <w:t>’</w:t>
-      </w:r>
-      <w:r>
-        <w:t>) livrable (à vos chargés de TD par exemple)</w:t>
-      </w:r>
-    </w:p>
-    <w:p>
-      <w:pPr>
-        <w:rPr>
-          <w:b/>
-          <w:i/>
-        </w:rPr>
-      </w:pPr>
-      <w:r>
-        <w:rPr>
-          <w:b/>
-          <w:i/>
-        </w:rPr>
-        <w:t>Ce livrable devra désormais être disponible tout le temps (pour chaque TD/TP ou à chaque évolution majeur de vos codes</w:t>
-      </w:r>
-      <w:r>
-        <w:rPr>
-          <w:b/>
-          <w:i/>
-        </w:rPr>
-        <w:t>, il faudra le reconstruire</w:t>
-      </w:r>
-      <w:r>
-        <w:rPr>
-          <w:b/>
-          <w:i/>
-        </w:rPr>
-        <w:t>).</w:t>
-      </w:r>
-      <w:r>
-        <w:rPr>
-          <w:b/>
-          <w:i/>
-        </w:rPr>
-        <w:t xml:space="preserve"> Il faut</w:t>
-      </w:r>
-      <w:r>
-        <w:rPr>
-          <w:b/>
-          <w:i/>
-        </w:rPr>
-        <w:t xml:space="preserve"> donc le ‘versionner’ dans le dossier </w:t>
-      </w:r>
-      <w:r>
-        <w:rPr>
-          <w:b/>
-          <w:i/>
-          <w:u w:val="single"/>
-        </w:rPr>
-        <w:t>train</w:t>
-      </w:r>
-      <w:r>
-        <w:rPr>
-          <w:b/>
-          <w:i/>
-        </w:rPr>
-        <w:t>. Les scripts ‘run.sh’ et ‘run.bat’ permettent d’exécuter votre application.</w:t>
-      </w:r>
     </w:p>
     <w:p/>
     <w:p>
       <w:pPr>
-        <w:pStyle w:val="Titre2"/>
-      </w:pPr>
-      <w:bookmarkStart w:id="21" w:name="_Toc430965373"/>
-      <w:r>
-        <w:t>Rapport</w:t>
+        <w:pStyle w:val="Titre3"/>
+      </w:pPr>
+      <w:bookmarkStart w:id="21" w:name="_Toc430965374"/>
+      <w:r>
+        <w:t>Description des travaux</w:t>
       </w:r>
       <w:bookmarkEnd w:id="21"/>
     </w:p>
-    <w:p/>
     <w:p>
+      <w:r>
+        <w:t>Nous avons créé des tests unitaires pour chaque classe non graphique ensuite nous avons divisé les travaux en deux : David a fait</w:t>
+      </w:r>
+      <w:r>
+        <w:t xml:space="preserve"> le GUI pour changer la langue et les exceptions et Patryk a fait l’internationalisation et la gestion des erreurs. Nous avons manipulé les loggers ainsi que brièvement les exceptions, mais la partie la plus longue a été les tests unitaires. </w:t>
+      </w:r>
+    </w:p>
+    <w:p>
       <w:pPr>
         <w:pStyle w:val="Titre3"/>
       </w:pPr>
-      <w:bookmarkStart w:id="22" w:name="_Toc430965374"/>
-      <w:r>
-        <w:t>Description des travaux</w:t>
+      <w:bookmarkStart w:id="22" w:name="_Toc430965375"/>
+      <w:r>
+        <w:t>Difficultés rencontrées</w:t>
       </w:r>
       <w:bookmarkEnd w:id="22"/>
     </w:p>
     <w:p>
-      <w:pPr>
-        <w:pStyle w:val="Titre3"/>
-      </w:pPr>
-    </w:p>
-    <w:p>
-      <w:pPr>
-        <w:pStyle w:val="Titre3"/>
-      </w:pPr>
-      <w:bookmarkStart w:id="23" w:name="_Toc430965375"/>
-      <w:r>
-        <w:t>Difficultés rencontrées</w:t>
-      </w:r>
+      <w:r>
+        <w:t>Nous avons eu des difficultés</w:t>
+      </w:r>
+      <w:r>
+        <w:t xml:space="preserve"> avec les loggers qui sont</w:t>
+      </w:r>
+      <w:r>
+        <w:t xml:space="preserve"> une nouvelle notion. Les ressources n’étaient</w:t>
+      </w:r>
+      <w:r>
+        <w:t xml:space="preserve"> pas trouvées par le programme au début. Nous avons également utilisé le debugger pour la première fois sur Eclipse, ce n’</w:t>
+      </w:r>
+      <w:r>
+        <w:t>était pas évident à comprendre. Pour les tests unitaires, nous ne savions pas quels types</w:t>
+      </w:r>
+      <w:r>
+        <w:t xml:space="preserve"> de tests effectuer au début.</w:t>
+      </w:r>
+      <w:bookmarkStart w:id="23" w:name="_GoBack"/>
       <w:bookmarkEnd w:id="23"/>
     </w:p>
-    <w:p/>
     <w:p/>
     <w:p>
       <w:pPr>
@@ -11467,7 +11480,6 @@
         <w:docPartUnique/>
       </w:docPartObj>
     </w:sdtPr>
-    <w:sdtEndPr/>
     <w:sdtContent>
       <w:p>
         <w:pPr>
@@ -11623,7 +11635,7 @@
                                     <w:noProof/>
                                     <w:color w:val="FFFFFF" w:themeColor="background1"/>
                                   </w:rPr>
-                                  <w:t>6</w:t>
+                                  <w:t>7</w:t>
                                 </w:r>
                                 <w:r>
                                   <w:rPr>
@@ -19033,111 +19045,111 @@
     </dgm:pt>
   </dgm:ptLst>
   <dgm:cxnLst>
-    <dgm:cxn modelId="{23528444-8FAE-C043-99C8-88468710A7AC}" type="presOf" srcId="{4D72C498-B5D7-4A5E-9949-13D4BDD70C79}" destId="{3F3231AA-D37A-47E2-AA64-F3C7B7B2954D}" srcOrd="0" destOrd="0" presId="urn:microsoft.com/office/officeart/2005/8/layout/hierarchy2"/>
-    <dgm:cxn modelId="{317B534F-55E9-8C4F-B8A8-8ED877C4F36A}" type="presOf" srcId="{597EB83F-9AF9-4A72-80A3-732912F27C6D}" destId="{1FDB852C-60D2-4512-8688-DBBE489C7C32}" srcOrd="1" destOrd="0" presId="urn:microsoft.com/office/officeart/2005/8/layout/hierarchy2"/>
-    <dgm:cxn modelId="{53013EE0-BEC8-FE45-A921-04D2A6404EEC}" type="presOf" srcId="{F1D4A2FF-1ED4-48C6-8293-904F41872AF1}" destId="{881DB251-9FB1-4300-9BCC-5ED061EBD6BA}" srcOrd="1" destOrd="0" presId="urn:microsoft.com/office/officeart/2005/8/layout/hierarchy2"/>
-    <dgm:cxn modelId="{5AF0612A-ED9B-6E44-B1D2-6496F9F10CCC}" type="presOf" srcId="{65626F29-AB7F-4A3E-92D9-6AFC55134C2D}" destId="{76D26D6D-EDAF-4C52-8B4D-841B0D968087}" srcOrd="0" destOrd="0" presId="urn:microsoft.com/office/officeart/2005/8/layout/hierarchy2"/>
-    <dgm:cxn modelId="{A0CA20F6-F190-6448-A7F5-3F6764C17743}" type="presOf" srcId="{0B7CF66D-0A27-42E3-AC6D-2DB726B0F1E6}" destId="{C296F982-F6F0-4728-ADF2-DC91F37071EA}" srcOrd="1" destOrd="0" presId="urn:microsoft.com/office/officeart/2005/8/layout/hierarchy2"/>
+    <dgm:cxn modelId="{A0E07CC3-1C69-B446-95B4-43F6CF61F313}" type="presOf" srcId="{4D72C498-B5D7-4A5E-9949-13D4BDD70C79}" destId="{3F3231AA-D37A-47E2-AA64-F3C7B7B2954D}" srcOrd="0" destOrd="0" presId="urn:microsoft.com/office/officeart/2005/8/layout/hierarchy2"/>
+    <dgm:cxn modelId="{3ACA401D-E76B-4B40-BD07-58D01C21BA2F}" type="presOf" srcId="{559B25C1-457C-4CA8-A035-1849D9779D21}" destId="{858F7110-3310-4783-BBA8-7EC1E711C660}" srcOrd="0" destOrd="0" presId="urn:microsoft.com/office/officeart/2005/8/layout/hierarchy2"/>
+    <dgm:cxn modelId="{2D9F18FD-56D6-CE4E-B702-1217A36FB72E}" type="presOf" srcId="{559D18E3-752D-4EE1-9939-C38FEFFAE5A4}" destId="{E36A5456-E43A-492B-ABAE-06F81987E8E0}" srcOrd="1" destOrd="0" presId="urn:microsoft.com/office/officeart/2005/8/layout/hierarchy2"/>
+    <dgm:cxn modelId="{0CB0C342-0519-1C43-9253-129BC42399FF}" type="presOf" srcId="{99F72719-26C5-43AC-9154-CEFFF5CEB37E}" destId="{ECBF6DD1-22FB-4942-9A69-C2E334F2B933}" srcOrd="1" destOrd="0" presId="urn:microsoft.com/office/officeart/2005/8/layout/hierarchy2"/>
+    <dgm:cxn modelId="{C440F81D-E723-314B-839F-E9EA589B5B90}" type="presOf" srcId="{913E8ED9-5793-4239-BAD8-A00A3159E04D}" destId="{A21B35AB-A6E7-40B0-A48C-F2137E09EDE9}" srcOrd="0" destOrd="0" presId="urn:microsoft.com/office/officeart/2005/8/layout/hierarchy2"/>
     <dgm:cxn modelId="{49E69296-6243-4B23-BB27-A3D4BEF5529C}" srcId="{4D72C498-B5D7-4A5E-9949-13D4BDD70C79}" destId="{CFFF95AD-6A3E-4156-870B-74376FA448BF}" srcOrd="1" destOrd="0" parTransId="{139FBCB0-87C1-4D19-9898-BB48C99D5614}" sibTransId="{2D803B32-337B-4EAC-B215-13958E412DA9}"/>
-    <dgm:cxn modelId="{B776B354-4F67-3A4A-AED1-8BEC0CF399A2}" type="presOf" srcId="{3FE4910D-602C-4A72-BB9E-A3BE3A3A0E78}" destId="{F14A685D-1E0D-4B4F-8491-096DFB19D677}" srcOrd="1" destOrd="0" presId="urn:microsoft.com/office/officeart/2005/8/layout/hierarchy2"/>
-    <dgm:cxn modelId="{5871F90B-AE41-5B48-B616-99065DE40C12}" type="presOf" srcId="{90721A67-6AD1-4A80-A90E-9D77E7AD4E6D}" destId="{2D8842D7-E959-42FA-BA94-C6E6A8D46F08}" srcOrd="0" destOrd="0" presId="urn:microsoft.com/office/officeart/2005/8/layout/hierarchy2"/>
-    <dgm:cxn modelId="{DD588CBF-7BED-694C-AD96-E1A5D26F187F}" type="presOf" srcId="{139FBCB0-87C1-4D19-9898-BB48C99D5614}" destId="{AEBC5B76-A737-49A2-B533-66F2022C87AD}" srcOrd="0" destOrd="0" presId="urn:microsoft.com/office/officeart/2005/8/layout/hierarchy2"/>
+    <dgm:cxn modelId="{9649846F-CC96-7C48-984B-3954389974C7}" type="presOf" srcId="{0B7CF66D-0A27-42E3-AC6D-2DB726B0F1E6}" destId="{C296F982-F6F0-4728-ADF2-DC91F37071EA}" srcOrd="1" destOrd="0" presId="urn:microsoft.com/office/officeart/2005/8/layout/hierarchy2"/>
+    <dgm:cxn modelId="{6CC7551B-6442-8E40-BDAE-F46244B08FF4}" type="presOf" srcId="{DD6977A0-3802-4240-88A2-691E7C2C48A6}" destId="{968AF4BE-4974-4BD5-85C7-35A0B47C6F8A}" srcOrd="0" destOrd="0" presId="urn:microsoft.com/office/officeart/2005/8/layout/hierarchy2"/>
     <dgm:cxn modelId="{502FB9F7-55F9-4593-B1F2-FBE723CFF641}" srcId="{90721A67-6AD1-4A80-A90E-9D77E7AD4E6D}" destId="{AD7B3DA5-2EE7-42E6-A405-E9204AD083F8}" srcOrd="0" destOrd="0" parTransId="{0B7CF66D-0A27-42E3-AC6D-2DB726B0F1E6}" sibTransId="{4BBF8FF6-E72D-4A5B-A1FE-6EAB41BA4F5C}"/>
-    <dgm:cxn modelId="{89DE7C4C-8B73-2148-8725-B21A6B27020A}" type="presOf" srcId="{CFFF95AD-6A3E-4156-870B-74376FA448BF}" destId="{DE27DD97-4305-47FC-AFB0-35E1E791B27F}" srcOrd="0" destOrd="0" presId="urn:microsoft.com/office/officeart/2005/8/layout/hierarchy2"/>
+    <dgm:cxn modelId="{9D083C95-EC11-1F41-8540-52C31C21FC14}" type="presOf" srcId="{F1D4A2FF-1ED4-48C6-8293-904F41872AF1}" destId="{881DB251-9FB1-4300-9BCC-5ED061EBD6BA}" srcOrd="1" destOrd="0" presId="urn:microsoft.com/office/officeart/2005/8/layout/hierarchy2"/>
     <dgm:cxn modelId="{7176B68D-8377-4602-BE4C-B7D75F5D41A5}" srcId="{4D72C498-B5D7-4A5E-9949-13D4BDD70C79}" destId="{24E98E51-90AC-468F-867A-C952D6FD5668}" srcOrd="2" destOrd="0" parTransId="{559D18E3-752D-4EE1-9939-C38FEFFAE5A4}" sibTransId="{5A87DC0A-A2A4-49BC-8D66-8E04CC32771A}"/>
-    <dgm:cxn modelId="{DBE90D50-A9C7-1A4F-9417-5DF2C3C721CC}" type="presOf" srcId="{9E6B55FE-E53C-49DC-B515-C2397BEC2CAB}" destId="{288590B9-AA3F-44E1-86EF-EEFFCBA51BD5}" srcOrd="0" destOrd="0" presId="urn:microsoft.com/office/officeart/2005/8/layout/hierarchy2"/>
+    <dgm:cxn modelId="{E7DAB5B8-FD8B-F649-8DD8-26688266A058}" type="presOf" srcId="{F1D4A2FF-1ED4-48C6-8293-904F41872AF1}" destId="{215E04C8-8ADC-4870-8072-6C6871A934E8}" srcOrd="0" destOrd="0" presId="urn:microsoft.com/office/officeart/2005/8/layout/hierarchy2"/>
     <dgm:cxn modelId="{6E9F04CF-538C-49AC-B727-EE48AD00E24E}" srcId="{90721A67-6AD1-4A80-A90E-9D77E7AD4E6D}" destId="{6EAA9C23-3A78-4C27-AAC9-504C071FA2D8}" srcOrd="1" destOrd="0" parTransId="{99F72719-26C5-43AC-9154-CEFFF5CEB37E}" sibTransId="{9DE824F4-9157-4786-AD52-3E163FA3C3B4}"/>
-    <dgm:cxn modelId="{A135AC9D-83CA-224E-9910-5529CEE303E5}" type="presOf" srcId="{495223E1-057C-40FA-B321-DB15D7B7BF1E}" destId="{98EDA116-065D-473B-983B-F7A1A4E0692D}" srcOrd="0" destOrd="0" presId="urn:microsoft.com/office/officeart/2005/8/layout/hierarchy2"/>
-    <dgm:cxn modelId="{ADE29055-2727-1846-8390-AA4AAFE5B5B7}" type="presOf" srcId="{559D18E3-752D-4EE1-9939-C38FEFFAE5A4}" destId="{9EFBE792-9572-41CC-B394-D06BBCFDDEA7}" srcOrd="0" destOrd="0" presId="urn:microsoft.com/office/officeart/2005/8/layout/hierarchy2"/>
-    <dgm:cxn modelId="{EEDD94DD-2E82-A942-AEF7-C08CDF1A6516}" type="presOf" srcId="{3FE4910D-602C-4A72-BB9E-A3BE3A3A0E78}" destId="{C26101A3-172C-4AFD-8AA5-00EF71442597}" srcOrd="0" destOrd="0" presId="urn:microsoft.com/office/officeart/2005/8/layout/hierarchy2"/>
-    <dgm:cxn modelId="{7E35A0A7-30EE-1541-A305-20B27F0D47FB}" type="presOf" srcId="{F1D4A2FF-1ED4-48C6-8293-904F41872AF1}" destId="{215E04C8-8ADC-4870-8072-6C6871A934E8}" srcOrd="0" destOrd="0" presId="urn:microsoft.com/office/officeart/2005/8/layout/hierarchy2"/>
-    <dgm:cxn modelId="{EAA5150D-85F6-6D4D-A8B8-2B9C3DB24EA5}" type="presOf" srcId="{559B25C1-457C-4CA8-A035-1849D9779D21}" destId="{858F7110-3310-4783-BBA8-7EC1E711C660}" srcOrd="0" destOrd="0" presId="urn:microsoft.com/office/officeart/2005/8/layout/hierarchy2"/>
-    <dgm:cxn modelId="{7AA6C545-4FEF-6B4A-8B53-F9821C0C1EE4}" type="presOf" srcId="{1489036D-A9DA-40B5-957F-936B4A348264}" destId="{D2E89353-C1DC-4D8C-81F7-770019C69DEF}" srcOrd="1" destOrd="0" presId="urn:microsoft.com/office/officeart/2005/8/layout/hierarchy2"/>
-    <dgm:cxn modelId="{CEE967A9-098D-5746-9F1C-CB75382DCA53}" type="presOf" srcId="{C72AA88C-4AEE-412B-ABBF-33D17A0AD941}" destId="{8E5DD861-D493-4A0A-B81E-EB2108ED9BB3}" srcOrd="0" destOrd="0" presId="urn:microsoft.com/office/officeart/2005/8/layout/hierarchy2"/>
-    <dgm:cxn modelId="{B264D49E-D06C-0346-AF9F-4AE0B221273F}" type="presOf" srcId="{B13E7694-BD7E-4ACD-8A25-288621413B33}" destId="{D36435EE-5DD9-4CB1-80E2-64E88C5269A2}" srcOrd="0" destOrd="0" presId="urn:microsoft.com/office/officeart/2005/8/layout/hierarchy2"/>
-    <dgm:cxn modelId="{E39B8C28-ED58-AF47-B29A-8E373BD89C23}" type="presOf" srcId="{559D18E3-752D-4EE1-9939-C38FEFFAE5A4}" destId="{E36A5456-E43A-492B-ABAE-06F81987E8E0}" srcOrd="1" destOrd="0" presId="urn:microsoft.com/office/officeart/2005/8/layout/hierarchy2"/>
-    <dgm:cxn modelId="{AB8318AE-9DA2-2F42-A938-C18264539E7F}" type="presOf" srcId="{99F72719-26C5-43AC-9154-CEFFF5CEB37E}" destId="{A8464F86-5444-4B1D-8904-D5D84FB93A63}" srcOrd="0" destOrd="0" presId="urn:microsoft.com/office/officeart/2005/8/layout/hierarchy2"/>
-    <dgm:cxn modelId="{74800B6E-3805-8547-B591-9B26A0FA47B6}" type="presOf" srcId="{C72AA88C-4AEE-412B-ABBF-33D17A0AD941}" destId="{C0DFBE07-132A-42A3-A5E2-F594000B2340}" srcOrd="1" destOrd="0" presId="urn:microsoft.com/office/officeart/2005/8/layout/hierarchy2"/>
-    <dgm:cxn modelId="{B7ABFBA5-A3F5-944B-A8A7-608CFFBED090}" type="presOf" srcId="{6EAA9C23-3A78-4C27-AAC9-504C071FA2D8}" destId="{FFF314B7-9492-4462-8B1C-7BC33784FA0A}" srcOrd="0" destOrd="0" presId="urn:microsoft.com/office/officeart/2005/8/layout/hierarchy2"/>
-    <dgm:cxn modelId="{6A10501D-F93F-3942-8B47-70CB497E7394}" type="presOf" srcId="{AD7B3DA5-2EE7-42E6-A405-E9204AD083F8}" destId="{B96A10A5-DFF5-46F1-944C-3675766C550F}" srcOrd="0" destOrd="0" presId="urn:microsoft.com/office/officeart/2005/8/layout/hierarchy2"/>
-    <dgm:cxn modelId="{A5E3E4DB-1BEF-E944-99D9-D0A0E8420E73}" type="presOf" srcId="{DD6977A0-3802-4240-88A2-691E7C2C48A6}" destId="{6F424515-AE64-4689-98CF-DEE19DC54531}" srcOrd="1" destOrd="0" presId="urn:microsoft.com/office/officeart/2005/8/layout/hierarchy2"/>
-    <dgm:cxn modelId="{CE4461FA-C1AA-334E-9B8C-39466C783AB5}" type="presOf" srcId="{597EB83F-9AF9-4A72-80A3-732912F27C6D}" destId="{D955C53B-B716-4B38-9366-F9DF3D076BCB}" srcOrd="0" destOrd="0" presId="urn:microsoft.com/office/officeart/2005/8/layout/hierarchy2"/>
+    <dgm:cxn modelId="{4A5A3E9D-5643-294E-AF8A-6A5FE455BB9E}" type="presOf" srcId="{559D18E3-752D-4EE1-9939-C38FEFFAE5A4}" destId="{9EFBE792-9572-41CC-B394-D06BBCFDDEA7}" srcOrd="0" destOrd="0" presId="urn:microsoft.com/office/officeart/2005/8/layout/hierarchy2"/>
+    <dgm:cxn modelId="{BC4D4EEB-2EDE-DB44-BBDA-A26388434767}" type="presOf" srcId="{597EB83F-9AF9-4A72-80A3-732912F27C6D}" destId="{D955C53B-B716-4B38-9366-F9DF3D076BCB}" srcOrd="0" destOrd="0" presId="urn:microsoft.com/office/officeart/2005/8/layout/hierarchy2"/>
+    <dgm:cxn modelId="{1245634E-8309-2A4C-82DB-B21EA0D44DB7}" type="presOf" srcId="{24E98E51-90AC-468F-867A-C952D6FD5668}" destId="{37C38F7E-4D19-426C-A64E-1CBDFC363BB7}" srcOrd="0" destOrd="0" presId="urn:microsoft.com/office/officeart/2005/8/layout/hierarchy2"/>
+    <dgm:cxn modelId="{2BB68DA4-C42B-C949-9DC0-9DC57A6DF2E1}" type="presOf" srcId="{139FBCB0-87C1-4D19-9898-BB48C99D5614}" destId="{2D4C1DD3-7A1B-4669-AB42-72A65ACFF1A8}" srcOrd="1" destOrd="0" presId="urn:microsoft.com/office/officeart/2005/8/layout/hierarchy2"/>
+    <dgm:cxn modelId="{634BE545-4156-794A-AA67-B2F44D0E6FB2}" type="presOf" srcId="{0B7CF66D-0A27-42E3-AC6D-2DB726B0F1E6}" destId="{F84282DA-A190-4AE4-80A2-887CA41C8DE9}" srcOrd="0" destOrd="0" presId="urn:microsoft.com/office/officeart/2005/8/layout/hierarchy2"/>
+    <dgm:cxn modelId="{74CA77F5-947F-A94A-9F1D-3A4F7A2BC698}" type="presOf" srcId="{65626F29-AB7F-4A3E-92D9-6AFC55134C2D}" destId="{76D26D6D-EDAF-4C52-8B4D-841B0D968087}" srcOrd="0" destOrd="0" presId="urn:microsoft.com/office/officeart/2005/8/layout/hierarchy2"/>
+    <dgm:cxn modelId="{FDE73BE4-ECBB-F041-B5F8-816DA86423EA}" type="presOf" srcId="{139FBCB0-87C1-4D19-9898-BB48C99D5614}" destId="{AEBC5B76-A737-49A2-B533-66F2022C87AD}" srcOrd="0" destOrd="0" presId="urn:microsoft.com/office/officeart/2005/8/layout/hierarchy2"/>
+    <dgm:cxn modelId="{D629E17F-F400-EA46-A597-1402C05FD211}" type="presOf" srcId="{3FE4910D-602C-4A72-BB9E-A3BE3A3A0E78}" destId="{F14A685D-1E0D-4B4F-8491-096DFB19D677}" srcOrd="1" destOrd="0" presId="urn:microsoft.com/office/officeart/2005/8/layout/hierarchy2"/>
+    <dgm:cxn modelId="{3CE2BE89-A85B-7D48-BEDD-17F0BF7E7503}" type="presOf" srcId="{AD7B3DA5-2EE7-42E6-A405-E9204AD083F8}" destId="{B96A10A5-DFF5-46F1-944C-3675766C550F}" srcOrd="0" destOrd="0" presId="urn:microsoft.com/office/officeart/2005/8/layout/hierarchy2"/>
+    <dgm:cxn modelId="{3986E6E0-D4E5-C349-B9B2-2EEE3CB13AEC}" type="presOf" srcId="{16244E34-B2A7-4CB0-B85E-995BCA75C3E6}" destId="{D91136A0-BBA5-4033-85D4-E551E48A4097}" srcOrd="0" destOrd="0" presId="urn:microsoft.com/office/officeart/2005/8/layout/hierarchy2"/>
+    <dgm:cxn modelId="{70B8D353-DDE3-9D4F-A61F-D3B06AF23C8E}" type="presOf" srcId="{99F72719-26C5-43AC-9154-CEFFF5CEB37E}" destId="{A8464F86-5444-4B1D-8904-D5D84FB93A63}" srcOrd="0" destOrd="0" presId="urn:microsoft.com/office/officeart/2005/8/layout/hierarchy2"/>
+    <dgm:cxn modelId="{21649695-B60B-6749-A8E2-3671736AF29C}" type="presOf" srcId="{FDC9356B-5836-435E-BB19-C94DC8F3D3EF}" destId="{D63F150D-0E96-4C27-A427-95C317656D1D}" srcOrd="0" destOrd="0" presId="urn:microsoft.com/office/officeart/2005/8/layout/hierarchy2"/>
     <dgm:cxn modelId="{9F4D2FFF-97B0-4BDE-B2FE-9300A204E5EE}" srcId="{65626F29-AB7F-4A3E-92D9-6AFC55134C2D}" destId="{90721A67-6AD1-4A80-A90E-9D77E7AD4E6D}" srcOrd="0" destOrd="0" parTransId="{FD12DCE2-E0B7-4C60-87FD-DBDC9530217F}" sibTransId="{898BA68B-F5FB-436F-B345-A5FAFB505382}"/>
-    <dgm:cxn modelId="{E72E0D5E-CBC2-6141-AAA4-D0F1E21068B8}" type="presOf" srcId="{16244E34-B2A7-4CB0-B85E-995BCA75C3E6}" destId="{D91136A0-BBA5-4033-85D4-E551E48A4097}" srcOrd="0" destOrd="0" presId="urn:microsoft.com/office/officeart/2005/8/layout/hierarchy2"/>
-    <dgm:cxn modelId="{8989C6E9-EF06-9543-AEB2-617547C0ABF5}" type="presOf" srcId="{1489036D-A9DA-40B5-957F-936B4A348264}" destId="{EBFADA6F-FD50-43FB-87CB-15B1D9AA94CD}" srcOrd="0" destOrd="0" presId="urn:microsoft.com/office/officeart/2005/8/layout/hierarchy2"/>
+    <dgm:cxn modelId="{563C07C3-F2AE-9E44-A244-90C1DC2D8F51}" type="presOf" srcId="{1489036D-A9DA-40B5-957F-936B4A348264}" destId="{D2E89353-C1DC-4D8C-81F7-770019C69DEF}" srcOrd="1" destOrd="0" presId="urn:microsoft.com/office/officeart/2005/8/layout/hierarchy2"/>
+    <dgm:cxn modelId="{F1117A37-7E95-D14D-B33E-8D71DB4ACE6E}" type="presOf" srcId="{B13E7694-BD7E-4ACD-8A25-288621413B33}" destId="{D36435EE-5DD9-4CB1-80E2-64E88C5269A2}" srcOrd="0" destOrd="0" presId="urn:microsoft.com/office/officeart/2005/8/layout/hierarchy2"/>
+    <dgm:cxn modelId="{676C02EF-17FC-9F4A-AAA8-199C03923609}" type="presOf" srcId="{CFFF95AD-6A3E-4156-870B-74376FA448BF}" destId="{DE27DD97-4305-47FC-AFB0-35E1E791B27F}" srcOrd="0" destOrd="0" presId="urn:microsoft.com/office/officeart/2005/8/layout/hierarchy2"/>
     <dgm:cxn modelId="{64F301FB-A593-41C9-BDB6-F0EFA7C82324}" srcId="{6EAA9C23-3A78-4C27-AAC9-504C071FA2D8}" destId="{16244E34-B2A7-4CB0-B85E-995BCA75C3E6}" srcOrd="1" destOrd="0" parTransId="{B13E7694-BD7E-4ACD-8A25-288621413B33}" sibTransId="{A0EBF300-51DB-4610-8BD4-DE84A2AC4F9A}"/>
+    <dgm:cxn modelId="{5BF15287-FC71-394B-8648-582E226CDC5A}" type="presOf" srcId="{6EAA9C23-3A78-4C27-AAC9-504C071FA2D8}" destId="{FFF314B7-9492-4462-8B1C-7BC33784FA0A}" srcOrd="0" destOrd="0" presId="urn:microsoft.com/office/officeart/2005/8/layout/hierarchy2"/>
     <dgm:cxn modelId="{D05732E0-8016-4300-94E0-4C5846D8338F}" srcId="{6EAA9C23-3A78-4C27-AAC9-504C071FA2D8}" destId="{495223E1-057C-40FA-B321-DB15D7B7BF1E}" srcOrd="3" destOrd="0" parTransId="{597EB83F-9AF9-4A72-80A3-732912F27C6D}" sibTransId="{3E875B8A-F119-494A-907D-67F8BC091872}"/>
-    <dgm:cxn modelId="{D9CD4653-ACF3-914A-B49E-BE39BEC9B48B}" type="presOf" srcId="{24E98E51-90AC-468F-867A-C952D6FD5668}" destId="{37C38F7E-4D19-426C-A64E-1CBDFC363BB7}" srcOrd="0" destOrd="0" presId="urn:microsoft.com/office/officeart/2005/8/layout/hierarchy2"/>
     <dgm:cxn modelId="{967F65B6-C47B-4EC0-ADE6-CAFBBE1F0516}" srcId="{CFFF95AD-6A3E-4156-870B-74376FA448BF}" destId="{559B25C1-457C-4CA8-A035-1849D9779D21}" srcOrd="0" destOrd="0" parTransId="{1489036D-A9DA-40B5-957F-936B4A348264}" sibTransId="{CA40A06D-5492-4390-8F79-91529B97C7E3}"/>
     <dgm:cxn modelId="{D89F6048-F1B4-4787-B926-B49F52CB6F9B}" srcId="{AD7B3DA5-2EE7-42E6-A405-E9204AD083F8}" destId="{4D72C498-B5D7-4A5E-9949-13D4BDD70C79}" srcOrd="0" destOrd="0" parTransId="{3FE4910D-602C-4A72-BB9E-A3BE3A3A0E78}" sibTransId="{A5576FB7-9241-49DD-B403-195A5C6DB3B2}"/>
     <dgm:cxn modelId="{10820E9B-F692-4BF5-B197-3DDE2495C1CB}" srcId="{6EAA9C23-3A78-4C27-AAC9-504C071FA2D8}" destId="{913E8ED9-5793-4239-BAD8-A00A3159E04D}" srcOrd="0" destOrd="0" parTransId="{C72AA88C-4AEE-412B-ABBF-33D17A0AD941}" sibTransId="{E09A0026-5DBE-4A74-ADE4-A8C0FD11704F}"/>
-    <dgm:cxn modelId="{3FFA93F9-74C4-074D-8075-A4BA737FCD1E}" type="presOf" srcId="{99F72719-26C5-43AC-9154-CEFFF5CEB37E}" destId="{ECBF6DD1-22FB-4942-9A69-C2E334F2B933}" srcOrd="1" destOrd="0" presId="urn:microsoft.com/office/officeart/2005/8/layout/hierarchy2"/>
-    <dgm:cxn modelId="{EA75CF84-E778-C140-8D65-3F2472DB1282}" type="presOf" srcId="{DD6977A0-3802-4240-88A2-691E7C2C48A6}" destId="{968AF4BE-4974-4BD5-85C7-35A0B47C6F8A}" srcOrd="0" destOrd="0" presId="urn:microsoft.com/office/officeart/2005/8/layout/hierarchy2"/>
+    <dgm:cxn modelId="{6155A6C3-5768-CC43-90EA-997E553AFBE8}" type="presOf" srcId="{90721A67-6AD1-4A80-A90E-9D77E7AD4E6D}" destId="{2D8842D7-E959-42FA-BA94-C6E6A8D46F08}" srcOrd="0" destOrd="0" presId="urn:microsoft.com/office/officeart/2005/8/layout/hierarchy2"/>
+    <dgm:cxn modelId="{C1F02251-7B88-CC4C-97DA-A48371DE6D56}" type="presOf" srcId="{597EB83F-9AF9-4A72-80A3-732912F27C6D}" destId="{1FDB852C-60D2-4512-8688-DBBE489C7C32}" srcOrd="1" destOrd="0" presId="urn:microsoft.com/office/officeart/2005/8/layout/hierarchy2"/>
     <dgm:cxn modelId="{5D66E035-8128-4BBA-84F0-1D671D2DE898}" srcId="{6EAA9C23-3A78-4C27-AAC9-504C071FA2D8}" destId="{9E6B55FE-E53C-49DC-B515-C2397BEC2CAB}" srcOrd="2" destOrd="0" parTransId="{F1D4A2FF-1ED4-48C6-8293-904F41872AF1}" sibTransId="{9DCC26EF-3D9C-4F2C-A2B6-405DE1FD371A}"/>
-    <dgm:cxn modelId="{EE4A01AB-93E3-414D-863B-894A2B074D1F}" type="presOf" srcId="{913E8ED9-5793-4239-BAD8-A00A3159E04D}" destId="{A21B35AB-A6E7-40B0-A48C-F2137E09EDE9}" srcOrd="0" destOrd="0" presId="urn:microsoft.com/office/officeart/2005/8/layout/hierarchy2"/>
-    <dgm:cxn modelId="{F3F31DE1-6DAB-C645-9FA9-8BA5F6CD3991}" type="presOf" srcId="{0B7CF66D-0A27-42E3-AC6D-2DB726B0F1E6}" destId="{F84282DA-A190-4AE4-80A2-887CA41C8DE9}" srcOrd="0" destOrd="0" presId="urn:microsoft.com/office/officeart/2005/8/layout/hierarchy2"/>
+    <dgm:cxn modelId="{087BACDB-20F2-134F-ACDD-06D63F7761E7}" type="presOf" srcId="{C72AA88C-4AEE-412B-ABBF-33D17A0AD941}" destId="{C0DFBE07-132A-42A3-A5E2-F594000B2340}" srcOrd="1" destOrd="0" presId="urn:microsoft.com/office/officeart/2005/8/layout/hierarchy2"/>
+    <dgm:cxn modelId="{99364F3E-67B4-7545-8BB9-66F3B6C56DA7}" type="presOf" srcId="{B13E7694-BD7E-4ACD-8A25-288621413B33}" destId="{2FF43323-1B88-4D6E-A12C-28C1BD2304F7}" srcOrd="1" destOrd="0" presId="urn:microsoft.com/office/officeart/2005/8/layout/hierarchy2"/>
     <dgm:cxn modelId="{FD18F822-929A-4822-AE96-7ADBA2A3C5CD}" srcId="{4D72C498-B5D7-4A5E-9949-13D4BDD70C79}" destId="{FDC9356B-5836-435E-BB19-C94DC8F3D3EF}" srcOrd="0" destOrd="0" parTransId="{DD6977A0-3802-4240-88A2-691E7C2C48A6}" sibTransId="{20A4AF65-9EE3-422E-A635-F5D68A4A881B}"/>
-    <dgm:cxn modelId="{3C4B4383-EA2C-AD41-A414-62486B3A6424}" type="presOf" srcId="{B13E7694-BD7E-4ACD-8A25-288621413B33}" destId="{2FF43323-1B88-4D6E-A12C-28C1BD2304F7}" srcOrd="1" destOrd="0" presId="urn:microsoft.com/office/officeart/2005/8/layout/hierarchy2"/>
-    <dgm:cxn modelId="{B671308A-840C-AB4A-AFC8-478AABD1C3D3}" type="presOf" srcId="{FDC9356B-5836-435E-BB19-C94DC8F3D3EF}" destId="{D63F150D-0E96-4C27-A427-95C317656D1D}" srcOrd="0" destOrd="0" presId="urn:microsoft.com/office/officeart/2005/8/layout/hierarchy2"/>
-    <dgm:cxn modelId="{338D61FE-FB75-B446-A2A4-63324FA700D4}" type="presOf" srcId="{139FBCB0-87C1-4D19-9898-BB48C99D5614}" destId="{2D4C1DD3-7A1B-4669-AB42-72A65ACFF1A8}" srcOrd="1" destOrd="0" presId="urn:microsoft.com/office/officeart/2005/8/layout/hierarchy2"/>
-    <dgm:cxn modelId="{65900DE2-CC9D-0643-B36E-B8FB7B9525C2}" type="presParOf" srcId="{76D26D6D-EDAF-4C52-8B4D-841B0D968087}" destId="{F8FABF40-7E53-41D6-A584-A511DC78C1BE}" srcOrd="0" destOrd="0" presId="urn:microsoft.com/office/officeart/2005/8/layout/hierarchy2"/>
-    <dgm:cxn modelId="{7EA28DD2-B312-DF4A-A13E-1B70CB65C129}" type="presParOf" srcId="{F8FABF40-7E53-41D6-A584-A511DC78C1BE}" destId="{2D8842D7-E959-42FA-BA94-C6E6A8D46F08}" srcOrd="0" destOrd="0" presId="urn:microsoft.com/office/officeart/2005/8/layout/hierarchy2"/>
-    <dgm:cxn modelId="{4E0559EA-8816-6A45-B324-5B3648349178}" type="presParOf" srcId="{F8FABF40-7E53-41D6-A584-A511DC78C1BE}" destId="{BE75B47B-3650-4F5E-B461-4EF0A961DD5A}" srcOrd="1" destOrd="0" presId="urn:microsoft.com/office/officeart/2005/8/layout/hierarchy2"/>
-    <dgm:cxn modelId="{5216DAB9-FF08-5D4D-9867-12EF98B16910}" type="presParOf" srcId="{BE75B47B-3650-4F5E-B461-4EF0A961DD5A}" destId="{F84282DA-A190-4AE4-80A2-887CA41C8DE9}" srcOrd="0" destOrd="0" presId="urn:microsoft.com/office/officeart/2005/8/layout/hierarchy2"/>
-    <dgm:cxn modelId="{474D463A-8325-B044-B244-0A2B6E62BEA1}" type="presParOf" srcId="{F84282DA-A190-4AE4-80A2-887CA41C8DE9}" destId="{C296F982-F6F0-4728-ADF2-DC91F37071EA}" srcOrd="0" destOrd="0" presId="urn:microsoft.com/office/officeart/2005/8/layout/hierarchy2"/>
-    <dgm:cxn modelId="{3843FAE5-8774-224C-B066-A85D6A3599A8}" type="presParOf" srcId="{BE75B47B-3650-4F5E-B461-4EF0A961DD5A}" destId="{CF42DF83-DDC9-476D-B33D-59E7CA944A5E}" srcOrd="1" destOrd="0" presId="urn:microsoft.com/office/officeart/2005/8/layout/hierarchy2"/>
-    <dgm:cxn modelId="{3C0E4727-B862-8E43-8E9F-A5809AD8DFBC}" type="presParOf" srcId="{CF42DF83-DDC9-476D-B33D-59E7CA944A5E}" destId="{B96A10A5-DFF5-46F1-944C-3675766C550F}" srcOrd="0" destOrd="0" presId="urn:microsoft.com/office/officeart/2005/8/layout/hierarchy2"/>
-    <dgm:cxn modelId="{04DDFEC8-1CE9-284C-A9FA-6E1E09576BFD}" type="presParOf" srcId="{CF42DF83-DDC9-476D-B33D-59E7CA944A5E}" destId="{4F298BFB-1885-4076-9A22-AC9C0889C64B}" srcOrd="1" destOrd="0" presId="urn:microsoft.com/office/officeart/2005/8/layout/hierarchy2"/>
-    <dgm:cxn modelId="{BD0E3390-CBD5-8F4F-B949-17100386E19D}" type="presParOf" srcId="{4F298BFB-1885-4076-9A22-AC9C0889C64B}" destId="{C26101A3-172C-4AFD-8AA5-00EF71442597}" srcOrd="0" destOrd="0" presId="urn:microsoft.com/office/officeart/2005/8/layout/hierarchy2"/>
-    <dgm:cxn modelId="{635F80D5-06EE-894C-9BEB-92DCF0CA7DA0}" type="presParOf" srcId="{C26101A3-172C-4AFD-8AA5-00EF71442597}" destId="{F14A685D-1E0D-4B4F-8491-096DFB19D677}" srcOrd="0" destOrd="0" presId="urn:microsoft.com/office/officeart/2005/8/layout/hierarchy2"/>
-    <dgm:cxn modelId="{DAD61A28-DB6B-BA45-90B9-3FC5DCDD6C70}" type="presParOf" srcId="{4F298BFB-1885-4076-9A22-AC9C0889C64B}" destId="{F368639D-315F-4154-88B1-6A5B912D6526}" srcOrd="1" destOrd="0" presId="urn:microsoft.com/office/officeart/2005/8/layout/hierarchy2"/>
-    <dgm:cxn modelId="{4AAD5769-E04C-F04A-B7AE-6883D60C3FC5}" type="presParOf" srcId="{F368639D-315F-4154-88B1-6A5B912D6526}" destId="{3F3231AA-D37A-47E2-AA64-F3C7B7B2954D}" srcOrd="0" destOrd="0" presId="urn:microsoft.com/office/officeart/2005/8/layout/hierarchy2"/>
-    <dgm:cxn modelId="{829EDA4A-0FC0-5744-9D90-27558DFFC127}" type="presParOf" srcId="{F368639D-315F-4154-88B1-6A5B912D6526}" destId="{397AEE95-8A0C-4187-A00A-9EB934AA598C}" srcOrd="1" destOrd="0" presId="urn:microsoft.com/office/officeart/2005/8/layout/hierarchy2"/>
-    <dgm:cxn modelId="{29243567-E1DE-B348-B240-2CDFECE82280}" type="presParOf" srcId="{397AEE95-8A0C-4187-A00A-9EB934AA598C}" destId="{968AF4BE-4974-4BD5-85C7-35A0B47C6F8A}" srcOrd="0" destOrd="0" presId="urn:microsoft.com/office/officeart/2005/8/layout/hierarchy2"/>
-    <dgm:cxn modelId="{3CAF34AA-1B5F-CF40-8EA7-23BB79ED58AB}" type="presParOf" srcId="{968AF4BE-4974-4BD5-85C7-35A0B47C6F8A}" destId="{6F424515-AE64-4689-98CF-DEE19DC54531}" srcOrd="0" destOrd="0" presId="urn:microsoft.com/office/officeart/2005/8/layout/hierarchy2"/>
-    <dgm:cxn modelId="{55B28FC9-153F-6D47-893B-8E0CDF09DCBE}" type="presParOf" srcId="{397AEE95-8A0C-4187-A00A-9EB934AA598C}" destId="{EB924A49-A3F3-497C-ACC4-327EDE264F60}" srcOrd="1" destOrd="0" presId="urn:microsoft.com/office/officeart/2005/8/layout/hierarchy2"/>
-    <dgm:cxn modelId="{C5F9E7FD-D5A1-2D43-B1ED-B28134312E28}" type="presParOf" srcId="{EB924A49-A3F3-497C-ACC4-327EDE264F60}" destId="{D63F150D-0E96-4C27-A427-95C317656D1D}" srcOrd="0" destOrd="0" presId="urn:microsoft.com/office/officeart/2005/8/layout/hierarchy2"/>
-    <dgm:cxn modelId="{F84213EA-DA15-C94B-A4D5-BF1AC4FD6972}" type="presParOf" srcId="{EB924A49-A3F3-497C-ACC4-327EDE264F60}" destId="{1491B2AE-5B55-45CE-B988-8E12BEB8BF55}" srcOrd="1" destOrd="0" presId="urn:microsoft.com/office/officeart/2005/8/layout/hierarchy2"/>
-    <dgm:cxn modelId="{FE19AEA8-8384-7948-8008-4ACCC0B79E5E}" type="presParOf" srcId="{397AEE95-8A0C-4187-A00A-9EB934AA598C}" destId="{AEBC5B76-A737-49A2-B533-66F2022C87AD}" srcOrd="2" destOrd="0" presId="urn:microsoft.com/office/officeart/2005/8/layout/hierarchy2"/>
-    <dgm:cxn modelId="{84943EBD-7363-5749-9EDD-2C59C9C9AF4C}" type="presParOf" srcId="{AEBC5B76-A737-49A2-B533-66F2022C87AD}" destId="{2D4C1DD3-7A1B-4669-AB42-72A65ACFF1A8}" srcOrd="0" destOrd="0" presId="urn:microsoft.com/office/officeart/2005/8/layout/hierarchy2"/>
-    <dgm:cxn modelId="{288EFB97-005D-3B48-9A52-1D636DFB38D0}" type="presParOf" srcId="{397AEE95-8A0C-4187-A00A-9EB934AA598C}" destId="{9F7C6272-585E-4DDA-B1DC-EB4580AF2AB2}" srcOrd="3" destOrd="0" presId="urn:microsoft.com/office/officeart/2005/8/layout/hierarchy2"/>
-    <dgm:cxn modelId="{8348D590-6C77-AB47-B729-5C220FF64EF0}" type="presParOf" srcId="{9F7C6272-585E-4DDA-B1DC-EB4580AF2AB2}" destId="{DE27DD97-4305-47FC-AFB0-35E1E791B27F}" srcOrd="0" destOrd="0" presId="urn:microsoft.com/office/officeart/2005/8/layout/hierarchy2"/>
-    <dgm:cxn modelId="{E28C13C2-DC06-8A46-9AA8-EC8DC57EEA77}" type="presParOf" srcId="{9F7C6272-585E-4DDA-B1DC-EB4580AF2AB2}" destId="{4A028989-708D-4CC4-885B-928EC3B6636B}" srcOrd="1" destOrd="0" presId="urn:microsoft.com/office/officeart/2005/8/layout/hierarchy2"/>
-    <dgm:cxn modelId="{216386A0-6C5E-D94A-B1F3-408E40294710}" type="presParOf" srcId="{4A028989-708D-4CC4-885B-928EC3B6636B}" destId="{EBFADA6F-FD50-43FB-87CB-15B1D9AA94CD}" srcOrd="0" destOrd="0" presId="urn:microsoft.com/office/officeart/2005/8/layout/hierarchy2"/>
-    <dgm:cxn modelId="{ED964109-FC86-BC42-8070-9F10C8647C4C}" type="presParOf" srcId="{EBFADA6F-FD50-43FB-87CB-15B1D9AA94CD}" destId="{D2E89353-C1DC-4D8C-81F7-770019C69DEF}" srcOrd="0" destOrd="0" presId="urn:microsoft.com/office/officeart/2005/8/layout/hierarchy2"/>
-    <dgm:cxn modelId="{2A98D7A1-CFE1-2F47-89E7-7C16D26A5721}" type="presParOf" srcId="{4A028989-708D-4CC4-885B-928EC3B6636B}" destId="{CC9BC564-3787-4383-9FFC-61D9D0588B21}" srcOrd="1" destOrd="0" presId="urn:microsoft.com/office/officeart/2005/8/layout/hierarchy2"/>
-    <dgm:cxn modelId="{296E9236-F5FE-F54F-921A-7A7D23AA0CF9}" type="presParOf" srcId="{CC9BC564-3787-4383-9FFC-61D9D0588B21}" destId="{858F7110-3310-4783-BBA8-7EC1E711C660}" srcOrd="0" destOrd="0" presId="urn:microsoft.com/office/officeart/2005/8/layout/hierarchy2"/>
-    <dgm:cxn modelId="{05C15FB5-A7B5-1546-81CE-EFA0110B9B54}" type="presParOf" srcId="{CC9BC564-3787-4383-9FFC-61D9D0588B21}" destId="{65C1A66E-C56C-4171-AB97-8297D46BDB88}" srcOrd="1" destOrd="0" presId="urn:microsoft.com/office/officeart/2005/8/layout/hierarchy2"/>
-    <dgm:cxn modelId="{8C3CF981-0454-3B48-8BD1-11839DAF5AAA}" type="presParOf" srcId="{397AEE95-8A0C-4187-A00A-9EB934AA598C}" destId="{9EFBE792-9572-41CC-B394-D06BBCFDDEA7}" srcOrd="4" destOrd="0" presId="urn:microsoft.com/office/officeart/2005/8/layout/hierarchy2"/>
-    <dgm:cxn modelId="{B85E3E3B-3EDF-F341-804E-EE5D80EBA07C}" type="presParOf" srcId="{9EFBE792-9572-41CC-B394-D06BBCFDDEA7}" destId="{E36A5456-E43A-492B-ABAE-06F81987E8E0}" srcOrd="0" destOrd="0" presId="urn:microsoft.com/office/officeart/2005/8/layout/hierarchy2"/>
-    <dgm:cxn modelId="{FC448F6B-A9BF-754C-AE14-30A46E1C4952}" type="presParOf" srcId="{397AEE95-8A0C-4187-A00A-9EB934AA598C}" destId="{6D225540-AFA0-415E-A130-ABE75225B256}" srcOrd="5" destOrd="0" presId="urn:microsoft.com/office/officeart/2005/8/layout/hierarchy2"/>
-    <dgm:cxn modelId="{74080B61-75C3-B346-8477-B5D183F145DF}" type="presParOf" srcId="{6D225540-AFA0-415E-A130-ABE75225B256}" destId="{37C38F7E-4D19-426C-A64E-1CBDFC363BB7}" srcOrd="0" destOrd="0" presId="urn:microsoft.com/office/officeart/2005/8/layout/hierarchy2"/>
-    <dgm:cxn modelId="{B2467DAE-834F-524F-809B-B5C8EA028F82}" type="presParOf" srcId="{6D225540-AFA0-415E-A130-ABE75225B256}" destId="{F4349A4C-5F5C-42E6-B925-D581139B19CA}" srcOrd="1" destOrd="0" presId="urn:microsoft.com/office/officeart/2005/8/layout/hierarchy2"/>
-    <dgm:cxn modelId="{C313EB7B-DE15-4244-8A68-07AF93699403}" type="presParOf" srcId="{BE75B47B-3650-4F5E-B461-4EF0A961DD5A}" destId="{A8464F86-5444-4B1D-8904-D5D84FB93A63}" srcOrd="2" destOrd="0" presId="urn:microsoft.com/office/officeart/2005/8/layout/hierarchy2"/>
-    <dgm:cxn modelId="{1182072D-8B46-B64F-8524-E01D16AD6D30}" type="presParOf" srcId="{A8464F86-5444-4B1D-8904-D5D84FB93A63}" destId="{ECBF6DD1-22FB-4942-9A69-C2E334F2B933}" srcOrd="0" destOrd="0" presId="urn:microsoft.com/office/officeart/2005/8/layout/hierarchy2"/>
-    <dgm:cxn modelId="{560A41E5-E733-CD44-9999-69E62AC20B7D}" type="presParOf" srcId="{BE75B47B-3650-4F5E-B461-4EF0A961DD5A}" destId="{E0C7B8DF-83A1-45D9-B9D9-9ED1C37E4CA4}" srcOrd="3" destOrd="0" presId="urn:microsoft.com/office/officeart/2005/8/layout/hierarchy2"/>
-    <dgm:cxn modelId="{FF75A576-7E43-F044-A26C-2C1513BEAC4C}" type="presParOf" srcId="{E0C7B8DF-83A1-45D9-B9D9-9ED1C37E4CA4}" destId="{FFF314B7-9492-4462-8B1C-7BC33784FA0A}" srcOrd="0" destOrd="0" presId="urn:microsoft.com/office/officeart/2005/8/layout/hierarchy2"/>
-    <dgm:cxn modelId="{04159B66-D01D-D143-9A6F-DF392081572D}" type="presParOf" srcId="{E0C7B8DF-83A1-45D9-B9D9-9ED1C37E4CA4}" destId="{F4FA03A4-3DA6-47F7-9A77-3B374796CB77}" srcOrd="1" destOrd="0" presId="urn:microsoft.com/office/officeart/2005/8/layout/hierarchy2"/>
-    <dgm:cxn modelId="{148F4B44-8BD9-FA4A-B74B-E00C61907158}" type="presParOf" srcId="{F4FA03A4-3DA6-47F7-9A77-3B374796CB77}" destId="{8E5DD861-D493-4A0A-B81E-EB2108ED9BB3}" srcOrd="0" destOrd="0" presId="urn:microsoft.com/office/officeart/2005/8/layout/hierarchy2"/>
-    <dgm:cxn modelId="{AB560098-1B95-914E-8C38-0FC0828B5EE9}" type="presParOf" srcId="{8E5DD861-D493-4A0A-B81E-EB2108ED9BB3}" destId="{C0DFBE07-132A-42A3-A5E2-F594000B2340}" srcOrd="0" destOrd="0" presId="urn:microsoft.com/office/officeart/2005/8/layout/hierarchy2"/>
-    <dgm:cxn modelId="{0F1A9E16-14D1-3244-907D-C7818541FD3F}" type="presParOf" srcId="{F4FA03A4-3DA6-47F7-9A77-3B374796CB77}" destId="{D48AA310-08E8-41B2-9889-9054306545F3}" srcOrd="1" destOrd="0" presId="urn:microsoft.com/office/officeart/2005/8/layout/hierarchy2"/>
-    <dgm:cxn modelId="{B203B1F0-376A-5F40-AA9F-5754E299EC76}" type="presParOf" srcId="{D48AA310-08E8-41B2-9889-9054306545F3}" destId="{A21B35AB-A6E7-40B0-A48C-F2137E09EDE9}" srcOrd="0" destOrd="0" presId="urn:microsoft.com/office/officeart/2005/8/layout/hierarchy2"/>
-    <dgm:cxn modelId="{9C238E0E-5B55-DA4D-A15C-9802A4D07C1F}" type="presParOf" srcId="{D48AA310-08E8-41B2-9889-9054306545F3}" destId="{8B5CE3EF-0622-44C1-849C-2057D356BCBF}" srcOrd="1" destOrd="0" presId="urn:microsoft.com/office/officeart/2005/8/layout/hierarchy2"/>
-    <dgm:cxn modelId="{322B7E35-EEE4-D94A-BA08-97EBFC65ED2A}" type="presParOf" srcId="{F4FA03A4-3DA6-47F7-9A77-3B374796CB77}" destId="{D36435EE-5DD9-4CB1-80E2-64E88C5269A2}" srcOrd="2" destOrd="0" presId="urn:microsoft.com/office/officeart/2005/8/layout/hierarchy2"/>
-    <dgm:cxn modelId="{175CCA2D-A84A-D84D-864A-0C26F234EE34}" type="presParOf" srcId="{D36435EE-5DD9-4CB1-80E2-64E88C5269A2}" destId="{2FF43323-1B88-4D6E-A12C-28C1BD2304F7}" srcOrd="0" destOrd="0" presId="urn:microsoft.com/office/officeart/2005/8/layout/hierarchy2"/>
-    <dgm:cxn modelId="{9AC71449-8AEE-464A-8535-34910C750E54}" type="presParOf" srcId="{F4FA03A4-3DA6-47F7-9A77-3B374796CB77}" destId="{36D12C6A-C33F-444D-985E-C87528F365EF}" srcOrd="3" destOrd="0" presId="urn:microsoft.com/office/officeart/2005/8/layout/hierarchy2"/>
-    <dgm:cxn modelId="{DEC23864-6419-AA4A-B6EA-A69762946E39}" type="presParOf" srcId="{36D12C6A-C33F-444D-985E-C87528F365EF}" destId="{D91136A0-BBA5-4033-85D4-E551E48A4097}" srcOrd="0" destOrd="0" presId="urn:microsoft.com/office/officeart/2005/8/layout/hierarchy2"/>
-    <dgm:cxn modelId="{3987C99E-7B2A-E949-AAA0-8C50853DA2E9}" type="presParOf" srcId="{36D12C6A-C33F-444D-985E-C87528F365EF}" destId="{18A8A596-414D-45EC-82A0-4CE6CE2BCEAF}" srcOrd="1" destOrd="0" presId="urn:microsoft.com/office/officeart/2005/8/layout/hierarchy2"/>
-    <dgm:cxn modelId="{D2761B7D-A7A7-9348-987D-BC30FC35FAFC}" type="presParOf" srcId="{F4FA03A4-3DA6-47F7-9A77-3B374796CB77}" destId="{215E04C8-8ADC-4870-8072-6C6871A934E8}" srcOrd="4" destOrd="0" presId="urn:microsoft.com/office/officeart/2005/8/layout/hierarchy2"/>
-    <dgm:cxn modelId="{139E915C-ABCF-A840-897D-582A2FDFDD2C}" type="presParOf" srcId="{215E04C8-8ADC-4870-8072-6C6871A934E8}" destId="{881DB251-9FB1-4300-9BCC-5ED061EBD6BA}" srcOrd="0" destOrd="0" presId="urn:microsoft.com/office/officeart/2005/8/layout/hierarchy2"/>
-    <dgm:cxn modelId="{91C81AB8-97FA-0A42-B5C8-3953081307F3}" type="presParOf" srcId="{F4FA03A4-3DA6-47F7-9A77-3B374796CB77}" destId="{99095670-E0F4-480E-9255-5D1CF51C2306}" srcOrd="5" destOrd="0" presId="urn:microsoft.com/office/officeart/2005/8/layout/hierarchy2"/>
-    <dgm:cxn modelId="{94300F7C-1676-A94B-AB45-05B9C29BFA16}" type="presParOf" srcId="{99095670-E0F4-480E-9255-5D1CF51C2306}" destId="{288590B9-AA3F-44E1-86EF-EEFFCBA51BD5}" srcOrd="0" destOrd="0" presId="urn:microsoft.com/office/officeart/2005/8/layout/hierarchy2"/>
-    <dgm:cxn modelId="{1A346D8F-7EB9-1F4F-92FF-DBCB9C1EA366}" type="presParOf" srcId="{99095670-E0F4-480E-9255-5D1CF51C2306}" destId="{C9ADEDFB-79EA-4185-B0EC-F6EC4D8F782E}" srcOrd="1" destOrd="0" presId="urn:microsoft.com/office/officeart/2005/8/layout/hierarchy2"/>
-    <dgm:cxn modelId="{BFE3EEE9-742E-124D-B472-9E938BC0C0CB}" type="presParOf" srcId="{F4FA03A4-3DA6-47F7-9A77-3B374796CB77}" destId="{D955C53B-B716-4B38-9366-F9DF3D076BCB}" srcOrd="6" destOrd="0" presId="urn:microsoft.com/office/officeart/2005/8/layout/hierarchy2"/>
-    <dgm:cxn modelId="{9A903EA7-DCC3-594E-BF58-2994F52BE8C3}" type="presParOf" srcId="{D955C53B-B716-4B38-9366-F9DF3D076BCB}" destId="{1FDB852C-60D2-4512-8688-DBBE489C7C32}" srcOrd="0" destOrd="0" presId="urn:microsoft.com/office/officeart/2005/8/layout/hierarchy2"/>
-    <dgm:cxn modelId="{EEEF0C17-F3D1-8E4A-8E44-E642C8BA8316}" type="presParOf" srcId="{F4FA03A4-3DA6-47F7-9A77-3B374796CB77}" destId="{4D2DD327-F21E-40DF-89CF-2531CE508332}" srcOrd="7" destOrd="0" presId="urn:microsoft.com/office/officeart/2005/8/layout/hierarchy2"/>
-    <dgm:cxn modelId="{FE02D081-C90D-434D-BF42-850567D3C92F}" type="presParOf" srcId="{4D2DD327-F21E-40DF-89CF-2531CE508332}" destId="{98EDA116-065D-473B-983B-F7A1A4E0692D}" srcOrd="0" destOrd="0" presId="urn:microsoft.com/office/officeart/2005/8/layout/hierarchy2"/>
-    <dgm:cxn modelId="{7C94F2F4-7EC6-E346-AC4C-985FB51D6A89}" type="presParOf" srcId="{4D2DD327-F21E-40DF-89CF-2531CE508332}" destId="{DF92D010-B557-4787-97CA-5DC4251ABFBB}" srcOrd="1" destOrd="0" presId="urn:microsoft.com/office/officeart/2005/8/layout/hierarchy2"/>
+    <dgm:cxn modelId="{B0A8C7E0-DF39-D145-8EE9-BE08CD225D9C}" type="presOf" srcId="{1489036D-A9DA-40B5-957F-936B4A348264}" destId="{EBFADA6F-FD50-43FB-87CB-15B1D9AA94CD}" srcOrd="0" destOrd="0" presId="urn:microsoft.com/office/officeart/2005/8/layout/hierarchy2"/>
+    <dgm:cxn modelId="{C2EE5EEA-0CA6-414C-8E3A-D80BC2872289}" type="presOf" srcId="{9E6B55FE-E53C-49DC-B515-C2397BEC2CAB}" destId="{288590B9-AA3F-44E1-86EF-EEFFCBA51BD5}" srcOrd="0" destOrd="0" presId="urn:microsoft.com/office/officeart/2005/8/layout/hierarchy2"/>
+    <dgm:cxn modelId="{0F52F0A3-7032-F54A-8967-7BC38B72EF99}" type="presOf" srcId="{C72AA88C-4AEE-412B-ABBF-33D17A0AD941}" destId="{8E5DD861-D493-4A0A-B81E-EB2108ED9BB3}" srcOrd="0" destOrd="0" presId="urn:microsoft.com/office/officeart/2005/8/layout/hierarchy2"/>
+    <dgm:cxn modelId="{F8E49EAD-F3C2-5C43-8671-CAA318B784C9}" type="presOf" srcId="{DD6977A0-3802-4240-88A2-691E7C2C48A6}" destId="{6F424515-AE64-4689-98CF-DEE19DC54531}" srcOrd="1" destOrd="0" presId="urn:microsoft.com/office/officeart/2005/8/layout/hierarchy2"/>
+    <dgm:cxn modelId="{DC4DB0F1-1DF2-9D45-A449-7EA2A3F3E1D9}" type="presOf" srcId="{3FE4910D-602C-4A72-BB9E-A3BE3A3A0E78}" destId="{C26101A3-172C-4AFD-8AA5-00EF71442597}" srcOrd="0" destOrd="0" presId="urn:microsoft.com/office/officeart/2005/8/layout/hierarchy2"/>
+    <dgm:cxn modelId="{C5D5451D-0292-734F-96BF-F044187721DB}" type="presOf" srcId="{495223E1-057C-40FA-B321-DB15D7B7BF1E}" destId="{98EDA116-065D-473B-983B-F7A1A4E0692D}" srcOrd="0" destOrd="0" presId="urn:microsoft.com/office/officeart/2005/8/layout/hierarchy2"/>
+    <dgm:cxn modelId="{D2B25ED1-50D7-444D-AC65-F547AD9A4FA3}" type="presParOf" srcId="{76D26D6D-EDAF-4C52-8B4D-841B0D968087}" destId="{F8FABF40-7E53-41D6-A584-A511DC78C1BE}" srcOrd="0" destOrd="0" presId="urn:microsoft.com/office/officeart/2005/8/layout/hierarchy2"/>
+    <dgm:cxn modelId="{FEDA3475-45DE-564F-B809-AC1FA4B77BBE}" type="presParOf" srcId="{F8FABF40-7E53-41D6-A584-A511DC78C1BE}" destId="{2D8842D7-E959-42FA-BA94-C6E6A8D46F08}" srcOrd="0" destOrd="0" presId="urn:microsoft.com/office/officeart/2005/8/layout/hierarchy2"/>
+    <dgm:cxn modelId="{AE6ACDB5-F155-8F47-BE38-ADE658574A50}" type="presParOf" srcId="{F8FABF40-7E53-41D6-A584-A511DC78C1BE}" destId="{BE75B47B-3650-4F5E-B461-4EF0A961DD5A}" srcOrd="1" destOrd="0" presId="urn:microsoft.com/office/officeart/2005/8/layout/hierarchy2"/>
+    <dgm:cxn modelId="{C5635719-2EA9-BF45-A3F0-F56B8569477E}" type="presParOf" srcId="{BE75B47B-3650-4F5E-B461-4EF0A961DD5A}" destId="{F84282DA-A190-4AE4-80A2-887CA41C8DE9}" srcOrd="0" destOrd="0" presId="urn:microsoft.com/office/officeart/2005/8/layout/hierarchy2"/>
+    <dgm:cxn modelId="{B6B79643-27E4-B74A-B752-FFED8F91E11F}" type="presParOf" srcId="{F84282DA-A190-4AE4-80A2-887CA41C8DE9}" destId="{C296F982-F6F0-4728-ADF2-DC91F37071EA}" srcOrd="0" destOrd="0" presId="urn:microsoft.com/office/officeart/2005/8/layout/hierarchy2"/>
+    <dgm:cxn modelId="{2F6CFC47-2D29-A74A-BFD4-B320764C3B8D}" type="presParOf" srcId="{BE75B47B-3650-4F5E-B461-4EF0A961DD5A}" destId="{CF42DF83-DDC9-476D-B33D-59E7CA944A5E}" srcOrd="1" destOrd="0" presId="urn:microsoft.com/office/officeart/2005/8/layout/hierarchy2"/>
+    <dgm:cxn modelId="{C7F10FA0-BED7-EB4B-852E-8A8A1550BD44}" type="presParOf" srcId="{CF42DF83-DDC9-476D-B33D-59E7CA944A5E}" destId="{B96A10A5-DFF5-46F1-944C-3675766C550F}" srcOrd="0" destOrd="0" presId="urn:microsoft.com/office/officeart/2005/8/layout/hierarchy2"/>
+    <dgm:cxn modelId="{263D998F-F935-334E-8055-2B2A5E0EEF07}" type="presParOf" srcId="{CF42DF83-DDC9-476D-B33D-59E7CA944A5E}" destId="{4F298BFB-1885-4076-9A22-AC9C0889C64B}" srcOrd="1" destOrd="0" presId="urn:microsoft.com/office/officeart/2005/8/layout/hierarchy2"/>
+    <dgm:cxn modelId="{2203974E-CE69-3D4A-8592-654D1A3722E7}" type="presParOf" srcId="{4F298BFB-1885-4076-9A22-AC9C0889C64B}" destId="{C26101A3-172C-4AFD-8AA5-00EF71442597}" srcOrd="0" destOrd="0" presId="urn:microsoft.com/office/officeart/2005/8/layout/hierarchy2"/>
+    <dgm:cxn modelId="{D1723567-65A4-AE46-BA99-C4664167FB12}" type="presParOf" srcId="{C26101A3-172C-4AFD-8AA5-00EF71442597}" destId="{F14A685D-1E0D-4B4F-8491-096DFB19D677}" srcOrd="0" destOrd="0" presId="urn:microsoft.com/office/officeart/2005/8/layout/hierarchy2"/>
+    <dgm:cxn modelId="{3A7E4BA6-6330-3B4D-9126-17879542746A}" type="presParOf" srcId="{4F298BFB-1885-4076-9A22-AC9C0889C64B}" destId="{F368639D-315F-4154-88B1-6A5B912D6526}" srcOrd="1" destOrd="0" presId="urn:microsoft.com/office/officeart/2005/8/layout/hierarchy2"/>
+    <dgm:cxn modelId="{516B6D55-BB0A-D54B-ABF6-21C32AFA8AB2}" type="presParOf" srcId="{F368639D-315F-4154-88B1-6A5B912D6526}" destId="{3F3231AA-D37A-47E2-AA64-F3C7B7B2954D}" srcOrd="0" destOrd="0" presId="urn:microsoft.com/office/officeart/2005/8/layout/hierarchy2"/>
+    <dgm:cxn modelId="{22F0D27B-CA4D-6D40-835C-2DC8DE4C11E3}" type="presParOf" srcId="{F368639D-315F-4154-88B1-6A5B912D6526}" destId="{397AEE95-8A0C-4187-A00A-9EB934AA598C}" srcOrd="1" destOrd="0" presId="urn:microsoft.com/office/officeart/2005/8/layout/hierarchy2"/>
+    <dgm:cxn modelId="{FD857D4A-5407-C34E-8394-B72391712959}" type="presParOf" srcId="{397AEE95-8A0C-4187-A00A-9EB934AA598C}" destId="{968AF4BE-4974-4BD5-85C7-35A0B47C6F8A}" srcOrd="0" destOrd="0" presId="urn:microsoft.com/office/officeart/2005/8/layout/hierarchy2"/>
+    <dgm:cxn modelId="{ECB71F16-901A-DD45-9AA7-185469CF72C0}" type="presParOf" srcId="{968AF4BE-4974-4BD5-85C7-35A0B47C6F8A}" destId="{6F424515-AE64-4689-98CF-DEE19DC54531}" srcOrd="0" destOrd="0" presId="urn:microsoft.com/office/officeart/2005/8/layout/hierarchy2"/>
+    <dgm:cxn modelId="{02B75B98-F9EC-5748-9A05-8166F848D890}" type="presParOf" srcId="{397AEE95-8A0C-4187-A00A-9EB934AA598C}" destId="{EB924A49-A3F3-497C-ACC4-327EDE264F60}" srcOrd="1" destOrd="0" presId="urn:microsoft.com/office/officeart/2005/8/layout/hierarchy2"/>
+    <dgm:cxn modelId="{C46A3A29-2CA3-D641-AE69-7902F8D969AB}" type="presParOf" srcId="{EB924A49-A3F3-497C-ACC4-327EDE264F60}" destId="{D63F150D-0E96-4C27-A427-95C317656D1D}" srcOrd="0" destOrd="0" presId="urn:microsoft.com/office/officeart/2005/8/layout/hierarchy2"/>
+    <dgm:cxn modelId="{BE6E7363-6ACB-354F-B7A3-9DC47841CE8B}" type="presParOf" srcId="{EB924A49-A3F3-497C-ACC4-327EDE264F60}" destId="{1491B2AE-5B55-45CE-B988-8E12BEB8BF55}" srcOrd="1" destOrd="0" presId="urn:microsoft.com/office/officeart/2005/8/layout/hierarchy2"/>
+    <dgm:cxn modelId="{812459F8-F333-D847-A55A-8D09FCF97820}" type="presParOf" srcId="{397AEE95-8A0C-4187-A00A-9EB934AA598C}" destId="{AEBC5B76-A737-49A2-B533-66F2022C87AD}" srcOrd="2" destOrd="0" presId="urn:microsoft.com/office/officeart/2005/8/layout/hierarchy2"/>
+    <dgm:cxn modelId="{0C61640E-A2DB-224F-8A80-0BB71C193BA8}" type="presParOf" srcId="{AEBC5B76-A737-49A2-B533-66F2022C87AD}" destId="{2D4C1DD3-7A1B-4669-AB42-72A65ACFF1A8}" srcOrd="0" destOrd="0" presId="urn:microsoft.com/office/officeart/2005/8/layout/hierarchy2"/>
+    <dgm:cxn modelId="{D3DFCDC3-E62D-1847-9B09-481A1080F618}" type="presParOf" srcId="{397AEE95-8A0C-4187-A00A-9EB934AA598C}" destId="{9F7C6272-585E-4DDA-B1DC-EB4580AF2AB2}" srcOrd="3" destOrd="0" presId="urn:microsoft.com/office/officeart/2005/8/layout/hierarchy2"/>
+    <dgm:cxn modelId="{7C65B744-4143-3D48-82B7-7B32FBD1153D}" type="presParOf" srcId="{9F7C6272-585E-4DDA-B1DC-EB4580AF2AB2}" destId="{DE27DD97-4305-47FC-AFB0-35E1E791B27F}" srcOrd="0" destOrd="0" presId="urn:microsoft.com/office/officeart/2005/8/layout/hierarchy2"/>
+    <dgm:cxn modelId="{F59E03BF-B4DF-7847-B28E-7E54001EE231}" type="presParOf" srcId="{9F7C6272-585E-4DDA-B1DC-EB4580AF2AB2}" destId="{4A028989-708D-4CC4-885B-928EC3B6636B}" srcOrd="1" destOrd="0" presId="urn:microsoft.com/office/officeart/2005/8/layout/hierarchy2"/>
+    <dgm:cxn modelId="{67705EF6-BC12-6745-829E-9E90A3810B2D}" type="presParOf" srcId="{4A028989-708D-4CC4-885B-928EC3B6636B}" destId="{EBFADA6F-FD50-43FB-87CB-15B1D9AA94CD}" srcOrd="0" destOrd="0" presId="urn:microsoft.com/office/officeart/2005/8/layout/hierarchy2"/>
+    <dgm:cxn modelId="{D7CB81DE-EC26-6C40-9C3F-5F5FCAD3AABF}" type="presParOf" srcId="{EBFADA6F-FD50-43FB-87CB-15B1D9AA94CD}" destId="{D2E89353-C1DC-4D8C-81F7-770019C69DEF}" srcOrd="0" destOrd="0" presId="urn:microsoft.com/office/officeart/2005/8/layout/hierarchy2"/>
+    <dgm:cxn modelId="{3D8B8F26-77AD-A144-B581-E7892F259883}" type="presParOf" srcId="{4A028989-708D-4CC4-885B-928EC3B6636B}" destId="{CC9BC564-3787-4383-9FFC-61D9D0588B21}" srcOrd="1" destOrd="0" presId="urn:microsoft.com/office/officeart/2005/8/layout/hierarchy2"/>
+    <dgm:cxn modelId="{1D252F0F-5558-AB49-B820-041336262A21}" type="presParOf" srcId="{CC9BC564-3787-4383-9FFC-61D9D0588B21}" destId="{858F7110-3310-4783-BBA8-7EC1E711C660}" srcOrd="0" destOrd="0" presId="urn:microsoft.com/office/officeart/2005/8/layout/hierarchy2"/>
+    <dgm:cxn modelId="{B680D9E7-C56A-FF4B-ABFD-BF6806E0960E}" type="presParOf" srcId="{CC9BC564-3787-4383-9FFC-61D9D0588B21}" destId="{65C1A66E-C56C-4171-AB97-8297D46BDB88}" srcOrd="1" destOrd="0" presId="urn:microsoft.com/office/officeart/2005/8/layout/hierarchy2"/>
+    <dgm:cxn modelId="{1BDF4363-C775-C845-88DF-FEDA5D78D6BD}" type="presParOf" srcId="{397AEE95-8A0C-4187-A00A-9EB934AA598C}" destId="{9EFBE792-9572-41CC-B394-D06BBCFDDEA7}" srcOrd="4" destOrd="0" presId="urn:microsoft.com/office/officeart/2005/8/layout/hierarchy2"/>
+    <dgm:cxn modelId="{B3A5F1EF-DAEA-8D4F-BD40-1822142339E7}" type="presParOf" srcId="{9EFBE792-9572-41CC-B394-D06BBCFDDEA7}" destId="{E36A5456-E43A-492B-ABAE-06F81987E8E0}" srcOrd="0" destOrd="0" presId="urn:microsoft.com/office/officeart/2005/8/layout/hierarchy2"/>
+    <dgm:cxn modelId="{A41A81A2-57E5-C544-800A-78A83DB60C4F}" type="presParOf" srcId="{397AEE95-8A0C-4187-A00A-9EB934AA598C}" destId="{6D225540-AFA0-415E-A130-ABE75225B256}" srcOrd="5" destOrd="0" presId="urn:microsoft.com/office/officeart/2005/8/layout/hierarchy2"/>
+    <dgm:cxn modelId="{ABBBFBFE-9632-2545-8686-C116EF59D6D8}" type="presParOf" srcId="{6D225540-AFA0-415E-A130-ABE75225B256}" destId="{37C38F7E-4D19-426C-A64E-1CBDFC363BB7}" srcOrd="0" destOrd="0" presId="urn:microsoft.com/office/officeart/2005/8/layout/hierarchy2"/>
+    <dgm:cxn modelId="{453F2CEE-E64B-3B4E-A0FC-8DAD2C53E1CA}" type="presParOf" srcId="{6D225540-AFA0-415E-A130-ABE75225B256}" destId="{F4349A4C-5F5C-42E6-B925-D581139B19CA}" srcOrd="1" destOrd="0" presId="urn:microsoft.com/office/officeart/2005/8/layout/hierarchy2"/>
+    <dgm:cxn modelId="{54389580-F9FF-BB45-966B-0A1C6C67DE62}" type="presParOf" srcId="{BE75B47B-3650-4F5E-B461-4EF0A961DD5A}" destId="{A8464F86-5444-4B1D-8904-D5D84FB93A63}" srcOrd="2" destOrd="0" presId="urn:microsoft.com/office/officeart/2005/8/layout/hierarchy2"/>
+    <dgm:cxn modelId="{C9804F48-3980-5C4B-937D-B19B05DA270A}" type="presParOf" srcId="{A8464F86-5444-4B1D-8904-D5D84FB93A63}" destId="{ECBF6DD1-22FB-4942-9A69-C2E334F2B933}" srcOrd="0" destOrd="0" presId="urn:microsoft.com/office/officeart/2005/8/layout/hierarchy2"/>
+    <dgm:cxn modelId="{16F9AC02-9DAA-1246-A8B3-2C9152C93EA9}" type="presParOf" srcId="{BE75B47B-3650-4F5E-B461-4EF0A961DD5A}" destId="{E0C7B8DF-83A1-45D9-B9D9-9ED1C37E4CA4}" srcOrd="3" destOrd="0" presId="urn:microsoft.com/office/officeart/2005/8/layout/hierarchy2"/>
+    <dgm:cxn modelId="{25D89DDB-F5F9-B147-A6EF-9CB7E09910B2}" type="presParOf" srcId="{E0C7B8DF-83A1-45D9-B9D9-9ED1C37E4CA4}" destId="{FFF314B7-9492-4462-8B1C-7BC33784FA0A}" srcOrd="0" destOrd="0" presId="urn:microsoft.com/office/officeart/2005/8/layout/hierarchy2"/>
+    <dgm:cxn modelId="{05AE1832-B77B-5C42-8C29-224332BE2B5A}" type="presParOf" srcId="{E0C7B8DF-83A1-45D9-B9D9-9ED1C37E4CA4}" destId="{F4FA03A4-3DA6-47F7-9A77-3B374796CB77}" srcOrd="1" destOrd="0" presId="urn:microsoft.com/office/officeart/2005/8/layout/hierarchy2"/>
+    <dgm:cxn modelId="{CE6615CE-7266-4547-86C2-CD20294AA098}" type="presParOf" srcId="{F4FA03A4-3DA6-47F7-9A77-3B374796CB77}" destId="{8E5DD861-D493-4A0A-B81E-EB2108ED9BB3}" srcOrd="0" destOrd="0" presId="urn:microsoft.com/office/officeart/2005/8/layout/hierarchy2"/>
+    <dgm:cxn modelId="{8F79ACFE-27B3-7B44-90CE-9BE361002135}" type="presParOf" srcId="{8E5DD861-D493-4A0A-B81E-EB2108ED9BB3}" destId="{C0DFBE07-132A-42A3-A5E2-F594000B2340}" srcOrd="0" destOrd="0" presId="urn:microsoft.com/office/officeart/2005/8/layout/hierarchy2"/>
+    <dgm:cxn modelId="{1800AFB1-D6FB-4941-AEF7-BA667FF0BFF7}" type="presParOf" srcId="{F4FA03A4-3DA6-47F7-9A77-3B374796CB77}" destId="{D48AA310-08E8-41B2-9889-9054306545F3}" srcOrd="1" destOrd="0" presId="urn:microsoft.com/office/officeart/2005/8/layout/hierarchy2"/>
+    <dgm:cxn modelId="{B4B4AFDB-6815-0A47-8D8D-5718C4DAB628}" type="presParOf" srcId="{D48AA310-08E8-41B2-9889-9054306545F3}" destId="{A21B35AB-A6E7-40B0-A48C-F2137E09EDE9}" srcOrd="0" destOrd="0" presId="urn:microsoft.com/office/officeart/2005/8/layout/hierarchy2"/>
+    <dgm:cxn modelId="{67FFE844-86F8-CF4C-AE39-91E0B2B56826}" type="presParOf" srcId="{D48AA310-08E8-41B2-9889-9054306545F3}" destId="{8B5CE3EF-0622-44C1-849C-2057D356BCBF}" srcOrd="1" destOrd="0" presId="urn:microsoft.com/office/officeart/2005/8/layout/hierarchy2"/>
+    <dgm:cxn modelId="{1795ACBE-40A1-1642-8A9F-5C6733B9CDB6}" type="presParOf" srcId="{F4FA03A4-3DA6-47F7-9A77-3B374796CB77}" destId="{D36435EE-5DD9-4CB1-80E2-64E88C5269A2}" srcOrd="2" destOrd="0" presId="urn:microsoft.com/office/officeart/2005/8/layout/hierarchy2"/>
+    <dgm:cxn modelId="{68AC3FA1-4319-B94B-BC1C-0338C6796AF1}" type="presParOf" srcId="{D36435EE-5DD9-4CB1-80E2-64E88C5269A2}" destId="{2FF43323-1B88-4D6E-A12C-28C1BD2304F7}" srcOrd="0" destOrd="0" presId="urn:microsoft.com/office/officeart/2005/8/layout/hierarchy2"/>
+    <dgm:cxn modelId="{51DFF549-000F-F34C-B21D-42865D214CD6}" type="presParOf" srcId="{F4FA03A4-3DA6-47F7-9A77-3B374796CB77}" destId="{36D12C6A-C33F-444D-985E-C87528F365EF}" srcOrd="3" destOrd="0" presId="urn:microsoft.com/office/officeart/2005/8/layout/hierarchy2"/>
+    <dgm:cxn modelId="{818E5928-4CA2-AF4C-8C52-146A5DF4BDA2}" type="presParOf" srcId="{36D12C6A-C33F-444D-985E-C87528F365EF}" destId="{D91136A0-BBA5-4033-85D4-E551E48A4097}" srcOrd="0" destOrd="0" presId="urn:microsoft.com/office/officeart/2005/8/layout/hierarchy2"/>
+    <dgm:cxn modelId="{F0F99968-3BA1-7643-B2FA-45ABF5894157}" type="presParOf" srcId="{36D12C6A-C33F-444D-985E-C87528F365EF}" destId="{18A8A596-414D-45EC-82A0-4CE6CE2BCEAF}" srcOrd="1" destOrd="0" presId="urn:microsoft.com/office/officeart/2005/8/layout/hierarchy2"/>
+    <dgm:cxn modelId="{C538D022-BB72-5C4C-9601-7289D926063C}" type="presParOf" srcId="{F4FA03A4-3DA6-47F7-9A77-3B374796CB77}" destId="{215E04C8-8ADC-4870-8072-6C6871A934E8}" srcOrd="4" destOrd="0" presId="urn:microsoft.com/office/officeart/2005/8/layout/hierarchy2"/>
+    <dgm:cxn modelId="{D5CB3FC3-F17D-D742-A86C-8E5650EB0457}" type="presParOf" srcId="{215E04C8-8ADC-4870-8072-6C6871A934E8}" destId="{881DB251-9FB1-4300-9BCC-5ED061EBD6BA}" srcOrd="0" destOrd="0" presId="urn:microsoft.com/office/officeart/2005/8/layout/hierarchy2"/>
+    <dgm:cxn modelId="{B69D913D-26A1-A74B-BE62-FE8C346E5BC9}" type="presParOf" srcId="{F4FA03A4-3DA6-47F7-9A77-3B374796CB77}" destId="{99095670-E0F4-480E-9255-5D1CF51C2306}" srcOrd="5" destOrd="0" presId="urn:microsoft.com/office/officeart/2005/8/layout/hierarchy2"/>
+    <dgm:cxn modelId="{3C7633B4-16F7-FD44-B1A6-42DF3221ED29}" type="presParOf" srcId="{99095670-E0F4-480E-9255-5D1CF51C2306}" destId="{288590B9-AA3F-44E1-86EF-EEFFCBA51BD5}" srcOrd="0" destOrd="0" presId="urn:microsoft.com/office/officeart/2005/8/layout/hierarchy2"/>
+    <dgm:cxn modelId="{71B0ED05-F372-EA40-B6E4-D8C72E54B28C}" type="presParOf" srcId="{99095670-E0F4-480E-9255-5D1CF51C2306}" destId="{C9ADEDFB-79EA-4185-B0EC-F6EC4D8F782E}" srcOrd="1" destOrd="0" presId="urn:microsoft.com/office/officeart/2005/8/layout/hierarchy2"/>
+    <dgm:cxn modelId="{E8C27EF9-15C9-1A4B-AFA1-0DC23D4CC9C6}" type="presParOf" srcId="{F4FA03A4-3DA6-47F7-9A77-3B374796CB77}" destId="{D955C53B-B716-4B38-9366-F9DF3D076BCB}" srcOrd="6" destOrd="0" presId="urn:microsoft.com/office/officeart/2005/8/layout/hierarchy2"/>
+    <dgm:cxn modelId="{CF6FD1B7-4C3B-4645-A1D7-D4932E8D99D1}" type="presParOf" srcId="{D955C53B-B716-4B38-9366-F9DF3D076BCB}" destId="{1FDB852C-60D2-4512-8688-DBBE489C7C32}" srcOrd="0" destOrd="0" presId="urn:microsoft.com/office/officeart/2005/8/layout/hierarchy2"/>
+    <dgm:cxn modelId="{CA303C7B-E58E-9C4D-BC5A-4AF9E4F409FE}" type="presParOf" srcId="{F4FA03A4-3DA6-47F7-9A77-3B374796CB77}" destId="{4D2DD327-F21E-40DF-89CF-2531CE508332}" srcOrd="7" destOrd="0" presId="urn:microsoft.com/office/officeart/2005/8/layout/hierarchy2"/>
+    <dgm:cxn modelId="{2A2C7917-5B58-D344-B85D-3F9614EC608A}" type="presParOf" srcId="{4D2DD327-F21E-40DF-89CF-2531CE508332}" destId="{98EDA116-065D-473B-983B-F7A1A4E0692D}" srcOrd="0" destOrd="0" presId="urn:microsoft.com/office/officeart/2005/8/layout/hierarchy2"/>
+    <dgm:cxn modelId="{D4DCC5E5-5038-8248-B1E2-12EEEC81475B}" type="presParOf" srcId="{4D2DD327-F21E-40DF-89CF-2531CE508332}" destId="{DF92D010-B557-4787-97CA-5DC4251ABFBB}" srcOrd="1" destOrd="0" presId="urn:microsoft.com/office/officeart/2005/8/layout/hierarchy2"/>
   </dgm:cxnLst>
   <dgm:bg/>
   <dgm:whole/>
@@ -20083,103 +20095,103 @@
     </dgm:pt>
   </dgm:ptLst>
   <dgm:cxnLst>
-    <dgm:cxn modelId="{33326FE8-9393-6242-BD15-948554A4E67E}" type="presOf" srcId="{96FC7229-231F-4CA5-9914-6E9A83756569}" destId="{1906A700-A645-429B-8F9F-2A4F59D4835E}" srcOrd="0" destOrd="0" presId="urn:microsoft.com/office/officeart/2005/8/layout/hierarchy2"/>
-    <dgm:cxn modelId="{5E5D29DF-C51D-1C49-83E9-3082435EE899}" type="presOf" srcId="{5AA90255-5B35-44C4-B702-E81F223BEFD8}" destId="{3985982F-35AF-48B0-84C6-0C8F1D9EF2FA}" srcOrd="0" destOrd="0" presId="urn:microsoft.com/office/officeart/2005/8/layout/hierarchy2"/>
-    <dgm:cxn modelId="{49791CF0-ACED-0646-8EC9-E6CFD41DDB68}" type="presOf" srcId="{753D8466-5B43-4022-9EA6-80697AD791EF}" destId="{2938BCE4-55BC-4FA7-8B13-8D7362E71CAD}" srcOrd="0" destOrd="0" presId="urn:microsoft.com/office/officeart/2005/8/layout/hierarchy2"/>
-    <dgm:cxn modelId="{312A73FD-E9B2-044B-8441-953B8BF53359}" type="presOf" srcId="{BABCE05A-4544-49DE-A70D-EBD4C2932AA1}" destId="{12FD7525-DB42-46F9-B8FD-D33568A05731}" srcOrd="1" destOrd="0" presId="urn:microsoft.com/office/officeart/2005/8/layout/hierarchy2"/>
-    <dgm:cxn modelId="{5982030C-5352-5B41-9D02-C46F0EC7F66F}" type="presOf" srcId="{DC7A1CA0-5D34-4F3B-A580-15CFD66EA796}" destId="{368F1645-5A66-45DB-B296-C23315AB7E22}" srcOrd="0" destOrd="0" presId="urn:microsoft.com/office/officeart/2005/8/layout/hierarchy2"/>
-    <dgm:cxn modelId="{24A00465-4AD3-5A46-8476-B6D37C05BA60}" type="presOf" srcId="{45CDA3C7-8713-4369-838A-8B5F475DA36B}" destId="{A1B1FB24-4A19-4073-B3DA-7D6FAFFD6611}" srcOrd="0" destOrd="0" presId="urn:microsoft.com/office/officeart/2005/8/layout/hierarchy2"/>
+    <dgm:cxn modelId="{CEDCF51A-0ABA-C545-ACFC-D0ACF18B567A}" type="presOf" srcId="{F20EDC0B-CCE5-4D9D-9982-89A201087390}" destId="{674BA392-5914-4B78-A520-EE26D65D05C8}" srcOrd="0" destOrd="0" presId="urn:microsoft.com/office/officeart/2005/8/layout/hierarchy2"/>
+    <dgm:cxn modelId="{3E4FEA8F-CCE9-1E44-B5F9-2D33CF03A597}" type="presOf" srcId="{5E47499F-6F41-4F22-A420-01A675CE6103}" destId="{FB48A239-373B-4448-BD7F-C055FA9C8C48}" srcOrd="1" destOrd="0" presId="urn:microsoft.com/office/officeart/2005/8/layout/hierarchy2"/>
+    <dgm:cxn modelId="{1444DDDC-EE7A-DB41-85F0-8D875304C87A}" type="presOf" srcId="{B503AF60-5EB5-4190-8EFC-246E35833849}" destId="{F53448B5-447F-4F1A-81C6-1F0D19E192DD}" srcOrd="0" destOrd="0" presId="urn:microsoft.com/office/officeart/2005/8/layout/hierarchy2"/>
+    <dgm:cxn modelId="{97502BF0-AC58-FE4E-8B98-F9B6F9A0DD38}" type="presOf" srcId="{9F4AA07C-F7C0-4EE0-B444-1A0A99B21C5A}" destId="{EB2274FC-15F8-41B7-935B-E389FD47AFD1}" srcOrd="0" destOrd="0" presId="urn:microsoft.com/office/officeart/2005/8/layout/hierarchy2"/>
+    <dgm:cxn modelId="{A97A5714-F205-7B4A-BEC8-E603E0E83A92}" type="presOf" srcId="{076B6350-4EE3-45E3-9904-173A771DF62A}" destId="{BE306FCD-9806-4F30-B3B1-CA273857349C}" srcOrd="0" destOrd="0" presId="urn:microsoft.com/office/officeart/2005/8/layout/hierarchy2"/>
+    <dgm:cxn modelId="{D72BE05F-854D-D349-A5FF-7CB4198F65E5}" type="presOf" srcId="{7B2890D2-36E9-4029-898C-FC7E72272380}" destId="{497DB5E4-8EF3-40EA-9803-E80F51F19C35}" srcOrd="0" destOrd="0" presId="urn:microsoft.com/office/officeart/2005/8/layout/hierarchy2"/>
     <dgm:cxn modelId="{D4445B13-46F9-4298-8EF3-3D7743530902}" srcId="{D4D9B399-9B7F-46DA-97B2-FED098F5DA6B}" destId="{86643E8D-F7CB-4F7B-B35A-FF26EACC433C}" srcOrd="1" destOrd="0" parTransId="{5E47499F-6F41-4F22-A420-01A675CE6103}" sibTransId="{DB2EC02B-535E-4B00-9144-23BE3F31800E}"/>
+    <dgm:cxn modelId="{360B32D4-8130-904A-8773-6DAEE65663BE}" type="presOf" srcId="{3958656D-BDA3-48B8-B715-8A44FDE6304E}" destId="{2AEF7D3A-FF38-45BC-9B3E-D40CCE847072}" srcOrd="0" destOrd="0" presId="urn:microsoft.com/office/officeart/2005/8/layout/hierarchy2"/>
+    <dgm:cxn modelId="{864A169C-D7B6-9E45-9366-3F287593B87C}" type="presOf" srcId="{753D8466-5B43-4022-9EA6-80697AD791EF}" destId="{A6341011-54EC-4E06-9306-EAF2DE56CD2C}" srcOrd="1" destOrd="0" presId="urn:microsoft.com/office/officeart/2005/8/layout/hierarchy2"/>
     <dgm:cxn modelId="{C353768D-EED9-4E80-8091-56483B0ECF51}" srcId="{D4D9B399-9B7F-46DA-97B2-FED098F5DA6B}" destId="{C3D618C2-BF81-4220-A584-D841429B7058}" srcOrd="0" destOrd="0" parTransId="{BABCE05A-4544-49DE-A70D-EBD4C2932AA1}" sibTransId="{C88A3667-CC99-4312-8DC1-79D7EC0A2D9C}"/>
-    <dgm:cxn modelId="{0E403FA9-52A1-3845-8292-2E9A8B57689C}" type="presOf" srcId="{8B8178A4-03D0-4F83-88CD-9E6E781603E6}" destId="{C0C8DC8E-72DB-4A2E-A50E-DA1CA06D79E3}" srcOrd="0" destOrd="0" presId="urn:microsoft.com/office/officeart/2005/8/layout/hierarchy2"/>
     <dgm:cxn modelId="{CD688725-DE90-4245-A4AA-E82D2275B325}" srcId="{45CDA3C7-8713-4369-838A-8B5F475DA36B}" destId="{DC7A1CA0-5D34-4F3B-A580-15CFD66EA796}" srcOrd="2" destOrd="0" parTransId="{753D8466-5B43-4022-9EA6-80697AD791EF}" sibTransId="{93D5BA25-8BAF-4D7D-969F-34AFD1EF368C}"/>
     <dgm:cxn modelId="{7E3C541B-032F-416C-A1AC-7C1BD89D5BB5}" srcId="{45CDA3C7-8713-4369-838A-8B5F475DA36B}" destId="{96FC7229-231F-4CA5-9914-6E9A83756569}" srcOrd="1" destOrd="0" parTransId="{7BC373CD-A346-4D76-9165-35DCB418DD6B}" sibTransId="{2C4CAAAA-9463-4CC1-AF37-CEDDE9349C90}"/>
-    <dgm:cxn modelId="{74658519-0357-DB4B-8395-A7BB44D7F06D}" type="presOf" srcId="{B503AF60-5EB5-4190-8EFC-246E35833849}" destId="{F53448B5-447F-4F1A-81C6-1F0D19E192DD}" srcOrd="0" destOrd="0" presId="urn:microsoft.com/office/officeart/2005/8/layout/hierarchy2"/>
-    <dgm:cxn modelId="{24024600-5E40-C047-A197-D048464109A5}" type="presOf" srcId="{50BC2FEF-90AA-4887-A217-BCE929A4632A}" destId="{9F0B1A31-63BD-41F6-82FC-F5574A92E909}" srcOrd="1" destOrd="0" presId="urn:microsoft.com/office/officeart/2005/8/layout/hierarchy2"/>
-    <dgm:cxn modelId="{2E02DDAF-B6B2-2945-B04B-16E8BC491828}" type="presOf" srcId="{7BC373CD-A346-4D76-9165-35DCB418DD6B}" destId="{F67B909A-A307-4E9B-9469-45A779E59A51}" srcOrd="1" destOrd="0" presId="urn:microsoft.com/office/officeart/2005/8/layout/hierarchy2"/>
-    <dgm:cxn modelId="{C425BC64-E046-7440-86BF-FBCCADE5EADE}" type="presOf" srcId="{7BC373CD-A346-4D76-9165-35DCB418DD6B}" destId="{4E10DB54-35ED-4D9F-B388-F6C78413B8E9}" srcOrd="0" destOrd="0" presId="urn:microsoft.com/office/officeart/2005/8/layout/hierarchy2"/>
-    <dgm:cxn modelId="{BDCF2F3B-1770-9E43-AB90-B8B856AE9DF1}" type="presOf" srcId="{9F4AA07C-F7C0-4EE0-B444-1A0A99B21C5A}" destId="{87E32AC2-4577-44E3-BD84-D5E3BD970540}" srcOrd="1" destOrd="0" presId="urn:microsoft.com/office/officeart/2005/8/layout/hierarchy2"/>
-    <dgm:cxn modelId="{DE40F76C-B311-1B46-A603-78D0AB64F0CE}" type="presOf" srcId="{83FAD934-5D5B-40FC-B3CA-D6105DE3D322}" destId="{8F195852-041E-423A-B5DF-8945941EB406}" srcOrd="0" destOrd="0" presId="urn:microsoft.com/office/officeart/2005/8/layout/hierarchy2"/>
+    <dgm:cxn modelId="{C222BDB7-C8A8-1247-991F-ACE66926D0DF}" type="presOf" srcId="{5E47499F-6F41-4F22-A420-01A675CE6103}" destId="{E11C7B6F-7180-43A5-992E-3EA5851F2391}" srcOrd="0" destOrd="0" presId="urn:microsoft.com/office/officeart/2005/8/layout/hierarchy2"/>
+    <dgm:cxn modelId="{B21EB3F2-C084-9E48-9828-E148C5D083AD}" type="presOf" srcId="{50BC2FEF-90AA-4887-A217-BCE929A4632A}" destId="{FDA47220-895B-4A69-B2BB-8BF8C016FF4B}" srcOrd="0" destOrd="0" presId="urn:microsoft.com/office/officeart/2005/8/layout/hierarchy2"/>
+    <dgm:cxn modelId="{0D5E8E3B-A9A3-5E4D-80D9-67ECC936F623}" type="presOf" srcId="{45CDA3C7-8713-4369-838A-8B5F475DA36B}" destId="{A1B1FB24-4A19-4073-B3DA-7D6FAFFD6611}" srcOrd="0" destOrd="0" presId="urn:microsoft.com/office/officeart/2005/8/layout/hierarchy2"/>
+    <dgm:cxn modelId="{19A02693-330B-B24B-AA7F-F5A5070B91B6}" type="presOf" srcId="{7BC373CD-A346-4D76-9165-35DCB418DD6B}" destId="{F67B909A-A307-4E9B-9469-45A779E59A51}" srcOrd="1" destOrd="0" presId="urn:microsoft.com/office/officeart/2005/8/layout/hierarchy2"/>
+    <dgm:cxn modelId="{C6FD1049-7923-4845-ABAC-9428D8118BD5}" type="presOf" srcId="{F20EDC0B-CCE5-4D9D-9982-89A201087390}" destId="{CAE1C8E1-FF9C-459C-820F-5A372E5B5202}" srcOrd="1" destOrd="0" presId="urn:microsoft.com/office/officeart/2005/8/layout/hierarchy2"/>
     <dgm:cxn modelId="{97CD5736-54C6-4ACB-8C56-28D4F8AF533A}" srcId="{076B6350-4EE3-45E3-9904-173A771DF62A}" destId="{3958656D-BDA3-48B8-B715-8A44FDE6304E}" srcOrd="2" destOrd="0" parTransId="{6990C93A-7D15-43F9-A3BA-EF955BCEFB0F}" sibTransId="{D8D28F1D-BA72-4B54-B03D-1B8F6862319E}"/>
-    <dgm:cxn modelId="{BD39BF00-D3C5-6F47-A725-247BCB570995}" type="presOf" srcId="{9F4AA07C-F7C0-4EE0-B444-1A0A99B21C5A}" destId="{EB2274FC-15F8-41B7-935B-E389FD47AFD1}" srcOrd="0" destOrd="0" presId="urn:microsoft.com/office/officeart/2005/8/layout/hierarchy2"/>
+    <dgm:cxn modelId="{C61D2526-1C3E-5D4E-B013-49582C477C4A}" type="presOf" srcId="{BABCE05A-4544-49DE-A70D-EBD4C2932AA1}" destId="{12FD7525-DB42-46F9-B8FD-D33568A05731}" srcOrd="1" destOrd="0" presId="urn:microsoft.com/office/officeart/2005/8/layout/hierarchy2"/>
     <dgm:cxn modelId="{F9B1644F-E249-48EB-97B5-22C2400DED34}" srcId="{D4D9B399-9B7F-46DA-97B2-FED098F5DA6B}" destId="{80D7FF03-79A4-410F-8B98-6A9724B85CBA}" srcOrd="2" destOrd="0" parTransId="{83FAD934-5D5B-40FC-B3CA-D6105DE3D322}" sibTransId="{30CB0A91-0FCE-45F8-A754-700AB3BFFDC6}"/>
-    <dgm:cxn modelId="{F255F385-6476-DF47-82B1-3592D6E725DD}" type="presOf" srcId="{BABCE05A-4544-49DE-A70D-EBD4C2932AA1}" destId="{B4361C68-E191-4E89-B0BD-BAD091626B5B}" srcOrd="0" destOrd="0" presId="urn:microsoft.com/office/officeart/2005/8/layout/hierarchy2"/>
+    <dgm:cxn modelId="{BB342912-6058-694C-8CC9-74D028E05B39}" type="presOf" srcId="{753D8466-5B43-4022-9EA6-80697AD791EF}" destId="{2938BCE4-55BC-4FA7-8B13-8D7362E71CAD}" srcOrd="0" destOrd="0" presId="urn:microsoft.com/office/officeart/2005/8/layout/hierarchy2"/>
+    <dgm:cxn modelId="{64BB4DF0-925A-3546-AF0B-44FE38088C6F}" type="presOf" srcId="{83FAD934-5D5B-40FC-B3CA-D6105DE3D322}" destId="{19EBF599-727A-47CA-B105-7B4051DFB8C7}" srcOrd="1" destOrd="0" presId="urn:microsoft.com/office/officeart/2005/8/layout/hierarchy2"/>
     <dgm:cxn modelId="{F14138C1-A3B2-4AE2-A00B-7F7DE38EAA68}" srcId="{5AA90255-5B35-44C4-B702-E81F223BEFD8}" destId="{45CDA3C7-8713-4369-838A-8B5F475DA36B}" srcOrd="0" destOrd="0" parTransId="{139FABCB-F47A-4731-86FD-9DEB34D850B8}" sibTransId="{7D179423-A3B9-4F05-A55D-89D4307A11C9}"/>
-    <dgm:cxn modelId="{03FCD369-DE3A-334E-A4FD-6A9731EC0C6B}" type="presOf" srcId="{50BC2FEF-90AA-4887-A217-BCE929A4632A}" destId="{FDA47220-895B-4A69-B2BB-8BF8C016FF4B}" srcOrd="0" destOrd="0" presId="urn:microsoft.com/office/officeart/2005/8/layout/hierarchy2"/>
-    <dgm:cxn modelId="{AEAD1F4F-A98C-FB44-9BC3-293A523C5EE8}" type="presOf" srcId="{139FABCB-F47A-4731-86FD-9DEB34D850B8}" destId="{AB7C6CD4-FF75-4E23-A8C3-0A2318DBB1D6}" srcOrd="0" destOrd="0" presId="urn:microsoft.com/office/officeart/2005/8/layout/hierarchy2"/>
-    <dgm:cxn modelId="{7858BA99-CDDE-F54F-B0A8-AD1767A5E508}" type="presOf" srcId="{F20EDC0B-CCE5-4D9D-9982-89A201087390}" destId="{CAE1C8E1-FF9C-459C-820F-5A372E5B5202}" srcOrd="1" destOrd="0" presId="urn:microsoft.com/office/officeart/2005/8/layout/hierarchy2"/>
-    <dgm:cxn modelId="{449C1B17-D278-2040-8AE6-28C46EB820AC}" type="presOf" srcId="{83FAD934-5D5B-40FC-B3CA-D6105DE3D322}" destId="{19EBF599-727A-47CA-B105-7B4051DFB8C7}" srcOrd="1" destOrd="0" presId="urn:microsoft.com/office/officeart/2005/8/layout/hierarchy2"/>
-    <dgm:cxn modelId="{08228B84-9FB3-AF4C-84C7-1A16196AA2A9}" type="presOf" srcId="{D4D9B399-9B7F-46DA-97B2-FED098F5DA6B}" destId="{6E6D9CAD-33D1-4ABE-986B-53D6D631EB94}" srcOrd="0" destOrd="0" presId="urn:microsoft.com/office/officeart/2005/8/layout/hierarchy2"/>
+    <dgm:cxn modelId="{2A6F85DC-D878-5340-91A4-AFB56664602F}" type="presOf" srcId="{C3D618C2-BF81-4220-A584-D841429B7058}" destId="{CA6C5886-D1D3-4819-90BD-4BAC8F1EE87D}" srcOrd="0" destOrd="0" presId="urn:microsoft.com/office/officeart/2005/8/layout/hierarchy2"/>
+    <dgm:cxn modelId="{71F33361-1EFF-E843-96F7-9F4DC229145A}" type="presOf" srcId="{DC7A1CA0-5D34-4F3B-A580-15CFD66EA796}" destId="{368F1645-5A66-45DB-B296-C23315AB7E22}" srcOrd="0" destOrd="0" presId="urn:microsoft.com/office/officeart/2005/8/layout/hierarchy2"/>
+    <dgm:cxn modelId="{B9A2E5C1-AD5D-FE4A-BB0F-A48419F8F139}" type="presOf" srcId="{80D7FF03-79A4-410F-8B98-6A9724B85CBA}" destId="{47ACED10-AF50-4A06-8AC5-32A97AE3B1C8}" srcOrd="0" destOrd="0" presId="urn:microsoft.com/office/officeart/2005/8/layout/hierarchy2"/>
+    <dgm:cxn modelId="{A63CC769-635F-1C47-A67B-FC5EA63075CE}" type="presOf" srcId="{139FABCB-F47A-4731-86FD-9DEB34D850B8}" destId="{AB7C6CD4-FF75-4E23-A8C3-0A2318DBB1D6}" srcOrd="0" destOrd="0" presId="urn:microsoft.com/office/officeart/2005/8/layout/hierarchy2"/>
+    <dgm:cxn modelId="{ED871304-3401-0E49-8137-854741FBBD2C}" type="presOf" srcId="{5AA90255-5B35-44C4-B702-E81F223BEFD8}" destId="{3985982F-35AF-48B0-84C6-0C8F1D9EF2FA}" srcOrd="0" destOrd="0" presId="urn:microsoft.com/office/officeart/2005/8/layout/hierarchy2"/>
+    <dgm:cxn modelId="{CD0C11C0-DB0B-3D4F-8E84-C864C0E97DFF}" type="presOf" srcId="{8B8178A4-03D0-4F83-88CD-9E6E781603E6}" destId="{C0C8DC8E-72DB-4A2E-A50E-DA1CA06D79E3}" srcOrd="0" destOrd="0" presId="urn:microsoft.com/office/officeart/2005/8/layout/hierarchy2"/>
     <dgm:cxn modelId="{7FB55B4B-D778-485E-80DB-622F39D1A15E}" srcId="{3958656D-BDA3-48B8-B715-8A44FDE6304E}" destId="{7B2890D2-36E9-4029-898C-FC7E72272380}" srcOrd="0" destOrd="0" parTransId="{F20EDC0B-CCE5-4D9D-9982-89A201087390}" sibTransId="{0DDB3E07-6F3E-4DE7-8E05-649EA4E9106B}"/>
-    <dgm:cxn modelId="{940C77ED-6C58-0843-A366-00B12178E928}" type="presOf" srcId="{5E47499F-6F41-4F22-A420-01A675CE6103}" destId="{FB48A239-373B-4448-BD7F-C055FA9C8C48}" srcOrd="1" destOrd="0" presId="urn:microsoft.com/office/officeart/2005/8/layout/hierarchy2"/>
-    <dgm:cxn modelId="{DDFC4946-40E2-5045-AB36-8E7369E7EEE3}" type="presOf" srcId="{86643E8D-F7CB-4F7B-B35A-FF26EACC433C}" destId="{419BEB18-32F6-4B18-9238-A8818FE634FC}" srcOrd="0" destOrd="0" presId="urn:microsoft.com/office/officeart/2005/8/layout/hierarchy2"/>
-    <dgm:cxn modelId="{CA36EECF-2C60-4D48-B035-445ABA5E6186}" type="presOf" srcId="{7B2890D2-36E9-4029-898C-FC7E72272380}" destId="{497DB5E4-8EF3-40EA-9803-E80F51F19C35}" srcOrd="0" destOrd="0" presId="urn:microsoft.com/office/officeart/2005/8/layout/hierarchy2"/>
-    <dgm:cxn modelId="{AFC67B81-C640-E849-8001-2FBE8346675F}" type="presOf" srcId="{80D7FF03-79A4-410F-8B98-6A9724B85CBA}" destId="{47ACED10-AF50-4A06-8AC5-32A97AE3B1C8}" srcOrd="0" destOrd="0" presId="urn:microsoft.com/office/officeart/2005/8/layout/hierarchy2"/>
-    <dgm:cxn modelId="{2D5BAFF3-E703-2140-B339-BC2F896C5FE5}" type="presOf" srcId="{753D8466-5B43-4022-9EA6-80697AD791EF}" destId="{A6341011-54EC-4E06-9306-EAF2DE56CD2C}" srcOrd="1" destOrd="0" presId="urn:microsoft.com/office/officeart/2005/8/layout/hierarchy2"/>
-    <dgm:cxn modelId="{8B2ABC94-8BBE-1441-B814-33CF6AB53426}" type="presOf" srcId="{F20EDC0B-CCE5-4D9D-9982-89A201087390}" destId="{674BA392-5914-4B78-A520-EE26D65D05C8}" srcOrd="0" destOrd="0" presId="urn:microsoft.com/office/officeart/2005/8/layout/hierarchy2"/>
+    <dgm:cxn modelId="{7E72D62A-161E-DA42-824E-249A73E73323}" type="presOf" srcId="{50BC2FEF-90AA-4887-A217-BCE929A4632A}" destId="{9F0B1A31-63BD-41F6-82FC-F5574A92E909}" srcOrd="1" destOrd="0" presId="urn:microsoft.com/office/officeart/2005/8/layout/hierarchy2"/>
+    <dgm:cxn modelId="{8C55FE11-68BC-E74A-86F5-B1716AA938EA}" type="presOf" srcId="{83FAD934-5D5B-40FC-B3CA-D6105DE3D322}" destId="{8F195852-041E-423A-B5DF-8945941EB406}" srcOrd="0" destOrd="0" presId="urn:microsoft.com/office/officeart/2005/8/layout/hierarchy2"/>
     <dgm:cxn modelId="{32ABE36F-B84E-48F4-BC67-8F5D825C7F85}" srcId="{076B6350-4EE3-45E3-9904-173A771DF62A}" destId="{D4D9B399-9B7F-46DA-97B2-FED098F5DA6B}" srcOrd="0" destOrd="0" parTransId="{E6A38AA6-80D6-4020-A52C-B824CD5FBB0F}" sibTransId="{48A5178F-146C-4A23-8FF2-2E99B30882F8}"/>
-    <dgm:cxn modelId="{E611A3D5-4865-864A-B2DB-F572D4EE84FE}" type="presOf" srcId="{C3D618C2-BF81-4220-A584-D841429B7058}" destId="{CA6C5886-D1D3-4819-90BD-4BAC8F1EE87D}" srcOrd="0" destOrd="0" presId="urn:microsoft.com/office/officeart/2005/8/layout/hierarchy2"/>
-    <dgm:cxn modelId="{C5B99ECE-F7E0-7442-983F-AD9E064F8475}" type="presOf" srcId="{139FABCB-F47A-4731-86FD-9DEB34D850B8}" destId="{86416187-05A5-41DD-ADA2-C443892DABB2}" srcOrd="1" destOrd="0" presId="urn:microsoft.com/office/officeart/2005/8/layout/hierarchy2"/>
+    <dgm:cxn modelId="{8F108E34-C67F-B449-A495-62903FBAD692}" type="presOf" srcId="{D4D9B399-9B7F-46DA-97B2-FED098F5DA6B}" destId="{6E6D9CAD-33D1-4ABE-986B-53D6D631EB94}" srcOrd="0" destOrd="0" presId="urn:microsoft.com/office/officeart/2005/8/layout/hierarchy2"/>
+    <dgm:cxn modelId="{CE8829CD-173A-1F4C-A176-F9340DAF51D4}" type="presOf" srcId="{86643E8D-F7CB-4F7B-B35A-FF26EACC433C}" destId="{419BEB18-32F6-4B18-9238-A8818FE634FC}" srcOrd="0" destOrd="0" presId="urn:microsoft.com/office/officeart/2005/8/layout/hierarchy2"/>
+    <dgm:cxn modelId="{0258DBF7-BC2C-594A-BCB9-03CE59DE09B6}" type="presOf" srcId="{9F4AA07C-F7C0-4EE0-B444-1A0A99B21C5A}" destId="{87E32AC2-4577-44E3-BD84-D5E3BD970540}" srcOrd="1" destOrd="0" presId="urn:microsoft.com/office/officeart/2005/8/layout/hierarchy2"/>
     <dgm:cxn modelId="{4CE301CD-89A8-41A8-9F17-DEC7FF5575CF}" srcId="{076B6350-4EE3-45E3-9904-173A771DF62A}" destId="{5AA90255-5B35-44C4-B702-E81F223BEFD8}" srcOrd="1" destOrd="0" parTransId="{2854FE16-3A46-47EE-A032-1136B67EB2C8}" sibTransId="{7B5E0C86-564B-4BB8-9398-E23143C8B801}"/>
     <dgm:cxn modelId="{A80A4F65-7375-4E8E-9CED-0483DD45593D}" srcId="{3958656D-BDA3-48B8-B715-8A44FDE6304E}" destId="{B503AF60-5EB5-4190-8EFC-246E35833849}" srcOrd="1" destOrd="0" parTransId="{9F4AA07C-F7C0-4EE0-B444-1A0A99B21C5A}" sibTransId="{97EEA01A-8995-4136-9B0E-B8636C2DDA04}"/>
-    <dgm:cxn modelId="{6C91E9AB-26A9-2049-84C9-468A2EB722D8}" type="presOf" srcId="{076B6350-4EE3-45E3-9904-173A771DF62A}" destId="{BE306FCD-9806-4F30-B3B1-CA273857349C}" srcOrd="0" destOrd="0" presId="urn:microsoft.com/office/officeart/2005/8/layout/hierarchy2"/>
+    <dgm:cxn modelId="{2F4B2A44-C465-124E-BF26-A67597E0C291}" type="presOf" srcId="{BABCE05A-4544-49DE-A70D-EBD4C2932AA1}" destId="{B4361C68-E191-4E89-B0BD-BAD091626B5B}" srcOrd="0" destOrd="0" presId="urn:microsoft.com/office/officeart/2005/8/layout/hierarchy2"/>
+    <dgm:cxn modelId="{02756899-848C-EC4B-8E5F-BEA129AD3137}" type="presOf" srcId="{139FABCB-F47A-4731-86FD-9DEB34D850B8}" destId="{86416187-05A5-41DD-ADA2-C443892DABB2}" srcOrd="1" destOrd="0" presId="urn:microsoft.com/office/officeart/2005/8/layout/hierarchy2"/>
+    <dgm:cxn modelId="{F7C78F38-B951-B349-B4CE-90EC2EBAD008}" type="presOf" srcId="{96FC7229-231F-4CA5-9914-6E9A83756569}" destId="{1906A700-A645-429B-8F9F-2A4F59D4835E}" srcOrd="0" destOrd="0" presId="urn:microsoft.com/office/officeart/2005/8/layout/hierarchy2"/>
     <dgm:cxn modelId="{96C6A9B5-7C0D-453A-8D3D-838B1E47CC7C}" srcId="{45CDA3C7-8713-4369-838A-8B5F475DA36B}" destId="{8B8178A4-03D0-4F83-88CD-9E6E781603E6}" srcOrd="0" destOrd="0" parTransId="{50BC2FEF-90AA-4887-A217-BCE929A4632A}" sibTransId="{0B865DCC-B624-40ED-970E-B677A52C4467}"/>
-    <dgm:cxn modelId="{C02637D0-D3D6-B44B-89C9-04957B96CCBB}" type="presOf" srcId="{3958656D-BDA3-48B8-B715-8A44FDE6304E}" destId="{2AEF7D3A-FF38-45BC-9B3E-D40CCE847072}" srcOrd="0" destOrd="0" presId="urn:microsoft.com/office/officeart/2005/8/layout/hierarchy2"/>
-    <dgm:cxn modelId="{DE53F14F-BCC6-DA40-9FB3-390923BE096E}" type="presOf" srcId="{5E47499F-6F41-4F22-A420-01A675CE6103}" destId="{E11C7B6F-7180-43A5-992E-3EA5851F2391}" srcOrd="0" destOrd="0" presId="urn:microsoft.com/office/officeart/2005/8/layout/hierarchy2"/>
-    <dgm:cxn modelId="{4FE4068A-05CA-684D-A67A-CDFD53E0CD6D}" type="presParOf" srcId="{BE306FCD-9806-4F30-B3B1-CA273857349C}" destId="{BC89B9CD-5E6C-4475-ADF6-F7C2D7A5A353}" srcOrd="0" destOrd="0" presId="urn:microsoft.com/office/officeart/2005/8/layout/hierarchy2"/>
-    <dgm:cxn modelId="{DD95FC14-76D6-1740-9BAF-DA612F07540A}" type="presParOf" srcId="{BC89B9CD-5E6C-4475-ADF6-F7C2D7A5A353}" destId="{6E6D9CAD-33D1-4ABE-986B-53D6D631EB94}" srcOrd="0" destOrd="0" presId="urn:microsoft.com/office/officeart/2005/8/layout/hierarchy2"/>
-    <dgm:cxn modelId="{B655270D-EF8C-3D4C-AE57-BE7C535C1711}" type="presParOf" srcId="{BC89B9CD-5E6C-4475-ADF6-F7C2D7A5A353}" destId="{47C7FA5F-116D-41D5-BE1E-63389D526519}" srcOrd="1" destOrd="0" presId="urn:microsoft.com/office/officeart/2005/8/layout/hierarchy2"/>
-    <dgm:cxn modelId="{BC91ACC8-5C5C-3744-B000-A375409F47A2}" type="presParOf" srcId="{47C7FA5F-116D-41D5-BE1E-63389D526519}" destId="{B4361C68-E191-4E89-B0BD-BAD091626B5B}" srcOrd="0" destOrd="0" presId="urn:microsoft.com/office/officeart/2005/8/layout/hierarchy2"/>
-    <dgm:cxn modelId="{36076171-8AFF-BE4F-B41E-A9D65E363B7A}" type="presParOf" srcId="{B4361C68-E191-4E89-B0BD-BAD091626B5B}" destId="{12FD7525-DB42-46F9-B8FD-D33568A05731}" srcOrd="0" destOrd="0" presId="urn:microsoft.com/office/officeart/2005/8/layout/hierarchy2"/>
-    <dgm:cxn modelId="{FCBB7950-5272-754F-B4CC-AC6BBA0BE043}" type="presParOf" srcId="{47C7FA5F-116D-41D5-BE1E-63389D526519}" destId="{8D4B9DA0-8352-443E-AB23-4081880753A9}" srcOrd="1" destOrd="0" presId="urn:microsoft.com/office/officeart/2005/8/layout/hierarchy2"/>
-    <dgm:cxn modelId="{85293F01-BA13-BE40-857F-3AB27A5413CD}" type="presParOf" srcId="{8D4B9DA0-8352-443E-AB23-4081880753A9}" destId="{CA6C5886-D1D3-4819-90BD-4BAC8F1EE87D}" srcOrd="0" destOrd="0" presId="urn:microsoft.com/office/officeart/2005/8/layout/hierarchy2"/>
-    <dgm:cxn modelId="{EBE41BD0-1E3F-4640-85B3-B8AC5991D883}" type="presParOf" srcId="{8D4B9DA0-8352-443E-AB23-4081880753A9}" destId="{9192797A-2A70-45CD-83CD-8CC844391943}" srcOrd="1" destOrd="0" presId="urn:microsoft.com/office/officeart/2005/8/layout/hierarchy2"/>
-    <dgm:cxn modelId="{4848C35E-742C-B941-A676-BA1F862383FA}" type="presParOf" srcId="{47C7FA5F-116D-41D5-BE1E-63389D526519}" destId="{E11C7B6F-7180-43A5-992E-3EA5851F2391}" srcOrd="2" destOrd="0" presId="urn:microsoft.com/office/officeart/2005/8/layout/hierarchy2"/>
-    <dgm:cxn modelId="{BD60DD2F-021B-A34C-BB14-943B554BB1D8}" type="presParOf" srcId="{E11C7B6F-7180-43A5-992E-3EA5851F2391}" destId="{FB48A239-373B-4448-BD7F-C055FA9C8C48}" srcOrd="0" destOrd="0" presId="urn:microsoft.com/office/officeart/2005/8/layout/hierarchy2"/>
-    <dgm:cxn modelId="{D0F00B29-C492-6442-B4DC-1AC600FD341B}" type="presParOf" srcId="{47C7FA5F-116D-41D5-BE1E-63389D526519}" destId="{49833578-BD56-4B76-A7B4-93C083AE7440}" srcOrd="3" destOrd="0" presId="urn:microsoft.com/office/officeart/2005/8/layout/hierarchy2"/>
-    <dgm:cxn modelId="{9578F9D5-0AF3-B84F-B58A-0E1A1A7D6154}" type="presParOf" srcId="{49833578-BD56-4B76-A7B4-93C083AE7440}" destId="{419BEB18-32F6-4B18-9238-A8818FE634FC}" srcOrd="0" destOrd="0" presId="urn:microsoft.com/office/officeart/2005/8/layout/hierarchy2"/>
-    <dgm:cxn modelId="{F25FC012-3F96-054F-AF11-C0119F2AFF13}" type="presParOf" srcId="{49833578-BD56-4B76-A7B4-93C083AE7440}" destId="{9606F08B-4F70-4EB6-983D-ED46C176903C}" srcOrd="1" destOrd="0" presId="urn:microsoft.com/office/officeart/2005/8/layout/hierarchy2"/>
-    <dgm:cxn modelId="{ED356774-B15B-1F4F-9470-C29265998B34}" type="presParOf" srcId="{47C7FA5F-116D-41D5-BE1E-63389D526519}" destId="{8F195852-041E-423A-B5DF-8945941EB406}" srcOrd="4" destOrd="0" presId="urn:microsoft.com/office/officeart/2005/8/layout/hierarchy2"/>
-    <dgm:cxn modelId="{25B06E95-431A-D345-8583-18C1F6132B61}" type="presParOf" srcId="{8F195852-041E-423A-B5DF-8945941EB406}" destId="{19EBF599-727A-47CA-B105-7B4051DFB8C7}" srcOrd="0" destOrd="0" presId="urn:microsoft.com/office/officeart/2005/8/layout/hierarchy2"/>
-    <dgm:cxn modelId="{6264DDB7-0A1D-5F42-8527-2666F9AADBBC}" type="presParOf" srcId="{47C7FA5F-116D-41D5-BE1E-63389D526519}" destId="{5B0C94E8-6047-4A9D-A59D-4243CA01023B}" srcOrd="5" destOrd="0" presId="urn:microsoft.com/office/officeart/2005/8/layout/hierarchy2"/>
-    <dgm:cxn modelId="{3C9AA409-F373-5A44-8E0D-0A04EF11D62E}" type="presParOf" srcId="{5B0C94E8-6047-4A9D-A59D-4243CA01023B}" destId="{47ACED10-AF50-4A06-8AC5-32A97AE3B1C8}" srcOrd="0" destOrd="0" presId="urn:microsoft.com/office/officeart/2005/8/layout/hierarchy2"/>
-    <dgm:cxn modelId="{493CFF82-F462-F644-821F-9AD365C3E253}" type="presParOf" srcId="{5B0C94E8-6047-4A9D-A59D-4243CA01023B}" destId="{51C9AA23-5208-47C4-9495-ED7DF43D7949}" srcOrd="1" destOrd="0" presId="urn:microsoft.com/office/officeart/2005/8/layout/hierarchy2"/>
-    <dgm:cxn modelId="{77498FB5-EBE5-714B-83E2-AD943E20DD3E}" type="presParOf" srcId="{BE306FCD-9806-4F30-B3B1-CA273857349C}" destId="{8658F2C1-2E33-4716-96CE-BB95A05DA53A}" srcOrd="1" destOrd="0" presId="urn:microsoft.com/office/officeart/2005/8/layout/hierarchy2"/>
-    <dgm:cxn modelId="{14E01978-6B3C-204B-B182-B2ED9D9BCF06}" type="presParOf" srcId="{8658F2C1-2E33-4716-96CE-BB95A05DA53A}" destId="{3985982F-35AF-48B0-84C6-0C8F1D9EF2FA}" srcOrd="0" destOrd="0" presId="urn:microsoft.com/office/officeart/2005/8/layout/hierarchy2"/>
-    <dgm:cxn modelId="{FE32FB03-92F4-0642-9C73-35C0FC6D87FB}" type="presParOf" srcId="{8658F2C1-2E33-4716-96CE-BB95A05DA53A}" destId="{E962D45F-3934-4127-B852-040B19CBBED4}" srcOrd="1" destOrd="0" presId="urn:microsoft.com/office/officeart/2005/8/layout/hierarchy2"/>
-    <dgm:cxn modelId="{58BB7F6D-1A1D-704A-8E93-D67D0A306033}" type="presParOf" srcId="{E962D45F-3934-4127-B852-040B19CBBED4}" destId="{AB7C6CD4-FF75-4E23-A8C3-0A2318DBB1D6}" srcOrd="0" destOrd="0" presId="urn:microsoft.com/office/officeart/2005/8/layout/hierarchy2"/>
-    <dgm:cxn modelId="{99F19CB3-4882-0742-B103-78C55EA9C463}" type="presParOf" srcId="{AB7C6CD4-FF75-4E23-A8C3-0A2318DBB1D6}" destId="{86416187-05A5-41DD-ADA2-C443892DABB2}" srcOrd="0" destOrd="0" presId="urn:microsoft.com/office/officeart/2005/8/layout/hierarchy2"/>
-    <dgm:cxn modelId="{F8338C54-C45E-424D-BD6E-78880F4963A5}" type="presParOf" srcId="{E962D45F-3934-4127-B852-040B19CBBED4}" destId="{F5141415-821F-4342-AEDF-E9BC97E8B75D}" srcOrd="1" destOrd="0" presId="urn:microsoft.com/office/officeart/2005/8/layout/hierarchy2"/>
-    <dgm:cxn modelId="{544E67FA-FA08-A942-ACE1-31C038796FDC}" type="presParOf" srcId="{F5141415-821F-4342-AEDF-E9BC97E8B75D}" destId="{A1B1FB24-4A19-4073-B3DA-7D6FAFFD6611}" srcOrd="0" destOrd="0" presId="urn:microsoft.com/office/officeart/2005/8/layout/hierarchy2"/>
-    <dgm:cxn modelId="{C97C2AD9-6BE3-8A40-A78A-008EA0D949B3}" type="presParOf" srcId="{F5141415-821F-4342-AEDF-E9BC97E8B75D}" destId="{1AAB8F11-CB53-4E23-8DA2-6135C0475A27}" srcOrd="1" destOrd="0" presId="urn:microsoft.com/office/officeart/2005/8/layout/hierarchy2"/>
-    <dgm:cxn modelId="{23300AB1-B378-F341-B8F6-FF3761330771}" type="presParOf" srcId="{1AAB8F11-CB53-4E23-8DA2-6135C0475A27}" destId="{FDA47220-895B-4A69-B2BB-8BF8C016FF4B}" srcOrd="0" destOrd="0" presId="urn:microsoft.com/office/officeart/2005/8/layout/hierarchy2"/>
-    <dgm:cxn modelId="{9549CB4D-8D09-2741-9152-C51FC97038B7}" type="presParOf" srcId="{FDA47220-895B-4A69-B2BB-8BF8C016FF4B}" destId="{9F0B1A31-63BD-41F6-82FC-F5574A92E909}" srcOrd="0" destOrd="0" presId="urn:microsoft.com/office/officeart/2005/8/layout/hierarchy2"/>
-    <dgm:cxn modelId="{A289DE28-A460-FE47-B0FF-36551E2B5024}" type="presParOf" srcId="{1AAB8F11-CB53-4E23-8DA2-6135C0475A27}" destId="{519D71D9-AD17-481A-BC45-95647664C32A}" srcOrd="1" destOrd="0" presId="urn:microsoft.com/office/officeart/2005/8/layout/hierarchy2"/>
-    <dgm:cxn modelId="{60137405-A827-CE4D-8634-00424FB92EE7}" type="presParOf" srcId="{519D71D9-AD17-481A-BC45-95647664C32A}" destId="{C0C8DC8E-72DB-4A2E-A50E-DA1CA06D79E3}" srcOrd="0" destOrd="0" presId="urn:microsoft.com/office/officeart/2005/8/layout/hierarchy2"/>
-    <dgm:cxn modelId="{FADF52AF-9BC8-B749-9653-E9F48EBFA3D4}" type="presParOf" srcId="{519D71D9-AD17-481A-BC45-95647664C32A}" destId="{98B01CE3-DDD6-4A2E-A4D8-B0F413861D6D}" srcOrd="1" destOrd="0" presId="urn:microsoft.com/office/officeart/2005/8/layout/hierarchy2"/>
-    <dgm:cxn modelId="{73376385-2A0A-8646-A232-F8DCB4E8EA06}" type="presParOf" srcId="{1AAB8F11-CB53-4E23-8DA2-6135C0475A27}" destId="{4E10DB54-35ED-4D9F-B388-F6C78413B8E9}" srcOrd="2" destOrd="0" presId="urn:microsoft.com/office/officeart/2005/8/layout/hierarchy2"/>
-    <dgm:cxn modelId="{4B17A7B7-E4F1-7048-9DBD-6CD98445EF3A}" type="presParOf" srcId="{4E10DB54-35ED-4D9F-B388-F6C78413B8E9}" destId="{F67B909A-A307-4E9B-9469-45A779E59A51}" srcOrd="0" destOrd="0" presId="urn:microsoft.com/office/officeart/2005/8/layout/hierarchy2"/>
-    <dgm:cxn modelId="{64BCFF9A-E8DD-444C-908E-FF56BE0B0BD2}" type="presParOf" srcId="{1AAB8F11-CB53-4E23-8DA2-6135C0475A27}" destId="{14714887-E966-470C-860D-96908FD88E18}" srcOrd="3" destOrd="0" presId="urn:microsoft.com/office/officeart/2005/8/layout/hierarchy2"/>
-    <dgm:cxn modelId="{6E70231B-51E9-374F-BB57-AA27F2011687}" type="presParOf" srcId="{14714887-E966-470C-860D-96908FD88E18}" destId="{1906A700-A645-429B-8F9F-2A4F59D4835E}" srcOrd="0" destOrd="0" presId="urn:microsoft.com/office/officeart/2005/8/layout/hierarchy2"/>
-    <dgm:cxn modelId="{AE44591A-8728-934D-B81C-BBCCE9719F0D}" type="presParOf" srcId="{14714887-E966-470C-860D-96908FD88E18}" destId="{9E21E745-5CA6-4C1A-A097-7D4CFAE8952B}" srcOrd="1" destOrd="0" presId="urn:microsoft.com/office/officeart/2005/8/layout/hierarchy2"/>
-    <dgm:cxn modelId="{BAE5B6FE-D988-C14A-8F73-DD25682F8198}" type="presParOf" srcId="{1AAB8F11-CB53-4E23-8DA2-6135C0475A27}" destId="{2938BCE4-55BC-4FA7-8B13-8D7362E71CAD}" srcOrd="4" destOrd="0" presId="urn:microsoft.com/office/officeart/2005/8/layout/hierarchy2"/>
-    <dgm:cxn modelId="{EAC36DFA-72EE-5E47-930A-18A5528F86F1}" type="presParOf" srcId="{2938BCE4-55BC-4FA7-8B13-8D7362E71CAD}" destId="{A6341011-54EC-4E06-9306-EAF2DE56CD2C}" srcOrd="0" destOrd="0" presId="urn:microsoft.com/office/officeart/2005/8/layout/hierarchy2"/>
-    <dgm:cxn modelId="{9651E0A6-3356-1E47-8BCA-EEB08C314BD6}" type="presParOf" srcId="{1AAB8F11-CB53-4E23-8DA2-6135C0475A27}" destId="{A0A8C24A-B549-4DD3-A86B-5C27239361DA}" srcOrd="5" destOrd="0" presId="urn:microsoft.com/office/officeart/2005/8/layout/hierarchy2"/>
-    <dgm:cxn modelId="{68399FDE-4211-2A45-BB63-30D15429465C}" type="presParOf" srcId="{A0A8C24A-B549-4DD3-A86B-5C27239361DA}" destId="{368F1645-5A66-45DB-B296-C23315AB7E22}" srcOrd="0" destOrd="0" presId="urn:microsoft.com/office/officeart/2005/8/layout/hierarchy2"/>
-    <dgm:cxn modelId="{711FE924-2CC7-1641-A942-5BF07CBA5F3C}" type="presParOf" srcId="{A0A8C24A-B549-4DD3-A86B-5C27239361DA}" destId="{AAB70EE2-6F5D-4397-9BEA-BD14754644EA}" srcOrd="1" destOrd="0" presId="urn:microsoft.com/office/officeart/2005/8/layout/hierarchy2"/>
-    <dgm:cxn modelId="{17FCACE2-ADCD-9D44-BA07-4AD3858C9B10}" type="presParOf" srcId="{BE306FCD-9806-4F30-B3B1-CA273857349C}" destId="{3EC8FEA1-FACA-4B7A-ACC4-B6309011D501}" srcOrd="2" destOrd="0" presId="urn:microsoft.com/office/officeart/2005/8/layout/hierarchy2"/>
-    <dgm:cxn modelId="{5BEAD06C-1557-6A4D-8FCD-8EFD94995F52}" type="presParOf" srcId="{3EC8FEA1-FACA-4B7A-ACC4-B6309011D501}" destId="{2AEF7D3A-FF38-45BC-9B3E-D40CCE847072}" srcOrd="0" destOrd="0" presId="urn:microsoft.com/office/officeart/2005/8/layout/hierarchy2"/>
-    <dgm:cxn modelId="{BFCFE588-7BF1-4445-9C26-5A7A92AF7725}" type="presParOf" srcId="{3EC8FEA1-FACA-4B7A-ACC4-B6309011D501}" destId="{2E81C92C-CE54-4B34-8AD9-23F5F8E60BCB}" srcOrd="1" destOrd="0" presId="urn:microsoft.com/office/officeart/2005/8/layout/hierarchy2"/>
-    <dgm:cxn modelId="{1CB9459B-18C6-5C41-BC54-E19922AD7AAA}" type="presParOf" srcId="{2E81C92C-CE54-4B34-8AD9-23F5F8E60BCB}" destId="{674BA392-5914-4B78-A520-EE26D65D05C8}" srcOrd="0" destOrd="0" presId="urn:microsoft.com/office/officeart/2005/8/layout/hierarchy2"/>
-    <dgm:cxn modelId="{EE25001F-83F8-D04A-AD2B-801F5B936D7E}" type="presParOf" srcId="{674BA392-5914-4B78-A520-EE26D65D05C8}" destId="{CAE1C8E1-FF9C-459C-820F-5A372E5B5202}" srcOrd="0" destOrd="0" presId="urn:microsoft.com/office/officeart/2005/8/layout/hierarchy2"/>
-    <dgm:cxn modelId="{B2A50F2C-09DC-9746-9C99-215CE16182FF}" type="presParOf" srcId="{2E81C92C-CE54-4B34-8AD9-23F5F8E60BCB}" destId="{905C17AD-FE93-4469-8609-EDCF89529AA2}" srcOrd="1" destOrd="0" presId="urn:microsoft.com/office/officeart/2005/8/layout/hierarchy2"/>
-    <dgm:cxn modelId="{8B44B35C-27DD-064D-828F-F13D01BFAF6D}" type="presParOf" srcId="{905C17AD-FE93-4469-8609-EDCF89529AA2}" destId="{497DB5E4-8EF3-40EA-9803-E80F51F19C35}" srcOrd="0" destOrd="0" presId="urn:microsoft.com/office/officeart/2005/8/layout/hierarchy2"/>
-    <dgm:cxn modelId="{44D749C8-62CB-1947-8A40-8FADB0E91790}" type="presParOf" srcId="{905C17AD-FE93-4469-8609-EDCF89529AA2}" destId="{A54907F9-77D3-493A-BD14-6183BAA27BA4}" srcOrd="1" destOrd="0" presId="urn:microsoft.com/office/officeart/2005/8/layout/hierarchy2"/>
-    <dgm:cxn modelId="{549C0779-5D5F-8A49-BB66-7CA8C57E5120}" type="presParOf" srcId="{2E81C92C-CE54-4B34-8AD9-23F5F8E60BCB}" destId="{EB2274FC-15F8-41B7-935B-E389FD47AFD1}" srcOrd="2" destOrd="0" presId="urn:microsoft.com/office/officeart/2005/8/layout/hierarchy2"/>
-    <dgm:cxn modelId="{2CA76FDF-E23C-A946-A80B-C9219DD17D84}" type="presParOf" srcId="{EB2274FC-15F8-41B7-935B-E389FD47AFD1}" destId="{87E32AC2-4577-44E3-BD84-D5E3BD970540}" srcOrd="0" destOrd="0" presId="urn:microsoft.com/office/officeart/2005/8/layout/hierarchy2"/>
-    <dgm:cxn modelId="{EF06138C-925F-1544-8868-8414D29DE322}" type="presParOf" srcId="{2E81C92C-CE54-4B34-8AD9-23F5F8E60BCB}" destId="{9076073A-94D7-4B3A-BEDD-A7CFB249D472}" srcOrd="3" destOrd="0" presId="urn:microsoft.com/office/officeart/2005/8/layout/hierarchy2"/>
-    <dgm:cxn modelId="{A0149A60-36CE-C54B-99EB-814231625694}" type="presParOf" srcId="{9076073A-94D7-4B3A-BEDD-A7CFB249D472}" destId="{F53448B5-447F-4F1A-81C6-1F0D19E192DD}" srcOrd="0" destOrd="0" presId="urn:microsoft.com/office/officeart/2005/8/layout/hierarchy2"/>
-    <dgm:cxn modelId="{8F5294E8-6200-5443-B6BA-C18DDFC2F8DC}" type="presParOf" srcId="{9076073A-94D7-4B3A-BEDD-A7CFB249D472}" destId="{9771CB1D-2BA5-42D9-9957-3E7E79F8490A}" srcOrd="1" destOrd="0" presId="urn:microsoft.com/office/officeart/2005/8/layout/hierarchy2"/>
+    <dgm:cxn modelId="{6AA364CE-9E01-8D4D-94A9-DCD11DB5915D}" type="presOf" srcId="{7BC373CD-A346-4D76-9165-35DCB418DD6B}" destId="{4E10DB54-35ED-4D9F-B388-F6C78413B8E9}" srcOrd="0" destOrd="0" presId="urn:microsoft.com/office/officeart/2005/8/layout/hierarchy2"/>
+    <dgm:cxn modelId="{2283F0E9-5684-8145-98CC-88F20DA49F11}" type="presParOf" srcId="{BE306FCD-9806-4F30-B3B1-CA273857349C}" destId="{BC89B9CD-5E6C-4475-ADF6-F7C2D7A5A353}" srcOrd="0" destOrd="0" presId="urn:microsoft.com/office/officeart/2005/8/layout/hierarchy2"/>
+    <dgm:cxn modelId="{94F14C65-F8F7-F545-8B8E-93350299E4E4}" type="presParOf" srcId="{BC89B9CD-5E6C-4475-ADF6-F7C2D7A5A353}" destId="{6E6D9CAD-33D1-4ABE-986B-53D6D631EB94}" srcOrd="0" destOrd="0" presId="urn:microsoft.com/office/officeart/2005/8/layout/hierarchy2"/>
+    <dgm:cxn modelId="{A1227394-81CB-FC47-9B90-3DBDAD6C7172}" type="presParOf" srcId="{BC89B9CD-5E6C-4475-ADF6-F7C2D7A5A353}" destId="{47C7FA5F-116D-41D5-BE1E-63389D526519}" srcOrd="1" destOrd="0" presId="urn:microsoft.com/office/officeart/2005/8/layout/hierarchy2"/>
+    <dgm:cxn modelId="{50093D98-140B-BB4D-BA13-478B328DBD6B}" type="presParOf" srcId="{47C7FA5F-116D-41D5-BE1E-63389D526519}" destId="{B4361C68-E191-4E89-B0BD-BAD091626B5B}" srcOrd="0" destOrd="0" presId="urn:microsoft.com/office/officeart/2005/8/layout/hierarchy2"/>
+    <dgm:cxn modelId="{5E7E1414-39D0-034F-876F-E1535D0121FB}" type="presParOf" srcId="{B4361C68-E191-4E89-B0BD-BAD091626B5B}" destId="{12FD7525-DB42-46F9-B8FD-D33568A05731}" srcOrd="0" destOrd="0" presId="urn:microsoft.com/office/officeart/2005/8/layout/hierarchy2"/>
+    <dgm:cxn modelId="{BC702AB6-AD34-FF43-85D3-18CB9A5E752B}" type="presParOf" srcId="{47C7FA5F-116D-41D5-BE1E-63389D526519}" destId="{8D4B9DA0-8352-443E-AB23-4081880753A9}" srcOrd="1" destOrd="0" presId="urn:microsoft.com/office/officeart/2005/8/layout/hierarchy2"/>
+    <dgm:cxn modelId="{80F8626E-6296-AC4B-878E-1F506ACFA1FB}" type="presParOf" srcId="{8D4B9DA0-8352-443E-AB23-4081880753A9}" destId="{CA6C5886-D1D3-4819-90BD-4BAC8F1EE87D}" srcOrd="0" destOrd="0" presId="urn:microsoft.com/office/officeart/2005/8/layout/hierarchy2"/>
+    <dgm:cxn modelId="{F97C7456-21F4-C442-8EC2-ADBC3B8C137A}" type="presParOf" srcId="{8D4B9DA0-8352-443E-AB23-4081880753A9}" destId="{9192797A-2A70-45CD-83CD-8CC844391943}" srcOrd="1" destOrd="0" presId="urn:microsoft.com/office/officeart/2005/8/layout/hierarchy2"/>
+    <dgm:cxn modelId="{87AADE94-E6A6-7147-ABF5-F61F580861F1}" type="presParOf" srcId="{47C7FA5F-116D-41D5-BE1E-63389D526519}" destId="{E11C7B6F-7180-43A5-992E-3EA5851F2391}" srcOrd="2" destOrd="0" presId="urn:microsoft.com/office/officeart/2005/8/layout/hierarchy2"/>
+    <dgm:cxn modelId="{B190E2C5-4377-194C-98D4-F90DC95FEF71}" type="presParOf" srcId="{E11C7B6F-7180-43A5-992E-3EA5851F2391}" destId="{FB48A239-373B-4448-BD7F-C055FA9C8C48}" srcOrd="0" destOrd="0" presId="urn:microsoft.com/office/officeart/2005/8/layout/hierarchy2"/>
+    <dgm:cxn modelId="{50EBA4D8-1EA2-F442-BB19-FF60B5EF5F33}" type="presParOf" srcId="{47C7FA5F-116D-41D5-BE1E-63389D526519}" destId="{49833578-BD56-4B76-A7B4-93C083AE7440}" srcOrd="3" destOrd="0" presId="urn:microsoft.com/office/officeart/2005/8/layout/hierarchy2"/>
+    <dgm:cxn modelId="{E441E878-EB4B-BA48-A090-1B1C4A0227B7}" type="presParOf" srcId="{49833578-BD56-4B76-A7B4-93C083AE7440}" destId="{419BEB18-32F6-4B18-9238-A8818FE634FC}" srcOrd="0" destOrd="0" presId="urn:microsoft.com/office/officeart/2005/8/layout/hierarchy2"/>
+    <dgm:cxn modelId="{AC52267E-75ED-024A-ADF8-DCD57987F3C3}" type="presParOf" srcId="{49833578-BD56-4B76-A7B4-93C083AE7440}" destId="{9606F08B-4F70-4EB6-983D-ED46C176903C}" srcOrd="1" destOrd="0" presId="urn:microsoft.com/office/officeart/2005/8/layout/hierarchy2"/>
+    <dgm:cxn modelId="{5272B060-2BAE-FE4B-9CF9-3DDEC9C7831B}" type="presParOf" srcId="{47C7FA5F-116D-41D5-BE1E-63389D526519}" destId="{8F195852-041E-423A-B5DF-8945941EB406}" srcOrd="4" destOrd="0" presId="urn:microsoft.com/office/officeart/2005/8/layout/hierarchy2"/>
+    <dgm:cxn modelId="{171A0CB5-8FF3-084F-B74D-ED2E605E3DCB}" type="presParOf" srcId="{8F195852-041E-423A-B5DF-8945941EB406}" destId="{19EBF599-727A-47CA-B105-7B4051DFB8C7}" srcOrd="0" destOrd="0" presId="urn:microsoft.com/office/officeart/2005/8/layout/hierarchy2"/>
+    <dgm:cxn modelId="{F9EE0449-CBD8-C244-8F05-B01E666234DF}" type="presParOf" srcId="{47C7FA5F-116D-41D5-BE1E-63389D526519}" destId="{5B0C94E8-6047-4A9D-A59D-4243CA01023B}" srcOrd="5" destOrd="0" presId="urn:microsoft.com/office/officeart/2005/8/layout/hierarchy2"/>
+    <dgm:cxn modelId="{32A40E37-85B5-2D4B-BD6F-D9FA3CEEB2E6}" type="presParOf" srcId="{5B0C94E8-6047-4A9D-A59D-4243CA01023B}" destId="{47ACED10-AF50-4A06-8AC5-32A97AE3B1C8}" srcOrd="0" destOrd="0" presId="urn:microsoft.com/office/officeart/2005/8/layout/hierarchy2"/>
+    <dgm:cxn modelId="{E1536399-4DFF-C542-9130-EC405C9671D6}" type="presParOf" srcId="{5B0C94E8-6047-4A9D-A59D-4243CA01023B}" destId="{51C9AA23-5208-47C4-9495-ED7DF43D7949}" srcOrd="1" destOrd="0" presId="urn:microsoft.com/office/officeart/2005/8/layout/hierarchy2"/>
+    <dgm:cxn modelId="{F9452F2A-3497-1F4D-85C4-4095ED0AFC34}" type="presParOf" srcId="{BE306FCD-9806-4F30-B3B1-CA273857349C}" destId="{8658F2C1-2E33-4716-96CE-BB95A05DA53A}" srcOrd="1" destOrd="0" presId="urn:microsoft.com/office/officeart/2005/8/layout/hierarchy2"/>
+    <dgm:cxn modelId="{68F7F362-1BF0-0E49-879A-74B54DFDDAE2}" type="presParOf" srcId="{8658F2C1-2E33-4716-96CE-BB95A05DA53A}" destId="{3985982F-35AF-48B0-84C6-0C8F1D9EF2FA}" srcOrd="0" destOrd="0" presId="urn:microsoft.com/office/officeart/2005/8/layout/hierarchy2"/>
+    <dgm:cxn modelId="{C6E60D41-321B-3A40-9E07-7B8A1A3224B0}" type="presParOf" srcId="{8658F2C1-2E33-4716-96CE-BB95A05DA53A}" destId="{E962D45F-3934-4127-B852-040B19CBBED4}" srcOrd="1" destOrd="0" presId="urn:microsoft.com/office/officeart/2005/8/layout/hierarchy2"/>
+    <dgm:cxn modelId="{76463927-1CA9-CF4F-8328-328E6C1DD6A5}" type="presParOf" srcId="{E962D45F-3934-4127-B852-040B19CBBED4}" destId="{AB7C6CD4-FF75-4E23-A8C3-0A2318DBB1D6}" srcOrd="0" destOrd="0" presId="urn:microsoft.com/office/officeart/2005/8/layout/hierarchy2"/>
+    <dgm:cxn modelId="{0956311A-1D39-0F4D-86A7-3B9C08901926}" type="presParOf" srcId="{AB7C6CD4-FF75-4E23-A8C3-0A2318DBB1D6}" destId="{86416187-05A5-41DD-ADA2-C443892DABB2}" srcOrd="0" destOrd="0" presId="urn:microsoft.com/office/officeart/2005/8/layout/hierarchy2"/>
+    <dgm:cxn modelId="{91BFA4F6-D173-AD4D-A6BD-E35E586C3E07}" type="presParOf" srcId="{E962D45F-3934-4127-B852-040B19CBBED4}" destId="{F5141415-821F-4342-AEDF-E9BC97E8B75D}" srcOrd="1" destOrd="0" presId="urn:microsoft.com/office/officeart/2005/8/layout/hierarchy2"/>
+    <dgm:cxn modelId="{436ADC10-94BF-6943-B535-A8A873723B1A}" type="presParOf" srcId="{F5141415-821F-4342-AEDF-E9BC97E8B75D}" destId="{A1B1FB24-4A19-4073-B3DA-7D6FAFFD6611}" srcOrd="0" destOrd="0" presId="urn:microsoft.com/office/officeart/2005/8/layout/hierarchy2"/>
+    <dgm:cxn modelId="{AEB76414-69B4-2841-A0DB-E3E7AFB8F569}" type="presParOf" srcId="{F5141415-821F-4342-AEDF-E9BC97E8B75D}" destId="{1AAB8F11-CB53-4E23-8DA2-6135C0475A27}" srcOrd="1" destOrd="0" presId="urn:microsoft.com/office/officeart/2005/8/layout/hierarchy2"/>
+    <dgm:cxn modelId="{86123D83-C3C4-1F45-89B9-B6FD653ACD0E}" type="presParOf" srcId="{1AAB8F11-CB53-4E23-8DA2-6135C0475A27}" destId="{FDA47220-895B-4A69-B2BB-8BF8C016FF4B}" srcOrd="0" destOrd="0" presId="urn:microsoft.com/office/officeart/2005/8/layout/hierarchy2"/>
+    <dgm:cxn modelId="{DC3035A7-4463-604A-95DC-EDBD0282CED5}" type="presParOf" srcId="{FDA47220-895B-4A69-B2BB-8BF8C016FF4B}" destId="{9F0B1A31-63BD-41F6-82FC-F5574A92E909}" srcOrd="0" destOrd="0" presId="urn:microsoft.com/office/officeart/2005/8/layout/hierarchy2"/>
+    <dgm:cxn modelId="{C7CD0085-75EA-EB43-9845-F04B39056EB8}" type="presParOf" srcId="{1AAB8F11-CB53-4E23-8DA2-6135C0475A27}" destId="{519D71D9-AD17-481A-BC45-95647664C32A}" srcOrd="1" destOrd="0" presId="urn:microsoft.com/office/officeart/2005/8/layout/hierarchy2"/>
+    <dgm:cxn modelId="{524C9F5D-E8CA-AA4F-8FC7-3D42C883C671}" type="presParOf" srcId="{519D71D9-AD17-481A-BC45-95647664C32A}" destId="{C0C8DC8E-72DB-4A2E-A50E-DA1CA06D79E3}" srcOrd="0" destOrd="0" presId="urn:microsoft.com/office/officeart/2005/8/layout/hierarchy2"/>
+    <dgm:cxn modelId="{DE9C8AEA-5E23-B546-A5AB-D4905B9717AC}" type="presParOf" srcId="{519D71D9-AD17-481A-BC45-95647664C32A}" destId="{98B01CE3-DDD6-4A2E-A4D8-B0F413861D6D}" srcOrd="1" destOrd="0" presId="urn:microsoft.com/office/officeart/2005/8/layout/hierarchy2"/>
+    <dgm:cxn modelId="{CEEF5DD9-0473-5447-A61A-076A9F3F6657}" type="presParOf" srcId="{1AAB8F11-CB53-4E23-8DA2-6135C0475A27}" destId="{4E10DB54-35ED-4D9F-B388-F6C78413B8E9}" srcOrd="2" destOrd="0" presId="urn:microsoft.com/office/officeart/2005/8/layout/hierarchy2"/>
+    <dgm:cxn modelId="{3ABF814A-8DE8-644D-8CC9-567C8D7E28A5}" type="presParOf" srcId="{4E10DB54-35ED-4D9F-B388-F6C78413B8E9}" destId="{F67B909A-A307-4E9B-9469-45A779E59A51}" srcOrd="0" destOrd="0" presId="urn:microsoft.com/office/officeart/2005/8/layout/hierarchy2"/>
+    <dgm:cxn modelId="{99C9B5D6-6736-244A-8ADF-271051264CDC}" type="presParOf" srcId="{1AAB8F11-CB53-4E23-8DA2-6135C0475A27}" destId="{14714887-E966-470C-860D-96908FD88E18}" srcOrd="3" destOrd="0" presId="urn:microsoft.com/office/officeart/2005/8/layout/hierarchy2"/>
+    <dgm:cxn modelId="{3445D541-39D1-C34B-A6EF-F33C19F95FC9}" type="presParOf" srcId="{14714887-E966-470C-860D-96908FD88E18}" destId="{1906A700-A645-429B-8F9F-2A4F59D4835E}" srcOrd="0" destOrd="0" presId="urn:microsoft.com/office/officeart/2005/8/layout/hierarchy2"/>
+    <dgm:cxn modelId="{35A81F25-CBB2-4B49-86D3-370B856A0B2F}" type="presParOf" srcId="{14714887-E966-470C-860D-96908FD88E18}" destId="{9E21E745-5CA6-4C1A-A097-7D4CFAE8952B}" srcOrd="1" destOrd="0" presId="urn:microsoft.com/office/officeart/2005/8/layout/hierarchy2"/>
+    <dgm:cxn modelId="{E5858726-A338-BA45-8B3E-7365E0686536}" type="presParOf" srcId="{1AAB8F11-CB53-4E23-8DA2-6135C0475A27}" destId="{2938BCE4-55BC-4FA7-8B13-8D7362E71CAD}" srcOrd="4" destOrd="0" presId="urn:microsoft.com/office/officeart/2005/8/layout/hierarchy2"/>
+    <dgm:cxn modelId="{6C97B30B-CAF0-224C-A198-831F9CC1BA01}" type="presParOf" srcId="{2938BCE4-55BC-4FA7-8B13-8D7362E71CAD}" destId="{A6341011-54EC-4E06-9306-EAF2DE56CD2C}" srcOrd="0" destOrd="0" presId="urn:microsoft.com/office/officeart/2005/8/layout/hierarchy2"/>
+    <dgm:cxn modelId="{D6E0B04B-653A-7840-A5E4-AFCCAA40E1FC}" type="presParOf" srcId="{1AAB8F11-CB53-4E23-8DA2-6135C0475A27}" destId="{A0A8C24A-B549-4DD3-A86B-5C27239361DA}" srcOrd="5" destOrd="0" presId="urn:microsoft.com/office/officeart/2005/8/layout/hierarchy2"/>
+    <dgm:cxn modelId="{7B5AB3E3-9178-D140-9512-124BEB1136AF}" type="presParOf" srcId="{A0A8C24A-B549-4DD3-A86B-5C27239361DA}" destId="{368F1645-5A66-45DB-B296-C23315AB7E22}" srcOrd="0" destOrd="0" presId="urn:microsoft.com/office/officeart/2005/8/layout/hierarchy2"/>
+    <dgm:cxn modelId="{BE41A540-FEB5-1F48-A89A-E0B0EA413C0C}" type="presParOf" srcId="{A0A8C24A-B549-4DD3-A86B-5C27239361DA}" destId="{AAB70EE2-6F5D-4397-9BEA-BD14754644EA}" srcOrd="1" destOrd="0" presId="urn:microsoft.com/office/officeart/2005/8/layout/hierarchy2"/>
+    <dgm:cxn modelId="{B93EB862-5226-DD44-9FE7-AECBD08273E4}" type="presParOf" srcId="{BE306FCD-9806-4F30-B3B1-CA273857349C}" destId="{3EC8FEA1-FACA-4B7A-ACC4-B6309011D501}" srcOrd="2" destOrd="0" presId="urn:microsoft.com/office/officeart/2005/8/layout/hierarchy2"/>
+    <dgm:cxn modelId="{ED1195B0-8C53-3646-916D-EA74BFE9736C}" type="presParOf" srcId="{3EC8FEA1-FACA-4B7A-ACC4-B6309011D501}" destId="{2AEF7D3A-FF38-45BC-9B3E-D40CCE847072}" srcOrd="0" destOrd="0" presId="urn:microsoft.com/office/officeart/2005/8/layout/hierarchy2"/>
+    <dgm:cxn modelId="{619150FA-0FB1-A343-A61C-14472E4CF440}" type="presParOf" srcId="{3EC8FEA1-FACA-4B7A-ACC4-B6309011D501}" destId="{2E81C92C-CE54-4B34-8AD9-23F5F8E60BCB}" srcOrd="1" destOrd="0" presId="urn:microsoft.com/office/officeart/2005/8/layout/hierarchy2"/>
+    <dgm:cxn modelId="{C3A67913-99E6-D34E-B824-3A7A629A95E0}" type="presParOf" srcId="{2E81C92C-CE54-4B34-8AD9-23F5F8E60BCB}" destId="{674BA392-5914-4B78-A520-EE26D65D05C8}" srcOrd="0" destOrd="0" presId="urn:microsoft.com/office/officeart/2005/8/layout/hierarchy2"/>
+    <dgm:cxn modelId="{34E5F7A0-F5D7-8B44-B495-E0AF88E0C287}" type="presParOf" srcId="{674BA392-5914-4B78-A520-EE26D65D05C8}" destId="{CAE1C8E1-FF9C-459C-820F-5A372E5B5202}" srcOrd="0" destOrd="0" presId="urn:microsoft.com/office/officeart/2005/8/layout/hierarchy2"/>
+    <dgm:cxn modelId="{886933A8-075E-C644-A9D1-D5CE4595DCEB}" type="presParOf" srcId="{2E81C92C-CE54-4B34-8AD9-23F5F8E60BCB}" destId="{905C17AD-FE93-4469-8609-EDCF89529AA2}" srcOrd="1" destOrd="0" presId="urn:microsoft.com/office/officeart/2005/8/layout/hierarchy2"/>
+    <dgm:cxn modelId="{0A0683DE-B810-F64A-9CB1-58ECDBAE2F58}" type="presParOf" srcId="{905C17AD-FE93-4469-8609-EDCF89529AA2}" destId="{497DB5E4-8EF3-40EA-9803-E80F51F19C35}" srcOrd="0" destOrd="0" presId="urn:microsoft.com/office/officeart/2005/8/layout/hierarchy2"/>
+    <dgm:cxn modelId="{0237460C-E672-264C-B095-06174700089B}" type="presParOf" srcId="{905C17AD-FE93-4469-8609-EDCF89529AA2}" destId="{A54907F9-77D3-493A-BD14-6183BAA27BA4}" srcOrd="1" destOrd="0" presId="urn:microsoft.com/office/officeart/2005/8/layout/hierarchy2"/>
+    <dgm:cxn modelId="{E19F7C51-AEA8-D54D-837D-B1D8007B45E5}" type="presParOf" srcId="{2E81C92C-CE54-4B34-8AD9-23F5F8E60BCB}" destId="{EB2274FC-15F8-41B7-935B-E389FD47AFD1}" srcOrd="2" destOrd="0" presId="urn:microsoft.com/office/officeart/2005/8/layout/hierarchy2"/>
+    <dgm:cxn modelId="{E600216B-65E2-8D44-A08D-F90F10304326}" type="presParOf" srcId="{EB2274FC-15F8-41B7-935B-E389FD47AFD1}" destId="{87E32AC2-4577-44E3-BD84-D5E3BD970540}" srcOrd="0" destOrd="0" presId="urn:microsoft.com/office/officeart/2005/8/layout/hierarchy2"/>
+    <dgm:cxn modelId="{B9865D73-A39E-6948-ADA1-A1638E0C9403}" type="presParOf" srcId="{2E81C92C-CE54-4B34-8AD9-23F5F8E60BCB}" destId="{9076073A-94D7-4B3A-BEDD-A7CFB249D472}" srcOrd="3" destOrd="0" presId="urn:microsoft.com/office/officeart/2005/8/layout/hierarchy2"/>
+    <dgm:cxn modelId="{D917D877-2AEE-E549-8D73-DB3579F665FA}" type="presParOf" srcId="{9076073A-94D7-4B3A-BEDD-A7CFB249D472}" destId="{F53448B5-447F-4F1A-81C6-1F0D19E192DD}" srcOrd="0" destOrd="0" presId="urn:microsoft.com/office/officeart/2005/8/layout/hierarchy2"/>
+    <dgm:cxn modelId="{64CA423F-55CD-A841-AAB4-03689601EA1F}" type="presParOf" srcId="{9076073A-94D7-4B3A-BEDD-A7CFB249D472}" destId="{9771CB1D-2BA5-42D9-9957-3E7E79F8490A}" srcOrd="1" destOrd="0" presId="urn:microsoft.com/office/officeart/2005/8/layout/hierarchy2"/>
   </dgm:cxnLst>
   <dgm:bg/>
   <dgm:whole/>
@@ -26602,7 +26614,7 @@
 </file>
 
 <file path=customXml/itemProps3.xml><?xml version="1.0" encoding="utf-8"?>
-<ds:datastoreItem xmlns:ds="http://schemas.openxmlformats.org/officeDocument/2006/customXml" ds:itemID="{E01A308F-E827-5044-9A6E-B9DD83F1F9F3}">
+<ds:datastoreItem xmlns:ds="http://schemas.openxmlformats.org/officeDocument/2006/customXml" ds:itemID="{E07C7616-CF68-0F46-8226-A5AC9D4480AA}">
   <ds:schemaRefs>
     <ds:schemaRef ds:uri="http://schemas.openxmlformats.org/officeDocument/2006/bibliography"/>
   </ds:schemaRefs>

</xml_diff>

<commit_message>
TP3 finalisé (sans javadoc)
</commit_message>
<xml_diff>
--- a/train/IUT_TD_TP_2015.docx
+++ b/train/IUT_TD_TP_2015.docx
@@ -13,6 +13,7 @@
           <w:docPartUnique/>
         </w:docPartObj>
       </w:sdtPr>
+      <w:sdtEndPr/>
       <w:sdtContent>
         <w:p>
           <w:pPr>
@@ -367,6 +368,7 @@
                                   <w:dataBinding w:prefixMappings="xmlns:ns0='http://purl.org/dc/elements/1.1/' xmlns:ns1='http://schemas.openxmlformats.org/package/2006/metadata/core-properties' " w:xpath="/ns1:coreProperties[1]/ns0:creator[1]" w:storeItemID="{6C3C8BC8-F283-45AE-878A-BAB7291924A1}"/>
                                   <w:text/>
                                 </w:sdtPr>
+                                <w:sdtEndPr/>
                                 <w:sdtContent>
                                   <w:p>
                                     <w:pPr>
@@ -413,6 +415,7 @@
                                     <w:dataBinding w:prefixMappings="xmlns:ns0='http://schemas.microsoft.com/office/2006/coverPageProps' " w:xpath="/ns0:CoverPageProperties[1]/ns0:CompanyEmail[1]" w:storeItemID="{55AF091B-3C7A-41E3-B477-F2FDAA23CFDA}"/>
                                     <w:text/>
                                   </w:sdtPr>
+                                  <w:sdtEndPr/>
                                   <w:sdtContent>
                                     <w:r>
                                       <w:rPr>
@@ -658,6 +661,7 @@
                                     <w:dataBinding w:prefixMappings="xmlns:ns0='http://purl.org/dc/elements/1.1/' xmlns:ns1='http://schemas.openxmlformats.org/package/2006/metadata/core-properties' " w:xpath="/ns1:coreProperties[1]/ns0:subject[1]" w:storeItemID="{6C3C8BC8-F283-45AE-878A-BAB7291924A1}"/>
                                     <w:text/>
                                   </w:sdtPr>
+                                  <w:sdtEndPr/>
                                   <w:sdtContent>
                                     <w:r>
                                       <w:rPr>
@@ -1044,7 +1048,11 @@
               </mc:Choice>
               <mc:Fallback>
                 <w:pict>
-                  <v:shape w14:anchorId="22237AE6" id="Zone_x0020_de_x0020_texte_x0020_154" o:spid="_x0000_s1027" type="#_x0000_t202" style="position:absolute;margin-left:17.3pt;margin-top:154.95pt;width:8in;height:533.35pt;z-index:251661312;visibility:visible;mso-wrap-style:square;mso-width-percent:941;mso-height-percent:0;mso-wrap-distance-left:9pt;mso-wrap-distance-top:0;mso-wrap-distance-right:9pt;mso-wrap-distance-bottom:0;mso-position-horizontal:absolute;mso-position-horizontal-relative:page;mso-position-vertical:absolute;mso-position-vertical-relative:page;mso-width-percent:941;mso-height-percent:0;mso-width-relative:page;mso-height-relative:page;v-text-anchor:bottom" o:gfxdata="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" filled="f" stroked="f" strokeweight=".5pt">
+                  <v:shapetype w14:anchorId="22237AE6" id="_x0000_t202" coordsize="21600,21600" o:spt="202" path="m0,0l0,21600,21600,21600,21600,0xe">
+                    <v:stroke joinstyle="miter"/>
+                    <v:path gradientshapeok="t" o:connecttype="rect"/>
+                  </v:shapetype>
+                  <v:shape id="Zone_x0020_de_x0020_texte_x0020_154" o:spid="_x0000_s1027" type="#_x0000_t202" style="position:absolute;margin-left:17.3pt;margin-top:154.95pt;width:8in;height:533.35pt;z-index:251661312;visibility:visible;mso-wrap-style:square;mso-width-percent:941;mso-height-percent:0;mso-wrap-distance-left:9pt;mso-wrap-distance-top:0;mso-wrap-distance-right:9pt;mso-wrap-distance-bottom:0;mso-position-horizontal:absolute;mso-position-horizontal-relative:page;mso-position-vertical:absolute;mso-position-vertical-relative:page;mso-width-percent:941;mso-height-percent:0;mso-width-relative:page;mso-height-relative:page;v-text-anchor:bottom" o:gfxdata="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" filled="f" stroked="f" strokeweight=".5pt">
                     <v:textbox inset="126pt,0,54pt,0">
                       <w:txbxContent>
                         <w:p>
@@ -1093,6 +1101,7 @@
                               <w:dataBinding w:prefixMappings="xmlns:ns0='http://purl.org/dc/elements/1.1/' xmlns:ns1='http://schemas.openxmlformats.org/package/2006/metadata/core-properties' " w:xpath="/ns1:coreProperties[1]/ns0:subject[1]" w:storeItemID="{6C3C8BC8-F283-45AE-878A-BAB7291924A1}"/>
                               <w:text/>
                             </w:sdtPr>
+                            <w:sdtEndPr/>
                             <w:sdtContent>
                               <w:r>
                                 <w:rPr>
@@ -10275,26 +10284,31 @@
         <w:t xml:space="preserve">De plus, </w:t>
       </w:r>
       <w:r>
-        <w:t>nous avons manipulé les classes génériques et le Design Pattern Filter mais plus particulièrement la partie interface graphique du programme.</w:t>
-      </w:r>
-    </w:p>
-    <w:p>
-      <w:pPr>
-        <w:pStyle w:val="Titre3"/>
-      </w:pPr>
-    </w:p>
-    <w:p>
-      <w:pPr>
-        <w:pStyle w:val="Titre3"/>
-      </w:pPr>
-      <w:bookmarkStart w:id="33" w:name="_Toc430965386"/>
-      <w:r>
-        <w:t>Difficultés rencontrées</w:t>
-      </w:r>
+        <w:t>nous avons manipulé les classes génériques et le Design Pattern Filter mais plus particulièrement la partie i</w:t>
+      </w:r>
+      <w:r>
+        <w:t>nterface graphique du programme en ajoutant un menubar et en utilisant des spinners ou encore des actionListeners.</w:t>
+      </w:r>
+      <w:bookmarkStart w:id="33" w:name="_GoBack"/>
       <w:bookmarkEnd w:id="33"/>
     </w:p>
     <w:p>
       <w:pPr>
+        <w:pStyle w:val="Titre3"/>
+      </w:pPr>
+    </w:p>
+    <w:p>
+      <w:pPr>
+        <w:pStyle w:val="Titre3"/>
+      </w:pPr>
+      <w:bookmarkStart w:id="34" w:name="_Toc430965386"/>
+      <w:r>
+        <w:t>Difficultés rencontrées</w:t>
+      </w:r>
+      <w:bookmarkEnd w:id="34"/>
+    </w:p>
+    <w:p>
+      <w:pPr>
         <w:rPr>
           <w:noProof/>
         </w:rPr>
@@ -10305,8 +10319,12 @@
         </w:rPr>
         <w:t>Nous avons rencontré des difficultés avec l’exercice n°3 qui n’était pas très clair sur les Critères à appliquer ce qui a provoqué un blocage au niveau du TP.</w:t>
       </w:r>
-      <w:bookmarkStart w:id="34" w:name="_GoBack"/>
-      <w:bookmarkEnd w:id="34"/>
+      <w:r>
+        <w:rPr>
+          <w:noProof/>
+        </w:rPr>
+        <w:t xml:space="preserve"> Les classes de critère ont été implémentées en utilisant la généricité et le pattern de base a été modifié pour mieux correspondre au concept à implémenter. Et la dernière difficulté fut l’implémentation du menu, les connaissances des interfaces graphiques étant un peu oubliées.</w:t>
+      </w:r>
       <w:r>
         <w:rPr>
           <w:noProof/>
@@ -11501,6 +11519,7 @@
         <w:docPartUnique/>
       </w:docPartObj>
     </w:sdtPr>
+    <w:sdtEndPr/>
     <w:sdtContent>
       <w:p>
         <w:pPr>
@@ -19078,111 +19097,111 @@
     </dgm:pt>
   </dgm:ptLst>
   <dgm:cxnLst>
-    <dgm:cxn modelId="{00301A2B-985A-4C48-BDC1-14ADC0ADCECB}" type="presOf" srcId="{0B7CF66D-0A27-42E3-AC6D-2DB726B0F1E6}" destId="{F84282DA-A190-4AE4-80A2-887CA41C8DE9}" srcOrd="0" destOrd="0" presId="urn:microsoft.com/office/officeart/2005/8/layout/hierarchy2"/>
-    <dgm:cxn modelId="{FB136381-F627-7741-BCED-72CC2B291637}" type="presOf" srcId="{24E98E51-90AC-468F-867A-C952D6FD5668}" destId="{37C38F7E-4D19-426C-A64E-1CBDFC363BB7}" srcOrd="0" destOrd="0" presId="urn:microsoft.com/office/officeart/2005/8/layout/hierarchy2"/>
-    <dgm:cxn modelId="{C8FFABF0-ED80-184B-B3CB-9B858D2B1CF3}" type="presOf" srcId="{559D18E3-752D-4EE1-9939-C38FEFFAE5A4}" destId="{9EFBE792-9572-41CC-B394-D06BBCFDDEA7}" srcOrd="0" destOrd="0" presId="urn:microsoft.com/office/officeart/2005/8/layout/hierarchy2"/>
-    <dgm:cxn modelId="{0EEBEF2E-BF00-C54F-B25B-2477B8409137}" type="presOf" srcId="{1489036D-A9DA-40B5-957F-936B4A348264}" destId="{D2E89353-C1DC-4D8C-81F7-770019C69DEF}" srcOrd="1" destOrd="0" presId="urn:microsoft.com/office/officeart/2005/8/layout/hierarchy2"/>
+    <dgm:cxn modelId="{6CD7BB90-3147-904E-AD7B-8BF86456E016}" type="presOf" srcId="{139FBCB0-87C1-4D19-9898-BB48C99D5614}" destId="{2D4C1DD3-7A1B-4669-AB42-72A65ACFF1A8}" srcOrd="1" destOrd="0" presId="urn:microsoft.com/office/officeart/2005/8/layout/hierarchy2"/>
+    <dgm:cxn modelId="{5E6A3215-A639-EF48-B913-42454F412EDD}" type="presOf" srcId="{99F72719-26C5-43AC-9154-CEFFF5CEB37E}" destId="{A8464F86-5444-4B1D-8904-D5D84FB93A63}" srcOrd="0" destOrd="0" presId="urn:microsoft.com/office/officeart/2005/8/layout/hierarchy2"/>
+    <dgm:cxn modelId="{BCA67FA3-0F48-8946-BC70-85B74DD27FCC}" type="presOf" srcId="{1489036D-A9DA-40B5-957F-936B4A348264}" destId="{EBFADA6F-FD50-43FB-87CB-15B1D9AA94CD}" srcOrd="0" destOrd="0" presId="urn:microsoft.com/office/officeart/2005/8/layout/hierarchy2"/>
     <dgm:cxn modelId="{49E69296-6243-4B23-BB27-A3D4BEF5529C}" srcId="{4D72C498-B5D7-4A5E-9949-13D4BDD70C79}" destId="{CFFF95AD-6A3E-4156-870B-74376FA448BF}" srcOrd="1" destOrd="0" parTransId="{139FBCB0-87C1-4D19-9898-BB48C99D5614}" sibTransId="{2D803B32-337B-4EAC-B215-13958E412DA9}"/>
-    <dgm:cxn modelId="{D36CCC3F-DD86-614F-B5A7-9D6C50DF8195}" type="presOf" srcId="{F1D4A2FF-1ED4-48C6-8293-904F41872AF1}" destId="{881DB251-9FB1-4300-9BCC-5ED061EBD6BA}" srcOrd="1" destOrd="0" presId="urn:microsoft.com/office/officeart/2005/8/layout/hierarchy2"/>
-    <dgm:cxn modelId="{7D505516-7F59-A543-AC14-4734AC04A3C9}" type="presOf" srcId="{DD6977A0-3802-4240-88A2-691E7C2C48A6}" destId="{6F424515-AE64-4689-98CF-DEE19DC54531}" srcOrd="1" destOrd="0" presId="urn:microsoft.com/office/officeart/2005/8/layout/hierarchy2"/>
-    <dgm:cxn modelId="{812F575F-F67E-6B4D-BF97-83CAA0350559}" type="presOf" srcId="{B13E7694-BD7E-4ACD-8A25-288621413B33}" destId="{D36435EE-5DD9-4CB1-80E2-64E88C5269A2}" srcOrd="0" destOrd="0" presId="urn:microsoft.com/office/officeart/2005/8/layout/hierarchy2"/>
+    <dgm:cxn modelId="{F4CC77C4-FD46-2B40-BA56-F4A74381D1B5}" type="presOf" srcId="{597EB83F-9AF9-4A72-80A3-732912F27C6D}" destId="{D955C53B-B716-4B38-9366-F9DF3D076BCB}" srcOrd="0" destOrd="0" presId="urn:microsoft.com/office/officeart/2005/8/layout/hierarchy2"/>
+    <dgm:cxn modelId="{33508858-0FC1-B444-99A5-14C13C23FCF1}" type="presOf" srcId="{65626F29-AB7F-4A3E-92D9-6AFC55134C2D}" destId="{76D26D6D-EDAF-4C52-8B4D-841B0D968087}" srcOrd="0" destOrd="0" presId="urn:microsoft.com/office/officeart/2005/8/layout/hierarchy2"/>
+    <dgm:cxn modelId="{0737D71B-328F-0F4B-8105-BC6ACAF88999}" type="presOf" srcId="{CFFF95AD-6A3E-4156-870B-74376FA448BF}" destId="{DE27DD97-4305-47FC-AFB0-35E1E791B27F}" srcOrd="0" destOrd="0" presId="urn:microsoft.com/office/officeart/2005/8/layout/hierarchy2"/>
     <dgm:cxn modelId="{502FB9F7-55F9-4593-B1F2-FBE723CFF641}" srcId="{90721A67-6AD1-4A80-A90E-9D77E7AD4E6D}" destId="{AD7B3DA5-2EE7-42E6-A405-E9204AD083F8}" srcOrd="0" destOrd="0" parTransId="{0B7CF66D-0A27-42E3-AC6D-2DB726B0F1E6}" sibTransId="{4BBF8FF6-E72D-4A5B-A1FE-6EAB41BA4F5C}"/>
-    <dgm:cxn modelId="{3AB23239-186B-5346-99C4-8D38A7BCC396}" type="presOf" srcId="{AD7B3DA5-2EE7-42E6-A405-E9204AD083F8}" destId="{B96A10A5-DFF5-46F1-944C-3675766C550F}" srcOrd="0" destOrd="0" presId="urn:microsoft.com/office/officeart/2005/8/layout/hierarchy2"/>
-    <dgm:cxn modelId="{01245C33-A470-0043-BE84-1CF55E3B436A}" type="presOf" srcId="{3FE4910D-602C-4A72-BB9E-A3BE3A3A0E78}" destId="{C26101A3-172C-4AFD-8AA5-00EF71442597}" srcOrd="0" destOrd="0" presId="urn:microsoft.com/office/officeart/2005/8/layout/hierarchy2"/>
+    <dgm:cxn modelId="{A0473453-7DD1-8A4F-BD02-31E396C1F67C}" type="presOf" srcId="{4D72C498-B5D7-4A5E-9949-13D4BDD70C79}" destId="{3F3231AA-D37A-47E2-AA64-F3C7B7B2954D}" srcOrd="0" destOrd="0" presId="urn:microsoft.com/office/officeart/2005/8/layout/hierarchy2"/>
     <dgm:cxn modelId="{7176B68D-8377-4602-BE4C-B7D75F5D41A5}" srcId="{4D72C498-B5D7-4A5E-9949-13D4BDD70C79}" destId="{24E98E51-90AC-468F-867A-C952D6FD5668}" srcOrd="2" destOrd="0" parTransId="{559D18E3-752D-4EE1-9939-C38FEFFAE5A4}" sibTransId="{5A87DC0A-A2A4-49BC-8D66-8E04CC32771A}"/>
-    <dgm:cxn modelId="{72B59274-F2ED-5547-957F-CD17F891C39C}" type="presOf" srcId="{139FBCB0-87C1-4D19-9898-BB48C99D5614}" destId="{AEBC5B76-A737-49A2-B533-66F2022C87AD}" srcOrd="0" destOrd="0" presId="urn:microsoft.com/office/officeart/2005/8/layout/hierarchy2"/>
+    <dgm:cxn modelId="{46C7E75A-5B8C-DA45-978E-6350C0EF918D}" type="presOf" srcId="{F1D4A2FF-1ED4-48C6-8293-904F41872AF1}" destId="{215E04C8-8ADC-4870-8072-6C6871A934E8}" srcOrd="0" destOrd="0" presId="urn:microsoft.com/office/officeart/2005/8/layout/hierarchy2"/>
+    <dgm:cxn modelId="{8C75561A-4CC1-FE4B-A431-28A1E1683E52}" type="presOf" srcId="{1489036D-A9DA-40B5-957F-936B4A348264}" destId="{D2E89353-C1DC-4D8C-81F7-770019C69DEF}" srcOrd="1" destOrd="0" presId="urn:microsoft.com/office/officeart/2005/8/layout/hierarchy2"/>
+    <dgm:cxn modelId="{81C7F870-C251-2A4C-8881-0B139AA64C1A}" type="presOf" srcId="{B13E7694-BD7E-4ACD-8A25-288621413B33}" destId="{D36435EE-5DD9-4CB1-80E2-64E88C5269A2}" srcOrd="0" destOrd="0" presId="urn:microsoft.com/office/officeart/2005/8/layout/hierarchy2"/>
     <dgm:cxn modelId="{6E9F04CF-538C-49AC-B727-EE48AD00E24E}" srcId="{90721A67-6AD1-4A80-A90E-9D77E7AD4E6D}" destId="{6EAA9C23-3A78-4C27-AAC9-504C071FA2D8}" srcOrd="1" destOrd="0" parTransId="{99F72719-26C5-43AC-9154-CEFFF5CEB37E}" sibTransId="{9DE824F4-9157-4786-AD52-3E163FA3C3B4}"/>
-    <dgm:cxn modelId="{9916C48B-521D-D544-BFE1-87FD73469352}" type="presOf" srcId="{99F72719-26C5-43AC-9154-CEFFF5CEB37E}" destId="{A8464F86-5444-4B1D-8904-D5D84FB93A63}" srcOrd="0" destOrd="0" presId="urn:microsoft.com/office/officeart/2005/8/layout/hierarchy2"/>
-    <dgm:cxn modelId="{CECD0D08-1F00-F749-A188-56FDA3C4DD79}" type="presOf" srcId="{90721A67-6AD1-4A80-A90E-9D77E7AD4E6D}" destId="{2D8842D7-E959-42FA-BA94-C6E6A8D46F08}" srcOrd="0" destOrd="0" presId="urn:microsoft.com/office/officeart/2005/8/layout/hierarchy2"/>
-    <dgm:cxn modelId="{8EC64E96-E4F8-3E4C-AED0-B782D7B94B3A}" type="presOf" srcId="{16244E34-B2A7-4CB0-B85E-995BCA75C3E6}" destId="{D91136A0-BBA5-4033-85D4-E551E48A4097}" srcOrd="0" destOrd="0" presId="urn:microsoft.com/office/officeart/2005/8/layout/hierarchy2"/>
-    <dgm:cxn modelId="{EA145846-0718-4845-B908-65DBFC4C73D7}" type="presOf" srcId="{DD6977A0-3802-4240-88A2-691E7C2C48A6}" destId="{968AF4BE-4974-4BD5-85C7-35A0B47C6F8A}" srcOrd="0" destOrd="0" presId="urn:microsoft.com/office/officeart/2005/8/layout/hierarchy2"/>
-    <dgm:cxn modelId="{603CCFAB-64A8-0F47-B09E-BA081E01ACF6}" type="presOf" srcId="{FDC9356B-5836-435E-BB19-C94DC8F3D3EF}" destId="{D63F150D-0E96-4C27-A427-95C317656D1D}" srcOrd="0" destOrd="0" presId="urn:microsoft.com/office/officeart/2005/8/layout/hierarchy2"/>
-    <dgm:cxn modelId="{E1E6B557-C0CF-1144-923E-1EAADF36AA2E}" type="presOf" srcId="{3FE4910D-602C-4A72-BB9E-A3BE3A3A0E78}" destId="{F14A685D-1E0D-4B4F-8491-096DFB19D677}" srcOrd="1" destOrd="0" presId="urn:microsoft.com/office/officeart/2005/8/layout/hierarchy2"/>
-    <dgm:cxn modelId="{887B051C-84B6-484A-8B11-4DD19BB8CDBA}" type="presOf" srcId="{CFFF95AD-6A3E-4156-870B-74376FA448BF}" destId="{DE27DD97-4305-47FC-AFB0-35E1E791B27F}" srcOrd="0" destOrd="0" presId="urn:microsoft.com/office/officeart/2005/8/layout/hierarchy2"/>
-    <dgm:cxn modelId="{BC47009E-1965-B840-9848-B9A7AAE49F9D}" type="presOf" srcId="{C72AA88C-4AEE-412B-ABBF-33D17A0AD941}" destId="{8E5DD861-D493-4A0A-B81E-EB2108ED9BB3}" srcOrd="0" destOrd="0" presId="urn:microsoft.com/office/officeart/2005/8/layout/hierarchy2"/>
+    <dgm:cxn modelId="{B738B2B8-8C6D-CE43-B809-1E227206538F}" type="presOf" srcId="{3FE4910D-602C-4A72-BB9E-A3BE3A3A0E78}" destId="{F14A685D-1E0D-4B4F-8491-096DFB19D677}" srcOrd="1" destOrd="0" presId="urn:microsoft.com/office/officeart/2005/8/layout/hierarchy2"/>
+    <dgm:cxn modelId="{58ADAADA-9BBA-E243-828A-CEDF5793D74A}" type="presOf" srcId="{3FE4910D-602C-4A72-BB9E-A3BE3A3A0E78}" destId="{C26101A3-172C-4AFD-8AA5-00EF71442597}" srcOrd="0" destOrd="0" presId="urn:microsoft.com/office/officeart/2005/8/layout/hierarchy2"/>
+    <dgm:cxn modelId="{3ACBA78A-F613-794D-A0BE-7003DB812F61}" type="presOf" srcId="{0B7CF66D-0A27-42E3-AC6D-2DB726B0F1E6}" destId="{F84282DA-A190-4AE4-80A2-887CA41C8DE9}" srcOrd="0" destOrd="0" presId="urn:microsoft.com/office/officeart/2005/8/layout/hierarchy2"/>
+    <dgm:cxn modelId="{EA1C752A-E051-3C4D-82F1-D6FCF0BFF8EF}" type="presOf" srcId="{6EAA9C23-3A78-4C27-AAC9-504C071FA2D8}" destId="{FFF314B7-9492-4462-8B1C-7BC33784FA0A}" srcOrd="0" destOrd="0" presId="urn:microsoft.com/office/officeart/2005/8/layout/hierarchy2"/>
+    <dgm:cxn modelId="{A9F22FE8-DE6F-E44A-977C-932D3BDA8A1D}" type="presOf" srcId="{913E8ED9-5793-4239-BAD8-A00A3159E04D}" destId="{A21B35AB-A6E7-40B0-A48C-F2137E09EDE9}" srcOrd="0" destOrd="0" presId="urn:microsoft.com/office/officeart/2005/8/layout/hierarchy2"/>
+    <dgm:cxn modelId="{1EF9C4AF-B39E-544A-BA22-903B1739DABA}" type="presOf" srcId="{F1D4A2FF-1ED4-48C6-8293-904F41872AF1}" destId="{881DB251-9FB1-4300-9BCC-5ED061EBD6BA}" srcOrd="1" destOrd="0" presId="urn:microsoft.com/office/officeart/2005/8/layout/hierarchy2"/>
+    <dgm:cxn modelId="{9E91391E-9011-3142-BB74-B69F1A2D1934}" type="presOf" srcId="{24E98E51-90AC-468F-867A-C952D6FD5668}" destId="{37C38F7E-4D19-426C-A64E-1CBDFC363BB7}" srcOrd="0" destOrd="0" presId="urn:microsoft.com/office/officeart/2005/8/layout/hierarchy2"/>
     <dgm:cxn modelId="{9F4D2FFF-97B0-4BDE-B2FE-9300A204E5EE}" srcId="{65626F29-AB7F-4A3E-92D9-6AFC55134C2D}" destId="{90721A67-6AD1-4A80-A90E-9D77E7AD4E6D}" srcOrd="0" destOrd="0" parTransId="{FD12DCE2-E0B7-4C60-87FD-DBDC9530217F}" sibTransId="{898BA68B-F5FB-436F-B345-A5FAFB505382}"/>
-    <dgm:cxn modelId="{67E87746-AD63-0343-A799-AC2FC1560AAF}" type="presOf" srcId="{495223E1-057C-40FA-B321-DB15D7B7BF1E}" destId="{98EDA116-065D-473B-983B-F7A1A4E0692D}" srcOrd="0" destOrd="0" presId="urn:microsoft.com/office/officeart/2005/8/layout/hierarchy2"/>
-    <dgm:cxn modelId="{69806EC9-C58B-3A46-B0A5-417574E7D64F}" type="presOf" srcId="{6EAA9C23-3A78-4C27-AAC9-504C071FA2D8}" destId="{FFF314B7-9492-4462-8B1C-7BC33784FA0A}" srcOrd="0" destOrd="0" presId="urn:microsoft.com/office/officeart/2005/8/layout/hierarchy2"/>
-    <dgm:cxn modelId="{C924EEA1-F56A-A74A-95C4-4E9D83F0699A}" type="presOf" srcId="{4D72C498-B5D7-4A5E-9949-13D4BDD70C79}" destId="{3F3231AA-D37A-47E2-AA64-F3C7B7B2954D}" srcOrd="0" destOrd="0" presId="urn:microsoft.com/office/officeart/2005/8/layout/hierarchy2"/>
-    <dgm:cxn modelId="{458B85C3-7A56-2848-BA92-99F31EF530B0}" type="presOf" srcId="{913E8ED9-5793-4239-BAD8-A00A3159E04D}" destId="{A21B35AB-A6E7-40B0-A48C-F2137E09EDE9}" srcOrd="0" destOrd="0" presId="urn:microsoft.com/office/officeart/2005/8/layout/hierarchy2"/>
-    <dgm:cxn modelId="{A93B572A-DC32-8844-B617-93757E033F00}" type="presOf" srcId="{99F72719-26C5-43AC-9154-CEFFF5CEB37E}" destId="{ECBF6DD1-22FB-4942-9A69-C2E334F2B933}" srcOrd="1" destOrd="0" presId="urn:microsoft.com/office/officeart/2005/8/layout/hierarchy2"/>
-    <dgm:cxn modelId="{F755C048-1644-044A-A6E1-DF4DE003511F}" type="presOf" srcId="{9E6B55FE-E53C-49DC-B515-C2397BEC2CAB}" destId="{288590B9-AA3F-44E1-86EF-EEFFCBA51BD5}" srcOrd="0" destOrd="0" presId="urn:microsoft.com/office/officeart/2005/8/layout/hierarchy2"/>
-    <dgm:cxn modelId="{C40F247B-7A11-8744-BBFC-5FE2C742222A}" type="presOf" srcId="{559B25C1-457C-4CA8-A035-1849D9779D21}" destId="{858F7110-3310-4783-BBA8-7EC1E711C660}" srcOrd="0" destOrd="0" presId="urn:microsoft.com/office/officeart/2005/8/layout/hierarchy2"/>
-    <dgm:cxn modelId="{F061A28D-22E2-7949-8DC2-96BDA798459C}" type="presOf" srcId="{0B7CF66D-0A27-42E3-AC6D-2DB726B0F1E6}" destId="{C296F982-F6F0-4728-ADF2-DC91F37071EA}" srcOrd="1" destOrd="0" presId="urn:microsoft.com/office/officeart/2005/8/layout/hierarchy2"/>
+    <dgm:cxn modelId="{2D83DDE7-9741-084E-A095-28D4B390431C}" type="presOf" srcId="{DD6977A0-3802-4240-88A2-691E7C2C48A6}" destId="{968AF4BE-4974-4BD5-85C7-35A0B47C6F8A}" srcOrd="0" destOrd="0" presId="urn:microsoft.com/office/officeart/2005/8/layout/hierarchy2"/>
+    <dgm:cxn modelId="{98CCE653-165D-4143-9056-CAB8A4823769}" type="presOf" srcId="{559B25C1-457C-4CA8-A035-1849D9779D21}" destId="{858F7110-3310-4783-BBA8-7EC1E711C660}" srcOrd="0" destOrd="0" presId="urn:microsoft.com/office/officeart/2005/8/layout/hierarchy2"/>
+    <dgm:cxn modelId="{B428EA9B-0140-7145-8933-1D2AB7649195}" type="presOf" srcId="{139FBCB0-87C1-4D19-9898-BB48C99D5614}" destId="{AEBC5B76-A737-49A2-B533-66F2022C87AD}" srcOrd="0" destOrd="0" presId="urn:microsoft.com/office/officeart/2005/8/layout/hierarchy2"/>
+    <dgm:cxn modelId="{D230CF96-D84D-554D-84A4-EC1E5FDB23BD}" type="presOf" srcId="{559D18E3-752D-4EE1-9939-C38FEFFAE5A4}" destId="{E36A5456-E43A-492B-ABAE-06F81987E8E0}" srcOrd="1" destOrd="0" presId="urn:microsoft.com/office/officeart/2005/8/layout/hierarchy2"/>
+    <dgm:cxn modelId="{DA00F50F-B3CE-0F4A-ABA1-BD57FDAB2091}" type="presOf" srcId="{DD6977A0-3802-4240-88A2-691E7C2C48A6}" destId="{6F424515-AE64-4689-98CF-DEE19DC54531}" srcOrd="1" destOrd="0" presId="urn:microsoft.com/office/officeart/2005/8/layout/hierarchy2"/>
     <dgm:cxn modelId="{64F301FB-A593-41C9-BDB6-F0EFA7C82324}" srcId="{6EAA9C23-3A78-4C27-AAC9-504C071FA2D8}" destId="{16244E34-B2A7-4CB0-B85E-995BCA75C3E6}" srcOrd="1" destOrd="0" parTransId="{B13E7694-BD7E-4ACD-8A25-288621413B33}" sibTransId="{A0EBF300-51DB-4610-8BD4-DE84A2AC4F9A}"/>
-    <dgm:cxn modelId="{774E50E3-6220-CD41-9A51-29142080C121}" type="presOf" srcId="{F1D4A2FF-1ED4-48C6-8293-904F41872AF1}" destId="{215E04C8-8ADC-4870-8072-6C6871A934E8}" srcOrd="0" destOrd="0" presId="urn:microsoft.com/office/officeart/2005/8/layout/hierarchy2"/>
+    <dgm:cxn modelId="{2D2FDB1B-9C38-5042-B346-62BA3FC08E15}" type="presOf" srcId="{559D18E3-752D-4EE1-9939-C38FEFFAE5A4}" destId="{9EFBE792-9572-41CC-B394-D06BBCFDDEA7}" srcOrd="0" destOrd="0" presId="urn:microsoft.com/office/officeart/2005/8/layout/hierarchy2"/>
     <dgm:cxn modelId="{D05732E0-8016-4300-94E0-4C5846D8338F}" srcId="{6EAA9C23-3A78-4C27-AAC9-504C071FA2D8}" destId="{495223E1-057C-40FA-B321-DB15D7B7BF1E}" srcOrd="3" destOrd="0" parTransId="{597EB83F-9AF9-4A72-80A3-732912F27C6D}" sibTransId="{3E875B8A-F119-494A-907D-67F8BC091872}"/>
-    <dgm:cxn modelId="{C6D3D1B5-4AD5-4440-9561-6835635F714E}" type="presOf" srcId="{597EB83F-9AF9-4A72-80A3-732912F27C6D}" destId="{1FDB852C-60D2-4512-8688-DBBE489C7C32}" srcOrd="1" destOrd="0" presId="urn:microsoft.com/office/officeart/2005/8/layout/hierarchy2"/>
-    <dgm:cxn modelId="{48FBD5AA-EC0B-5143-99B7-415662F5E3FC}" type="presOf" srcId="{139FBCB0-87C1-4D19-9898-BB48C99D5614}" destId="{2D4C1DD3-7A1B-4669-AB42-72A65ACFF1A8}" srcOrd="1" destOrd="0" presId="urn:microsoft.com/office/officeart/2005/8/layout/hierarchy2"/>
+    <dgm:cxn modelId="{2B458710-CB66-2A45-967C-9F79A948A2F3}" type="presOf" srcId="{16244E34-B2A7-4CB0-B85E-995BCA75C3E6}" destId="{D91136A0-BBA5-4033-85D4-E551E48A4097}" srcOrd="0" destOrd="0" presId="urn:microsoft.com/office/officeart/2005/8/layout/hierarchy2"/>
+    <dgm:cxn modelId="{122E0558-D880-994D-ACDB-BF80973697E5}" type="presOf" srcId="{90721A67-6AD1-4A80-A90E-9D77E7AD4E6D}" destId="{2D8842D7-E959-42FA-BA94-C6E6A8D46F08}" srcOrd="0" destOrd="0" presId="urn:microsoft.com/office/officeart/2005/8/layout/hierarchy2"/>
+    <dgm:cxn modelId="{D8649FD7-CAA8-6B4E-825C-C62106B7401C}" type="presOf" srcId="{AD7B3DA5-2EE7-42E6-A405-E9204AD083F8}" destId="{B96A10A5-DFF5-46F1-944C-3675766C550F}" srcOrd="0" destOrd="0" presId="urn:microsoft.com/office/officeart/2005/8/layout/hierarchy2"/>
+    <dgm:cxn modelId="{9AB353DC-722E-5742-945D-461D9164A4ED}" type="presOf" srcId="{FDC9356B-5836-435E-BB19-C94DC8F3D3EF}" destId="{D63F150D-0E96-4C27-A427-95C317656D1D}" srcOrd="0" destOrd="0" presId="urn:microsoft.com/office/officeart/2005/8/layout/hierarchy2"/>
     <dgm:cxn modelId="{967F65B6-C47B-4EC0-ADE6-CAFBBE1F0516}" srcId="{CFFF95AD-6A3E-4156-870B-74376FA448BF}" destId="{559B25C1-457C-4CA8-A035-1849D9779D21}" srcOrd="0" destOrd="0" parTransId="{1489036D-A9DA-40B5-957F-936B4A348264}" sibTransId="{CA40A06D-5492-4390-8F79-91529B97C7E3}"/>
     <dgm:cxn modelId="{10820E9B-F692-4BF5-B197-3DDE2495C1CB}" srcId="{6EAA9C23-3A78-4C27-AAC9-504C071FA2D8}" destId="{913E8ED9-5793-4239-BAD8-A00A3159E04D}" srcOrd="0" destOrd="0" parTransId="{C72AA88C-4AEE-412B-ABBF-33D17A0AD941}" sibTransId="{E09A0026-5DBE-4A74-ADE4-A8C0FD11704F}"/>
     <dgm:cxn modelId="{D89F6048-F1B4-4787-B926-B49F52CB6F9B}" srcId="{AD7B3DA5-2EE7-42E6-A405-E9204AD083F8}" destId="{4D72C498-B5D7-4A5E-9949-13D4BDD70C79}" srcOrd="0" destOrd="0" parTransId="{3FE4910D-602C-4A72-BB9E-A3BE3A3A0E78}" sibTransId="{A5576FB7-9241-49DD-B403-195A5C6DB3B2}"/>
+    <dgm:cxn modelId="{42E7FEC4-0198-FE4E-BB5F-6DFE766CAA7A}" type="presOf" srcId="{C72AA88C-4AEE-412B-ABBF-33D17A0AD941}" destId="{C0DFBE07-132A-42A3-A5E2-F594000B2340}" srcOrd="1" destOrd="0" presId="urn:microsoft.com/office/officeart/2005/8/layout/hierarchy2"/>
     <dgm:cxn modelId="{5D66E035-8128-4BBA-84F0-1D671D2DE898}" srcId="{6EAA9C23-3A78-4C27-AAC9-504C071FA2D8}" destId="{9E6B55FE-E53C-49DC-B515-C2397BEC2CAB}" srcOrd="2" destOrd="0" parTransId="{F1D4A2FF-1ED4-48C6-8293-904F41872AF1}" sibTransId="{9DCC26EF-3D9C-4F2C-A2B6-405DE1FD371A}"/>
-    <dgm:cxn modelId="{F02F4088-AD6F-9645-80F5-0F008F8180D0}" type="presOf" srcId="{597EB83F-9AF9-4A72-80A3-732912F27C6D}" destId="{D955C53B-B716-4B38-9366-F9DF3D076BCB}" srcOrd="0" destOrd="0" presId="urn:microsoft.com/office/officeart/2005/8/layout/hierarchy2"/>
-    <dgm:cxn modelId="{AC301371-CA79-1142-BA8C-3F7ACE071DAA}" type="presOf" srcId="{B13E7694-BD7E-4ACD-8A25-288621413B33}" destId="{2FF43323-1B88-4D6E-A12C-28C1BD2304F7}" srcOrd="1" destOrd="0" presId="urn:microsoft.com/office/officeart/2005/8/layout/hierarchy2"/>
+    <dgm:cxn modelId="{E16DDFD4-AB1E-4543-8DB3-48BBF11F9D3B}" type="presOf" srcId="{B13E7694-BD7E-4ACD-8A25-288621413B33}" destId="{2FF43323-1B88-4D6E-A12C-28C1BD2304F7}" srcOrd="1" destOrd="0" presId="urn:microsoft.com/office/officeart/2005/8/layout/hierarchy2"/>
     <dgm:cxn modelId="{FD18F822-929A-4822-AE96-7ADBA2A3C5CD}" srcId="{4D72C498-B5D7-4A5E-9949-13D4BDD70C79}" destId="{FDC9356B-5836-435E-BB19-C94DC8F3D3EF}" srcOrd="0" destOrd="0" parTransId="{DD6977A0-3802-4240-88A2-691E7C2C48A6}" sibTransId="{20A4AF65-9EE3-422E-A635-F5D68A4A881B}"/>
-    <dgm:cxn modelId="{D0AE9C86-A128-8049-B5E1-840169319D88}" type="presOf" srcId="{C72AA88C-4AEE-412B-ABBF-33D17A0AD941}" destId="{C0DFBE07-132A-42A3-A5E2-F594000B2340}" srcOrd="1" destOrd="0" presId="urn:microsoft.com/office/officeart/2005/8/layout/hierarchy2"/>
-    <dgm:cxn modelId="{3A2CECF1-4B15-2644-8E1C-EB397C44BAF6}" type="presOf" srcId="{1489036D-A9DA-40B5-957F-936B4A348264}" destId="{EBFADA6F-FD50-43FB-87CB-15B1D9AA94CD}" srcOrd="0" destOrd="0" presId="urn:microsoft.com/office/officeart/2005/8/layout/hierarchy2"/>
-    <dgm:cxn modelId="{002FDDFB-4356-404B-9665-A0C21947F4F1}" type="presOf" srcId="{65626F29-AB7F-4A3E-92D9-6AFC55134C2D}" destId="{76D26D6D-EDAF-4C52-8B4D-841B0D968087}" srcOrd="0" destOrd="0" presId="urn:microsoft.com/office/officeart/2005/8/layout/hierarchy2"/>
-    <dgm:cxn modelId="{B6BE127D-DB06-3C43-863E-719D1B72CE4D}" type="presOf" srcId="{559D18E3-752D-4EE1-9939-C38FEFFAE5A4}" destId="{E36A5456-E43A-492B-ABAE-06F81987E8E0}" srcOrd="1" destOrd="0" presId="urn:microsoft.com/office/officeart/2005/8/layout/hierarchy2"/>
-    <dgm:cxn modelId="{D4453B57-455B-C94A-A5DD-6DD6A9E2189F}" type="presParOf" srcId="{76D26D6D-EDAF-4C52-8B4D-841B0D968087}" destId="{F8FABF40-7E53-41D6-A584-A511DC78C1BE}" srcOrd="0" destOrd="0" presId="urn:microsoft.com/office/officeart/2005/8/layout/hierarchy2"/>
-    <dgm:cxn modelId="{0F00814D-F003-384B-8DF8-37879585253C}" type="presParOf" srcId="{F8FABF40-7E53-41D6-A584-A511DC78C1BE}" destId="{2D8842D7-E959-42FA-BA94-C6E6A8D46F08}" srcOrd="0" destOrd="0" presId="urn:microsoft.com/office/officeart/2005/8/layout/hierarchy2"/>
-    <dgm:cxn modelId="{19F9AAC0-9A79-FB49-A9C6-E872D2851516}" type="presParOf" srcId="{F8FABF40-7E53-41D6-A584-A511DC78C1BE}" destId="{BE75B47B-3650-4F5E-B461-4EF0A961DD5A}" srcOrd="1" destOrd="0" presId="urn:microsoft.com/office/officeart/2005/8/layout/hierarchy2"/>
-    <dgm:cxn modelId="{518C7059-EA72-E44A-A6B6-41038AAF42C7}" type="presParOf" srcId="{BE75B47B-3650-4F5E-B461-4EF0A961DD5A}" destId="{F84282DA-A190-4AE4-80A2-887CA41C8DE9}" srcOrd="0" destOrd="0" presId="urn:microsoft.com/office/officeart/2005/8/layout/hierarchy2"/>
-    <dgm:cxn modelId="{12CC5911-612F-AA4C-9A98-8271FEFB9CD6}" type="presParOf" srcId="{F84282DA-A190-4AE4-80A2-887CA41C8DE9}" destId="{C296F982-F6F0-4728-ADF2-DC91F37071EA}" srcOrd="0" destOrd="0" presId="urn:microsoft.com/office/officeart/2005/8/layout/hierarchy2"/>
-    <dgm:cxn modelId="{95ACDA33-084F-FD46-A9A5-AE3983F4200A}" type="presParOf" srcId="{BE75B47B-3650-4F5E-B461-4EF0A961DD5A}" destId="{CF42DF83-DDC9-476D-B33D-59E7CA944A5E}" srcOrd="1" destOrd="0" presId="urn:microsoft.com/office/officeart/2005/8/layout/hierarchy2"/>
-    <dgm:cxn modelId="{341233DE-43D6-EE4D-8DCB-CEA6E43D3FE1}" type="presParOf" srcId="{CF42DF83-DDC9-476D-B33D-59E7CA944A5E}" destId="{B96A10A5-DFF5-46F1-944C-3675766C550F}" srcOrd="0" destOrd="0" presId="urn:microsoft.com/office/officeart/2005/8/layout/hierarchy2"/>
-    <dgm:cxn modelId="{3D9584E2-3C79-D340-987C-901D3B64130D}" type="presParOf" srcId="{CF42DF83-DDC9-476D-B33D-59E7CA944A5E}" destId="{4F298BFB-1885-4076-9A22-AC9C0889C64B}" srcOrd="1" destOrd="0" presId="urn:microsoft.com/office/officeart/2005/8/layout/hierarchy2"/>
-    <dgm:cxn modelId="{4915FD8F-1AD7-4546-9372-369B12FA8DF9}" type="presParOf" srcId="{4F298BFB-1885-4076-9A22-AC9C0889C64B}" destId="{C26101A3-172C-4AFD-8AA5-00EF71442597}" srcOrd="0" destOrd="0" presId="urn:microsoft.com/office/officeart/2005/8/layout/hierarchy2"/>
-    <dgm:cxn modelId="{0C90F8DC-4631-5E43-A937-9B393EBA55B6}" type="presParOf" srcId="{C26101A3-172C-4AFD-8AA5-00EF71442597}" destId="{F14A685D-1E0D-4B4F-8491-096DFB19D677}" srcOrd="0" destOrd="0" presId="urn:microsoft.com/office/officeart/2005/8/layout/hierarchy2"/>
-    <dgm:cxn modelId="{F157A9C8-27EA-F64F-9CA3-6B4DA94059A9}" type="presParOf" srcId="{4F298BFB-1885-4076-9A22-AC9C0889C64B}" destId="{F368639D-315F-4154-88B1-6A5B912D6526}" srcOrd="1" destOrd="0" presId="urn:microsoft.com/office/officeart/2005/8/layout/hierarchy2"/>
-    <dgm:cxn modelId="{43DD95A4-4406-4B4E-9435-5285C6E30530}" type="presParOf" srcId="{F368639D-315F-4154-88B1-6A5B912D6526}" destId="{3F3231AA-D37A-47E2-AA64-F3C7B7B2954D}" srcOrd="0" destOrd="0" presId="urn:microsoft.com/office/officeart/2005/8/layout/hierarchy2"/>
-    <dgm:cxn modelId="{99C34277-639F-A848-828E-92E15AB6470D}" type="presParOf" srcId="{F368639D-315F-4154-88B1-6A5B912D6526}" destId="{397AEE95-8A0C-4187-A00A-9EB934AA598C}" srcOrd="1" destOrd="0" presId="urn:microsoft.com/office/officeart/2005/8/layout/hierarchy2"/>
-    <dgm:cxn modelId="{C57A717E-3778-174A-922C-C357782B029B}" type="presParOf" srcId="{397AEE95-8A0C-4187-A00A-9EB934AA598C}" destId="{968AF4BE-4974-4BD5-85C7-35A0B47C6F8A}" srcOrd="0" destOrd="0" presId="urn:microsoft.com/office/officeart/2005/8/layout/hierarchy2"/>
-    <dgm:cxn modelId="{399DFE5A-823F-2947-86D2-0D29439E99CD}" type="presParOf" srcId="{968AF4BE-4974-4BD5-85C7-35A0B47C6F8A}" destId="{6F424515-AE64-4689-98CF-DEE19DC54531}" srcOrd="0" destOrd="0" presId="urn:microsoft.com/office/officeart/2005/8/layout/hierarchy2"/>
-    <dgm:cxn modelId="{25366B5D-2AE5-6145-A8D6-7876903250E9}" type="presParOf" srcId="{397AEE95-8A0C-4187-A00A-9EB934AA598C}" destId="{EB924A49-A3F3-497C-ACC4-327EDE264F60}" srcOrd="1" destOrd="0" presId="urn:microsoft.com/office/officeart/2005/8/layout/hierarchy2"/>
-    <dgm:cxn modelId="{BD3FA236-82FD-1048-9B6A-FC917A28406E}" type="presParOf" srcId="{EB924A49-A3F3-497C-ACC4-327EDE264F60}" destId="{D63F150D-0E96-4C27-A427-95C317656D1D}" srcOrd="0" destOrd="0" presId="urn:microsoft.com/office/officeart/2005/8/layout/hierarchy2"/>
-    <dgm:cxn modelId="{DF16A4EA-6FF7-2A41-809F-AC1FF36D37BF}" type="presParOf" srcId="{EB924A49-A3F3-497C-ACC4-327EDE264F60}" destId="{1491B2AE-5B55-45CE-B988-8E12BEB8BF55}" srcOrd="1" destOrd="0" presId="urn:microsoft.com/office/officeart/2005/8/layout/hierarchy2"/>
-    <dgm:cxn modelId="{698E77F5-2552-1043-8480-2B3D365283E9}" type="presParOf" srcId="{397AEE95-8A0C-4187-A00A-9EB934AA598C}" destId="{AEBC5B76-A737-49A2-B533-66F2022C87AD}" srcOrd="2" destOrd="0" presId="urn:microsoft.com/office/officeart/2005/8/layout/hierarchy2"/>
-    <dgm:cxn modelId="{0E7B521B-A1B3-6C43-B10D-A30D79DCCB82}" type="presParOf" srcId="{AEBC5B76-A737-49A2-B533-66F2022C87AD}" destId="{2D4C1DD3-7A1B-4669-AB42-72A65ACFF1A8}" srcOrd="0" destOrd="0" presId="urn:microsoft.com/office/officeart/2005/8/layout/hierarchy2"/>
-    <dgm:cxn modelId="{0E8D7E27-CD3D-3B43-BAA6-9424AFE09AA6}" type="presParOf" srcId="{397AEE95-8A0C-4187-A00A-9EB934AA598C}" destId="{9F7C6272-585E-4DDA-B1DC-EB4580AF2AB2}" srcOrd="3" destOrd="0" presId="urn:microsoft.com/office/officeart/2005/8/layout/hierarchy2"/>
-    <dgm:cxn modelId="{23761D55-0703-B24E-B4BC-C5EB8FE21FF9}" type="presParOf" srcId="{9F7C6272-585E-4DDA-B1DC-EB4580AF2AB2}" destId="{DE27DD97-4305-47FC-AFB0-35E1E791B27F}" srcOrd="0" destOrd="0" presId="urn:microsoft.com/office/officeart/2005/8/layout/hierarchy2"/>
-    <dgm:cxn modelId="{AB708F4C-97F0-D34A-95FF-7FAA2477519F}" type="presParOf" srcId="{9F7C6272-585E-4DDA-B1DC-EB4580AF2AB2}" destId="{4A028989-708D-4CC4-885B-928EC3B6636B}" srcOrd="1" destOrd="0" presId="urn:microsoft.com/office/officeart/2005/8/layout/hierarchy2"/>
-    <dgm:cxn modelId="{C2573AC1-B5FC-004A-84EB-018DE08A601A}" type="presParOf" srcId="{4A028989-708D-4CC4-885B-928EC3B6636B}" destId="{EBFADA6F-FD50-43FB-87CB-15B1D9AA94CD}" srcOrd="0" destOrd="0" presId="urn:microsoft.com/office/officeart/2005/8/layout/hierarchy2"/>
-    <dgm:cxn modelId="{26A1BC5A-F8E2-9741-848E-224C7FE754E8}" type="presParOf" srcId="{EBFADA6F-FD50-43FB-87CB-15B1D9AA94CD}" destId="{D2E89353-C1DC-4D8C-81F7-770019C69DEF}" srcOrd="0" destOrd="0" presId="urn:microsoft.com/office/officeart/2005/8/layout/hierarchy2"/>
-    <dgm:cxn modelId="{2EC8BE2C-ECA3-B74E-AB27-EAF95D793506}" type="presParOf" srcId="{4A028989-708D-4CC4-885B-928EC3B6636B}" destId="{CC9BC564-3787-4383-9FFC-61D9D0588B21}" srcOrd="1" destOrd="0" presId="urn:microsoft.com/office/officeart/2005/8/layout/hierarchy2"/>
-    <dgm:cxn modelId="{E5EBBD6D-52D7-DD4D-BCB8-0BA37B382598}" type="presParOf" srcId="{CC9BC564-3787-4383-9FFC-61D9D0588B21}" destId="{858F7110-3310-4783-BBA8-7EC1E711C660}" srcOrd="0" destOrd="0" presId="urn:microsoft.com/office/officeart/2005/8/layout/hierarchy2"/>
-    <dgm:cxn modelId="{F0C20376-BE79-D343-84DD-5F6D3B7EE173}" type="presParOf" srcId="{CC9BC564-3787-4383-9FFC-61D9D0588B21}" destId="{65C1A66E-C56C-4171-AB97-8297D46BDB88}" srcOrd="1" destOrd="0" presId="urn:microsoft.com/office/officeart/2005/8/layout/hierarchy2"/>
-    <dgm:cxn modelId="{6E3FC4E2-5561-DE4E-BA3F-C09A0CD49DE1}" type="presParOf" srcId="{397AEE95-8A0C-4187-A00A-9EB934AA598C}" destId="{9EFBE792-9572-41CC-B394-D06BBCFDDEA7}" srcOrd="4" destOrd="0" presId="urn:microsoft.com/office/officeart/2005/8/layout/hierarchy2"/>
-    <dgm:cxn modelId="{01806A0D-F031-AA40-9EC4-062C39993221}" type="presParOf" srcId="{9EFBE792-9572-41CC-B394-D06BBCFDDEA7}" destId="{E36A5456-E43A-492B-ABAE-06F81987E8E0}" srcOrd="0" destOrd="0" presId="urn:microsoft.com/office/officeart/2005/8/layout/hierarchy2"/>
-    <dgm:cxn modelId="{6897D5A2-DE8E-4A45-B8D8-B09D2F966E1F}" type="presParOf" srcId="{397AEE95-8A0C-4187-A00A-9EB934AA598C}" destId="{6D225540-AFA0-415E-A130-ABE75225B256}" srcOrd="5" destOrd="0" presId="urn:microsoft.com/office/officeart/2005/8/layout/hierarchy2"/>
-    <dgm:cxn modelId="{F854DEA9-7579-304B-9FDC-0D7C8BDE23F5}" type="presParOf" srcId="{6D225540-AFA0-415E-A130-ABE75225B256}" destId="{37C38F7E-4D19-426C-A64E-1CBDFC363BB7}" srcOrd="0" destOrd="0" presId="urn:microsoft.com/office/officeart/2005/8/layout/hierarchy2"/>
-    <dgm:cxn modelId="{1E85FB66-5934-6745-B1E3-84F3D76CC17E}" type="presParOf" srcId="{6D225540-AFA0-415E-A130-ABE75225B256}" destId="{F4349A4C-5F5C-42E6-B925-D581139B19CA}" srcOrd="1" destOrd="0" presId="urn:microsoft.com/office/officeart/2005/8/layout/hierarchy2"/>
-    <dgm:cxn modelId="{960AF35E-88D7-5745-9D69-FF1731767337}" type="presParOf" srcId="{BE75B47B-3650-4F5E-B461-4EF0A961DD5A}" destId="{A8464F86-5444-4B1D-8904-D5D84FB93A63}" srcOrd="2" destOrd="0" presId="urn:microsoft.com/office/officeart/2005/8/layout/hierarchy2"/>
-    <dgm:cxn modelId="{0CB6B9DA-6E8C-7744-9D5A-BE90EB9935AF}" type="presParOf" srcId="{A8464F86-5444-4B1D-8904-D5D84FB93A63}" destId="{ECBF6DD1-22FB-4942-9A69-C2E334F2B933}" srcOrd="0" destOrd="0" presId="urn:microsoft.com/office/officeart/2005/8/layout/hierarchy2"/>
-    <dgm:cxn modelId="{5DEC9F92-F54E-874B-B398-CADE06D08FF3}" type="presParOf" srcId="{BE75B47B-3650-4F5E-B461-4EF0A961DD5A}" destId="{E0C7B8DF-83A1-45D9-B9D9-9ED1C37E4CA4}" srcOrd="3" destOrd="0" presId="urn:microsoft.com/office/officeart/2005/8/layout/hierarchy2"/>
-    <dgm:cxn modelId="{731270FD-3A5B-F848-81B7-F9D169A09880}" type="presParOf" srcId="{E0C7B8DF-83A1-45D9-B9D9-9ED1C37E4CA4}" destId="{FFF314B7-9492-4462-8B1C-7BC33784FA0A}" srcOrd="0" destOrd="0" presId="urn:microsoft.com/office/officeart/2005/8/layout/hierarchy2"/>
-    <dgm:cxn modelId="{BEEFD4AF-1396-4F41-B13A-C93F9184B18E}" type="presParOf" srcId="{E0C7B8DF-83A1-45D9-B9D9-9ED1C37E4CA4}" destId="{F4FA03A4-3DA6-47F7-9A77-3B374796CB77}" srcOrd="1" destOrd="0" presId="urn:microsoft.com/office/officeart/2005/8/layout/hierarchy2"/>
-    <dgm:cxn modelId="{D268E776-E300-FA43-9D35-EF579C86522D}" type="presParOf" srcId="{F4FA03A4-3DA6-47F7-9A77-3B374796CB77}" destId="{8E5DD861-D493-4A0A-B81E-EB2108ED9BB3}" srcOrd="0" destOrd="0" presId="urn:microsoft.com/office/officeart/2005/8/layout/hierarchy2"/>
-    <dgm:cxn modelId="{B13F9035-33C8-D94C-8331-3C9F48684929}" type="presParOf" srcId="{8E5DD861-D493-4A0A-B81E-EB2108ED9BB3}" destId="{C0DFBE07-132A-42A3-A5E2-F594000B2340}" srcOrd="0" destOrd="0" presId="urn:microsoft.com/office/officeart/2005/8/layout/hierarchy2"/>
-    <dgm:cxn modelId="{95D7FAE9-A78B-F047-9DCD-8796D463E0C3}" type="presParOf" srcId="{F4FA03A4-3DA6-47F7-9A77-3B374796CB77}" destId="{D48AA310-08E8-41B2-9889-9054306545F3}" srcOrd="1" destOrd="0" presId="urn:microsoft.com/office/officeart/2005/8/layout/hierarchy2"/>
-    <dgm:cxn modelId="{06013D55-EAFF-E441-BEB3-7E0785167ED4}" type="presParOf" srcId="{D48AA310-08E8-41B2-9889-9054306545F3}" destId="{A21B35AB-A6E7-40B0-A48C-F2137E09EDE9}" srcOrd="0" destOrd="0" presId="urn:microsoft.com/office/officeart/2005/8/layout/hierarchy2"/>
-    <dgm:cxn modelId="{A19EB7EC-C15C-6844-B261-26AF8D59E743}" type="presParOf" srcId="{D48AA310-08E8-41B2-9889-9054306545F3}" destId="{8B5CE3EF-0622-44C1-849C-2057D356BCBF}" srcOrd="1" destOrd="0" presId="urn:microsoft.com/office/officeart/2005/8/layout/hierarchy2"/>
-    <dgm:cxn modelId="{51006DF7-4930-AD40-AFF6-80C46AF37A03}" type="presParOf" srcId="{F4FA03A4-3DA6-47F7-9A77-3B374796CB77}" destId="{D36435EE-5DD9-4CB1-80E2-64E88C5269A2}" srcOrd="2" destOrd="0" presId="urn:microsoft.com/office/officeart/2005/8/layout/hierarchy2"/>
-    <dgm:cxn modelId="{0DF56649-3D72-6C49-B6A4-C77E58E5E140}" type="presParOf" srcId="{D36435EE-5DD9-4CB1-80E2-64E88C5269A2}" destId="{2FF43323-1B88-4D6E-A12C-28C1BD2304F7}" srcOrd="0" destOrd="0" presId="urn:microsoft.com/office/officeart/2005/8/layout/hierarchy2"/>
-    <dgm:cxn modelId="{41BB64AD-CFB9-A642-A2FD-5B3FAD4571F2}" type="presParOf" srcId="{F4FA03A4-3DA6-47F7-9A77-3B374796CB77}" destId="{36D12C6A-C33F-444D-985E-C87528F365EF}" srcOrd="3" destOrd="0" presId="urn:microsoft.com/office/officeart/2005/8/layout/hierarchy2"/>
-    <dgm:cxn modelId="{7AAAA453-3142-184C-A5AB-A26FDE8AFCEE}" type="presParOf" srcId="{36D12C6A-C33F-444D-985E-C87528F365EF}" destId="{D91136A0-BBA5-4033-85D4-E551E48A4097}" srcOrd="0" destOrd="0" presId="urn:microsoft.com/office/officeart/2005/8/layout/hierarchy2"/>
-    <dgm:cxn modelId="{62A34219-85A6-984E-8C34-42D65A8D3D82}" type="presParOf" srcId="{36D12C6A-C33F-444D-985E-C87528F365EF}" destId="{18A8A596-414D-45EC-82A0-4CE6CE2BCEAF}" srcOrd="1" destOrd="0" presId="urn:microsoft.com/office/officeart/2005/8/layout/hierarchy2"/>
-    <dgm:cxn modelId="{058821BC-1F1B-C34E-8E31-C301C05E3A3C}" type="presParOf" srcId="{F4FA03A4-3DA6-47F7-9A77-3B374796CB77}" destId="{215E04C8-8ADC-4870-8072-6C6871A934E8}" srcOrd="4" destOrd="0" presId="urn:microsoft.com/office/officeart/2005/8/layout/hierarchy2"/>
-    <dgm:cxn modelId="{A4DA6122-3B92-2241-B32C-4B4D45E150DC}" type="presParOf" srcId="{215E04C8-8ADC-4870-8072-6C6871A934E8}" destId="{881DB251-9FB1-4300-9BCC-5ED061EBD6BA}" srcOrd="0" destOrd="0" presId="urn:microsoft.com/office/officeart/2005/8/layout/hierarchy2"/>
-    <dgm:cxn modelId="{A359723B-1D6E-EA4F-9C37-F59FEEC83F37}" type="presParOf" srcId="{F4FA03A4-3DA6-47F7-9A77-3B374796CB77}" destId="{99095670-E0F4-480E-9255-5D1CF51C2306}" srcOrd="5" destOrd="0" presId="urn:microsoft.com/office/officeart/2005/8/layout/hierarchy2"/>
-    <dgm:cxn modelId="{578437BD-0383-6745-B241-46B15F63A82F}" type="presParOf" srcId="{99095670-E0F4-480E-9255-5D1CF51C2306}" destId="{288590B9-AA3F-44E1-86EF-EEFFCBA51BD5}" srcOrd="0" destOrd="0" presId="urn:microsoft.com/office/officeart/2005/8/layout/hierarchy2"/>
-    <dgm:cxn modelId="{4AAA9A15-FBFD-D246-90FF-14B71DC6A1E6}" type="presParOf" srcId="{99095670-E0F4-480E-9255-5D1CF51C2306}" destId="{C9ADEDFB-79EA-4185-B0EC-F6EC4D8F782E}" srcOrd="1" destOrd="0" presId="urn:microsoft.com/office/officeart/2005/8/layout/hierarchy2"/>
-    <dgm:cxn modelId="{953DA198-C467-614E-9386-57F53FA73653}" type="presParOf" srcId="{F4FA03A4-3DA6-47F7-9A77-3B374796CB77}" destId="{D955C53B-B716-4B38-9366-F9DF3D076BCB}" srcOrd="6" destOrd="0" presId="urn:microsoft.com/office/officeart/2005/8/layout/hierarchy2"/>
-    <dgm:cxn modelId="{91669401-5E9B-D248-858B-10E4895E5C27}" type="presParOf" srcId="{D955C53B-B716-4B38-9366-F9DF3D076BCB}" destId="{1FDB852C-60D2-4512-8688-DBBE489C7C32}" srcOrd="0" destOrd="0" presId="urn:microsoft.com/office/officeart/2005/8/layout/hierarchy2"/>
-    <dgm:cxn modelId="{57126F6D-3453-7F40-89B9-33195F120A5E}" type="presParOf" srcId="{F4FA03A4-3DA6-47F7-9A77-3B374796CB77}" destId="{4D2DD327-F21E-40DF-89CF-2531CE508332}" srcOrd="7" destOrd="0" presId="urn:microsoft.com/office/officeart/2005/8/layout/hierarchy2"/>
-    <dgm:cxn modelId="{BECBB744-E285-444C-AF9A-9735782A5C6A}" type="presParOf" srcId="{4D2DD327-F21E-40DF-89CF-2531CE508332}" destId="{98EDA116-065D-473B-983B-F7A1A4E0692D}" srcOrd="0" destOrd="0" presId="urn:microsoft.com/office/officeart/2005/8/layout/hierarchy2"/>
-    <dgm:cxn modelId="{6212D628-C5EA-574D-9663-1C343CF7F342}" type="presParOf" srcId="{4D2DD327-F21E-40DF-89CF-2531CE508332}" destId="{DF92D010-B557-4787-97CA-5DC4251ABFBB}" srcOrd="1" destOrd="0" presId="urn:microsoft.com/office/officeart/2005/8/layout/hierarchy2"/>
+    <dgm:cxn modelId="{986A7A24-700A-B040-B672-3766B667917C}" type="presOf" srcId="{0B7CF66D-0A27-42E3-AC6D-2DB726B0F1E6}" destId="{C296F982-F6F0-4728-ADF2-DC91F37071EA}" srcOrd="1" destOrd="0" presId="urn:microsoft.com/office/officeart/2005/8/layout/hierarchy2"/>
+    <dgm:cxn modelId="{B482106A-00A4-4D41-8991-0D1E7945DF79}" type="presOf" srcId="{597EB83F-9AF9-4A72-80A3-732912F27C6D}" destId="{1FDB852C-60D2-4512-8688-DBBE489C7C32}" srcOrd="1" destOrd="0" presId="urn:microsoft.com/office/officeart/2005/8/layout/hierarchy2"/>
+    <dgm:cxn modelId="{AAB505F4-487D-9846-B1BF-A4CD5E7F8204}" type="presOf" srcId="{99F72719-26C5-43AC-9154-CEFFF5CEB37E}" destId="{ECBF6DD1-22FB-4942-9A69-C2E334F2B933}" srcOrd="1" destOrd="0" presId="urn:microsoft.com/office/officeart/2005/8/layout/hierarchy2"/>
+    <dgm:cxn modelId="{D92AB1E1-9FD2-3C48-8742-CCEE9CC8488C}" type="presOf" srcId="{C72AA88C-4AEE-412B-ABBF-33D17A0AD941}" destId="{8E5DD861-D493-4A0A-B81E-EB2108ED9BB3}" srcOrd="0" destOrd="0" presId="urn:microsoft.com/office/officeart/2005/8/layout/hierarchy2"/>
+    <dgm:cxn modelId="{91F6D7E3-5628-8E4A-861F-BC57184CA046}" type="presOf" srcId="{495223E1-057C-40FA-B321-DB15D7B7BF1E}" destId="{98EDA116-065D-473B-983B-F7A1A4E0692D}" srcOrd="0" destOrd="0" presId="urn:microsoft.com/office/officeart/2005/8/layout/hierarchy2"/>
+    <dgm:cxn modelId="{486B83C8-39D6-A245-80BD-DB2B6A37BFD8}" type="presOf" srcId="{9E6B55FE-E53C-49DC-B515-C2397BEC2CAB}" destId="{288590B9-AA3F-44E1-86EF-EEFFCBA51BD5}" srcOrd="0" destOrd="0" presId="urn:microsoft.com/office/officeart/2005/8/layout/hierarchy2"/>
+    <dgm:cxn modelId="{1543EB60-835A-8948-A0D2-5B8815A85C85}" type="presParOf" srcId="{76D26D6D-EDAF-4C52-8B4D-841B0D968087}" destId="{F8FABF40-7E53-41D6-A584-A511DC78C1BE}" srcOrd="0" destOrd="0" presId="urn:microsoft.com/office/officeart/2005/8/layout/hierarchy2"/>
+    <dgm:cxn modelId="{2BE8D19D-2FE0-C245-B6B7-FFEC73CEFB6F}" type="presParOf" srcId="{F8FABF40-7E53-41D6-A584-A511DC78C1BE}" destId="{2D8842D7-E959-42FA-BA94-C6E6A8D46F08}" srcOrd="0" destOrd="0" presId="urn:microsoft.com/office/officeart/2005/8/layout/hierarchy2"/>
+    <dgm:cxn modelId="{67BD8DBB-C81F-394B-950B-4CDEE31C59CA}" type="presParOf" srcId="{F8FABF40-7E53-41D6-A584-A511DC78C1BE}" destId="{BE75B47B-3650-4F5E-B461-4EF0A961DD5A}" srcOrd="1" destOrd="0" presId="urn:microsoft.com/office/officeart/2005/8/layout/hierarchy2"/>
+    <dgm:cxn modelId="{8E8DA1FC-DF2D-C74D-B0F6-82F3C8E23757}" type="presParOf" srcId="{BE75B47B-3650-4F5E-B461-4EF0A961DD5A}" destId="{F84282DA-A190-4AE4-80A2-887CA41C8DE9}" srcOrd="0" destOrd="0" presId="urn:microsoft.com/office/officeart/2005/8/layout/hierarchy2"/>
+    <dgm:cxn modelId="{9129312A-5B5E-5A40-9386-6F330A68E491}" type="presParOf" srcId="{F84282DA-A190-4AE4-80A2-887CA41C8DE9}" destId="{C296F982-F6F0-4728-ADF2-DC91F37071EA}" srcOrd="0" destOrd="0" presId="urn:microsoft.com/office/officeart/2005/8/layout/hierarchy2"/>
+    <dgm:cxn modelId="{D7216742-43B5-0044-B13B-00DB22C35B68}" type="presParOf" srcId="{BE75B47B-3650-4F5E-B461-4EF0A961DD5A}" destId="{CF42DF83-DDC9-476D-B33D-59E7CA944A5E}" srcOrd="1" destOrd="0" presId="urn:microsoft.com/office/officeart/2005/8/layout/hierarchy2"/>
+    <dgm:cxn modelId="{4ACDBCAA-DAA3-9A4A-9C64-0E2D6777AAE7}" type="presParOf" srcId="{CF42DF83-DDC9-476D-B33D-59E7CA944A5E}" destId="{B96A10A5-DFF5-46F1-944C-3675766C550F}" srcOrd="0" destOrd="0" presId="urn:microsoft.com/office/officeart/2005/8/layout/hierarchy2"/>
+    <dgm:cxn modelId="{99FDB14E-C203-9644-A547-11AECEB72C7D}" type="presParOf" srcId="{CF42DF83-DDC9-476D-B33D-59E7CA944A5E}" destId="{4F298BFB-1885-4076-9A22-AC9C0889C64B}" srcOrd="1" destOrd="0" presId="urn:microsoft.com/office/officeart/2005/8/layout/hierarchy2"/>
+    <dgm:cxn modelId="{8BC68004-2D4D-B04E-85D2-A4714772EDB5}" type="presParOf" srcId="{4F298BFB-1885-4076-9A22-AC9C0889C64B}" destId="{C26101A3-172C-4AFD-8AA5-00EF71442597}" srcOrd="0" destOrd="0" presId="urn:microsoft.com/office/officeart/2005/8/layout/hierarchy2"/>
+    <dgm:cxn modelId="{D0C57443-E0E5-4F46-8358-5DB2DBEF0CEB}" type="presParOf" srcId="{C26101A3-172C-4AFD-8AA5-00EF71442597}" destId="{F14A685D-1E0D-4B4F-8491-096DFB19D677}" srcOrd="0" destOrd="0" presId="urn:microsoft.com/office/officeart/2005/8/layout/hierarchy2"/>
+    <dgm:cxn modelId="{7ECC2EEF-57D7-EC4E-8C4A-96928F4D4C65}" type="presParOf" srcId="{4F298BFB-1885-4076-9A22-AC9C0889C64B}" destId="{F368639D-315F-4154-88B1-6A5B912D6526}" srcOrd="1" destOrd="0" presId="urn:microsoft.com/office/officeart/2005/8/layout/hierarchy2"/>
+    <dgm:cxn modelId="{82169EEC-41B0-4A43-9021-80BE628007F7}" type="presParOf" srcId="{F368639D-315F-4154-88B1-6A5B912D6526}" destId="{3F3231AA-D37A-47E2-AA64-F3C7B7B2954D}" srcOrd="0" destOrd="0" presId="urn:microsoft.com/office/officeart/2005/8/layout/hierarchy2"/>
+    <dgm:cxn modelId="{1A7045DF-5779-6941-BE34-4C130BAF6886}" type="presParOf" srcId="{F368639D-315F-4154-88B1-6A5B912D6526}" destId="{397AEE95-8A0C-4187-A00A-9EB934AA598C}" srcOrd="1" destOrd="0" presId="urn:microsoft.com/office/officeart/2005/8/layout/hierarchy2"/>
+    <dgm:cxn modelId="{2DB6BC44-E3ED-3D4A-86A6-03C97E91A756}" type="presParOf" srcId="{397AEE95-8A0C-4187-A00A-9EB934AA598C}" destId="{968AF4BE-4974-4BD5-85C7-35A0B47C6F8A}" srcOrd="0" destOrd="0" presId="urn:microsoft.com/office/officeart/2005/8/layout/hierarchy2"/>
+    <dgm:cxn modelId="{06C328A0-17AF-3C4B-B4FF-B4F320CCE835}" type="presParOf" srcId="{968AF4BE-4974-4BD5-85C7-35A0B47C6F8A}" destId="{6F424515-AE64-4689-98CF-DEE19DC54531}" srcOrd="0" destOrd="0" presId="urn:microsoft.com/office/officeart/2005/8/layout/hierarchy2"/>
+    <dgm:cxn modelId="{C9BB0DF4-DA8E-564C-B752-F12872FC8FE0}" type="presParOf" srcId="{397AEE95-8A0C-4187-A00A-9EB934AA598C}" destId="{EB924A49-A3F3-497C-ACC4-327EDE264F60}" srcOrd="1" destOrd="0" presId="urn:microsoft.com/office/officeart/2005/8/layout/hierarchy2"/>
+    <dgm:cxn modelId="{B80A46A8-1464-9743-8F69-3FBE0D6A188D}" type="presParOf" srcId="{EB924A49-A3F3-497C-ACC4-327EDE264F60}" destId="{D63F150D-0E96-4C27-A427-95C317656D1D}" srcOrd="0" destOrd="0" presId="urn:microsoft.com/office/officeart/2005/8/layout/hierarchy2"/>
+    <dgm:cxn modelId="{FAEE1C26-5110-9E4F-ADFA-02E34F483534}" type="presParOf" srcId="{EB924A49-A3F3-497C-ACC4-327EDE264F60}" destId="{1491B2AE-5B55-45CE-B988-8E12BEB8BF55}" srcOrd="1" destOrd="0" presId="urn:microsoft.com/office/officeart/2005/8/layout/hierarchy2"/>
+    <dgm:cxn modelId="{4BADABFE-8180-9E40-9835-70DC3E0048B9}" type="presParOf" srcId="{397AEE95-8A0C-4187-A00A-9EB934AA598C}" destId="{AEBC5B76-A737-49A2-B533-66F2022C87AD}" srcOrd="2" destOrd="0" presId="urn:microsoft.com/office/officeart/2005/8/layout/hierarchy2"/>
+    <dgm:cxn modelId="{70349B6D-6C22-F34D-A52E-09219F50D2E5}" type="presParOf" srcId="{AEBC5B76-A737-49A2-B533-66F2022C87AD}" destId="{2D4C1DD3-7A1B-4669-AB42-72A65ACFF1A8}" srcOrd="0" destOrd="0" presId="urn:microsoft.com/office/officeart/2005/8/layout/hierarchy2"/>
+    <dgm:cxn modelId="{5D942ADB-D21F-7441-A911-1A2B0719317D}" type="presParOf" srcId="{397AEE95-8A0C-4187-A00A-9EB934AA598C}" destId="{9F7C6272-585E-4DDA-B1DC-EB4580AF2AB2}" srcOrd="3" destOrd="0" presId="urn:microsoft.com/office/officeart/2005/8/layout/hierarchy2"/>
+    <dgm:cxn modelId="{4E212F31-7281-DE45-BE71-51F75AAC97B6}" type="presParOf" srcId="{9F7C6272-585E-4DDA-B1DC-EB4580AF2AB2}" destId="{DE27DD97-4305-47FC-AFB0-35E1E791B27F}" srcOrd="0" destOrd="0" presId="urn:microsoft.com/office/officeart/2005/8/layout/hierarchy2"/>
+    <dgm:cxn modelId="{9FA907BB-E9F7-A644-AF26-899B356D7883}" type="presParOf" srcId="{9F7C6272-585E-4DDA-B1DC-EB4580AF2AB2}" destId="{4A028989-708D-4CC4-885B-928EC3B6636B}" srcOrd="1" destOrd="0" presId="urn:microsoft.com/office/officeart/2005/8/layout/hierarchy2"/>
+    <dgm:cxn modelId="{D31CE778-2861-994E-9363-CD5A76A96B1C}" type="presParOf" srcId="{4A028989-708D-4CC4-885B-928EC3B6636B}" destId="{EBFADA6F-FD50-43FB-87CB-15B1D9AA94CD}" srcOrd="0" destOrd="0" presId="urn:microsoft.com/office/officeart/2005/8/layout/hierarchy2"/>
+    <dgm:cxn modelId="{AFBA734F-14B7-D249-8D07-19C1DB56995E}" type="presParOf" srcId="{EBFADA6F-FD50-43FB-87CB-15B1D9AA94CD}" destId="{D2E89353-C1DC-4D8C-81F7-770019C69DEF}" srcOrd="0" destOrd="0" presId="urn:microsoft.com/office/officeart/2005/8/layout/hierarchy2"/>
+    <dgm:cxn modelId="{4FA44DE7-9743-4B46-A55A-848ABC0817D4}" type="presParOf" srcId="{4A028989-708D-4CC4-885B-928EC3B6636B}" destId="{CC9BC564-3787-4383-9FFC-61D9D0588B21}" srcOrd="1" destOrd="0" presId="urn:microsoft.com/office/officeart/2005/8/layout/hierarchy2"/>
+    <dgm:cxn modelId="{6912064D-82D7-E94C-A911-7EEAB2B9B0BD}" type="presParOf" srcId="{CC9BC564-3787-4383-9FFC-61D9D0588B21}" destId="{858F7110-3310-4783-BBA8-7EC1E711C660}" srcOrd="0" destOrd="0" presId="urn:microsoft.com/office/officeart/2005/8/layout/hierarchy2"/>
+    <dgm:cxn modelId="{E25C4DDF-0617-F142-AF6F-99A385EAEAB5}" type="presParOf" srcId="{CC9BC564-3787-4383-9FFC-61D9D0588B21}" destId="{65C1A66E-C56C-4171-AB97-8297D46BDB88}" srcOrd="1" destOrd="0" presId="urn:microsoft.com/office/officeart/2005/8/layout/hierarchy2"/>
+    <dgm:cxn modelId="{A4FF2360-1A02-0643-8117-9F0D3EE20B10}" type="presParOf" srcId="{397AEE95-8A0C-4187-A00A-9EB934AA598C}" destId="{9EFBE792-9572-41CC-B394-D06BBCFDDEA7}" srcOrd="4" destOrd="0" presId="urn:microsoft.com/office/officeart/2005/8/layout/hierarchy2"/>
+    <dgm:cxn modelId="{899EC0D5-33F4-B94B-95D4-9F98E0DD4E3E}" type="presParOf" srcId="{9EFBE792-9572-41CC-B394-D06BBCFDDEA7}" destId="{E36A5456-E43A-492B-ABAE-06F81987E8E0}" srcOrd="0" destOrd="0" presId="urn:microsoft.com/office/officeart/2005/8/layout/hierarchy2"/>
+    <dgm:cxn modelId="{24D6706B-AC3E-E74F-878F-90757571DEEC}" type="presParOf" srcId="{397AEE95-8A0C-4187-A00A-9EB934AA598C}" destId="{6D225540-AFA0-415E-A130-ABE75225B256}" srcOrd="5" destOrd="0" presId="urn:microsoft.com/office/officeart/2005/8/layout/hierarchy2"/>
+    <dgm:cxn modelId="{46FD3B29-0C29-0840-9E28-BEF2B2D6E794}" type="presParOf" srcId="{6D225540-AFA0-415E-A130-ABE75225B256}" destId="{37C38F7E-4D19-426C-A64E-1CBDFC363BB7}" srcOrd="0" destOrd="0" presId="urn:microsoft.com/office/officeart/2005/8/layout/hierarchy2"/>
+    <dgm:cxn modelId="{C344A296-CEF3-1944-B7A8-2B8E75600726}" type="presParOf" srcId="{6D225540-AFA0-415E-A130-ABE75225B256}" destId="{F4349A4C-5F5C-42E6-B925-D581139B19CA}" srcOrd="1" destOrd="0" presId="urn:microsoft.com/office/officeart/2005/8/layout/hierarchy2"/>
+    <dgm:cxn modelId="{E33CFE11-C1DB-B244-9E7F-E9C53C33D0CF}" type="presParOf" srcId="{BE75B47B-3650-4F5E-B461-4EF0A961DD5A}" destId="{A8464F86-5444-4B1D-8904-D5D84FB93A63}" srcOrd="2" destOrd="0" presId="urn:microsoft.com/office/officeart/2005/8/layout/hierarchy2"/>
+    <dgm:cxn modelId="{6A7CD2DF-5657-F54D-B320-8F5166FF8B75}" type="presParOf" srcId="{A8464F86-5444-4B1D-8904-D5D84FB93A63}" destId="{ECBF6DD1-22FB-4942-9A69-C2E334F2B933}" srcOrd="0" destOrd="0" presId="urn:microsoft.com/office/officeart/2005/8/layout/hierarchy2"/>
+    <dgm:cxn modelId="{8F8DCD0D-C131-0C41-93FC-7FBD51AEEB1E}" type="presParOf" srcId="{BE75B47B-3650-4F5E-B461-4EF0A961DD5A}" destId="{E0C7B8DF-83A1-45D9-B9D9-9ED1C37E4CA4}" srcOrd="3" destOrd="0" presId="urn:microsoft.com/office/officeart/2005/8/layout/hierarchy2"/>
+    <dgm:cxn modelId="{5E9F39B3-C79F-6742-BF0B-960FA294D54B}" type="presParOf" srcId="{E0C7B8DF-83A1-45D9-B9D9-9ED1C37E4CA4}" destId="{FFF314B7-9492-4462-8B1C-7BC33784FA0A}" srcOrd="0" destOrd="0" presId="urn:microsoft.com/office/officeart/2005/8/layout/hierarchy2"/>
+    <dgm:cxn modelId="{FD8D640F-6C8F-D44B-80D9-9965478EB4B0}" type="presParOf" srcId="{E0C7B8DF-83A1-45D9-B9D9-9ED1C37E4CA4}" destId="{F4FA03A4-3DA6-47F7-9A77-3B374796CB77}" srcOrd="1" destOrd="0" presId="urn:microsoft.com/office/officeart/2005/8/layout/hierarchy2"/>
+    <dgm:cxn modelId="{0EFAE5F5-28DA-1A48-AAD9-B48C4A47AE87}" type="presParOf" srcId="{F4FA03A4-3DA6-47F7-9A77-3B374796CB77}" destId="{8E5DD861-D493-4A0A-B81E-EB2108ED9BB3}" srcOrd="0" destOrd="0" presId="urn:microsoft.com/office/officeart/2005/8/layout/hierarchy2"/>
+    <dgm:cxn modelId="{4DBBE37C-B265-9B4A-93B1-413FE412F918}" type="presParOf" srcId="{8E5DD861-D493-4A0A-B81E-EB2108ED9BB3}" destId="{C0DFBE07-132A-42A3-A5E2-F594000B2340}" srcOrd="0" destOrd="0" presId="urn:microsoft.com/office/officeart/2005/8/layout/hierarchy2"/>
+    <dgm:cxn modelId="{6614C69C-7182-7F49-B09E-27898B2B1DE7}" type="presParOf" srcId="{F4FA03A4-3DA6-47F7-9A77-3B374796CB77}" destId="{D48AA310-08E8-41B2-9889-9054306545F3}" srcOrd="1" destOrd="0" presId="urn:microsoft.com/office/officeart/2005/8/layout/hierarchy2"/>
+    <dgm:cxn modelId="{24F46FBD-A78C-7043-B6B6-D832788AC1AF}" type="presParOf" srcId="{D48AA310-08E8-41B2-9889-9054306545F3}" destId="{A21B35AB-A6E7-40B0-A48C-F2137E09EDE9}" srcOrd="0" destOrd="0" presId="urn:microsoft.com/office/officeart/2005/8/layout/hierarchy2"/>
+    <dgm:cxn modelId="{C0DAA6FA-A9D6-B044-8340-ABA8D8AAC18F}" type="presParOf" srcId="{D48AA310-08E8-41B2-9889-9054306545F3}" destId="{8B5CE3EF-0622-44C1-849C-2057D356BCBF}" srcOrd="1" destOrd="0" presId="urn:microsoft.com/office/officeart/2005/8/layout/hierarchy2"/>
+    <dgm:cxn modelId="{5AF5C774-6CF4-BC48-B10B-828B6BD12855}" type="presParOf" srcId="{F4FA03A4-3DA6-47F7-9A77-3B374796CB77}" destId="{D36435EE-5DD9-4CB1-80E2-64E88C5269A2}" srcOrd="2" destOrd="0" presId="urn:microsoft.com/office/officeart/2005/8/layout/hierarchy2"/>
+    <dgm:cxn modelId="{2C367164-265A-BA4F-96FF-621AE01F7454}" type="presParOf" srcId="{D36435EE-5DD9-4CB1-80E2-64E88C5269A2}" destId="{2FF43323-1B88-4D6E-A12C-28C1BD2304F7}" srcOrd="0" destOrd="0" presId="urn:microsoft.com/office/officeart/2005/8/layout/hierarchy2"/>
+    <dgm:cxn modelId="{A744ED43-3040-2643-9B0C-28E8783FA575}" type="presParOf" srcId="{F4FA03A4-3DA6-47F7-9A77-3B374796CB77}" destId="{36D12C6A-C33F-444D-985E-C87528F365EF}" srcOrd="3" destOrd="0" presId="urn:microsoft.com/office/officeart/2005/8/layout/hierarchy2"/>
+    <dgm:cxn modelId="{883D24FC-157A-EB43-A047-9960B636E3DD}" type="presParOf" srcId="{36D12C6A-C33F-444D-985E-C87528F365EF}" destId="{D91136A0-BBA5-4033-85D4-E551E48A4097}" srcOrd="0" destOrd="0" presId="urn:microsoft.com/office/officeart/2005/8/layout/hierarchy2"/>
+    <dgm:cxn modelId="{7927A569-2E84-DB45-9C92-15C0A55B224F}" type="presParOf" srcId="{36D12C6A-C33F-444D-985E-C87528F365EF}" destId="{18A8A596-414D-45EC-82A0-4CE6CE2BCEAF}" srcOrd="1" destOrd="0" presId="urn:microsoft.com/office/officeart/2005/8/layout/hierarchy2"/>
+    <dgm:cxn modelId="{4D4059A3-0A6B-E448-AD32-F5EB0BABAFFD}" type="presParOf" srcId="{F4FA03A4-3DA6-47F7-9A77-3B374796CB77}" destId="{215E04C8-8ADC-4870-8072-6C6871A934E8}" srcOrd="4" destOrd="0" presId="urn:microsoft.com/office/officeart/2005/8/layout/hierarchy2"/>
+    <dgm:cxn modelId="{B0410875-B583-3143-AA31-E154B9194ED9}" type="presParOf" srcId="{215E04C8-8ADC-4870-8072-6C6871A934E8}" destId="{881DB251-9FB1-4300-9BCC-5ED061EBD6BA}" srcOrd="0" destOrd="0" presId="urn:microsoft.com/office/officeart/2005/8/layout/hierarchy2"/>
+    <dgm:cxn modelId="{610FD83E-AB19-2940-B495-F0E7BC27035A}" type="presParOf" srcId="{F4FA03A4-3DA6-47F7-9A77-3B374796CB77}" destId="{99095670-E0F4-480E-9255-5D1CF51C2306}" srcOrd="5" destOrd="0" presId="urn:microsoft.com/office/officeart/2005/8/layout/hierarchy2"/>
+    <dgm:cxn modelId="{5968278D-9D57-AA45-871F-9AD7AFB3D329}" type="presParOf" srcId="{99095670-E0F4-480E-9255-5D1CF51C2306}" destId="{288590B9-AA3F-44E1-86EF-EEFFCBA51BD5}" srcOrd="0" destOrd="0" presId="urn:microsoft.com/office/officeart/2005/8/layout/hierarchy2"/>
+    <dgm:cxn modelId="{B94ED452-FB23-1240-89EE-FF4C72DBEC2C}" type="presParOf" srcId="{99095670-E0F4-480E-9255-5D1CF51C2306}" destId="{C9ADEDFB-79EA-4185-B0EC-F6EC4D8F782E}" srcOrd="1" destOrd="0" presId="urn:microsoft.com/office/officeart/2005/8/layout/hierarchy2"/>
+    <dgm:cxn modelId="{E0248A53-C558-814F-A46D-E6323A723F10}" type="presParOf" srcId="{F4FA03A4-3DA6-47F7-9A77-3B374796CB77}" destId="{D955C53B-B716-4B38-9366-F9DF3D076BCB}" srcOrd="6" destOrd="0" presId="urn:microsoft.com/office/officeart/2005/8/layout/hierarchy2"/>
+    <dgm:cxn modelId="{8F0FB3C4-C807-9241-9380-E8947CBF5EB7}" type="presParOf" srcId="{D955C53B-B716-4B38-9366-F9DF3D076BCB}" destId="{1FDB852C-60D2-4512-8688-DBBE489C7C32}" srcOrd="0" destOrd="0" presId="urn:microsoft.com/office/officeart/2005/8/layout/hierarchy2"/>
+    <dgm:cxn modelId="{F06C2458-492E-FB43-96CE-691055CCD64A}" type="presParOf" srcId="{F4FA03A4-3DA6-47F7-9A77-3B374796CB77}" destId="{4D2DD327-F21E-40DF-89CF-2531CE508332}" srcOrd="7" destOrd="0" presId="urn:microsoft.com/office/officeart/2005/8/layout/hierarchy2"/>
+    <dgm:cxn modelId="{506E3AFE-1668-2243-BBC2-EB0CE3960FBD}" type="presParOf" srcId="{4D2DD327-F21E-40DF-89CF-2531CE508332}" destId="{98EDA116-065D-473B-983B-F7A1A4E0692D}" srcOrd="0" destOrd="0" presId="urn:microsoft.com/office/officeart/2005/8/layout/hierarchy2"/>
+    <dgm:cxn modelId="{AC1A4C4D-0307-4343-A975-5BBBB2349EF8}" type="presParOf" srcId="{4D2DD327-F21E-40DF-89CF-2531CE508332}" destId="{DF92D010-B557-4787-97CA-5DC4251ABFBB}" srcOrd="1" destOrd="0" presId="urn:microsoft.com/office/officeart/2005/8/layout/hierarchy2"/>
   </dgm:cxnLst>
   <dgm:bg/>
   <dgm:whole/>
@@ -20128,103 +20147,103 @@
     </dgm:pt>
   </dgm:ptLst>
   <dgm:cxnLst>
-    <dgm:cxn modelId="{450F3A3D-E0E5-1245-9119-8D676D0DE047}" type="presOf" srcId="{753D8466-5B43-4022-9EA6-80697AD791EF}" destId="{A6341011-54EC-4E06-9306-EAF2DE56CD2C}" srcOrd="1" destOrd="0" presId="urn:microsoft.com/office/officeart/2005/8/layout/hierarchy2"/>
-    <dgm:cxn modelId="{70B0DAC8-01A2-DF4D-8CFF-4603193E130F}" type="presOf" srcId="{139FABCB-F47A-4731-86FD-9DEB34D850B8}" destId="{86416187-05A5-41DD-ADA2-C443892DABB2}" srcOrd="1" destOrd="0" presId="urn:microsoft.com/office/officeart/2005/8/layout/hierarchy2"/>
-    <dgm:cxn modelId="{BF71A845-9144-0640-951E-99D91B52E035}" type="presOf" srcId="{50BC2FEF-90AA-4887-A217-BCE929A4632A}" destId="{FDA47220-895B-4A69-B2BB-8BF8C016FF4B}" srcOrd="0" destOrd="0" presId="urn:microsoft.com/office/officeart/2005/8/layout/hierarchy2"/>
-    <dgm:cxn modelId="{81A8B235-99B2-6B47-AE32-89B9FEC32359}" type="presOf" srcId="{96FC7229-231F-4CA5-9914-6E9A83756569}" destId="{1906A700-A645-429B-8F9F-2A4F59D4835E}" srcOrd="0" destOrd="0" presId="urn:microsoft.com/office/officeart/2005/8/layout/hierarchy2"/>
-    <dgm:cxn modelId="{56D29729-BBBF-264C-ADB1-02945E1F27F0}" type="presOf" srcId="{BABCE05A-4544-49DE-A70D-EBD4C2932AA1}" destId="{B4361C68-E191-4E89-B0BD-BAD091626B5B}" srcOrd="0" destOrd="0" presId="urn:microsoft.com/office/officeart/2005/8/layout/hierarchy2"/>
-    <dgm:cxn modelId="{05DD89C5-895F-2345-A18E-DC179B7A6AFB}" type="presOf" srcId="{139FABCB-F47A-4731-86FD-9DEB34D850B8}" destId="{AB7C6CD4-FF75-4E23-A8C3-0A2318DBB1D6}" srcOrd="0" destOrd="0" presId="urn:microsoft.com/office/officeart/2005/8/layout/hierarchy2"/>
-    <dgm:cxn modelId="{2907258C-54C5-414A-885B-9073BDDC798F}" type="presOf" srcId="{5E47499F-6F41-4F22-A420-01A675CE6103}" destId="{FB48A239-373B-4448-BD7F-C055FA9C8C48}" srcOrd="1" destOrd="0" presId="urn:microsoft.com/office/officeart/2005/8/layout/hierarchy2"/>
+    <dgm:cxn modelId="{4C02B33D-1D01-154B-B973-EEB4C082F96B}" type="presOf" srcId="{139FABCB-F47A-4731-86FD-9DEB34D850B8}" destId="{86416187-05A5-41DD-ADA2-C443892DABB2}" srcOrd="1" destOrd="0" presId="urn:microsoft.com/office/officeart/2005/8/layout/hierarchy2"/>
+    <dgm:cxn modelId="{CF5CCC16-B465-0942-A0A7-FD1B1CFC77CF}" type="presOf" srcId="{BABCE05A-4544-49DE-A70D-EBD4C2932AA1}" destId="{B4361C68-E191-4E89-B0BD-BAD091626B5B}" srcOrd="0" destOrd="0" presId="urn:microsoft.com/office/officeart/2005/8/layout/hierarchy2"/>
     <dgm:cxn modelId="{D4445B13-46F9-4298-8EF3-3D7743530902}" srcId="{D4D9B399-9B7F-46DA-97B2-FED098F5DA6B}" destId="{86643E8D-F7CB-4F7B-B35A-FF26EACC433C}" srcOrd="1" destOrd="0" parTransId="{5E47499F-6F41-4F22-A420-01A675CE6103}" sibTransId="{DB2EC02B-535E-4B00-9144-23BE3F31800E}"/>
-    <dgm:cxn modelId="{0F6F372D-5CF4-C640-A802-93C37481E136}" type="presOf" srcId="{9F4AA07C-F7C0-4EE0-B444-1A0A99B21C5A}" destId="{EB2274FC-15F8-41B7-935B-E389FD47AFD1}" srcOrd="0" destOrd="0" presId="urn:microsoft.com/office/officeart/2005/8/layout/hierarchy2"/>
-    <dgm:cxn modelId="{01D06428-2EE7-614F-81B9-AD735963022F}" type="presOf" srcId="{C3D618C2-BF81-4220-A584-D841429B7058}" destId="{CA6C5886-D1D3-4819-90BD-4BAC8F1EE87D}" srcOrd="0" destOrd="0" presId="urn:microsoft.com/office/officeart/2005/8/layout/hierarchy2"/>
-    <dgm:cxn modelId="{5AA1A6B7-9E2C-CA4E-9A7C-030E3D4A1CEC}" type="presOf" srcId="{86643E8D-F7CB-4F7B-B35A-FF26EACC433C}" destId="{419BEB18-32F6-4B18-9238-A8818FE634FC}" srcOrd="0" destOrd="0" presId="urn:microsoft.com/office/officeart/2005/8/layout/hierarchy2"/>
-    <dgm:cxn modelId="{BFD36A9B-B4D2-4A41-949D-B3643E66FD4A}" type="presOf" srcId="{5E47499F-6F41-4F22-A420-01A675CE6103}" destId="{E11C7B6F-7180-43A5-992E-3EA5851F2391}" srcOrd="0" destOrd="0" presId="urn:microsoft.com/office/officeart/2005/8/layout/hierarchy2"/>
-    <dgm:cxn modelId="{778625A8-277C-3F48-A142-F0CAC518F6A5}" type="presOf" srcId="{8B8178A4-03D0-4F83-88CD-9E6E781603E6}" destId="{C0C8DC8E-72DB-4A2E-A50E-DA1CA06D79E3}" srcOrd="0" destOrd="0" presId="urn:microsoft.com/office/officeart/2005/8/layout/hierarchy2"/>
+    <dgm:cxn modelId="{CA597E28-E13A-9F44-A551-3C2A5C37C4FD}" type="presOf" srcId="{753D8466-5B43-4022-9EA6-80697AD791EF}" destId="{2938BCE4-55BC-4FA7-8B13-8D7362E71CAD}" srcOrd="0" destOrd="0" presId="urn:microsoft.com/office/officeart/2005/8/layout/hierarchy2"/>
+    <dgm:cxn modelId="{941E319E-530D-C242-9FED-CE7A6D769A71}" type="presOf" srcId="{7B2890D2-36E9-4029-898C-FC7E72272380}" destId="{497DB5E4-8EF3-40EA-9803-E80F51F19C35}" srcOrd="0" destOrd="0" presId="urn:microsoft.com/office/officeart/2005/8/layout/hierarchy2"/>
     <dgm:cxn modelId="{C353768D-EED9-4E80-8091-56483B0ECF51}" srcId="{D4D9B399-9B7F-46DA-97B2-FED098F5DA6B}" destId="{C3D618C2-BF81-4220-A584-D841429B7058}" srcOrd="0" destOrd="0" parTransId="{BABCE05A-4544-49DE-A70D-EBD4C2932AA1}" sibTransId="{C88A3667-CC99-4312-8DC1-79D7EC0A2D9C}"/>
-    <dgm:cxn modelId="{28E6CCC7-8E13-C04A-B284-6820FC9C817E}" type="presOf" srcId="{3958656D-BDA3-48B8-B715-8A44FDE6304E}" destId="{2AEF7D3A-FF38-45BC-9B3E-D40CCE847072}" srcOrd="0" destOrd="0" presId="urn:microsoft.com/office/officeart/2005/8/layout/hierarchy2"/>
-    <dgm:cxn modelId="{6E4EAE4D-EFA9-F84A-87B2-77C24A8295C7}" type="presOf" srcId="{D4D9B399-9B7F-46DA-97B2-FED098F5DA6B}" destId="{6E6D9CAD-33D1-4ABE-986B-53D6D631EB94}" srcOrd="0" destOrd="0" presId="urn:microsoft.com/office/officeart/2005/8/layout/hierarchy2"/>
     <dgm:cxn modelId="{CD688725-DE90-4245-A4AA-E82D2275B325}" srcId="{45CDA3C7-8713-4369-838A-8B5F475DA36B}" destId="{DC7A1CA0-5D34-4F3B-A580-15CFD66EA796}" srcOrd="2" destOrd="0" parTransId="{753D8466-5B43-4022-9EA6-80697AD791EF}" sibTransId="{93D5BA25-8BAF-4D7D-969F-34AFD1EF368C}"/>
-    <dgm:cxn modelId="{DF48BE61-82BB-DA44-A9B9-0ABC316D9B37}" type="presOf" srcId="{DC7A1CA0-5D34-4F3B-A580-15CFD66EA796}" destId="{368F1645-5A66-45DB-B296-C23315AB7E22}" srcOrd="0" destOrd="0" presId="urn:microsoft.com/office/officeart/2005/8/layout/hierarchy2"/>
+    <dgm:cxn modelId="{F7F62891-95DD-2F44-A0F3-E1BBB05371F8}" type="presOf" srcId="{D4D9B399-9B7F-46DA-97B2-FED098F5DA6B}" destId="{6E6D9CAD-33D1-4ABE-986B-53D6D631EB94}" srcOrd="0" destOrd="0" presId="urn:microsoft.com/office/officeart/2005/8/layout/hierarchy2"/>
     <dgm:cxn modelId="{7E3C541B-032F-416C-A1AC-7C1BD89D5BB5}" srcId="{45CDA3C7-8713-4369-838A-8B5F475DA36B}" destId="{96FC7229-231F-4CA5-9914-6E9A83756569}" srcOrd="1" destOrd="0" parTransId="{7BC373CD-A346-4D76-9165-35DCB418DD6B}" sibTransId="{2C4CAAAA-9463-4CC1-AF37-CEDDE9349C90}"/>
-    <dgm:cxn modelId="{06E39C82-D02D-F94C-8FCA-CDB46AC70855}" type="presOf" srcId="{9F4AA07C-F7C0-4EE0-B444-1A0A99B21C5A}" destId="{87E32AC2-4577-44E3-BD84-D5E3BD970540}" srcOrd="1" destOrd="0" presId="urn:microsoft.com/office/officeart/2005/8/layout/hierarchy2"/>
-    <dgm:cxn modelId="{6FA4BD4B-9445-504C-9457-392DD4DF0C95}" type="presOf" srcId="{B503AF60-5EB5-4190-8EFC-246E35833849}" destId="{F53448B5-447F-4F1A-81C6-1F0D19E192DD}" srcOrd="0" destOrd="0" presId="urn:microsoft.com/office/officeart/2005/8/layout/hierarchy2"/>
-    <dgm:cxn modelId="{835C6003-48BB-3941-BC2A-603086C9C4BE}" type="presOf" srcId="{45CDA3C7-8713-4369-838A-8B5F475DA36B}" destId="{A1B1FB24-4A19-4073-B3DA-7D6FAFFD6611}" srcOrd="0" destOrd="0" presId="urn:microsoft.com/office/officeart/2005/8/layout/hierarchy2"/>
-    <dgm:cxn modelId="{BB247932-9B7B-4241-85F4-D2C689A5C476}" type="presOf" srcId="{5AA90255-5B35-44C4-B702-E81F223BEFD8}" destId="{3985982F-35AF-48B0-84C6-0C8F1D9EF2FA}" srcOrd="0" destOrd="0" presId="urn:microsoft.com/office/officeart/2005/8/layout/hierarchy2"/>
-    <dgm:cxn modelId="{C4C33F1D-F26F-7940-9196-3BCAC08C0DB2}" type="presOf" srcId="{753D8466-5B43-4022-9EA6-80697AD791EF}" destId="{2938BCE4-55BC-4FA7-8B13-8D7362E71CAD}" srcOrd="0" destOrd="0" presId="urn:microsoft.com/office/officeart/2005/8/layout/hierarchy2"/>
+    <dgm:cxn modelId="{AA9947DE-163E-E34E-A7B1-016425DC6524}" type="presOf" srcId="{9F4AA07C-F7C0-4EE0-B444-1A0A99B21C5A}" destId="{EB2274FC-15F8-41B7-935B-E389FD47AFD1}" srcOrd="0" destOrd="0" presId="urn:microsoft.com/office/officeart/2005/8/layout/hierarchy2"/>
+    <dgm:cxn modelId="{54BF048C-9A73-C14A-A88E-C0BD4E0283C4}" type="presOf" srcId="{96FC7229-231F-4CA5-9914-6E9A83756569}" destId="{1906A700-A645-429B-8F9F-2A4F59D4835E}" srcOrd="0" destOrd="0" presId="urn:microsoft.com/office/officeart/2005/8/layout/hierarchy2"/>
+    <dgm:cxn modelId="{086B85BE-FE47-BE44-9943-F3F60A23B526}" type="presOf" srcId="{C3D618C2-BF81-4220-A584-D841429B7058}" destId="{CA6C5886-D1D3-4819-90BD-4BAC8F1EE87D}" srcOrd="0" destOrd="0" presId="urn:microsoft.com/office/officeart/2005/8/layout/hierarchy2"/>
+    <dgm:cxn modelId="{FE085CC3-80BF-A84E-AD81-0E599E2699D3}" type="presOf" srcId="{753D8466-5B43-4022-9EA6-80697AD791EF}" destId="{A6341011-54EC-4E06-9306-EAF2DE56CD2C}" srcOrd="1" destOrd="0" presId="urn:microsoft.com/office/officeart/2005/8/layout/hierarchy2"/>
+    <dgm:cxn modelId="{24E0CF92-A67C-6040-A139-136510F55BBF}" type="presOf" srcId="{45CDA3C7-8713-4369-838A-8B5F475DA36B}" destId="{A1B1FB24-4A19-4073-B3DA-7D6FAFFD6611}" srcOrd="0" destOrd="0" presId="urn:microsoft.com/office/officeart/2005/8/layout/hierarchy2"/>
+    <dgm:cxn modelId="{B76B637E-3EE8-1642-9B5B-BFEC4A692F4E}" type="presOf" srcId="{DC7A1CA0-5D34-4F3B-A580-15CFD66EA796}" destId="{368F1645-5A66-45DB-B296-C23315AB7E22}" srcOrd="0" destOrd="0" presId="urn:microsoft.com/office/officeart/2005/8/layout/hierarchy2"/>
+    <dgm:cxn modelId="{0CC05ABA-1B4B-B246-8D56-4280E483C52A}" type="presOf" srcId="{3958656D-BDA3-48B8-B715-8A44FDE6304E}" destId="{2AEF7D3A-FF38-45BC-9B3E-D40CCE847072}" srcOrd="0" destOrd="0" presId="urn:microsoft.com/office/officeart/2005/8/layout/hierarchy2"/>
+    <dgm:cxn modelId="{8EE62041-7461-9C4F-AFA2-745DD6E7EA41}" type="presOf" srcId="{139FABCB-F47A-4731-86FD-9DEB34D850B8}" destId="{AB7C6CD4-FF75-4E23-A8C3-0A2318DBB1D6}" srcOrd="0" destOrd="0" presId="urn:microsoft.com/office/officeart/2005/8/layout/hierarchy2"/>
+    <dgm:cxn modelId="{48B4C1A1-E076-404E-AE8E-60088D9C9E0A}" type="presOf" srcId="{076B6350-4EE3-45E3-9904-173A771DF62A}" destId="{BE306FCD-9806-4F30-B3B1-CA273857349C}" srcOrd="0" destOrd="0" presId="urn:microsoft.com/office/officeart/2005/8/layout/hierarchy2"/>
+    <dgm:cxn modelId="{E4BDE55C-8992-194B-8DE4-9CE850D22BCC}" type="presOf" srcId="{F20EDC0B-CCE5-4D9D-9982-89A201087390}" destId="{CAE1C8E1-FF9C-459C-820F-5A372E5B5202}" srcOrd="1" destOrd="0" presId="urn:microsoft.com/office/officeart/2005/8/layout/hierarchy2"/>
     <dgm:cxn modelId="{97CD5736-54C6-4ACB-8C56-28D4F8AF533A}" srcId="{076B6350-4EE3-45E3-9904-173A771DF62A}" destId="{3958656D-BDA3-48B8-B715-8A44FDE6304E}" srcOrd="2" destOrd="0" parTransId="{6990C93A-7D15-43F9-A3BA-EF955BCEFB0F}" sibTransId="{D8D28F1D-BA72-4B54-B03D-1B8F6862319E}"/>
-    <dgm:cxn modelId="{02AE0787-AC51-B04A-AEA1-90416D7CF204}" type="presOf" srcId="{83FAD934-5D5B-40FC-B3CA-D6105DE3D322}" destId="{8F195852-041E-423A-B5DF-8945941EB406}" srcOrd="0" destOrd="0" presId="urn:microsoft.com/office/officeart/2005/8/layout/hierarchy2"/>
-    <dgm:cxn modelId="{BEE5B991-9630-B746-99B0-F5B16F1C0548}" type="presOf" srcId="{7B2890D2-36E9-4029-898C-FC7E72272380}" destId="{497DB5E4-8EF3-40EA-9803-E80F51F19C35}" srcOrd="0" destOrd="0" presId="urn:microsoft.com/office/officeart/2005/8/layout/hierarchy2"/>
+    <dgm:cxn modelId="{82CA3E99-C3BD-F948-8969-605354648BBD}" type="presOf" srcId="{7BC373CD-A346-4D76-9165-35DCB418DD6B}" destId="{F67B909A-A307-4E9B-9469-45A779E59A51}" srcOrd="1" destOrd="0" presId="urn:microsoft.com/office/officeart/2005/8/layout/hierarchy2"/>
     <dgm:cxn modelId="{F9B1644F-E249-48EB-97B5-22C2400DED34}" srcId="{D4D9B399-9B7F-46DA-97B2-FED098F5DA6B}" destId="{80D7FF03-79A4-410F-8B98-6A9724B85CBA}" srcOrd="2" destOrd="0" parTransId="{83FAD934-5D5B-40FC-B3CA-D6105DE3D322}" sibTransId="{30CB0A91-0FCE-45F8-A754-700AB3BFFDC6}"/>
-    <dgm:cxn modelId="{03FD0733-37EE-594B-89E5-C453D9CE34FF}" type="presOf" srcId="{80D7FF03-79A4-410F-8B98-6A9724B85CBA}" destId="{47ACED10-AF50-4A06-8AC5-32A97AE3B1C8}" srcOrd="0" destOrd="0" presId="urn:microsoft.com/office/officeart/2005/8/layout/hierarchy2"/>
-    <dgm:cxn modelId="{94181C63-0B0F-A04F-997B-6C91F736A4DB}" type="presOf" srcId="{F20EDC0B-CCE5-4D9D-9982-89A201087390}" destId="{CAE1C8E1-FF9C-459C-820F-5A372E5B5202}" srcOrd="1" destOrd="0" presId="urn:microsoft.com/office/officeart/2005/8/layout/hierarchy2"/>
+    <dgm:cxn modelId="{3DC4681B-B5BE-AF4C-BB49-DD15C30F2A46}" type="presOf" srcId="{7BC373CD-A346-4D76-9165-35DCB418DD6B}" destId="{4E10DB54-35ED-4D9F-B388-F6C78413B8E9}" srcOrd="0" destOrd="0" presId="urn:microsoft.com/office/officeart/2005/8/layout/hierarchy2"/>
+    <dgm:cxn modelId="{BF65EAD0-59C7-D34B-849A-67182A4292CB}" type="presOf" srcId="{BABCE05A-4544-49DE-A70D-EBD4C2932AA1}" destId="{12FD7525-DB42-46F9-B8FD-D33568A05731}" srcOrd="1" destOrd="0" presId="urn:microsoft.com/office/officeart/2005/8/layout/hierarchy2"/>
     <dgm:cxn modelId="{F14138C1-A3B2-4AE2-A00B-7F7DE38EAA68}" srcId="{5AA90255-5B35-44C4-B702-E81F223BEFD8}" destId="{45CDA3C7-8713-4369-838A-8B5F475DA36B}" srcOrd="0" destOrd="0" parTransId="{139FABCB-F47A-4731-86FD-9DEB34D850B8}" sibTransId="{7D179423-A3B9-4F05-A55D-89D4307A11C9}"/>
-    <dgm:cxn modelId="{1A124FDB-2C40-FF4F-8398-4D49F5FD25BF}" type="presOf" srcId="{83FAD934-5D5B-40FC-B3CA-D6105DE3D322}" destId="{19EBF599-727A-47CA-B105-7B4051DFB8C7}" srcOrd="1" destOrd="0" presId="urn:microsoft.com/office/officeart/2005/8/layout/hierarchy2"/>
-    <dgm:cxn modelId="{134FB0F4-012F-C94D-85CA-A11933A670E7}" type="presOf" srcId="{7BC373CD-A346-4D76-9165-35DCB418DD6B}" destId="{4E10DB54-35ED-4D9F-B388-F6C78413B8E9}" srcOrd="0" destOrd="0" presId="urn:microsoft.com/office/officeart/2005/8/layout/hierarchy2"/>
-    <dgm:cxn modelId="{68529171-9824-284B-836C-12332281FCD5}" type="presOf" srcId="{BABCE05A-4544-49DE-A70D-EBD4C2932AA1}" destId="{12FD7525-DB42-46F9-B8FD-D33568A05731}" srcOrd="1" destOrd="0" presId="urn:microsoft.com/office/officeart/2005/8/layout/hierarchy2"/>
+    <dgm:cxn modelId="{816FA2D3-2D76-C945-BF2C-077D98DBAD88}" type="presOf" srcId="{5E47499F-6F41-4F22-A420-01A675CE6103}" destId="{E11C7B6F-7180-43A5-992E-3EA5851F2391}" srcOrd="0" destOrd="0" presId="urn:microsoft.com/office/officeart/2005/8/layout/hierarchy2"/>
     <dgm:cxn modelId="{7FB55B4B-D778-485E-80DB-622F39D1A15E}" srcId="{3958656D-BDA3-48B8-B715-8A44FDE6304E}" destId="{7B2890D2-36E9-4029-898C-FC7E72272380}" srcOrd="0" destOrd="0" parTransId="{F20EDC0B-CCE5-4D9D-9982-89A201087390}" sibTransId="{0DDB3E07-6F3E-4DE7-8E05-649EA4E9106B}"/>
-    <dgm:cxn modelId="{7C44D78D-881B-8842-895E-BF02F7EA2B90}" type="presOf" srcId="{076B6350-4EE3-45E3-9904-173A771DF62A}" destId="{BE306FCD-9806-4F30-B3B1-CA273857349C}" srcOrd="0" destOrd="0" presId="urn:microsoft.com/office/officeart/2005/8/layout/hierarchy2"/>
-    <dgm:cxn modelId="{94E03C38-FF70-0D41-856B-C08D16FD3D9C}" type="presOf" srcId="{7BC373CD-A346-4D76-9165-35DCB418DD6B}" destId="{F67B909A-A307-4E9B-9469-45A779E59A51}" srcOrd="1" destOrd="0" presId="urn:microsoft.com/office/officeart/2005/8/layout/hierarchy2"/>
+    <dgm:cxn modelId="{57AD03AB-6E46-4544-85B3-748F743CDEDE}" type="presOf" srcId="{86643E8D-F7CB-4F7B-B35A-FF26EACC433C}" destId="{419BEB18-32F6-4B18-9238-A8818FE634FC}" srcOrd="0" destOrd="0" presId="urn:microsoft.com/office/officeart/2005/8/layout/hierarchy2"/>
+    <dgm:cxn modelId="{DC11E215-3569-DD4E-9D5B-33975321937D}" type="presOf" srcId="{B503AF60-5EB5-4190-8EFC-246E35833849}" destId="{F53448B5-447F-4F1A-81C6-1F0D19E192DD}" srcOrd="0" destOrd="0" presId="urn:microsoft.com/office/officeart/2005/8/layout/hierarchy2"/>
+    <dgm:cxn modelId="{DA12A537-D1E6-8449-B80B-13EDA2E4E829}" type="presOf" srcId="{5E47499F-6F41-4F22-A420-01A675CE6103}" destId="{FB48A239-373B-4448-BD7F-C055FA9C8C48}" srcOrd="1" destOrd="0" presId="urn:microsoft.com/office/officeart/2005/8/layout/hierarchy2"/>
+    <dgm:cxn modelId="{B0380F81-F41F-014F-BFED-779E8E8B57E0}" type="presOf" srcId="{5AA90255-5B35-44C4-B702-E81F223BEFD8}" destId="{3985982F-35AF-48B0-84C6-0C8F1D9EF2FA}" srcOrd="0" destOrd="0" presId="urn:microsoft.com/office/officeart/2005/8/layout/hierarchy2"/>
+    <dgm:cxn modelId="{B02EEFEA-5DB9-8247-9BE1-E5321615EAD8}" type="presOf" srcId="{9F4AA07C-F7C0-4EE0-B444-1A0A99B21C5A}" destId="{87E32AC2-4577-44E3-BD84-D5E3BD970540}" srcOrd="1" destOrd="0" presId="urn:microsoft.com/office/officeart/2005/8/layout/hierarchy2"/>
+    <dgm:cxn modelId="{51AF7BE4-7CA9-1D44-B53A-0BA0AF955BBF}" type="presOf" srcId="{83FAD934-5D5B-40FC-B3CA-D6105DE3D322}" destId="{8F195852-041E-423A-B5DF-8945941EB406}" srcOrd="0" destOrd="0" presId="urn:microsoft.com/office/officeart/2005/8/layout/hierarchy2"/>
     <dgm:cxn modelId="{32ABE36F-B84E-48F4-BC67-8F5D825C7F85}" srcId="{076B6350-4EE3-45E3-9904-173A771DF62A}" destId="{D4D9B399-9B7F-46DA-97B2-FED098F5DA6B}" srcOrd="0" destOrd="0" parTransId="{E6A38AA6-80D6-4020-A52C-B824CD5FBB0F}" sibTransId="{48A5178F-146C-4A23-8FF2-2E99B30882F8}"/>
-    <dgm:cxn modelId="{514C2D67-D44B-5D47-B31A-CE5D9CC204AB}" type="presOf" srcId="{F20EDC0B-CCE5-4D9D-9982-89A201087390}" destId="{674BA392-5914-4B78-A520-EE26D65D05C8}" srcOrd="0" destOrd="0" presId="urn:microsoft.com/office/officeart/2005/8/layout/hierarchy2"/>
+    <dgm:cxn modelId="{FAEE62CA-4971-8943-AD00-B83736BB584D}" type="presOf" srcId="{83FAD934-5D5B-40FC-B3CA-D6105DE3D322}" destId="{19EBF599-727A-47CA-B105-7B4051DFB8C7}" srcOrd="1" destOrd="0" presId="urn:microsoft.com/office/officeart/2005/8/layout/hierarchy2"/>
     <dgm:cxn modelId="{4CE301CD-89A8-41A8-9F17-DEC7FF5575CF}" srcId="{076B6350-4EE3-45E3-9904-173A771DF62A}" destId="{5AA90255-5B35-44C4-B702-E81F223BEFD8}" srcOrd="1" destOrd="0" parTransId="{2854FE16-3A46-47EE-A032-1136B67EB2C8}" sibTransId="{7B5E0C86-564B-4BB8-9398-E23143C8B801}"/>
+    <dgm:cxn modelId="{E5B01E2B-41DD-934F-88CA-C53B2C5F7C52}" type="presOf" srcId="{80D7FF03-79A4-410F-8B98-6A9724B85CBA}" destId="{47ACED10-AF50-4A06-8AC5-32A97AE3B1C8}" srcOrd="0" destOrd="0" presId="urn:microsoft.com/office/officeart/2005/8/layout/hierarchy2"/>
+    <dgm:cxn modelId="{C19A6141-30F9-D041-A5FA-03E4745A173E}" type="presOf" srcId="{F20EDC0B-CCE5-4D9D-9982-89A201087390}" destId="{674BA392-5914-4B78-A520-EE26D65D05C8}" srcOrd="0" destOrd="0" presId="urn:microsoft.com/office/officeart/2005/8/layout/hierarchy2"/>
     <dgm:cxn modelId="{A80A4F65-7375-4E8E-9CED-0483DD45593D}" srcId="{3958656D-BDA3-48B8-B715-8A44FDE6304E}" destId="{B503AF60-5EB5-4190-8EFC-246E35833849}" srcOrd="1" destOrd="0" parTransId="{9F4AA07C-F7C0-4EE0-B444-1A0A99B21C5A}" sibTransId="{97EEA01A-8995-4136-9B0E-B8636C2DDA04}"/>
+    <dgm:cxn modelId="{8AF21160-B8A4-2D4D-87E9-65E6E67CB4B2}" type="presOf" srcId="{50BC2FEF-90AA-4887-A217-BCE929A4632A}" destId="{9F0B1A31-63BD-41F6-82FC-F5574A92E909}" srcOrd="1" destOrd="0" presId="urn:microsoft.com/office/officeart/2005/8/layout/hierarchy2"/>
     <dgm:cxn modelId="{96C6A9B5-7C0D-453A-8D3D-838B1E47CC7C}" srcId="{45CDA3C7-8713-4369-838A-8B5F475DA36B}" destId="{8B8178A4-03D0-4F83-88CD-9E6E781603E6}" srcOrd="0" destOrd="0" parTransId="{50BC2FEF-90AA-4887-A217-BCE929A4632A}" sibTransId="{0B865DCC-B624-40ED-970E-B677A52C4467}"/>
-    <dgm:cxn modelId="{D4361522-C0FC-B848-9C13-D8523B6C47EA}" type="presOf" srcId="{50BC2FEF-90AA-4887-A217-BCE929A4632A}" destId="{9F0B1A31-63BD-41F6-82FC-F5574A92E909}" srcOrd="1" destOrd="0" presId="urn:microsoft.com/office/officeart/2005/8/layout/hierarchy2"/>
-    <dgm:cxn modelId="{06ECE03E-B0BD-0A41-88D9-F1B6D3AC7CFA}" type="presParOf" srcId="{BE306FCD-9806-4F30-B3B1-CA273857349C}" destId="{BC89B9CD-5E6C-4475-ADF6-F7C2D7A5A353}" srcOrd="0" destOrd="0" presId="urn:microsoft.com/office/officeart/2005/8/layout/hierarchy2"/>
-    <dgm:cxn modelId="{6FD9DD8A-B26B-3949-B1C4-2F068E98AB12}" type="presParOf" srcId="{BC89B9CD-5E6C-4475-ADF6-F7C2D7A5A353}" destId="{6E6D9CAD-33D1-4ABE-986B-53D6D631EB94}" srcOrd="0" destOrd="0" presId="urn:microsoft.com/office/officeart/2005/8/layout/hierarchy2"/>
-    <dgm:cxn modelId="{EE95352A-6A21-0840-8946-669C88BDC930}" type="presParOf" srcId="{BC89B9CD-5E6C-4475-ADF6-F7C2D7A5A353}" destId="{47C7FA5F-116D-41D5-BE1E-63389D526519}" srcOrd="1" destOrd="0" presId="urn:microsoft.com/office/officeart/2005/8/layout/hierarchy2"/>
-    <dgm:cxn modelId="{BF49567F-B9B4-6A46-B2EB-ACADB5CD6E0A}" type="presParOf" srcId="{47C7FA5F-116D-41D5-BE1E-63389D526519}" destId="{B4361C68-E191-4E89-B0BD-BAD091626B5B}" srcOrd="0" destOrd="0" presId="urn:microsoft.com/office/officeart/2005/8/layout/hierarchy2"/>
-    <dgm:cxn modelId="{FA24CE12-A6F1-3C4D-8755-A691DBFA6EB6}" type="presParOf" srcId="{B4361C68-E191-4E89-B0BD-BAD091626B5B}" destId="{12FD7525-DB42-46F9-B8FD-D33568A05731}" srcOrd="0" destOrd="0" presId="urn:microsoft.com/office/officeart/2005/8/layout/hierarchy2"/>
-    <dgm:cxn modelId="{9985A1D6-572D-154C-9E6A-F33A44373E6B}" type="presParOf" srcId="{47C7FA5F-116D-41D5-BE1E-63389D526519}" destId="{8D4B9DA0-8352-443E-AB23-4081880753A9}" srcOrd="1" destOrd="0" presId="urn:microsoft.com/office/officeart/2005/8/layout/hierarchy2"/>
-    <dgm:cxn modelId="{4E31801C-7F62-6A46-9CC9-614AF66E6376}" type="presParOf" srcId="{8D4B9DA0-8352-443E-AB23-4081880753A9}" destId="{CA6C5886-D1D3-4819-90BD-4BAC8F1EE87D}" srcOrd="0" destOrd="0" presId="urn:microsoft.com/office/officeart/2005/8/layout/hierarchy2"/>
-    <dgm:cxn modelId="{71855346-6056-1648-9D59-450BDEB51CC0}" type="presParOf" srcId="{8D4B9DA0-8352-443E-AB23-4081880753A9}" destId="{9192797A-2A70-45CD-83CD-8CC844391943}" srcOrd="1" destOrd="0" presId="urn:microsoft.com/office/officeart/2005/8/layout/hierarchy2"/>
-    <dgm:cxn modelId="{914D959F-0474-FA4B-B6E9-64E2DD24052C}" type="presParOf" srcId="{47C7FA5F-116D-41D5-BE1E-63389D526519}" destId="{E11C7B6F-7180-43A5-992E-3EA5851F2391}" srcOrd="2" destOrd="0" presId="urn:microsoft.com/office/officeart/2005/8/layout/hierarchy2"/>
-    <dgm:cxn modelId="{5B0FC7DC-4978-0A46-9B40-C5F05F2183BA}" type="presParOf" srcId="{E11C7B6F-7180-43A5-992E-3EA5851F2391}" destId="{FB48A239-373B-4448-BD7F-C055FA9C8C48}" srcOrd="0" destOrd="0" presId="urn:microsoft.com/office/officeart/2005/8/layout/hierarchy2"/>
-    <dgm:cxn modelId="{6CE420B4-AB1F-A64B-95B0-D3A995727DF3}" type="presParOf" srcId="{47C7FA5F-116D-41D5-BE1E-63389D526519}" destId="{49833578-BD56-4B76-A7B4-93C083AE7440}" srcOrd="3" destOrd="0" presId="urn:microsoft.com/office/officeart/2005/8/layout/hierarchy2"/>
-    <dgm:cxn modelId="{0A344ACC-3530-4F4F-8A27-606AE875EA3B}" type="presParOf" srcId="{49833578-BD56-4B76-A7B4-93C083AE7440}" destId="{419BEB18-32F6-4B18-9238-A8818FE634FC}" srcOrd="0" destOrd="0" presId="urn:microsoft.com/office/officeart/2005/8/layout/hierarchy2"/>
-    <dgm:cxn modelId="{4773FE3B-D9CE-3A4B-9DF3-8ECC9DB3144E}" type="presParOf" srcId="{49833578-BD56-4B76-A7B4-93C083AE7440}" destId="{9606F08B-4F70-4EB6-983D-ED46C176903C}" srcOrd="1" destOrd="0" presId="urn:microsoft.com/office/officeart/2005/8/layout/hierarchy2"/>
-    <dgm:cxn modelId="{2F81A89C-2E03-A247-B411-2952DB13FAB6}" type="presParOf" srcId="{47C7FA5F-116D-41D5-BE1E-63389D526519}" destId="{8F195852-041E-423A-B5DF-8945941EB406}" srcOrd="4" destOrd="0" presId="urn:microsoft.com/office/officeart/2005/8/layout/hierarchy2"/>
-    <dgm:cxn modelId="{42DC9FC0-8651-774D-83FC-63FCF824373B}" type="presParOf" srcId="{8F195852-041E-423A-B5DF-8945941EB406}" destId="{19EBF599-727A-47CA-B105-7B4051DFB8C7}" srcOrd="0" destOrd="0" presId="urn:microsoft.com/office/officeart/2005/8/layout/hierarchy2"/>
-    <dgm:cxn modelId="{D29751E6-1895-024C-A6F6-12D1956FC632}" type="presParOf" srcId="{47C7FA5F-116D-41D5-BE1E-63389D526519}" destId="{5B0C94E8-6047-4A9D-A59D-4243CA01023B}" srcOrd="5" destOrd="0" presId="urn:microsoft.com/office/officeart/2005/8/layout/hierarchy2"/>
-    <dgm:cxn modelId="{080AF362-7616-094B-A1BB-B76B24336FF3}" type="presParOf" srcId="{5B0C94E8-6047-4A9D-A59D-4243CA01023B}" destId="{47ACED10-AF50-4A06-8AC5-32A97AE3B1C8}" srcOrd="0" destOrd="0" presId="urn:microsoft.com/office/officeart/2005/8/layout/hierarchy2"/>
-    <dgm:cxn modelId="{D460642E-1D9C-464C-A7CF-8C42104A23A3}" type="presParOf" srcId="{5B0C94E8-6047-4A9D-A59D-4243CA01023B}" destId="{51C9AA23-5208-47C4-9495-ED7DF43D7949}" srcOrd="1" destOrd="0" presId="urn:microsoft.com/office/officeart/2005/8/layout/hierarchy2"/>
-    <dgm:cxn modelId="{31388B75-FEE8-7D43-BC69-073C04C77C2F}" type="presParOf" srcId="{BE306FCD-9806-4F30-B3B1-CA273857349C}" destId="{8658F2C1-2E33-4716-96CE-BB95A05DA53A}" srcOrd="1" destOrd="0" presId="urn:microsoft.com/office/officeart/2005/8/layout/hierarchy2"/>
-    <dgm:cxn modelId="{81146586-8371-C249-95C4-340D6F263D97}" type="presParOf" srcId="{8658F2C1-2E33-4716-96CE-BB95A05DA53A}" destId="{3985982F-35AF-48B0-84C6-0C8F1D9EF2FA}" srcOrd="0" destOrd="0" presId="urn:microsoft.com/office/officeart/2005/8/layout/hierarchy2"/>
-    <dgm:cxn modelId="{9389B338-4B1B-7949-8A7F-F04FEBA5C977}" type="presParOf" srcId="{8658F2C1-2E33-4716-96CE-BB95A05DA53A}" destId="{E962D45F-3934-4127-B852-040B19CBBED4}" srcOrd="1" destOrd="0" presId="urn:microsoft.com/office/officeart/2005/8/layout/hierarchy2"/>
-    <dgm:cxn modelId="{F9DFD636-9E24-1140-9233-737DC85774A7}" type="presParOf" srcId="{E962D45F-3934-4127-B852-040B19CBBED4}" destId="{AB7C6CD4-FF75-4E23-A8C3-0A2318DBB1D6}" srcOrd="0" destOrd="0" presId="urn:microsoft.com/office/officeart/2005/8/layout/hierarchy2"/>
-    <dgm:cxn modelId="{8053D23F-02C5-D54B-9D55-0B4DF602F6A8}" type="presParOf" srcId="{AB7C6CD4-FF75-4E23-A8C3-0A2318DBB1D6}" destId="{86416187-05A5-41DD-ADA2-C443892DABB2}" srcOrd="0" destOrd="0" presId="urn:microsoft.com/office/officeart/2005/8/layout/hierarchy2"/>
-    <dgm:cxn modelId="{E86A3AD3-E539-5F48-B0F8-3978799B8B2A}" type="presParOf" srcId="{E962D45F-3934-4127-B852-040B19CBBED4}" destId="{F5141415-821F-4342-AEDF-E9BC97E8B75D}" srcOrd="1" destOrd="0" presId="urn:microsoft.com/office/officeart/2005/8/layout/hierarchy2"/>
-    <dgm:cxn modelId="{57FB742A-491E-3048-B0D8-BAECE2DD80F1}" type="presParOf" srcId="{F5141415-821F-4342-AEDF-E9BC97E8B75D}" destId="{A1B1FB24-4A19-4073-B3DA-7D6FAFFD6611}" srcOrd="0" destOrd="0" presId="urn:microsoft.com/office/officeart/2005/8/layout/hierarchy2"/>
-    <dgm:cxn modelId="{0223FDF1-E95F-2447-8D72-505736AF434A}" type="presParOf" srcId="{F5141415-821F-4342-AEDF-E9BC97E8B75D}" destId="{1AAB8F11-CB53-4E23-8DA2-6135C0475A27}" srcOrd="1" destOrd="0" presId="urn:microsoft.com/office/officeart/2005/8/layout/hierarchy2"/>
-    <dgm:cxn modelId="{C1E22A41-7081-6B44-AC06-B13DB7877959}" type="presParOf" srcId="{1AAB8F11-CB53-4E23-8DA2-6135C0475A27}" destId="{FDA47220-895B-4A69-B2BB-8BF8C016FF4B}" srcOrd="0" destOrd="0" presId="urn:microsoft.com/office/officeart/2005/8/layout/hierarchy2"/>
-    <dgm:cxn modelId="{E0E44C2C-EEF3-8C4D-9600-CEE186A6CD70}" type="presParOf" srcId="{FDA47220-895B-4A69-B2BB-8BF8C016FF4B}" destId="{9F0B1A31-63BD-41F6-82FC-F5574A92E909}" srcOrd="0" destOrd="0" presId="urn:microsoft.com/office/officeart/2005/8/layout/hierarchy2"/>
-    <dgm:cxn modelId="{68266ACB-46A8-074F-92B6-4F87B8BACF64}" type="presParOf" srcId="{1AAB8F11-CB53-4E23-8DA2-6135C0475A27}" destId="{519D71D9-AD17-481A-BC45-95647664C32A}" srcOrd="1" destOrd="0" presId="urn:microsoft.com/office/officeart/2005/8/layout/hierarchy2"/>
-    <dgm:cxn modelId="{524DAF3A-E50F-D246-88D3-F52A275F00D4}" type="presParOf" srcId="{519D71D9-AD17-481A-BC45-95647664C32A}" destId="{C0C8DC8E-72DB-4A2E-A50E-DA1CA06D79E3}" srcOrd="0" destOrd="0" presId="urn:microsoft.com/office/officeart/2005/8/layout/hierarchy2"/>
-    <dgm:cxn modelId="{9659C138-1403-8A45-AE83-142AA59FCB29}" type="presParOf" srcId="{519D71D9-AD17-481A-BC45-95647664C32A}" destId="{98B01CE3-DDD6-4A2E-A4D8-B0F413861D6D}" srcOrd="1" destOrd="0" presId="urn:microsoft.com/office/officeart/2005/8/layout/hierarchy2"/>
-    <dgm:cxn modelId="{34C1A007-9EF3-B54F-8CBA-BB2E54E878FD}" type="presParOf" srcId="{1AAB8F11-CB53-4E23-8DA2-6135C0475A27}" destId="{4E10DB54-35ED-4D9F-B388-F6C78413B8E9}" srcOrd="2" destOrd="0" presId="urn:microsoft.com/office/officeart/2005/8/layout/hierarchy2"/>
-    <dgm:cxn modelId="{5F674C14-E6FF-6C46-B9BE-5F7D5C2897EF}" type="presParOf" srcId="{4E10DB54-35ED-4D9F-B388-F6C78413B8E9}" destId="{F67B909A-A307-4E9B-9469-45A779E59A51}" srcOrd="0" destOrd="0" presId="urn:microsoft.com/office/officeart/2005/8/layout/hierarchy2"/>
-    <dgm:cxn modelId="{603CC0EE-1DE9-C54F-B28A-17797EF23C6C}" type="presParOf" srcId="{1AAB8F11-CB53-4E23-8DA2-6135C0475A27}" destId="{14714887-E966-470C-860D-96908FD88E18}" srcOrd="3" destOrd="0" presId="urn:microsoft.com/office/officeart/2005/8/layout/hierarchy2"/>
-    <dgm:cxn modelId="{3F3734CF-6FEF-8148-84A5-AA46EF27B319}" type="presParOf" srcId="{14714887-E966-470C-860D-96908FD88E18}" destId="{1906A700-A645-429B-8F9F-2A4F59D4835E}" srcOrd="0" destOrd="0" presId="urn:microsoft.com/office/officeart/2005/8/layout/hierarchy2"/>
-    <dgm:cxn modelId="{8D947758-9EB1-0F4F-9661-EAEF72DA4890}" type="presParOf" srcId="{14714887-E966-470C-860D-96908FD88E18}" destId="{9E21E745-5CA6-4C1A-A097-7D4CFAE8952B}" srcOrd="1" destOrd="0" presId="urn:microsoft.com/office/officeart/2005/8/layout/hierarchy2"/>
-    <dgm:cxn modelId="{8FCBFCA9-DCB5-AE4C-AE7F-E376A5E5445D}" type="presParOf" srcId="{1AAB8F11-CB53-4E23-8DA2-6135C0475A27}" destId="{2938BCE4-55BC-4FA7-8B13-8D7362E71CAD}" srcOrd="4" destOrd="0" presId="urn:microsoft.com/office/officeart/2005/8/layout/hierarchy2"/>
-    <dgm:cxn modelId="{C2CDBB4B-28DD-F542-8633-4429DDC52FBC}" type="presParOf" srcId="{2938BCE4-55BC-4FA7-8B13-8D7362E71CAD}" destId="{A6341011-54EC-4E06-9306-EAF2DE56CD2C}" srcOrd="0" destOrd="0" presId="urn:microsoft.com/office/officeart/2005/8/layout/hierarchy2"/>
-    <dgm:cxn modelId="{5033FB4B-4138-5F4B-85D0-3559C2463C32}" type="presParOf" srcId="{1AAB8F11-CB53-4E23-8DA2-6135C0475A27}" destId="{A0A8C24A-B549-4DD3-A86B-5C27239361DA}" srcOrd="5" destOrd="0" presId="urn:microsoft.com/office/officeart/2005/8/layout/hierarchy2"/>
-    <dgm:cxn modelId="{2585B939-EBC7-D04D-87B9-0F27713B4373}" type="presParOf" srcId="{A0A8C24A-B549-4DD3-A86B-5C27239361DA}" destId="{368F1645-5A66-45DB-B296-C23315AB7E22}" srcOrd="0" destOrd="0" presId="urn:microsoft.com/office/officeart/2005/8/layout/hierarchy2"/>
-    <dgm:cxn modelId="{EDC5F120-68E8-8949-87C5-594C65570680}" type="presParOf" srcId="{A0A8C24A-B549-4DD3-A86B-5C27239361DA}" destId="{AAB70EE2-6F5D-4397-9BEA-BD14754644EA}" srcOrd="1" destOrd="0" presId="urn:microsoft.com/office/officeart/2005/8/layout/hierarchy2"/>
-    <dgm:cxn modelId="{00A89F5C-F1DA-6B44-8F58-2909F1C9713B}" type="presParOf" srcId="{BE306FCD-9806-4F30-B3B1-CA273857349C}" destId="{3EC8FEA1-FACA-4B7A-ACC4-B6309011D501}" srcOrd="2" destOrd="0" presId="urn:microsoft.com/office/officeart/2005/8/layout/hierarchy2"/>
-    <dgm:cxn modelId="{3C35269F-6F8F-9645-8051-281BDCA33D64}" type="presParOf" srcId="{3EC8FEA1-FACA-4B7A-ACC4-B6309011D501}" destId="{2AEF7D3A-FF38-45BC-9B3E-D40CCE847072}" srcOrd="0" destOrd="0" presId="urn:microsoft.com/office/officeart/2005/8/layout/hierarchy2"/>
-    <dgm:cxn modelId="{D5540453-FD92-B849-97A9-A3BF4729B525}" type="presParOf" srcId="{3EC8FEA1-FACA-4B7A-ACC4-B6309011D501}" destId="{2E81C92C-CE54-4B34-8AD9-23F5F8E60BCB}" srcOrd="1" destOrd="0" presId="urn:microsoft.com/office/officeart/2005/8/layout/hierarchy2"/>
-    <dgm:cxn modelId="{BF9208C2-B533-244E-AD66-59A86A3B5F63}" type="presParOf" srcId="{2E81C92C-CE54-4B34-8AD9-23F5F8E60BCB}" destId="{674BA392-5914-4B78-A520-EE26D65D05C8}" srcOrd="0" destOrd="0" presId="urn:microsoft.com/office/officeart/2005/8/layout/hierarchy2"/>
-    <dgm:cxn modelId="{CEE08E84-F2B7-5B42-BEC3-2C604AD51293}" type="presParOf" srcId="{674BA392-5914-4B78-A520-EE26D65D05C8}" destId="{CAE1C8E1-FF9C-459C-820F-5A372E5B5202}" srcOrd="0" destOrd="0" presId="urn:microsoft.com/office/officeart/2005/8/layout/hierarchy2"/>
-    <dgm:cxn modelId="{A393F5EB-B06B-CC42-BDC9-FC3EDA97FDCA}" type="presParOf" srcId="{2E81C92C-CE54-4B34-8AD9-23F5F8E60BCB}" destId="{905C17AD-FE93-4469-8609-EDCF89529AA2}" srcOrd="1" destOrd="0" presId="urn:microsoft.com/office/officeart/2005/8/layout/hierarchy2"/>
-    <dgm:cxn modelId="{48047B4C-7E9E-9249-AC4E-E324AA7AA997}" type="presParOf" srcId="{905C17AD-FE93-4469-8609-EDCF89529AA2}" destId="{497DB5E4-8EF3-40EA-9803-E80F51F19C35}" srcOrd="0" destOrd="0" presId="urn:microsoft.com/office/officeart/2005/8/layout/hierarchy2"/>
-    <dgm:cxn modelId="{C0D7EE0C-F020-3741-910D-79CA77271BDE}" type="presParOf" srcId="{905C17AD-FE93-4469-8609-EDCF89529AA2}" destId="{A54907F9-77D3-493A-BD14-6183BAA27BA4}" srcOrd="1" destOrd="0" presId="urn:microsoft.com/office/officeart/2005/8/layout/hierarchy2"/>
-    <dgm:cxn modelId="{3B42FE90-30D1-AA4A-B391-A64B81E1F893}" type="presParOf" srcId="{2E81C92C-CE54-4B34-8AD9-23F5F8E60BCB}" destId="{EB2274FC-15F8-41B7-935B-E389FD47AFD1}" srcOrd="2" destOrd="0" presId="urn:microsoft.com/office/officeart/2005/8/layout/hierarchy2"/>
-    <dgm:cxn modelId="{98E47CA9-80A4-7148-819E-635F7E902665}" type="presParOf" srcId="{EB2274FC-15F8-41B7-935B-E389FD47AFD1}" destId="{87E32AC2-4577-44E3-BD84-D5E3BD970540}" srcOrd="0" destOrd="0" presId="urn:microsoft.com/office/officeart/2005/8/layout/hierarchy2"/>
-    <dgm:cxn modelId="{3FCBB166-8481-D64C-A0B0-5EF1EEC17C45}" type="presParOf" srcId="{2E81C92C-CE54-4B34-8AD9-23F5F8E60BCB}" destId="{9076073A-94D7-4B3A-BEDD-A7CFB249D472}" srcOrd="3" destOrd="0" presId="urn:microsoft.com/office/officeart/2005/8/layout/hierarchy2"/>
-    <dgm:cxn modelId="{F51AC9A5-FE51-D24A-8356-E58F7A96D41F}" type="presParOf" srcId="{9076073A-94D7-4B3A-BEDD-A7CFB249D472}" destId="{F53448B5-447F-4F1A-81C6-1F0D19E192DD}" srcOrd="0" destOrd="0" presId="urn:microsoft.com/office/officeart/2005/8/layout/hierarchy2"/>
-    <dgm:cxn modelId="{CDCDCB1A-4790-B046-AFD6-B87B7C4EAB19}" type="presParOf" srcId="{9076073A-94D7-4B3A-BEDD-A7CFB249D472}" destId="{9771CB1D-2BA5-42D9-9957-3E7E79F8490A}" srcOrd="1" destOrd="0" presId="urn:microsoft.com/office/officeart/2005/8/layout/hierarchy2"/>
+    <dgm:cxn modelId="{EDBC688F-1843-3248-8E8A-7D7F7385BD72}" type="presOf" srcId="{8B8178A4-03D0-4F83-88CD-9E6E781603E6}" destId="{C0C8DC8E-72DB-4A2E-A50E-DA1CA06D79E3}" srcOrd="0" destOrd="0" presId="urn:microsoft.com/office/officeart/2005/8/layout/hierarchy2"/>
+    <dgm:cxn modelId="{D52F2645-BF21-3E42-9716-888A64898B98}" type="presOf" srcId="{50BC2FEF-90AA-4887-A217-BCE929A4632A}" destId="{FDA47220-895B-4A69-B2BB-8BF8C016FF4B}" srcOrd="0" destOrd="0" presId="urn:microsoft.com/office/officeart/2005/8/layout/hierarchy2"/>
+    <dgm:cxn modelId="{6FAAC99E-B425-D545-B44D-E7124B4DEE41}" type="presParOf" srcId="{BE306FCD-9806-4F30-B3B1-CA273857349C}" destId="{BC89B9CD-5E6C-4475-ADF6-F7C2D7A5A353}" srcOrd="0" destOrd="0" presId="urn:microsoft.com/office/officeart/2005/8/layout/hierarchy2"/>
+    <dgm:cxn modelId="{A42AEF17-0F05-6945-BE29-472476FA6FC0}" type="presParOf" srcId="{BC89B9CD-5E6C-4475-ADF6-F7C2D7A5A353}" destId="{6E6D9CAD-33D1-4ABE-986B-53D6D631EB94}" srcOrd="0" destOrd="0" presId="urn:microsoft.com/office/officeart/2005/8/layout/hierarchy2"/>
+    <dgm:cxn modelId="{EB9EFC09-937A-704D-901A-636629121CFD}" type="presParOf" srcId="{BC89B9CD-5E6C-4475-ADF6-F7C2D7A5A353}" destId="{47C7FA5F-116D-41D5-BE1E-63389D526519}" srcOrd="1" destOrd="0" presId="urn:microsoft.com/office/officeart/2005/8/layout/hierarchy2"/>
+    <dgm:cxn modelId="{75AAE1D0-CD48-5247-BC92-5AE6BF3440F2}" type="presParOf" srcId="{47C7FA5F-116D-41D5-BE1E-63389D526519}" destId="{B4361C68-E191-4E89-B0BD-BAD091626B5B}" srcOrd="0" destOrd="0" presId="urn:microsoft.com/office/officeart/2005/8/layout/hierarchy2"/>
+    <dgm:cxn modelId="{A7BE7DC9-D00D-994A-89A9-61D8EE4AC38C}" type="presParOf" srcId="{B4361C68-E191-4E89-B0BD-BAD091626B5B}" destId="{12FD7525-DB42-46F9-B8FD-D33568A05731}" srcOrd="0" destOrd="0" presId="urn:microsoft.com/office/officeart/2005/8/layout/hierarchy2"/>
+    <dgm:cxn modelId="{3E428CFF-CCEB-974E-9D87-13B68F07E8D5}" type="presParOf" srcId="{47C7FA5F-116D-41D5-BE1E-63389D526519}" destId="{8D4B9DA0-8352-443E-AB23-4081880753A9}" srcOrd="1" destOrd="0" presId="urn:microsoft.com/office/officeart/2005/8/layout/hierarchy2"/>
+    <dgm:cxn modelId="{C0D867DB-75B5-D04A-8EBA-9F126B039AFE}" type="presParOf" srcId="{8D4B9DA0-8352-443E-AB23-4081880753A9}" destId="{CA6C5886-D1D3-4819-90BD-4BAC8F1EE87D}" srcOrd="0" destOrd="0" presId="urn:microsoft.com/office/officeart/2005/8/layout/hierarchy2"/>
+    <dgm:cxn modelId="{1FEBC566-D04B-674E-9CCD-30A3D2D69703}" type="presParOf" srcId="{8D4B9DA0-8352-443E-AB23-4081880753A9}" destId="{9192797A-2A70-45CD-83CD-8CC844391943}" srcOrd="1" destOrd="0" presId="urn:microsoft.com/office/officeart/2005/8/layout/hierarchy2"/>
+    <dgm:cxn modelId="{19FE5122-8E44-1E41-99C2-2AABB2F21BCF}" type="presParOf" srcId="{47C7FA5F-116D-41D5-BE1E-63389D526519}" destId="{E11C7B6F-7180-43A5-992E-3EA5851F2391}" srcOrd="2" destOrd="0" presId="urn:microsoft.com/office/officeart/2005/8/layout/hierarchy2"/>
+    <dgm:cxn modelId="{E0BE4FB2-C3D4-5749-9081-0764B3EF8DDF}" type="presParOf" srcId="{E11C7B6F-7180-43A5-992E-3EA5851F2391}" destId="{FB48A239-373B-4448-BD7F-C055FA9C8C48}" srcOrd="0" destOrd="0" presId="urn:microsoft.com/office/officeart/2005/8/layout/hierarchy2"/>
+    <dgm:cxn modelId="{ADFE951A-ECB9-B04C-BC18-13B4EE2DB768}" type="presParOf" srcId="{47C7FA5F-116D-41D5-BE1E-63389D526519}" destId="{49833578-BD56-4B76-A7B4-93C083AE7440}" srcOrd="3" destOrd="0" presId="urn:microsoft.com/office/officeart/2005/8/layout/hierarchy2"/>
+    <dgm:cxn modelId="{E40AF779-B1B6-7947-8544-C27D79A0002E}" type="presParOf" srcId="{49833578-BD56-4B76-A7B4-93C083AE7440}" destId="{419BEB18-32F6-4B18-9238-A8818FE634FC}" srcOrd="0" destOrd="0" presId="urn:microsoft.com/office/officeart/2005/8/layout/hierarchy2"/>
+    <dgm:cxn modelId="{F0066B07-6150-8C4A-AF16-712F7521562D}" type="presParOf" srcId="{49833578-BD56-4B76-A7B4-93C083AE7440}" destId="{9606F08B-4F70-4EB6-983D-ED46C176903C}" srcOrd="1" destOrd="0" presId="urn:microsoft.com/office/officeart/2005/8/layout/hierarchy2"/>
+    <dgm:cxn modelId="{D49BE5C1-0108-A144-86F2-6ADB6ED7C2F7}" type="presParOf" srcId="{47C7FA5F-116D-41D5-BE1E-63389D526519}" destId="{8F195852-041E-423A-B5DF-8945941EB406}" srcOrd="4" destOrd="0" presId="urn:microsoft.com/office/officeart/2005/8/layout/hierarchy2"/>
+    <dgm:cxn modelId="{430014CD-7BA9-9B40-97CA-6BE08F6DF55D}" type="presParOf" srcId="{8F195852-041E-423A-B5DF-8945941EB406}" destId="{19EBF599-727A-47CA-B105-7B4051DFB8C7}" srcOrd="0" destOrd="0" presId="urn:microsoft.com/office/officeart/2005/8/layout/hierarchy2"/>
+    <dgm:cxn modelId="{ABA945B5-7043-2C41-AEB5-E79E483F3DF6}" type="presParOf" srcId="{47C7FA5F-116D-41D5-BE1E-63389D526519}" destId="{5B0C94E8-6047-4A9D-A59D-4243CA01023B}" srcOrd="5" destOrd="0" presId="urn:microsoft.com/office/officeart/2005/8/layout/hierarchy2"/>
+    <dgm:cxn modelId="{CB7D8842-A364-394F-A679-2948A15DE02A}" type="presParOf" srcId="{5B0C94E8-6047-4A9D-A59D-4243CA01023B}" destId="{47ACED10-AF50-4A06-8AC5-32A97AE3B1C8}" srcOrd="0" destOrd="0" presId="urn:microsoft.com/office/officeart/2005/8/layout/hierarchy2"/>
+    <dgm:cxn modelId="{39099DD6-E5F4-794E-A4B3-2ADD533EB66A}" type="presParOf" srcId="{5B0C94E8-6047-4A9D-A59D-4243CA01023B}" destId="{51C9AA23-5208-47C4-9495-ED7DF43D7949}" srcOrd="1" destOrd="0" presId="urn:microsoft.com/office/officeart/2005/8/layout/hierarchy2"/>
+    <dgm:cxn modelId="{37BCE0F1-0378-214E-AE0C-416F08E24281}" type="presParOf" srcId="{BE306FCD-9806-4F30-B3B1-CA273857349C}" destId="{8658F2C1-2E33-4716-96CE-BB95A05DA53A}" srcOrd="1" destOrd="0" presId="urn:microsoft.com/office/officeart/2005/8/layout/hierarchy2"/>
+    <dgm:cxn modelId="{FA339CC7-C553-E048-9B62-2A2407F3A1D1}" type="presParOf" srcId="{8658F2C1-2E33-4716-96CE-BB95A05DA53A}" destId="{3985982F-35AF-48B0-84C6-0C8F1D9EF2FA}" srcOrd="0" destOrd="0" presId="urn:microsoft.com/office/officeart/2005/8/layout/hierarchy2"/>
+    <dgm:cxn modelId="{B8925B50-1AA2-F241-81F8-976C2168CF65}" type="presParOf" srcId="{8658F2C1-2E33-4716-96CE-BB95A05DA53A}" destId="{E962D45F-3934-4127-B852-040B19CBBED4}" srcOrd="1" destOrd="0" presId="urn:microsoft.com/office/officeart/2005/8/layout/hierarchy2"/>
+    <dgm:cxn modelId="{E47AD5A2-6758-6546-BEAE-1FF261E5175D}" type="presParOf" srcId="{E962D45F-3934-4127-B852-040B19CBBED4}" destId="{AB7C6CD4-FF75-4E23-A8C3-0A2318DBB1D6}" srcOrd="0" destOrd="0" presId="urn:microsoft.com/office/officeart/2005/8/layout/hierarchy2"/>
+    <dgm:cxn modelId="{6EB1C8F3-5179-2E42-B269-091DBD1CECE7}" type="presParOf" srcId="{AB7C6CD4-FF75-4E23-A8C3-0A2318DBB1D6}" destId="{86416187-05A5-41DD-ADA2-C443892DABB2}" srcOrd="0" destOrd="0" presId="urn:microsoft.com/office/officeart/2005/8/layout/hierarchy2"/>
+    <dgm:cxn modelId="{2C8477ED-FA88-E14B-BE02-6F88497AC429}" type="presParOf" srcId="{E962D45F-3934-4127-B852-040B19CBBED4}" destId="{F5141415-821F-4342-AEDF-E9BC97E8B75D}" srcOrd="1" destOrd="0" presId="urn:microsoft.com/office/officeart/2005/8/layout/hierarchy2"/>
+    <dgm:cxn modelId="{384591DB-83AA-6C4C-8618-01EC6ED29748}" type="presParOf" srcId="{F5141415-821F-4342-AEDF-E9BC97E8B75D}" destId="{A1B1FB24-4A19-4073-B3DA-7D6FAFFD6611}" srcOrd="0" destOrd="0" presId="urn:microsoft.com/office/officeart/2005/8/layout/hierarchy2"/>
+    <dgm:cxn modelId="{B9B1FA03-465A-0341-A406-CE2724AE4EB2}" type="presParOf" srcId="{F5141415-821F-4342-AEDF-E9BC97E8B75D}" destId="{1AAB8F11-CB53-4E23-8DA2-6135C0475A27}" srcOrd="1" destOrd="0" presId="urn:microsoft.com/office/officeart/2005/8/layout/hierarchy2"/>
+    <dgm:cxn modelId="{F5919C77-8D64-0144-849B-D4771CAF4F5C}" type="presParOf" srcId="{1AAB8F11-CB53-4E23-8DA2-6135C0475A27}" destId="{FDA47220-895B-4A69-B2BB-8BF8C016FF4B}" srcOrd="0" destOrd="0" presId="urn:microsoft.com/office/officeart/2005/8/layout/hierarchy2"/>
+    <dgm:cxn modelId="{9B26D13D-72D0-0843-88C4-CFD2124BD53B}" type="presParOf" srcId="{FDA47220-895B-4A69-B2BB-8BF8C016FF4B}" destId="{9F0B1A31-63BD-41F6-82FC-F5574A92E909}" srcOrd="0" destOrd="0" presId="urn:microsoft.com/office/officeart/2005/8/layout/hierarchy2"/>
+    <dgm:cxn modelId="{4F697C6D-B9E8-2845-9920-9BCA395F6B14}" type="presParOf" srcId="{1AAB8F11-CB53-4E23-8DA2-6135C0475A27}" destId="{519D71D9-AD17-481A-BC45-95647664C32A}" srcOrd="1" destOrd="0" presId="urn:microsoft.com/office/officeart/2005/8/layout/hierarchy2"/>
+    <dgm:cxn modelId="{8AFF18B8-FDD7-464E-BB64-EA3DD9575ACB}" type="presParOf" srcId="{519D71D9-AD17-481A-BC45-95647664C32A}" destId="{C0C8DC8E-72DB-4A2E-A50E-DA1CA06D79E3}" srcOrd="0" destOrd="0" presId="urn:microsoft.com/office/officeart/2005/8/layout/hierarchy2"/>
+    <dgm:cxn modelId="{2BB8C87F-B661-B740-8804-DB3362D5062D}" type="presParOf" srcId="{519D71D9-AD17-481A-BC45-95647664C32A}" destId="{98B01CE3-DDD6-4A2E-A4D8-B0F413861D6D}" srcOrd="1" destOrd="0" presId="urn:microsoft.com/office/officeart/2005/8/layout/hierarchy2"/>
+    <dgm:cxn modelId="{77A2ED53-B87B-614F-8F23-C5FC274E3FA8}" type="presParOf" srcId="{1AAB8F11-CB53-4E23-8DA2-6135C0475A27}" destId="{4E10DB54-35ED-4D9F-B388-F6C78413B8E9}" srcOrd="2" destOrd="0" presId="urn:microsoft.com/office/officeart/2005/8/layout/hierarchy2"/>
+    <dgm:cxn modelId="{3324504D-553D-E449-8C32-79E3118B7EB5}" type="presParOf" srcId="{4E10DB54-35ED-4D9F-B388-F6C78413B8E9}" destId="{F67B909A-A307-4E9B-9469-45A779E59A51}" srcOrd="0" destOrd="0" presId="urn:microsoft.com/office/officeart/2005/8/layout/hierarchy2"/>
+    <dgm:cxn modelId="{B84B7CCC-3563-9B44-9839-64E95E97E455}" type="presParOf" srcId="{1AAB8F11-CB53-4E23-8DA2-6135C0475A27}" destId="{14714887-E966-470C-860D-96908FD88E18}" srcOrd="3" destOrd="0" presId="urn:microsoft.com/office/officeart/2005/8/layout/hierarchy2"/>
+    <dgm:cxn modelId="{4A863C86-ABA3-9E4C-8C26-72EF373C2E5D}" type="presParOf" srcId="{14714887-E966-470C-860D-96908FD88E18}" destId="{1906A700-A645-429B-8F9F-2A4F59D4835E}" srcOrd="0" destOrd="0" presId="urn:microsoft.com/office/officeart/2005/8/layout/hierarchy2"/>
+    <dgm:cxn modelId="{F74705B5-2447-5B4A-A816-660DE34B9B72}" type="presParOf" srcId="{14714887-E966-470C-860D-96908FD88E18}" destId="{9E21E745-5CA6-4C1A-A097-7D4CFAE8952B}" srcOrd="1" destOrd="0" presId="urn:microsoft.com/office/officeart/2005/8/layout/hierarchy2"/>
+    <dgm:cxn modelId="{EE0013F2-B110-6B47-9B42-0F680366D732}" type="presParOf" srcId="{1AAB8F11-CB53-4E23-8DA2-6135C0475A27}" destId="{2938BCE4-55BC-4FA7-8B13-8D7362E71CAD}" srcOrd="4" destOrd="0" presId="urn:microsoft.com/office/officeart/2005/8/layout/hierarchy2"/>
+    <dgm:cxn modelId="{7EB75EAA-9AD7-DA42-BF5E-83BC236266B9}" type="presParOf" srcId="{2938BCE4-55BC-4FA7-8B13-8D7362E71CAD}" destId="{A6341011-54EC-4E06-9306-EAF2DE56CD2C}" srcOrd="0" destOrd="0" presId="urn:microsoft.com/office/officeart/2005/8/layout/hierarchy2"/>
+    <dgm:cxn modelId="{9110AF2D-B2C1-B64C-9F3D-9775082432D7}" type="presParOf" srcId="{1AAB8F11-CB53-4E23-8DA2-6135C0475A27}" destId="{A0A8C24A-B549-4DD3-A86B-5C27239361DA}" srcOrd="5" destOrd="0" presId="urn:microsoft.com/office/officeart/2005/8/layout/hierarchy2"/>
+    <dgm:cxn modelId="{EC0678D9-EAA9-7049-9299-00784738DF48}" type="presParOf" srcId="{A0A8C24A-B549-4DD3-A86B-5C27239361DA}" destId="{368F1645-5A66-45DB-B296-C23315AB7E22}" srcOrd="0" destOrd="0" presId="urn:microsoft.com/office/officeart/2005/8/layout/hierarchy2"/>
+    <dgm:cxn modelId="{9647E28B-407B-1247-975C-8C6001CEE825}" type="presParOf" srcId="{A0A8C24A-B549-4DD3-A86B-5C27239361DA}" destId="{AAB70EE2-6F5D-4397-9BEA-BD14754644EA}" srcOrd="1" destOrd="0" presId="urn:microsoft.com/office/officeart/2005/8/layout/hierarchy2"/>
+    <dgm:cxn modelId="{213865FF-3369-4F4C-AB6E-05F4D0AA12CD}" type="presParOf" srcId="{BE306FCD-9806-4F30-B3B1-CA273857349C}" destId="{3EC8FEA1-FACA-4B7A-ACC4-B6309011D501}" srcOrd="2" destOrd="0" presId="urn:microsoft.com/office/officeart/2005/8/layout/hierarchy2"/>
+    <dgm:cxn modelId="{14584451-1AC9-744D-AED9-0671BF66486D}" type="presParOf" srcId="{3EC8FEA1-FACA-4B7A-ACC4-B6309011D501}" destId="{2AEF7D3A-FF38-45BC-9B3E-D40CCE847072}" srcOrd="0" destOrd="0" presId="urn:microsoft.com/office/officeart/2005/8/layout/hierarchy2"/>
+    <dgm:cxn modelId="{1151E70B-2482-314B-B687-266EB6980744}" type="presParOf" srcId="{3EC8FEA1-FACA-4B7A-ACC4-B6309011D501}" destId="{2E81C92C-CE54-4B34-8AD9-23F5F8E60BCB}" srcOrd="1" destOrd="0" presId="urn:microsoft.com/office/officeart/2005/8/layout/hierarchy2"/>
+    <dgm:cxn modelId="{D44ACDF5-E5C0-C647-9926-480E7C6289BB}" type="presParOf" srcId="{2E81C92C-CE54-4B34-8AD9-23F5F8E60BCB}" destId="{674BA392-5914-4B78-A520-EE26D65D05C8}" srcOrd="0" destOrd="0" presId="urn:microsoft.com/office/officeart/2005/8/layout/hierarchy2"/>
+    <dgm:cxn modelId="{5D245976-96CF-A74E-A46A-4BC32F0D0A72}" type="presParOf" srcId="{674BA392-5914-4B78-A520-EE26D65D05C8}" destId="{CAE1C8E1-FF9C-459C-820F-5A372E5B5202}" srcOrd="0" destOrd="0" presId="urn:microsoft.com/office/officeart/2005/8/layout/hierarchy2"/>
+    <dgm:cxn modelId="{9D3BDF4D-CD91-814F-948A-D0F23F146655}" type="presParOf" srcId="{2E81C92C-CE54-4B34-8AD9-23F5F8E60BCB}" destId="{905C17AD-FE93-4469-8609-EDCF89529AA2}" srcOrd="1" destOrd="0" presId="urn:microsoft.com/office/officeart/2005/8/layout/hierarchy2"/>
+    <dgm:cxn modelId="{BC2FC12A-A5EF-4649-9070-493BAF8DAB99}" type="presParOf" srcId="{905C17AD-FE93-4469-8609-EDCF89529AA2}" destId="{497DB5E4-8EF3-40EA-9803-E80F51F19C35}" srcOrd="0" destOrd="0" presId="urn:microsoft.com/office/officeart/2005/8/layout/hierarchy2"/>
+    <dgm:cxn modelId="{65157540-0C0A-CD44-8869-FFB87AA84F89}" type="presParOf" srcId="{905C17AD-FE93-4469-8609-EDCF89529AA2}" destId="{A54907F9-77D3-493A-BD14-6183BAA27BA4}" srcOrd="1" destOrd="0" presId="urn:microsoft.com/office/officeart/2005/8/layout/hierarchy2"/>
+    <dgm:cxn modelId="{18D95127-8103-5646-AE96-810DF9155015}" type="presParOf" srcId="{2E81C92C-CE54-4B34-8AD9-23F5F8E60BCB}" destId="{EB2274FC-15F8-41B7-935B-E389FD47AFD1}" srcOrd="2" destOrd="0" presId="urn:microsoft.com/office/officeart/2005/8/layout/hierarchy2"/>
+    <dgm:cxn modelId="{22BB3E4E-1EF1-2D44-ADF6-3794735A1B7E}" type="presParOf" srcId="{EB2274FC-15F8-41B7-935B-E389FD47AFD1}" destId="{87E32AC2-4577-44E3-BD84-D5E3BD970540}" srcOrd="0" destOrd="0" presId="urn:microsoft.com/office/officeart/2005/8/layout/hierarchy2"/>
+    <dgm:cxn modelId="{2DB20AC2-9FDC-D748-A634-ED74450BD27D}" type="presParOf" srcId="{2E81C92C-CE54-4B34-8AD9-23F5F8E60BCB}" destId="{9076073A-94D7-4B3A-BEDD-A7CFB249D472}" srcOrd="3" destOrd="0" presId="urn:microsoft.com/office/officeart/2005/8/layout/hierarchy2"/>
+    <dgm:cxn modelId="{2419BA28-CE5F-1144-9983-45D6FDF88B59}" type="presParOf" srcId="{9076073A-94D7-4B3A-BEDD-A7CFB249D472}" destId="{F53448B5-447F-4F1A-81C6-1F0D19E192DD}" srcOrd="0" destOrd="0" presId="urn:microsoft.com/office/officeart/2005/8/layout/hierarchy2"/>
+    <dgm:cxn modelId="{15D63B22-74E7-3041-82FE-55ECDAB01498}" type="presParOf" srcId="{9076073A-94D7-4B3A-BEDD-A7CFB249D472}" destId="{9771CB1D-2BA5-42D9-9957-3E7E79F8490A}" srcOrd="1" destOrd="0" presId="urn:microsoft.com/office/officeart/2005/8/layout/hierarchy2"/>
   </dgm:cxnLst>
   <dgm:bg/>
   <dgm:whole/>
@@ -26647,7 +26666,7 @@
 </file>
 
 <file path=customXml/itemProps3.xml><?xml version="1.0" encoding="utf-8"?>
-<ds:datastoreItem xmlns:ds="http://schemas.openxmlformats.org/officeDocument/2006/customXml" ds:itemID="{415384CD-77E9-6A42-9AD0-FC887203866B}">
+<ds:datastoreItem xmlns:ds="http://schemas.openxmlformats.org/officeDocument/2006/customXml" ds:itemID="{06D16495-8619-1B40-93BC-7744A352A4DA}">
   <ds:schemaRefs>
     <ds:schemaRef ds:uri="http://schemas.openxmlformats.org/officeDocument/2006/bibliography"/>
   </ds:schemaRefs>

</xml_diff>